<commit_message>
Updates resume with info about customer interaction
</commit_message>
<xml_diff>
--- a/assets/files/brett-schwarz-resume.docx
+++ b/assets/files/brett-schwarz-resume.docx
@@ -2440,16 +2440,7 @@
                       <w:sz w:val="20"/>
                       <w:szCs w:val="20"/>
                     </w:rPr>
-                    <w:t>Bitbucket</w:t>
-                  </w:r>
-                  <w:r>
-                    <w:rPr>
-                      <w:rFonts w:ascii="Oswald" w:eastAsia="Oswald" w:hAnsi="Oswald" w:cs="Oswald"/>
-                      <w:color w:val="595959" w:themeColor="text1" w:themeTint="A6"/>
-                      <w:sz w:val="20"/>
-                      <w:szCs w:val="20"/>
-                    </w:rPr>
-                    <w:t xml:space="preserve">, </w:t>
+                    <w:t xml:space="preserve">Bitbucket, </w:t>
                   </w:r>
                   <w:r>
                     <w:rPr>
@@ -6018,31 +6009,15 @@
                 <w:sz w:val="21"/>
                 <w:szCs w:val="21"/>
               </w:rPr>
-              <w:t xml:space="preserve">and </w:t>
-            </w:r>
-            <w:r>
-              <w:rPr>
-                <w:rFonts w:ascii="Lucida Sans" w:hAnsi="Lucida Sans"/>
-                <w:sz w:val="21"/>
-                <w:szCs w:val="21"/>
-              </w:rPr>
-              <w:t>collaborated with</w:t>
-            </w:r>
-            <w:r>
-              <w:rPr>
-                <w:rFonts w:ascii="Lucida Sans" w:hAnsi="Lucida Sans"/>
-                <w:sz w:val="21"/>
-                <w:szCs w:val="21"/>
-              </w:rPr>
-              <w:t xml:space="preserve"> internal teams</w:t>
-            </w:r>
-            <w:r>
-              <w:rPr>
-                <w:rFonts w:ascii="Lucida Sans" w:hAnsi="Lucida Sans"/>
-                <w:sz w:val="21"/>
-                <w:szCs w:val="21"/>
-              </w:rPr>
-              <w:t xml:space="preserve"> on customer solutions</w:t>
+              <w:t xml:space="preserve">and consultations </w:t>
+            </w:r>
+            <w:r>
+              <w:rPr>
+                <w:rFonts w:ascii="Lucida Sans" w:hAnsi="Lucida Sans"/>
+                <w:sz w:val="21"/>
+                <w:szCs w:val="21"/>
+              </w:rPr>
+              <w:t>to the customer up to the VP level</w:t>
             </w:r>
             <w:r>
               <w:rPr>
@@ -6087,7 +6062,7 @@
                 <w:szCs w:val="21"/>
                 <w:shd w:val="clear" w:color="auto" w:fill="FFFFFF"/>
               </w:rPr>
-              <w:t>Assisted the sales team to secure a major strategic win, by educating customers on product details and mapp</w:t>
+              <w:t>Achieved highest</w:t>
             </w:r>
             <w:r>
               <w:rPr>
@@ -6096,6 +6071,62 @@
                 <w:szCs w:val="21"/>
                 <w:shd w:val="clear" w:color="auto" w:fill="FFFFFF"/>
               </w:rPr>
+              <w:t>-</w:t>
+            </w:r>
+            <w:r>
+              <w:rPr>
+                <w:rFonts w:ascii="Lucida Sans" w:hAnsi="Lucida Sans"/>
+                <w:sz w:val="21"/>
+                <w:szCs w:val="21"/>
+                <w:shd w:val="clear" w:color="auto" w:fill="FFFFFF"/>
+              </w:rPr>
+              <w:t xml:space="preserve">ranked sales engineer </w:t>
+            </w:r>
+            <w:r>
+              <w:rPr>
+                <w:rFonts w:ascii="Lucida Sans" w:hAnsi="Lucida Sans"/>
+                <w:sz w:val="21"/>
+                <w:szCs w:val="21"/>
+                <w:shd w:val="clear" w:color="auto" w:fill="FFFFFF"/>
+              </w:rPr>
+              <w:t>status</w:t>
+            </w:r>
+            <w:bookmarkStart w:id="0" w:name="_GoBack"/>
+            <w:bookmarkEnd w:id="0"/>
+            <w:r>
+              <w:rPr>
+                <w:rFonts w:ascii="Lucida Sans" w:hAnsi="Lucida Sans"/>
+                <w:sz w:val="21"/>
+                <w:szCs w:val="21"/>
+                <w:shd w:val="clear" w:color="auto" w:fill="FFFFFF"/>
+              </w:rPr>
+              <w:t xml:space="preserve"> </w:t>
+            </w:r>
+            <w:r>
+              <w:rPr>
+                <w:rFonts w:ascii="Lucida Sans" w:hAnsi="Lucida Sans"/>
+                <w:sz w:val="21"/>
+                <w:szCs w:val="21"/>
+                <w:shd w:val="clear" w:color="auto" w:fill="FFFFFF"/>
+              </w:rPr>
+              <w:t>by a</w:t>
+            </w:r>
+            <w:r>
+              <w:rPr>
+                <w:rFonts w:ascii="Lucida Sans" w:hAnsi="Lucida Sans"/>
+                <w:sz w:val="21"/>
+                <w:szCs w:val="21"/>
+                <w:shd w:val="clear" w:color="auto" w:fill="FFFFFF"/>
+              </w:rPr>
+              <w:t>ssist</w:t>
+            </w:r>
+            <w:r>
+              <w:rPr>
+                <w:rFonts w:ascii="Lucida Sans" w:hAnsi="Lucida Sans"/>
+                <w:sz w:val="21"/>
+                <w:szCs w:val="21"/>
+                <w:shd w:val="clear" w:color="auto" w:fill="FFFFFF"/>
+              </w:rPr>
               <w:t>ing</w:t>
             </w:r>
             <w:r>
@@ -6105,7 +6136,7 @@
                 <w:szCs w:val="21"/>
                 <w:shd w:val="clear" w:color="auto" w:fill="FFFFFF"/>
               </w:rPr>
-              <w:t xml:space="preserve"> them to customer objectives. </w:t>
+              <w:t xml:space="preserve"> the sales team to secure a major strategic win. </w:t>
             </w:r>
           </w:p>
         </w:tc>
@@ -8012,16 +8043,16 @@
               <mc:AlternateContent>
                 <mc:Choice Requires="wps">
                   <w:drawing>
-                    <wp:anchor distT="0" distB="0" distL="114300" distR="114300" simplePos="0" relativeHeight="251781120" behindDoc="0" locked="0" layoutInCell="1" allowOverlap="1" wp14:anchorId="7BEF68C6" wp14:editId="378CA5B8">
+                    <wp:anchor distT="0" distB="0" distL="114300" distR="114300" simplePos="0" relativeHeight="251781120" behindDoc="0" locked="0" layoutInCell="1" allowOverlap="1" wp14:anchorId="7BEF68C6" wp14:editId="64EEFA06">
                       <wp:simplePos x="0" y="0"/>
                       <wp:positionH relativeFrom="column">
-                        <wp:posOffset>-114299</wp:posOffset>
+                        <wp:posOffset>-114300</wp:posOffset>
                       </wp:positionH>
                       <wp:positionV relativeFrom="paragraph">
-                        <wp:posOffset>97155</wp:posOffset>
+                        <wp:posOffset>97156</wp:posOffset>
                       </wp:positionV>
-                      <wp:extent cx="0" cy="1847850"/>
-                      <wp:effectExtent l="95250" t="76200" r="95250" b="95250"/>
+                      <wp:extent cx="0" cy="1687830"/>
+                      <wp:effectExtent l="95250" t="76200" r="95250" b="83820"/>
                       <wp:wrapNone/>
                       <wp:docPr id="3" name="Straight Connector 3"/>
                       <wp:cNvGraphicFramePr/>
@@ -8032,7 +8063,7 @@
                             <wps:spPr>
                               <a:xfrm>
                                 <a:off x="0" y="0"/>
-                                <a:ext cx="0" cy="1847850"/>
+                                <a:ext cx="0" cy="1687830"/>
                               </a:xfrm>
                               <a:prstGeom prst="line">
                                 <a:avLst/>
@@ -8076,7 +8107,7 @@
                 </mc:Choice>
                 <mc:Fallback>
                   <w:pict>
-                    <v:line w14:anchorId="3E3B02C2" id="Straight Connector 3" o:spid="_x0000_s1026" style="position:absolute;z-index:251781120;visibility:visible;mso-wrap-style:square;mso-width-percent:0;mso-height-percent:0;mso-wrap-distance-left:9pt;mso-wrap-distance-top:0;mso-wrap-distance-right:9pt;mso-wrap-distance-bottom:0;mso-position-horizontal:absolute;mso-position-horizontal-relative:text;mso-position-vertical:absolute;mso-position-vertical-relative:text;mso-width-percent:0;mso-height-percent:0;mso-width-relative:margin;mso-height-relative:margin" from="-9pt,7.65pt" to="-9pt,153.15pt" o:gfxdata="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" strokecolor="#4f81bd [3204]" strokeweight="1.5pt">
+                    <v:line w14:anchorId="45DCE69E" id="Straight Connector 3" o:spid="_x0000_s1026" style="position:absolute;z-index:251781120;visibility:visible;mso-wrap-style:square;mso-width-percent:0;mso-height-percent:0;mso-wrap-distance-left:9pt;mso-wrap-distance-top:0;mso-wrap-distance-right:9pt;mso-wrap-distance-bottom:0;mso-position-horizontal:absolute;mso-position-horizontal-relative:text;mso-position-vertical:absolute;mso-position-vertical-relative:text;mso-width-percent:0;mso-height-percent:0;mso-width-relative:margin;mso-height-relative:margin" from="-9pt,7.65pt" to="-9pt,140.55pt" o:gfxdata="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" strokecolor="#4f81bd [3204]" strokeweight="1.5pt">
                       <v:stroke startarrow="oval" startarrowwidth="wide" startarrowlength="long" endarrowwidth="wide" endarrowlength="long" opacity="6682f" endcap="round"/>
                       <v:shadow on="t" color="black" opacity="24903f" origin=",.5" offset="0,.55556mm"/>
                     </v:line>
@@ -8212,11 +8243,9 @@
               <w:ind w:left="216" w:hanging="216"/>
               <w:jc w:val="both"/>
               <w:rPr>
-                <w:rFonts w:ascii="Oswald" w:eastAsia="Oswald" w:hAnsi="Oswald" w:cs="Oswald"/>
-                <w:color w:val="808080" w:themeColor="background1" w:themeShade="80"/>
-                <w:sz w:val="18"/>
-                <w:szCs w:val="18"/>
-                <w:shd w:val="clear" w:color="auto" w:fill="FFFFFF" w:themeFill="background1"/>
+                <w:rFonts w:ascii="Lucida Sans" w:hAnsi="Lucida Sans"/>
+                <w:sz w:val="21"/>
+                <w:szCs w:val="21"/>
               </w:rPr>
             </w:pPr>
             <w:r>
@@ -8225,40 +8254,31 @@
                 <w:sz w:val="21"/>
                 <w:szCs w:val="21"/>
               </w:rPr>
-              <w:t xml:space="preserve">Reduced turnaround time and increased effectiveness of statistics reporting by developing an internal </w:t>
-            </w:r>
-            <w:r>
-              <w:rPr>
-                <w:rFonts w:ascii="Lucida Sans" w:hAnsi="Lucida Sans"/>
-                <w:sz w:val="21"/>
-                <w:szCs w:val="21"/>
-              </w:rPr>
-              <w:t>web-based</w:t>
-            </w:r>
-            <w:r>
-              <w:rPr>
-                <w:rFonts w:ascii="Lucida Sans" w:hAnsi="Lucida Sans"/>
-                <w:sz w:val="21"/>
-                <w:szCs w:val="21"/>
-              </w:rPr>
-              <w:t xml:space="preserve"> </w:t>
-            </w:r>
-            <w:r>
-              <w:rPr>
-                <w:rFonts w:ascii="Lucida Sans" w:hAnsi="Lucida Sans"/>
-                <w:sz w:val="21"/>
-                <w:szCs w:val="21"/>
-              </w:rPr>
-              <w:t>reporting tool.</w:t>
-            </w:r>
-            <w:r>
-              <w:rPr>
-                <w:rFonts w:ascii="Segoe UI" w:hAnsi="Segoe UI" w:cs="Segoe UI"/>
-                <w:sz w:val="18"/>
-                <w:szCs w:val="18"/>
-                <w:shd w:val="clear" w:color="auto" w:fill="FFFFFF"/>
-              </w:rPr>
-              <w:t> </w:t>
+              <w:t>Accelerated customer’s understanding of the products by providing presentations and weekly</w:t>
+            </w:r>
+            <w:r>
+              <w:rPr>
+                <w:rFonts w:ascii="Lucida Sans" w:hAnsi="Lucida Sans"/>
+                <w:sz w:val="21"/>
+                <w:szCs w:val="21"/>
+              </w:rPr>
+              <w:t xml:space="preserve"> performance</w:t>
+            </w:r>
+            <w:r>
+              <w:rPr>
+                <w:rFonts w:ascii="Lucida Sans" w:hAnsi="Lucida Sans"/>
+                <w:sz w:val="21"/>
+                <w:szCs w:val="21"/>
+              </w:rPr>
+              <w:t xml:space="preserve"> updates</w:t>
+            </w:r>
+            <w:r>
+              <w:rPr>
+                <w:rFonts w:ascii="Lucida Sans" w:hAnsi="Lucida Sans"/>
+                <w:sz w:val="21"/>
+                <w:szCs w:val="21"/>
+              </w:rPr>
+              <w:t xml:space="preserve"> to customer up to the VP level.</w:t>
             </w:r>
           </w:p>
           <w:p>
@@ -8273,9 +8293,11 @@
               <w:ind w:left="216" w:hanging="216"/>
               <w:jc w:val="both"/>
               <w:rPr>
-                <w:rFonts w:ascii="Lucida Sans" w:hAnsi="Lucida Sans"/>
-                <w:sz w:val="21"/>
-                <w:szCs w:val="21"/>
+                <w:rFonts w:ascii="Oswald" w:eastAsia="Oswald" w:hAnsi="Oswald" w:cs="Oswald"/>
+                <w:color w:val="808080" w:themeColor="background1" w:themeShade="80"/>
+                <w:sz w:val="18"/>
+                <w:szCs w:val="18"/>
+                <w:shd w:val="clear" w:color="auto" w:fill="FFFFFF" w:themeFill="background1"/>
               </w:rPr>
             </w:pPr>
             <w:r>
@@ -8284,23 +8306,40 @@
                 <w:sz w:val="21"/>
                 <w:szCs w:val="21"/>
               </w:rPr>
-              <w:t>Accelerated customer’s understanding of the products by providing presentations and weekly</w:t>
-            </w:r>
-            <w:r>
-              <w:rPr>
-                <w:rFonts w:ascii="Lucida Sans" w:hAnsi="Lucida Sans"/>
-                <w:sz w:val="21"/>
-                <w:szCs w:val="21"/>
-              </w:rPr>
-              <w:t xml:space="preserve"> performance</w:t>
-            </w:r>
-            <w:r>
-              <w:rPr>
-                <w:rFonts w:ascii="Lucida Sans" w:hAnsi="Lucida Sans"/>
-                <w:sz w:val="21"/>
-                <w:szCs w:val="21"/>
-              </w:rPr>
-              <w:t xml:space="preserve"> updates. </w:t>
+              <w:t xml:space="preserve">Reduced turnaround time and increased effectiveness of statistics reporting by developing an internal </w:t>
+            </w:r>
+            <w:r>
+              <w:rPr>
+                <w:rFonts w:ascii="Lucida Sans" w:hAnsi="Lucida Sans"/>
+                <w:sz w:val="21"/>
+                <w:szCs w:val="21"/>
+              </w:rPr>
+              <w:t>web-based</w:t>
+            </w:r>
+            <w:r>
+              <w:rPr>
+                <w:rFonts w:ascii="Lucida Sans" w:hAnsi="Lucida Sans"/>
+                <w:sz w:val="21"/>
+                <w:szCs w:val="21"/>
+              </w:rPr>
+              <w:t xml:space="preserve"> </w:t>
+            </w:r>
+            <w:r>
+              <w:rPr>
+                <w:rFonts w:ascii="Lucida Sans" w:hAnsi="Lucida Sans"/>
+                <w:sz w:val="21"/>
+                <w:szCs w:val="21"/>
+              </w:rPr>
+              <w:t>reporting tool.</w:t>
+            </w:r>
+            <w:r>
+              <w:rPr>
+                <w:rFonts w:ascii="Segoe UI" w:hAnsi="Segoe UI" w:cs="Segoe UI"/>
+                <w:sz w:val="18"/>
+                <w:szCs w:val="18"/>
+                <w:shd w:val="clear" w:color="auto" w:fill="FFFFFF"/>
+              </w:rPr>
+              <w:t> </w:t>
             </w:r>
           </w:p>
           <w:p>
@@ -8326,41 +8365,63 @@
                 <w:sz w:val="21"/>
                 <w:szCs w:val="21"/>
               </w:rPr>
-              <w:t>Improved resolution time of performance issues by assisting the customer and internal teams in analyzing statistics</w:t>
-            </w:r>
-            <w:r>
-              <w:rPr>
-                <w:rFonts w:ascii="Lucida Sans" w:hAnsi="Lucida Sans"/>
-                <w:sz w:val="21"/>
-                <w:szCs w:val="21"/>
-              </w:rPr>
-              <w:t>.</w:t>
-            </w:r>
-          </w:p>
-          <w:p>
-            <w:pPr>
-              <w:pStyle w:val="ListParagraph"/>
-              <w:widowControl w:val="0"/>
-              <w:numPr>
-                <w:ilvl w:val="0"/>
-                <w:numId w:val="11"/>
-              </w:numPr>
-              <w:shd w:val="clear" w:color="auto" w:fill="FFFFFF" w:themeFill="background1"/>
-              <w:ind w:left="216" w:hanging="216"/>
-              <w:jc w:val="both"/>
-              <w:rPr>
-                <w:rFonts w:ascii="Lucida Sans" w:hAnsi="Lucida Sans"/>
-                <w:sz w:val="21"/>
-                <w:szCs w:val="21"/>
-              </w:rPr>
-            </w:pPr>
-            <w:r>
-              <w:rPr>
-                <w:rFonts w:ascii="Lucida Sans" w:hAnsi="Lucida Sans"/>
-                <w:sz w:val="21"/>
-                <w:szCs w:val="21"/>
-              </w:rPr>
-              <w:t>Improved internal understanding of the product’s performance by collaborating with development and system engineering.</w:t>
+              <w:t>C</w:t>
+            </w:r>
+            <w:r>
+              <w:rPr>
+                <w:rFonts w:ascii="Lucida Sans" w:hAnsi="Lucida Sans"/>
+                <w:sz w:val="21"/>
+                <w:szCs w:val="21"/>
+              </w:rPr>
+              <w:t>ollaborat</w:t>
+            </w:r>
+            <w:r>
+              <w:rPr>
+                <w:rFonts w:ascii="Lucida Sans" w:hAnsi="Lucida Sans"/>
+                <w:sz w:val="21"/>
+                <w:szCs w:val="21"/>
+              </w:rPr>
+              <w:t>ed</w:t>
+            </w:r>
+            <w:r>
+              <w:rPr>
+                <w:rFonts w:ascii="Lucida Sans" w:hAnsi="Lucida Sans"/>
+                <w:sz w:val="21"/>
+                <w:szCs w:val="21"/>
+              </w:rPr>
+              <w:t xml:space="preserve"> with development and system engineering</w:t>
+            </w:r>
+            <w:r>
+              <w:rPr>
+                <w:rFonts w:ascii="Lucida Sans" w:hAnsi="Lucida Sans"/>
+                <w:sz w:val="21"/>
+                <w:szCs w:val="21"/>
+              </w:rPr>
+              <w:t xml:space="preserve"> on performance issues to i</w:t>
+            </w:r>
+            <w:r>
+              <w:rPr>
+                <w:rFonts w:ascii="Lucida Sans" w:hAnsi="Lucida Sans"/>
+                <w:sz w:val="21"/>
+                <w:szCs w:val="21"/>
+              </w:rPr>
+              <w:t>mprove</w:t>
+            </w:r>
+            <w:r>
+              <w:rPr>
+                <w:rFonts w:ascii="Lucida Sans" w:hAnsi="Lucida Sans"/>
+                <w:sz w:val="21"/>
+                <w:szCs w:val="21"/>
+              </w:rPr>
+              <w:t xml:space="preserve"> </w:t>
+            </w:r>
+            <w:r>
+              <w:rPr>
+                <w:rFonts w:ascii="Lucida Sans" w:hAnsi="Lucida Sans"/>
+                <w:sz w:val="21"/>
+                <w:szCs w:val="21"/>
+              </w:rPr>
+              <w:t>the product’s performance.</w:t>
             </w:r>
           </w:p>
           <w:p>
@@ -9521,17 +9582,7 @@
                 <w:sz w:val="21"/>
                 <w:szCs w:val="21"/>
               </w:rPr>
-              <w:t>Enhanced subscriber accessibility by developing procedure and software tools t</w:t>
-            </w:r>
-            <w:bookmarkStart w:id="0" w:name="_GoBack"/>
-            <w:bookmarkEnd w:id="0"/>
-            <w:r>
-              <w:rPr>
-                <w:rFonts w:ascii="Lucida Sans" w:hAnsi="Lucida Sans"/>
-                <w:sz w:val="21"/>
-                <w:szCs w:val="21"/>
-              </w:rPr>
-              <w:t>o migrate/modify subscribers efficiently and in a</w:t>
+              <w:t>Enhanced subscriber accessibility by developing procedure and software tools to migrate/modify subscribers efficiently and in a</w:t>
             </w:r>
             <w:r>
               <w:rPr>
@@ -9656,21 +9707,21 @@
         <v:path o:extrusionok="f" gradientshapeok="t" o:connecttype="rect"/>
         <o:lock v:ext="edit" aspectratio="t"/>
       </v:shapetype>
-      <v:shape id="_x0000_i1278" type="#_x0000_t75" alt="Newspaper" style="width:13.5pt;height:13.5pt;visibility:visible" o:gfxdata="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" o:bullet="t">
+      <v:shape id="_x0000_i1050" type="#_x0000_t75" alt="Newspaper" style="width:13.5pt;height:13.5pt;visibility:visible" o:gfxdata="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" o:bullet="t">
         <v:imagedata r:id="rId1" o:title="" croptop="-2445f" cropbottom="-1712f" cropleft="-2445f" cropright="-1712f"/>
       </v:shape>
     </w:pict>
   </w:numPicBullet>
   <w:numPicBullet w:numPicBulletId="1">
     <w:pict>
-      <v:shape id="_x0000_i1279" type="#_x0000_t75" alt="Speech" style="width:13.5pt;height:12.75pt;visibility:visible" o:gfxdata="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" o:bullet="t">
+      <v:shape id="_x0000_i1051" type="#_x0000_t75" alt="Speech" style="width:13.5pt;height:12.75pt;visibility:visible" o:gfxdata="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" o:bullet="t">
         <v:imagedata r:id="rId2" o:title="" croptop="-9961f" cropbottom="-11010f" cropleft="-7065f" cropright="-7796f"/>
       </v:shape>
     </w:pict>
   </w:numPicBullet>
   <w:numPicBullet w:numPicBulletId="2">
     <w:pict>
-      <v:shape id="_x0000_i1280" type="#_x0000_t75" alt="Speech" style="width:14.25pt;height:13.5pt;visibility:visible" o:gfxdata="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" o:bullet="t">
+      <v:shape id="_x0000_i1052" type="#_x0000_t75" alt="Speech" style="width:14.25pt;height:13.5pt;visibility:visible" o:gfxdata="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" o:bullet="t">
         <v:imagedata r:id="rId3" o:title="" croptop="-9258f" cropbottom="-9258f" cropleft="-6599f" cropright="-6371f"/>
       </v:shape>
     </w:pict>

</xml_diff>

<commit_message>
changes summary and Sentaca and ATT roles
</commit_message>
<xml_diff>
--- a/assets/files/brett-schwarz-resume.docx
+++ b/assets/files/brett-schwarz-resume.docx
@@ -143,7 +143,70 @@
                 <w:szCs w:val="20"/>
                 <w:shd w:val="clear" w:color="auto" w:fill="FFFFFF"/>
               </w:rPr>
-              <w:t>Possess significant experience with product, service, and software life cycles. Well-rounded and effective at adapting to different environments, concepts, and technologies.</w:t>
+              <w:t>Possess significant experience with product, service, and software life cycles</w:t>
+            </w:r>
+            <w:r>
+              <w:rPr>
+                <w:rFonts w:ascii="Lucida Sans" w:eastAsia="Yu Gothic Medium" w:hAnsi="Lucida Sans" w:cstheme="majorHAnsi"/>
+                <w:sz w:val="20"/>
+                <w:szCs w:val="20"/>
+                <w:shd w:val="clear" w:color="auto" w:fill="FFFFFF"/>
+              </w:rPr>
+              <w:t>, and customer engagement</w:t>
+            </w:r>
+            <w:r>
+              <w:rPr>
+                <w:rFonts w:ascii="Lucida Sans" w:eastAsia="Yu Gothic Medium" w:hAnsi="Lucida Sans" w:cstheme="majorHAnsi"/>
+                <w:sz w:val="20"/>
+                <w:szCs w:val="20"/>
+                <w:shd w:val="clear" w:color="auto" w:fill="FFFFFF"/>
+              </w:rPr>
+              <w:t xml:space="preserve">. </w:t>
+            </w:r>
+            <w:r>
+              <w:rPr>
+                <w:rFonts w:ascii="Lucida Sans" w:eastAsia="Yu Gothic Medium" w:hAnsi="Lucida Sans" w:cstheme="majorHAnsi"/>
+                <w:sz w:val="20"/>
+                <w:szCs w:val="20"/>
+                <w:shd w:val="clear" w:color="auto" w:fill="FFFFFF"/>
+              </w:rPr>
+              <w:t>E</w:t>
+            </w:r>
+            <w:r>
+              <w:rPr>
+                <w:rFonts w:ascii="Lucida Sans" w:eastAsia="Yu Gothic Medium" w:hAnsi="Lucida Sans" w:cstheme="majorHAnsi"/>
+                <w:sz w:val="20"/>
+                <w:szCs w:val="20"/>
+                <w:shd w:val="clear" w:color="auto" w:fill="FFFFFF"/>
+              </w:rPr>
+              <w:t xml:space="preserve">ffective at adapting to different environments, </w:t>
+            </w:r>
+            <w:r>
+              <w:rPr>
+                <w:rFonts w:ascii="Lucida Sans" w:eastAsia="Yu Gothic Medium" w:hAnsi="Lucida Sans" w:cstheme="majorHAnsi"/>
+                <w:sz w:val="20"/>
+                <w:szCs w:val="20"/>
+                <w:shd w:val="clear" w:color="auto" w:fill="FFFFFF"/>
+              </w:rPr>
+              <w:t>concepts</w:t>
+            </w:r>
+            <w:r>
+              <w:rPr>
+                <w:rFonts w:ascii="Lucida Sans" w:eastAsia="Yu Gothic Medium" w:hAnsi="Lucida Sans" w:cstheme="majorHAnsi"/>
+                <w:sz w:val="20"/>
+                <w:szCs w:val="20"/>
+                <w:shd w:val="clear" w:color="auto" w:fill="FFFFFF"/>
+              </w:rPr>
+              <w:t xml:space="preserve"> </w:t>
+            </w:r>
+            <w:r>
+              <w:rPr>
+                <w:rFonts w:ascii="Lucida Sans" w:eastAsia="Yu Gothic Medium" w:hAnsi="Lucida Sans" w:cstheme="majorHAnsi"/>
+                <w:sz w:val="20"/>
+                <w:szCs w:val="20"/>
+                <w:shd w:val="clear" w:color="auto" w:fill="FFFFFF"/>
+              </w:rPr>
+              <w:t>and technologies.</w:t>
             </w:r>
           </w:p>
         </w:tc>
@@ -820,7 +883,7 @@
         <mc:AlternateContent>
           <mc:Choice Requires="wps">
             <w:drawing>
-              <wp:anchor distT="0" distB="0" distL="114300" distR="114300" simplePos="0" relativeHeight="251661312" behindDoc="0" locked="0" layoutInCell="1" allowOverlap="1" wp14:anchorId="6EB1939A" wp14:editId="6CB00DFD">
+              <wp:anchor distT="0" distB="0" distL="114300" distR="114300" simplePos="0" relativeHeight="251661312" behindDoc="0" locked="0" layoutInCell="1" allowOverlap="1" wp14:anchorId="6EB1939A" wp14:editId="7322794A">
                 <wp:simplePos x="0" y="0"/>
                 <wp:positionH relativeFrom="column">
                   <wp:posOffset>0</wp:posOffset>
@@ -890,7 +953,7 @@
           </mc:Choice>
           <mc:Fallback>
             <w:pict>
-              <v:line w14:anchorId="3390F138" id="Straight Connector 24" o:spid="_x0000_s1026" style="position:absolute;z-index:251661312;visibility:visible;mso-wrap-style:square;mso-width-percent:0;mso-height-percent:0;mso-wrap-distance-left:9pt;mso-wrap-distance-top:0;mso-wrap-distance-right:9pt;mso-wrap-distance-bottom:0;mso-position-horizontal:absolute;mso-position-horizontal-relative:text;mso-position-vertical:absolute;mso-position-vertical-relative:text;mso-width-percent:0;mso-height-percent:0;mso-width-relative:margin;mso-height-relative:margin" from="0,.4pt" to="540pt,.4pt" o:gfxdata="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" strokecolor="#4f81bd [3204]" strokeweight="1.5pt">
+              <v:line w14:anchorId="0661F315" id="Straight Connector 24" o:spid="_x0000_s1026" style="position:absolute;z-index:251661312;visibility:visible;mso-wrap-style:square;mso-width-percent:0;mso-height-percent:0;mso-wrap-distance-left:9pt;mso-wrap-distance-top:0;mso-wrap-distance-right:9pt;mso-wrap-distance-bottom:0;mso-position-horizontal:absolute;mso-position-horizontal-relative:text;mso-position-vertical:absolute;mso-position-vertical-relative:text;mso-width-percent:0;mso-height-percent:0;mso-width-relative:margin;mso-height-relative:margin" from="0,.4pt" to="540pt,.4pt" o:gfxdata="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" strokecolor="#4f81bd [3204]" strokeweight="1.5pt">
                 <v:stroke opacity="49087f" endcap="round"/>
                 <v:shadow on="t" color="black" opacity="13107f" origin=",.5" offset="0,.55556mm"/>
               </v:line>
@@ -934,83 +997,9 @@
             <w:r>
               <w:rPr>
                 <w:noProof/>
-                <w:shd w:val="clear" w:color="auto" w:fill="FFFFFF" w:themeFill="background1"/>
-              </w:rPr>
-              <mc:AlternateContent>
-                <mc:Choice Requires="wps">
-                  <w:drawing>
-                    <wp:anchor distT="0" distB="0" distL="114300" distR="114300" simplePos="0" relativeHeight="251709440" behindDoc="0" locked="0" layoutInCell="1" allowOverlap="1" wp14:anchorId="18DB392F" wp14:editId="0A642D1D">
-                      <wp:simplePos x="0" y="0"/>
-                      <wp:positionH relativeFrom="column">
-                        <wp:posOffset>-62230</wp:posOffset>
-                      </wp:positionH>
-                      <wp:positionV relativeFrom="page">
-                        <wp:posOffset>233045</wp:posOffset>
-                      </wp:positionV>
-                      <wp:extent cx="1704975" cy="0"/>
-                      <wp:effectExtent l="38100" t="19050" r="66675" b="95250"/>
-                      <wp:wrapNone/>
-                      <wp:docPr id="20" name="Straight Connector 20"/>
-                      <wp:cNvGraphicFramePr/>
-                      <a:graphic xmlns:a="http://schemas.openxmlformats.org/drawingml/2006/main">
-                        <a:graphicData uri="http://schemas.microsoft.com/office/word/2010/wordprocessingShape">
-                          <wps:wsp>
-                            <wps:cNvCnPr/>
-                            <wps:spPr>
-                              <a:xfrm flipV="1">
-                                <a:off x="0" y="0"/>
-                                <a:ext cx="1704975" cy="0"/>
-                              </a:xfrm>
-                              <a:prstGeom prst="line">
-                                <a:avLst/>
-                              </a:prstGeom>
-                              <a:noFill/>
-                              <a:ln w="19050" cap="rnd" cmpd="sng" algn="ctr">
-                                <a:solidFill>
-                                  <a:srgbClr val="4F81BD">
-                                    <a:alpha val="75000"/>
-                                  </a:srgbClr>
-                                </a:solidFill>
-                                <a:prstDash val="solid"/>
-                              </a:ln>
-                              <a:effectLst>
-                                <a:outerShdw blurRad="38100" dist="20000" dir="5400000" rotWithShape="0">
-                                  <a:srgbClr val="000000">
-                                    <a:alpha val="20000"/>
-                                  </a:srgbClr>
-                                </a:outerShdw>
-                              </a:effectLst>
-                            </wps:spPr>
-                            <wps:bodyPr/>
-                          </wps:wsp>
-                        </a:graphicData>
-                      </a:graphic>
-                      <wp14:sizeRelH relativeFrom="margin">
-                        <wp14:pctWidth>0</wp14:pctWidth>
-                      </wp14:sizeRelH>
-                      <wp14:sizeRelV relativeFrom="margin">
-                        <wp14:pctHeight>0</wp14:pctHeight>
-                      </wp14:sizeRelV>
-                    </wp:anchor>
-                  </w:drawing>
-                </mc:Choice>
-                <mc:Fallback>
-                  <w:pict>
-                    <v:line w14:anchorId="57A25E6D" id="Straight Connector 20" o:spid="_x0000_s1026" style="position:absolute;flip:y;z-index:251709440;visibility:visible;mso-wrap-style:square;mso-width-percent:0;mso-height-percent:0;mso-wrap-distance-left:9pt;mso-wrap-distance-top:0;mso-wrap-distance-right:9pt;mso-wrap-distance-bottom:0;mso-position-horizontal:absolute;mso-position-horizontal-relative:text;mso-position-vertical:absolute;mso-position-vertical-relative:page;mso-width-percent:0;mso-height-percent:0;mso-width-relative:margin;mso-height-relative:margin" from="-4.9pt,18.35pt" to="129.35pt,18.35pt" o:gfxdata="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" strokecolor="#4f81bd" strokeweight="1.5pt">
-                      <v:stroke opacity="49087f" endcap="round"/>
-                      <v:shadow on="t" color="black" opacity="13107f" origin=",.5" offset="0,.55556mm"/>
-                      <w10:wrap anchory="page"/>
-                    </v:line>
-                  </w:pict>
-                </mc:Fallback>
-              </mc:AlternateContent>
-            </w:r>
-            <w:r>
-              <w:rPr>
-                <w:noProof/>
               </w:rPr>
               <w:drawing>
-                <wp:inline distT="0" distB="0" distL="0" distR="0" wp14:anchorId="0CA39930" wp14:editId="5DC9B048">
+                <wp:inline distT="0" distB="0" distL="0" distR="0" wp14:anchorId="0CA39930" wp14:editId="5B772A83">
                   <wp:extent cx="152400" cy="152400"/>
                   <wp:effectExtent l="0" t="0" r="0" b="0"/>
                   <wp:docPr id="10" name="Graphic 10" descr="Tools"/>
@@ -1094,15 +1083,15 @@
               <mc:AlternateContent>
                 <mc:Choice Requires="wps">
                   <w:drawing>
-                    <wp:anchor distT="0" distB="0" distL="114300" distR="114300" simplePos="0" relativeHeight="251707392" behindDoc="0" locked="0" layoutInCell="1" allowOverlap="1" wp14:anchorId="16DE5F26" wp14:editId="5CC37BBB">
+                    <wp:anchor distT="0" distB="0" distL="114300" distR="114300" simplePos="0" relativeHeight="251707392" behindDoc="0" locked="0" layoutInCell="1" allowOverlap="1" wp14:anchorId="16DE5F26" wp14:editId="77C93A85">
                       <wp:simplePos x="0" y="0"/>
                       <wp:positionH relativeFrom="column">
-                        <wp:posOffset>-65405</wp:posOffset>
+                        <wp:posOffset>-1779905</wp:posOffset>
                       </wp:positionH>
                       <wp:positionV relativeFrom="page">
                         <wp:posOffset>234315</wp:posOffset>
                       </wp:positionV>
-                      <wp:extent cx="5143500" cy="0"/>
+                      <wp:extent cx="6858000" cy="0"/>
                       <wp:effectExtent l="38100" t="19050" r="57150" b="95250"/>
                       <wp:wrapNone/>
                       <wp:docPr id="27" name="Straight Connector 27"/>
@@ -1114,7 +1103,7 @@
                             <wps:spPr>
                               <a:xfrm flipV="1">
                                 <a:off x="0" y="0"/>
-                                <a:ext cx="5143500" cy="0"/>
+                                <a:ext cx="6858000" cy="0"/>
                               </a:xfrm>
                               <a:prstGeom prst="line">
                                 <a:avLst/>
@@ -1151,7 +1140,7 @@
                 </mc:Choice>
                 <mc:Fallback>
                   <w:pict>
-                    <v:line w14:anchorId="2740AA76" id="Straight Connector 27" o:spid="_x0000_s1026" style="position:absolute;flip:y;z-index:251707392;visibility:visible;mso-wrap-style:square;mso-width-percent:0;mso-height-percent:0;mso-wrap-distance-left:9pt;mso-wrap-distance-top:0;mso-wrap-distance-right:9pt;mso-wrap-distance-bottom:0;mso-position-horizontal:absolute;mso-position-horizontal-relative:text;mso-position-vertical:absolute;mso-position-vertical-relative:page;mso-width-percent:0;mso-height-percent:0;mso-width-relative:margin;mso-height-relative:margin" from="-5.15pt,18.45pt" to="399.85pt,18.45pt" o:gfxdata="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" strokecolor="#4f81bd" strokeweight="1.5pt">
+                    <v:line w14:anchorId="61146A21" id="Straight Connector 27" o:spid="_x0000_s1026" style="position:absolute;flip:y;z-index:251707392;visibility:visible;mso-wrap-style:square;mso-width-percent:0;mso-height-percent:0;mso-wrap-distance-left:9pt;mso-wrap-distance-top:0;mso-wrap-distance-right:9pt;mso-wrap-distance-bottom:0;mso-position-horizontal:absolute;mso-position-horizontal-relative:text;mso-position-vertical:absolute;mso-position-vertical-relative:page;mso-width-percent:0;mso-height-percent:0;mso-width-relative:margin;mso-height-relative:margin" from="-140.15pt,18.45pt" to="399.85pt,18.45pt" o:gfxdata="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" strokecolor="#4f81bd" strokeweight="1.5pt">
                       <v:stroke opacity="49087f" endcap="round"/>
                       <v:shadow on="t" color="black" opacity="13107f" origin=",.5" offset="0,.55556mm"/>
                       <w10:wrap anchory="page"/>
@@ -1660,6 +1649,15 @@
                       <w:sz w:val="20"/>
                       <w:szCs w:val="20"/>
                     </w:rPr>
+                    <w:t xml:space="preserve">Oauth 2.0, </w:t>
+                  </w:r>
+                  <w:r>
+                    <w:rPr>
+                      <w:rFonts w:ascii="Oswald" w:eastAsia="Oswald" w:hAnsi="Oswald" w:cs="Oswald"/>
+                      <w:color w:val="595959" w:themeColor="text1" w:themeTint="A6"/>
+                      <w:sz w:val="20"/>
+                      <w:szCs w:val="20"/>
+                    </w:rPr>
                     <w:t>JSON</w:t>
                   </w:r>
                   <w:r>
@@ -2451,6 +2449,26 @@
                     </w:rPr>
                     <w:t>Agile</w:t>
                   </w:r>
+                  <w:r>
+                    <w:rPr>
+                      <w:rFonts w:ascii="Oswald" w:eastAsia="Oswald" w:hAnsi="Oswald" w:cs="Oswald"/>
+                      <w:color w:val="595959" w:themeColor="text1" w:themeTint="A6"/>
+                      <w:sz w:val="20"/>
+                      <w:szCs w:val="20"/>
+                    </w:rPr>
+                    <w:t xml:space="preserve">, </w:t>
+                  </w:r>
+                  <w:proofErr w:type="spellStart"/>
+                  <w:r>
+                    <w:rPr>
+                      <w:rFonts w:ascii="Oswald" w:eastAsia="Oswald" w:hAnsi="Oswald" w:cs="Oswald"/>
+                      <w:color w:val="595959" w:themeColor="text1" w:themeTint="A6"/>
+                      <w:sz w:val="20"/>
+                      <w:szCs w:val="20"/>
+                    </w:rPr>
+                    <w:t>DevSecOps</w:t>
+                  </w:r>
+                  <w:proofErr w:type="spellEnd"/>
                 </w:p>
               </w:tc>
             </w:tr>
@@ -3751,6 +3769,108 @@
                 <w:shd w:val="clear" w:color="auto" w:fill="FFFFFF" w:themeFill="background1"/>
               </w:rPr>
             </w:pPr>
+            <w:r>
+              <w:rPr>
+                <w:rFonts w:ascii="Lucida Sans" w:hAnsi="Lucida Sans"/>
+                <w:noProof/>
+                <w:color w:val="4F81BD" w:themeColor="accent1"/>
+                <w:sz w:val="21"/>
+                <w:szCs w:val="21"/>
+              </w:rPr>
+              <mc:AlternateContent>
+                <mc:Choice Requires="wps">
+                  <w:drawing>
+                    <wp:anchor distT="0" distB="0" distL="114300" distR="114300" simplePos="0" relativeHeight="251790336" behindDoc="0" locked="0" layoutInCell="1" allowOverlap="1" wp14:anchorId="7899AC00" wp14:editId="7B1405B9">
+                      <wp:simplePos x="0" y="0"/>
+                      <wp:positionH relativeFrom="column">
+                        <wp:posOffset>-121920</wp:posOffset>
+                      </wp:positionH>
+                      <wp:positionV relativeFrom="paragraph">
+                        <wp:posOffset>143510</wp:posOffset>
+                      </wp:positionV>
+                      <wp:extent cx="95250" cy="123825"/>
+                      <wp:effectExtent l="0" t="0" r="19050" b="28575"/>
+                      <wp:wrapNone/>
+                      <wp:docPr id="5" name="Arrow: Pentagon 5"/>
+                      <wp:cNvGraphicFramePr/>
+                      <a:graphic xmlns:a="http://schemas.openxmlformats.org/drawingml/2006/main">
+                        <a:graphicData uri="http://schemas.microsoft.com/office/word/2010/wordprocessingShape">
+                          <wps:wsp>
+                            <wps:cNvSpPr/>
+                            <wps:spPr>
+                              <a:xfrm>
+                                <a:off x="0" y="0"/>
+                                <a:ext cx="95250" cy="123825"/>
+                              </a:xfrm>
+                              <a:prstGeom prst="homePlate">
+                                <a:avLst/>
+                              </a:prstGeom>
+                              <a:ln w="6350">
+                                <a:solidFill>
+                                  <a:schemeClr val="accent1">
+                                    <a:shade val="95000"/>
+                                    <a:satMod val="105000"/>
+                                    <a:alpha val="10000"/>
+                                  </a:schemeClr>
+                                </a:solidFill>
+                              </a:ln>
+                              <a:effectLst/>
+                            </wps:spPr>
+                            <wps:style>
+                              <a:lnRef idx="1">
+                                <a:schemeClr val="accent1"/>
+                              </a:lnRef>
+                              <a:fillRef idx="3">
+                                <a:schemeClr val="accent1"/>
+                              </a:fillRef>
+                              <a:effectRef idx="2">
+                                <a:schemeClr val="accent1"/>
+                              </a:effectRef>
+                              <a:fontRef idx="minor">
+                                <a:schemeClr val="lt1"/>
+                              </a:fontRef>
+                            </wps:style>
+                            <wps:bodyPr rot="0" spcFirstLastPara="0" vertOverflow="overflow" horzOverflow="overflow" vert="horz" wrap="square" lIns="91440" tIns="45720" rIns="91440" bIns="45720" numCol="1" spcCol="0" rtlCol="0" fromWordArt="0" anchor="ctr" anchorCtr="0" forceAA="0" compatLnSpc="1">
+                              <a:prstTxWarp prst="textNoShape">
+                                <a:avLst/>
+                              </a:prstTxWarp>
+                              <a:noAutofit/>
+                            </wps:bodyPr>
+                          </wps:wsp>
+                        </a:graphicData>
+                      </a:graphic>
+                      <wp14:sizeRelH relativeFrom="margin">
+                        <wp14:pctWidth>0</wp14:pctWidth>
+                      </wp14:sizeRelH>
+                      <wp14:sizeRelV relativeFrom="margin">
+                        <wp14:pctHeight>0</wp14:pctHeight>
+                      </wp14:sizeRelV>
+                    </wp:anchor>
+                  </w:drawing>
+                </mc:Choice>
+                <mc:Fallback>
+                  <w:pict>
+                    <v:shapetype w14:anchorId="00D2B477" id="_x0000_t15" coordsize="21600,21600" o:spt="15" adj="16200" path="m@0,l,,,21600@0,21600,21600,10800xe">
+                      <v:stroke joinstyle="miter"/>
+                      <v:formulas>
+                        <v:f eqn="val #0"/>
+                        <v:f eqn="prod #0 1 2"/>
+                      </v:formulas>
+                      <v:path gradientshapeok="t" o:connecttype="custom" o:connectlocs="@1,0;0,10800;@1,21600;21600,10800" o:connectangles="270,180,90,0" textboxrect="0,0,10800,21600;0,0,16200,21600;0,0,21600,21600"/>
+                      <v:handles>
+                        <v:h position="#0,topLeft" xrange="0,21600"/>
+                      </v:handles>
+                    </v:shapetype>
+                    <v:shape id="Arrow: Pentagon 5" o:spid="_x0000_s1026" type="#_x0000_t15" style="position:absolute;margin-left:-9.6pt;margin-top:11.3pt;width:7.5pt;height:9.75pt;z-index:251790336;visibility:visible;mso-wrap-style:square;mso-width-percent:0;mso-height-percent:0;mso-wrap-distance-left:9pt;mso-wrap-distance-top:0;mso-wrap-distance-right:9pt;mso-wrap-distance-bottom:0;mso-position-horizontal:absolute;mso-position-horizontal-relative:text;mso-position-vertical:absolute;mso-position-vertical-relative:text;mso-width-percent:0;mso-height-percent:0;mso-width-relative:margin;mso-height-relative:margin;v-text-anchor:middle" o:gfxdata="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" adj="10800" fillcolor="#4f81bd [3204]" strokecolor="#4579b8 [3044]" strokeweight=".5pt">
+                      <v:fill color2="#a7bfde [1620]" rotate="t" angle="180" focus="100%" type="gradient">
+                        <o:fill v:ext="view" type="gradientUnscaled"/>
+                      </v:fill>
+                      <v:stroke opacity="6682f"/>
+                    </v:shape>
+                  </w:pict>
+                </mc:Fallback>
+              </mc:AlternateContent>
+            </w:r>
           </w:p>
           <w:p>
             <w:pPr>
@@ -3771,16 +3891,16 @@
               <mc:AlternateContent>
                 <mc:Choice Requires="wps">
                   <w:drawing>
-                    <wp:anchor distT="0" distB="0" distL="114300" distR="114300" simplePos="0" relativeHeight="251761664" behindDoc="0" locked="0" layoutInCell="1" allowOverlap="1" wp14:anchorId="5E8D2487" wp14:editId="3EA25428">
+                    <wp:anchor distT="0" distB="0" distL="114300" distR="114300" simplePos="0" relativeHeight="251761664" behindDoc="0" locked="0" layoutInCell="1" allowOverlap="1" wp14:anchorId="5E8D2487" wp14:editId="1B1403D6">
                       <wp:simplePos x="0" y="0"/>
                       <wp:positionH relativeFrom="column">
-                        <wp:posOffset>-93981</wp:posOffset>
+                        <wp:posOffset>-122555</wp:posOffset>
                       </wp:positionH>
                       <wp:positionV relativeFrom="paragraph">
-                        <wp:posOffset>83820</wp:posOffset>
+                        <wp:posOffset>83185</wp:posOffset>
                       </wp:positionV>
-                      <wp:extent cx="0" cy="2533650"/>
-                      <wp:effectExtent l="95250" t="76200" r="95250" b="95250"/>
+                      <wp:extent cx="9525" cy="7353300"/>
+                      <wp:effectExtent l="0" t="0" r="28575" b="19050"/>
                       <wp:wrapNone/>
                       <wp:docPr id="1" name="Straight Connector 1"/>
                       <wp:cNvGraphicFramePr/>
@@ -3791,7 +3911,7 @@
                             <wps:spPr>
                               <a:xfrm flipH="1">
                                 <a:off x="0" y="0"/>
-                                <a:ext cx="0" cy="2533650"/>
+                                <a:ext cx="9525" cy="7353300"/>
                               </a:xfrm>
                               <a:prstGeom prst="line">
                                 <a:avLst/>
@@ -3799,12 +3919,13 @@
                               <a:ln w="19050" cap="rnd">
                                 <a:solidFill>
                                   <a:schemeClr val="accent1">
-                                    <a:alpha val="10000"/>
+                                    <a:alpha val="30000"/>
                                   </a:schemeClr>
                                 </a:solidFill>
-                                <a:headEnd type="oval" w="lg" len="lg"/>
+                                <a:headEnd type="none" w="lg" len="lg"/>
                                 <a:tailEnd type="none" w="lg" len="lg"/>
                               </a:ln>
+                              <a:effectLst/>
                             </wps:spPr>
                             <wps:style>
                               <a:lnRef idx="2">
@@ -3835,9 +3956,8 @@
                 </mc:Choice>
                 <mc:Fallback>
                   <w:pict>
-                    <v:line w14:anchorId="3DA357E3" id="Straight Connector 1" o:spid="_x0000_s1026" style="position:absolute;flip:x;z-index:251761664;visibility:visible;mso-wrap-style:square;mso-width-percent:0;mso-height-percent:0;mso-wrap-distance-left:9pt;mso-wrap-distance-top:0;mso-wrap-distance-right:9pt;mso-wrap-distance-bottom:0;mso-position-horizontal:absolute;mso-position-horizontal-relative:text;mso-position-vertical:absolute;mso-position-vertical-relative:text;mso-width-percent:0;mso-height-percent:0;mso-width-relative:margin;mso-height-relative:margin" from="-7.4pt,6.6pt" to="-7.4pt,206.1pt" o:gfxdata="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" strokecolor="#4f81bd [3204]" strokeweight="1.5pt">
-                      <v:stroke startarrow="oval" startarrowwidth="wide" startarrowlength="long" endarrowwidth="wide" endarrowlength="long" opacity="6682f" endcap="round"/>
-                      <v:shadow on="t" color="black" opacity="24903f" origin=",.5" offset="0,.55556mm"/>
+                    <v:line w14:anchorId="467E33C8" id="Straight Connector 1" o:spid="_x0000_s1026" style="position:absolute;flip:x;z-index:251761664;visibility:visible;mso-wrap-style:square;mso-width-percent:0;mso-height-percent:0;mso-wrap-distance-left:9pt;mso-wrap-distance-top:0;mso-wrap-distance-right:9pt;mso-wrap-distance-bottom:0;mso-position-horizontal:absolute;mso-position-horizontal-relative:text;mso-position-vertical:absolute;mso-position-vertical-relative:text;mso-width-percent:0;mso-height-percent:0;mso-width-relative:margin;mso-height-relative:margin" from="-9.65pt,6.55pt" to="-8.9pt,585.55pt" o:gfxdata="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" strokecolor="#4f81bd [3204]" strokeweight="1.5pt">
+                      <v:stroke startarrowwidth="wide" startarrowlength="long" endarrowwidth="wide" endarrowlength="long" opacity="19789f" endcap="round"/>
                     </v:line>
                   </w:pict>
                 </mc:Fallback>
@@ -4359,7 +4479,25 @@
                 <w:szCs w:val="21"/>
                 <w:shd w:val="clear" w:color="auto" w:fill="FFFFFF"/>
               </w:rPr>
-              <w:t xml:space="preserve">internal teams </w:t>
+              <w:t>internal teams</w:t>
+            </w:r>
+            <w:r>
+              <w:rPr>
+                <w:rFonts w:ascii="Lucida Sans" w:hAnsi="Lucida Sans"/>
+                <w:sz w:val="21"/>
+                <w:szCs w:val="21"/>
+                <w:shd w:val="clear" w:color="auto" w:fill="FFFFFF"/>
+              </w:rPr>
+              <w:t>, specifically microservices,</w:t>
+            </w:r>
+            <w:r>
+              <w:rPr>
+                <w:rFonts w:ascii="Lucida Sans" w:hAnsi="Lucida Sans"/>
+                <w:sz w:val="21"/>
+                <w:szCs w:val="21"/>
+                <w:shd w:val="clear" w:color="auto" w:fill="FFFFFF"/>
+              </w:rPr>
+              <w:t xml:space="preserve"> </w:t>
             </w:r>
             <w:r>
               <w:rPr>
@@ -4405,70 +4543,6 @@
                 <w:szCs w:val="21"/>
                 <w:shd w:val="clear" w:color="auto" w:fill="FFFFFF"/>
               </w:rPr>
-              <w:t>Contributed a significant amount of content and knowledge towards an internal</w:t>
-            </w:r>
-            <w:r>
-              <w:rPr>
-                <w:rFonts w:ascii="Lucida Sans" w:hAnsi="Lucida Sans"/>
-                <w:sz w:val="21"/>
-                <w:szCs w:val="21"/>
-                <w:shd w:val="clear" w:color="auto" w:fill="FFFFFF"/>
-              </w:rPr>
-              <w:t xml:space="preserve"> company</w:t>
-            </w:r>
-            <w:r>
-              <w:rPr>
-                <w:rFonts w:ascii="Lucida Sans" w:hAnsi="Lucida Sans"/>
-                <w:sz w:val="21"/>
-                <w:szCs w:val="21"/>
-                <w:shd w:val="clear" w:color="auto" w:fill="FFFFFF"/>
-              </w:rPr>
-              <w:t>-</w:t>
-            </w:r>
-            <w:r>
-              <w:rPr>
-                <w:rFonts w:ascii="Lucida Sans" w:hAnsi="Lucida Sans"/>
-                <w:sz w:val="21"/>
-                <w:szCs w:val="21"/>
-                <w:shd w:val="clear" w:color="auto" w:fill="FFFFFF"/>
-              </w:rPr>
-              <w:t>wide</w:t>
-            </w:r>
-            <w:r>
-              <w:rPr>
-                <w:rFonts w:ascii="Lucida Sans" w:hAnsi="Lucida Sans"/>
-                <w:sz w:val="21"/>
-                <w:szCs w:val="21"/>
-                <w:shd w:val="clear" w:color="auto" w:fill="FFFFFF"/>
-              </w:rPr>
-              <w:t xml:space="preserve"> training program for REST APIs.</w:t>
-            </w:r>
-          </w:p>
-          <w:p>
-            <w:pPr>
-              <w:pStyle w:val="ListParagraph"/>
-              <w:widowControl w:val="0"/>
-              <w:numPr>
-                <w:ilvl w:val="0"/>
-                <w:numId w:val="11"/>
-              </w:numPr>
-              <w:shd w:val="clear" w:color="auto" w:fill="FFFFFF" w:themeFill="background1"/>
-              <w:ind w:left="216" w:hanging="216"/>
-              <w:jc w:val="both"/>
-              <w:rPr>
-                <w:rFonts w:ascii="Lucida Sans" w:hAnsi="Lucida Sans"/>
-                <w:sz w:val="21"/>
-                <w:szCs w:val="21"/>
-                <w:shd w:val="clear" w:color="auto" w:fill="FFFFFF"/>
-              </w:rPr>
-            </w:pPr>
-            <w:r>
-              <w:rPr>
-                <w:rFonts w:ascii="Lucida Sans" w:hAnsi="Lucida Sans"/>
-                <w:sz w:val="21"/>
-                <w:szCs w:val="21"/>
-                <w:shd w:val="clear" w:color="auto" w:fill="FFFFFF"/>
-              </w:rPr>
               <w:t xml:space="preserve">Accelerated </w:t>
             </w:r>
             <w:r>
@@ -4505,43 +4579,61 @@
                 <w:szCs w:val="21"/>
                 <w:shd w:val="clear" w:color="auto" w:fill="FFFFFF"/>
               </w:rPr>
-              <w:t xml:space="preserve">articles on REST concepts and design, </w:t>
-            </w:r>
-            <w:r>
-              <w:rPr>
-                <w:rFonts w:ascii="Lucida Sans" w:hAnsi="Lucida Sans"/>
-                <w:sz w:val="21"/>
-                <w:szCs w:val="21"/>
-                <w:shd w:val="clear" w:color="auto" w:fill="FFFFFF"/>
-              </w:rPr>
-              <w:t>and specifically</w:t>
-            </w:r>
-            <w:r>
-              <w:rPr>
-                <w:rFonts w:ascii="Lucida Sans" w:hAnsi="Lucida Sans"/>
-                <w:sz w:val="21"/>
-                <w:szCs w:val="21"/>
-                <w:shd w:val="clear" w:color="auto" w:fill="FFFFFF"/>
-              </w:rPr>
-              <w:t xml:space="preserve"> with</w:t>
-            </w:r>
-            <w:r>
-              <w:rPr>
-                <w:rFonts w:ascii="Lucida Sans" w:hAnsi="Lucida Sans"/>
-                <w:sz w:val="21"/>
-                <w:szCs w:val="21"/>
-                <w:shd w:val="clear" w:color="auto" w:fill="FFFFFF"/>
-              </w:rPr>
-              <w:t xml:space="preserve"> the</w:t>
-            </w:r>
-            <w:r>
-              <w:rPr>
-                <w:rFonts w:ascii="Lucida Sans" w:hAnsi="Lucida Sans"/>
-                <w:sz w:val="21"/>
-                <w:szCs w:val="21"/>
-                <w:shd w:val="clear" w:color="auto" w:fill="FFFFFF"/>
-              </w:rPr>
-              <w:t xml:space="preserve"> microservices teams.</w:t>
+              <w:t>articles on REST concepts</w:t>
+            </w:r>
+            <w:r>
+              <w:rPr>
+                <w:rFonts w:ascii="Lucida Sans" w:hAnsi="Lucida Sans"/>
+                <w:sz w:val="21"/>
+                <w:szCs w:val="21"/>
+                <w:shd w:val="clear" w:color="auto" w:fill="FFFFFF"/>
+              </w:rPr>
+              <w:t>/</w:t>
+            </w:r>
+            <w:r>
+              <w:rPr>
+                <w:rFonts w:ascii="Lucida Sans" w:hAnsi="Lucida Sans"/>
+                <w:sz w:val="21"/>
+                <w:szCs w:val="21"/>
+                <w:shd w:val="clear" w:color="auto" w:fill="FFFFFF"/>
+              </w:rPr>
+              <w:t>design and</w:t>
+            </w:r>
+            <w:r>
+              <w:rPr>
+                <w:rFonts w:ascii="Lucida Sans" w:hAnsi="Lucida Sans"/>
+                <w:sz w:val="21"/>
+                <w:szCs w:val="21"/>
+                <w:shd w:val="clear" w:color="auto" w:fill="FFFFFF"/>
+              </w:rPr>
+              <w:t xml:space="preserve"> </w:t>
+            </w:r>
+            <w:r>
+              <w:rPr>
+                <w:rFonts w:ascii="Lucida Sans" w:hAnsi="Lucida Sans"/>
+                <w:sz w:val="21"/>
+                <w:szCs w:val="21"/>
+                <w:shd w:val="clear" w:color="auto" w:fill="FFFFFF"/>
+              </w:rPr>
+              <w:t>collaborating on a company-wide</w:t>
+            </w:r>
+            <w:r>
+              <w:rPr>
+                <w:rFonts w:ascii="Lucida Sans" w:hAnsi="Lucida Sans"/>
+                <w:sz w:val="21"/>
+                <w:szCs w:val="21"/>
+                <w:shd w:val="clear" w:color="auto" w:fill="FFFFFF"/>
+              </w:rPr>
+              <w:t xml:space="preserve"> training program</w:t>
+            </w:r>
+            <w:r>
+              <w:rPr>
+                <w:rFonts w:ascii="Lucida Sans" w:hAnsi="Lucida Sans"/>
+                <w:sz w:val="21"/>
+                <w:szCs w:val="21"/>
+                <w:shd w:val="clear" w:color="auto" w:fill="FFFFFF"/>
+              </w:rPr>
+              <w:t>.</w:t>
             </w:r>
           </w:p>
           <w:p>
@@ -4601,62 +4693,71 @@
             </w:pPr>
             <w:r>
               <w:rPr>
+                <w:rFonts w:ascii="Lucida Sans" w:hAnsi="Lucida Sans"/>
                 <w:noProof/>
                 <w:color w:val="4F81BD" w:themeColor="accent1"/>
+                <w:sz w:val="21"/>
+                <w:szCs w:val="21"/>
               </w:rPr>
               <mc:AlternateContent>
                 <mc:Choice Requires="wps">
                   <w:drawing>
-                    <wp:anchor distT="0" distB="0" distL="114300" distR="114300" simplePos="0" relativeHeight="251762688" behindDoc="0" locked="0" layoutInCell="1" allowOverlap="1" wp14:anchorId="57CEE081" wp14:editId="36879DFD">
+                    <wp:anchor distT="0" distB="0" distL="114300" distR="114300" simplePos="0" relativeHeight="251792384" behindDoc="0" locked="0" layoutInCell="1" allowOverlap="1" wp14:anchorId="65362C8B" wp14:editId="4D3BDBF5">
                       <wp:simplePos x="0" y="0"/>
                       <wp:positionH relativeFrom="column">
-                        <wp:posOffset>-93790</wp:posOffset>
+                        <wp:posOffset>-121285</wp:posOffset>
                       </wp:positionH>
                       <wp:positionV relativeFrom="paragraph">
-                        <wp:posOffset>103505</wp:posOffset>
+                        <wp:posOffset>27940</wp:posOffset>
                       </wp:positionV>
-                      <wp:extent cx="7620" cy="1489253"/>
-                      <wp:effectExtent l="95250" t="76200" r="87630" b="73025"/>
+                      <wp:extent cx="95250" cy="123825"/>
+                      <wp:effectExtent l="0" t="0" r="19050" b="28575"/>
                       <wp:wrapNone/>
-                      <wp:docPr id="34" name="Straight Connector 34"/>
+                      <wp:docPr id="7" name="Arrow: Pentagon 7"/>
                       <wp:cNvGraphicFramePr/>
                       <a:graphic xmlns:a="http://schemas.openxmlformats.org/drawingml/2006/main">
                         <a:graphicData uri="http://schemas.microsoft.com/office/word/2010/wordprocessingShape">
                           <wps:wsp>
-                            <wps:cNvCnPr/>
+                            <wps:cNvSpPr/>
                             <wps:spPr>
                               <a:xfrm>
                                 <a:off x="0" y="0"/>
-                                <a:ext cx="7620" cy="1489253"/>
+                                <a:ext cx="95250" cy="123825"/>
                               </a:xfrm>
-                              <a:prstGeom prst="line">
+                              <a:prstGeom prst="homePlate">
                                 <a:avLst/>
                               </a:prstGeom>
-                              <a:ln w="19050" cap="rnd">
+                              <a:ln w="6350">
                                 <a:solidFill>
                                   <a:schemeClr val="accent1">
+                                    <a:shade val="95000"/>
+                                    <a:satMod val="105000"/>
                                     <a:alpha val="10000"/>
                                   </a:schemeClr>
                                 </a:solidFill>
-                                <a:headEnd type="oval" w="lg" len="lg"/>
-                                <a:tailEnd type="none" w="lg" len="lg"/>
                               </a:ln>
+                              <a:effectLst/>
                             </wps:spPr>
                             <wps:style>
-                              <a:lnRef idx="2">
+                              <a:lnRef idx="1">
                                 <a:schemeClr val="accent1"/>
                               </a:lnRef>
-                              <a:fillRef idx="0">
+                              <a:fillRef idx="3">
                                 <a:schemeClr val="accent1"/>
                               </a:fillRef>
-                              <a:effectRef idx="1">
+                              <a:effectRef idx="2">
                                 <a:schemeClr val="accent1"/>
                               </a:effectRef>
                               <a:fontRef idx="minor">
-                                <a:schemeClr val="tx1"/>
+                                <a:schemeClr val="lt1"/>
                               </a:fontRef>
                             </wps:style>
-                            <wps:bodyPr/>
+                            <wps:bodyPr rot="0" spcFirstLastPara="0" vertOverflow="overflow" horzOverflow="overflow" vert="horz" wrap="square" lIns="91440" tIns="45720" rIns="91440" bIns="45720" numCol="1" spcCol="0" rtlCol="0" fromWordArt="0" anchor="ctr" anchorCtr="0" forceAA="0" compatLnSpc="1">
+                              <a:prstTxWarp prst="textNoShape">
+                                <a:avLst/>
+                              </a:prstTxWarp>
+                              <a:noAutofit/>
+                            </wps:bodyPr>
                           </wps:wsp>
                         </a:graphicData>
                       </a:graphic>
@@ -4671,10 +4772,12 @@
                 </mc:Choice>
                 <mc:Fallback>
                   <w:pict>
-                    <v:line w14:anchorId="2B4313AB" id="Straight Connector 34" o:spid="_x0000_s1026" style="position:absolute;z-index:251762688;visibility:visible;mso-wrap-style:square;mso-width-percent:0;mso-height-percent:0;mso-wrap-distance-left:9pt;mso-wrap-distance-top:0;mso-wrap-distance-right:9pt;mso-wrap-distance-bottom:0;mso-position-horizontal:absolute;mso-position-horizontal-relative:text;mso-position-vertical:absolute;mso-position-vertical-relative:text;mso-width-percent:0;mso-height-percent:0;mso-width-relative:margin;mso-height-relative:margin" from="-7.4pt,8.15pt" to="-6.8pt,125.4pt" o:gfxdata="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" strokecolor="#4f81bd [3204]" strokeweight="1.5pt">
-                      <v:stroke startarrow="oval" startarrowwidth="wide" startarrowlength="long" endarrowwidth="wide" endarrowlength="long" opacity="6682f" endcap="round"/>
-                      <v:shadow on="t" color="black" opacity="24903f" origin=",.5" offset="0,.55556mm"/>
-                    </v:line>
+                    <v:shape w14:anchorId="39579C66" id="Arrow: Pentagon 7" o:spid="_x0000_s1026" type="#_x0000_t15" style="position:absolute;margin-left:-9.55pt;margin-top:2.2pt;width:7.5pt;height:9.75pt;z-index:251792384;visibility:visible;mso-wrap-style:square;mso-width-percent:0;mso-height-percent:0;mso-wrap-distance-left:9pt;mso-wrap-distance-top:0;mso-wrap-distance-right:9pt;mso-wrap-distance-bottom:0;mso-position-horizontal:absolute;mso-position-horizontal-relative:text;mso-position-vertical:absolute;mso-position-vertical-relative:text;mso-width-percent:0;mso-height-percent:0;mso-width-relative:margin;mso-height-relative:margin;v-text-anchor:middle" o:gfxdata="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" adj="10800" fillcolor="#4f81bd [3204]" strokecolor="#4579b8 [3044]" strokeweight=".5pt">
+                      <v:fill color2="#a7bfde [1620]" rotate="t" angle="180" focus="100%" type="gradient">
+                        <o:fill v:ext="view" type="gradientUnscaled"/>
+                      </v:fill>
+                      <v:stroke opacity="6682f"/>
+                    </v:shape>
                   </w:pict>
                 </mc:Fallback>
               </mc:AlternateContent>
@@ -4776,25 +4879,34 @@
                 <w:szCs w:val="21"/>
                 <w:shd w:val="clear" w:color="auto" w:fill="FFFFFF"/>
               </w:rPr>
-              <w:t xml:space="preserve">Ensured proper service integration with existing </w:t>
-            </w:r>
-            <w:r>
-              <w:rPr>
-                <w:rFonts w:ascii="Lucida Sans" w:hAnsi="Lucida Sans"/>
-                <w:sz w:val="21"/>
-                <w:szCs w:val="21"/>
-                <w:shd w:val="clear" w:color="auto" w:fill="FFFFFF"/>
-              </w:rPr>
-              <w:t>architecture</w:t>
-            </w:r>
-            <w:r>
-              <w:rPr>
-                <w:rFonts w:ascii="Lucida Sans" w:hAnsi="Lucida Sans"/>
-                <w:sz w:val="21"/>
-                <w:szCs w:val="21"/>
-                <w:shd w:val="clear" w:color="auto" w:fill="FFFFFF"/>
-              </w:rPr>
-              <w:t xml:space="preserve"> by c</w:t>
+              <w:t xml:space="preserve">Ensured </w:t>
+            </w:r>
+            <w:r>
+              <w:rPr>
+                <w:rFonts w:ascii="Lucida Sans" w:hAnsi="Lucida Sans"/>
+                <w:sz w:val="21"/>
+                <w:szCs w:val="21"/>
+                <w:shd w:val="clear" w:color="auto" w:fill="FFFFFF"/>
+              </w:rPr>
+              <w:t>optim</w:t>
+            </w:r>
+            <w:r>
+              <w:rPr>
+                <w:rFonts w:ascii="Lucida Sans" w:hAnsi="Lucida Sans"/>
+                <w:sz w:val="21"/>
+                <w:szCs w:val="21"/>
+                <w:shd w:val="clear" w:color="auto" w:fill="FFFFFF"/>
+              </w:rPr>
+              <w:t xml:space="preserve">al solution </w:t>
+            </w:r>
+            <w:r>
+              <w:rPr>
+                <w:rFonts w:ascii="Lucida Sans" w:hAnsi="Lucida Sans"/>
+                <w:sz w:val="21"/>
+                <w:szCs w:val="21"/>
+                <w:shd w:val="clear" w:color="auto" w:fill="FFFFFF"/>
+              </w:rPr>
+              <w:t>by c</w:t>
             </w:r>
             <w:r>
               <w:rPr>
@@ -4821,16 +4933,34 @@
                 <w:szCs w:val="21"/>
                 <w:shd w:val="clear" w:color="auto" w:fill="FFFFFF"/>
               </w:rPr>
-              <w:t xml:space="preserve"> with customers and internal teams on </w:t>
-            </w:r>
-            <w:r>
-              <w:rPr>
-                <w:rFonts w:ascii="Lucida Sans" w:hAnsi="Lucida Sans"/>
-                <w:sz w:val="21"/>
-                <w:szCs w:val="21"/>
-                <w:shd w:val="clear" w:color="auto" w:fill="FFFFFF"/>
-              </w:rPr>
-              <w:t>user stories</w:t>
+              <w:t xml:space="preserve"> with customers and internal teams on</w:t>
+            </w:r>
+            <w:r>
+              <w:rPr>
+                <w:rFonts w:ascii="Lucida Sans" w:hAnsi="Lucida Sans"/>
+                <w:sz w:val="21"/>
+                <w:szCs w:val="21"/>
+                <w:shd w:val="clear" w:color="auto" w:fill="FFFFFF"/>
+              </w:rPr>
+              <w:t xml:space="preserve"> technical and business</w:t>
+            </w:r>
+            <w:r>
+              <w:rPr>
+                <w:rFonts w:ascii="Lucida Sans" w:hAnsi="Lucida Sans"/>
+                <w:sz w:val="21"/>
+                <w:szCs w:val="21"/>
+                <w:shd w:val="clear" w:color="auto" w:fill="FFFFFF"/>
+              </w:rPr>
+              <w:t xml:space="preserve"> </w:t>
+            </w:r>
+            <w:r>
+              <w:rPr>
+                <w:rFonts w:ascii="Lucida Sans" w:hAnsi="Lucida Sans"/>
+                <w:sz w:val="21"/>
+                <w:szCs w:val="21"/>
+                <w:shd w:val="clear" w:color="auto" w:fill="FFFFFF"/>
+              </w:rPr>
+              <w:t>requirements</w:t>
             </w:r>
             <w:r>
               <w:rPr>
@@ -4867,43 +4997,79 @@
                 <w:szCs w:val="21"/>
                 <w:shd w:val="clear" w:color="auto" w:fill="FFFFFF"/>
               </w:rPr>
-              <w:t xml:space="preserve">Designed and </w:t>
-            </w:r>
-            <w:r>
-              <w:rPr>
-                <w:rFonts w:ascii="Lucida Sans" w:hAnsi="Lucida Sans"/>
-                <w:sz w:val="21"/>
-                <w:szCs w:val="21"/>
-                <w:shd w:val="clear" w:color="auto" w:fill="FFFFFF"/>
-              </w:rPr>
-              <w:t>authored specifications for</w:t>
-            </w:r>
-            <w:r>
-              <w:rPr>
-                <w:rFonts w:ascii="Lucida Sans" w:hAnsi="Lucida Sans"/>
-                <w:sz w:val="21"/>
-                <w:szCs w:val="21"/>
-                <w:shd w:val="clear" w:color="auto" w:fill="FFFFFF"/>
-              </w:rPr>
-              <w:t xml:space="preserve"> RES</w:t>
-            </w:r>
-            <w:r>
-              <w:rPr>
-                <w:rFonts w:ascii="Lucida Sans" w:hAnsi="Lucida Sans"/>
-                <w:sz w:val="21"/>
-                <w:szCs w:val="21"/>
-                <w:shd w:val="clear" w:color="auto" w:fill="FFFFFF"/>
-              </w:rPr>
-              <w:t>T</w:t>
-            </w:r>
-            <w:r>
-              <w:rPr>
-                <w:rFonts w:ascii="Lucida Sans" w:hAnsi="Lucida Sans"/>
-                <w:sz w:val="21"/>
-                <w:szCs w:val="21"/>
-                <w:shd w:val="clear" w:color="auto" w:fill="FFFFFF"/>
-              </w:rPr>
-              <w:t xml:space="preserve"> APIs.</w:t>
+              <w:t>Collaborated on the a</w:t>
+            </w:r>
+            <w:r>
+              <w:rPr>
+                <w:rFonts w:ascii="Lucida Sans" w:hAnsi="Lucida Sans"/>
+                <w:sz w:val="21"/>
+                <w:szCs w:val="21"/>
+                <w:shd w:val="clear" w:color="auto" w:fill="FFFFFF"/>
+              </w:rPr>
+              <w:t>rchitect</w:t>
+            </w:r>
+            <w:r>
+              <w:rPr>
+                <w:rFonts w:ascii="Lucida Sans" w:hAnsi="Lucida Sans"/>
+                <w:sz w:val="21"/>
+                <w:szCs w:val="21"/>
+                <w:shd w:val="clear" w:color="auto" w:fill="FFFFFF"/>
+              </w:rPr>
+              <w:t>ure of</w:t>
+            </w:r>
+            <w:r>
+              <w:rPr>
+                <w:rFonts w:ascii="Segoe UI" w:hAnsi="Segoe UI" w:cs="Segoe UI"/>
+                <w:sz w:val="21"/>
+                <w:szCs w:val="21"/>
+                <w:shd w:val="clear" w:color="auto" w:fill="FFFFFF"/>
+              </w:rPr>
+              <w:t xml:space="preserve"> </w:t>
+            </w:r>
+            <w:r>
+              <w:rPr>
+                <w:rFonts w:ascii="Lucida Sans" w:hAnsi="Lucida Sans"/>
+                <w:sz w:val="21"/>
+                <w:szCs w:val="21"/>
+                <w:shd w:val="clear" w:color="auto" w:fill="FFFFFF"/>
+              </w:rPr>
+              <w:t>end to end solution</w:t>
+            </w:r>
+            <w:r>
+              <w:rPr>
+                <w:rFonts w:ascii="Lucida Sans" w:hAnsi="Lucida Sans"/>
+                <w:sz w:val="21"/>
+                <w:szCs w:val="21"/>
+                <w:shd w:val="clear" w:color="auto" w:fill="FFFFFF"/>
+              </w:rPr>
+              <w:t>s</w:t>
+            </w:r>
+            <w:r>
+              <w:rPr>
+                <w:rFonts w:ascii="Lucida Sans" w:hAnsi="Lucida Sans"/>
+                <w:sz w:val="21"/>
+                <w:szCs w:val="21"/>
+                <w:shd w:val="clear" w:color="auto" w:fill="FFFFFF"/>
+              </w:rPr>
+              <w:t xml:space="preserve"> for service exposure layer of enterprise and consumer</w:t>
+            </w:r>
+            <w:r>
+              <w:rPr>
+                <w:rFonts w:ascii="Lucida Sans" w:hAnsi="Lucida Sans"/>
+                <w:sz w:val="21"/>
+                <w:szCs w:val="21"/>
+                <w:shd w:val="clear" w:color="auto" w:fill="FFFFFF"/>
+              </w:rPr>
+              <w:t xml:space="preserve"> services</w:t>
+            </w:r>
+            <w:r>
+              <w:rPr>
+                <w:rFonts w:ascii="Lucida Sans" w:hAnsi="Lucida Sans"/>
+                <w:sz w:val="21"/>
+                <w:szCs w:val="21"/>
+                <w:shd w:val="clear" w:color="auto" w:fill="FFFFFF"/>
+              </w:rPr>
+              <w:t>.</w:t>
             </w:r>
           </w:p>
           <w:p>
@@ -4931,7 +5097,106 @@
                 <w:szCs w:val="21"/>
                 <w:shd w:val="clear" w:color="auto" w:fill="FFFFFF"/>
               </w:rPr>
-              <w:t>Promoted and educated customers on APIs at conferences and hack-a-thons</w:t>
+              <w:t>Promoted</w:t>
+            </w:r>
+            <w:r>
+              <w:rPr>
+                <w:rFonts w:ascii="Lucida Sans" w:hAnsi="Lucida Sans"/>
+                <w:sz w:val="21"/>
+                <w:szCs w:val="21"/>
+                <w:shd w:val="clear" w:color="auto" w:fill="FFFFFF"/>
+              </w:rPr>
+              <w:t xml:space="preserve"> API solutions at conferences and hack-a-thons by</w:t>
+            </w:r>
+            <w:r>
+              <w:rPr>
+                <w:rFonts w:ascii="Lucida Sans" w:hAnsi="Lucida Sans"/>
+                <w:sz w:val="21"/>
+                <w:szCs w:val="21"/>
+                <w:shd w:val="clear" w:color="auto" w:fill="FFFFFF"/>
+              </w:rPr>
+              <w:t xml:space="preserve"> educat</w:t>
+            </w:r>
+            <w:r>
+              <w:rPr>
+                <w:rFonts w:ascii="Lucida Sans" w:hAnsi="Lucida Sans"/>
+                <w:sz w:val="21"/>
+                <w:szCs w:val="21"/>
+                <w:shd w:val="clear" w:color="auto" w:fill="FFFFFF"/>
+              </w:rPr>
+              <w:t>ing</w:t>
+            </w:r>
+            <w:r>
+              <w:rPr>
+                <w:rFonts w:ascii="Lucida Sans" w:hAnsi="Lucida Sans"/>
+                <w:sz w:val="21"/>
+                <w:szCs w:val="21"/>
+                <w:shd w:val="clear" w:color="auto" w:fill="FFFFFF"/>
+              </w:rPr>
+              <w:t xml:space="preserve"> </w:t>
+            </w:r>
+            <w:r>
+              <w:rPr>
+                <w:rFonts w:ascii="Lucida Sans" w:hAnsi="Lucida Sans"/>
+                <w:sz w:val="21"/>
+                <w:szCs w:val="21"/>
+                <w:shd w:val="clear" w:color="auto" w:fill="FFFFFF"/>
+              </w:rPr>
+              <w:t xml:space="preserve">demonstrating to </w:t>
+            </w:r>
+            <w:r>
+              <w:rPr>
+                <w:rFonts w:ascii="Lucida Sans" w:hAnsi="Lucida Sans"/>
+                <w:sz w:val="21"/>
+                <w:szCs w:val="21"/>
+                <w:shd w:val="clear" w:color="auto" w:fill="FFFFFF"/>
+              </w:rPr>
+              <w:t xml:space="preserve">customers </w:t>
+            </w:r>
+            <w:r>
+              <w:rPr>
+                <w:rFonts w:ascii="Lucida Sans" w:hAnsi="Lucida Sans"/>
+                <w:sz w:val="21"/>
+                <w:szCs w:val="21"/>
+                <w:shd w:val="clear" w:color="auto" w:fill="FFFFFF"/>
+              </w:rPr>
+              <w:t>the</w:t>
+            </w:r>
+            <w:r>
+              <w:rPr>
+                <w:rFonts w:ascii="Lucida Sans" w:hAnsi="Lucida Sans"/>
+                <w:sz w:val="21"/>
+                <w:szCs w:val="21"/>
+                <w:shd w:val="clear" w:color="auto" w:fill="FFFFFF"/>
+              </w:rPr>
+              <w:t xml:space="preserve"> </w:t>
+            </w:r>
+            <w:r>
+              <w:rPr>
+                <w:rFonts w:ascii="Lucida Sans" w:hAnsi="Lucida Sans"/>
+                <w:sz w:val="21"/>
+                <w:szCs w:val="21"/>
+                <w:shd w:val="clear" w:color="auto" w:fill="FFFFFF"/>
+              </w:rPr>
+              <w:t>solution’s</w:t>
+            </w:r>
+            <w:r>
+              <w:rPr>
+                <w:rFonts w:ascii="Lucida Sans" w:hAnsi="Lucida Sans"/>
+                <w:sz w:val="21"/>
+                <w:szCs w:val="21"/>
+                <w:shd w:val="clear" w:color="auto" w:fill="FFFFFF"/>
+              </w:rPr>
+              <w:t xml:space="preserve"> </w:t>
+            </w:r>
+            <w:r>
+              <w:rPr>
+                <w:rFonts w:ascii="Lucida Sans" w:hAnsi="Lucida Sans"/>
+                <w:sz w:val="21"/>
+                <w:szCs w:val="21"/>
+                <w:shd w:val="clear" w:color="auto" w:fill="FFFFFF"/>
+              </w:rPr>
+              <w:t>capabilities</w:t>
             </w:r>
             <w:r>
               <w:rPr>
@@ -4968,34 +5233,108 @@
                 <w:szCs w:val="21"/>
                 <w:shd w:val="clear" w:color="auto" w:fill="FFFFFF"/>
               </w:rPr>
-              <w:t xml:space="preserve">Streamlined </w:t>
-            </w:r>
-            <w:r>
-              <w:rPr>
-                <w:rFonts w:ascii="Lucida Sans" w:hAnsi="Lucida Sans"/>
-                <w:sz w:val="21"/>
-                <w:szCs w:val="21"/>
-                <w:shd w:val="clear" w:color="auto" w:fill="FFFFFF"/>
-              </w:rPr>
-              <w:t xml:space="preserve">internal </w:t>
-            </w:r>
-            <w:r>
-              <w:rPr>
-                <w:rFonts w:ascii="Lucida Sans" w:hAnsi="Lucida Sans"/>
-                <w:sz w:val="21"/>
-                <w:szCs w:val="21"/>
-                <w:shd w:val="clear" w:color="auto" w:fill="FFFFFF"/>
-              </w:rPr>
-              <w:t>documentation system</w:t>
-            </w:r>
-            <w:r>
-              <w:rPr>
-                <w:rFonts w:ascii="Lucida Sans" w:hAnsi="Lucida Sans"/>
-                <w:sz w:val="21"/>
-                <w:szCs w:val="21"/>
-                <w:shd w:val="clear" w:color="auto" w:fill="FFFFFF"/>
-              </w:rPr>
-              <w:t xml:space="preserve"> by implementing tooling and process improvement</w:t>
+              <w:t xml:space="preserve">Deployed and tested API solutions with </w:t>
+            </w:r>
+            <w:r>
+              <w:rPr>
+                <w:rFonts w:ascii="Lucida Sans" w:hAnsi="Lucida Sans"/>
+                <w:sz w:val="21"/>
+                <w:szCs w:val="21"/>
+                <w:shd w:val="clear" w:color="auto" w:fill="FFFFFF"/>
+              </w:rPr>
+              <w:t>high availability, scalability, and low latency</w:t>
+            </w:r>
+            <w:r>
+              <w:rPr>
+                <w:rFonts w:ascii="Lucida Sans" w:hAnsi="Lucida Sans"/>
+                <w:sz w:val="21"/>
+                <w:szCs w:val="21"/>
+                <w:shd w:val="clear" w:color="auto" w:fill="FFFFFF"/>
+              </w:rPr>
+              <w:t xml:space="preserve"> design goals</w:t>
+            </w:r>
+            <w:r>
+              <w:rPr>
+                <w:rFonts w:ascii="Lucida Sans" w:hAnsi="Lucida Sans"/>
+                <w:sz w:val="21"/>
+                <w:szCs w:val="21"/>
+                <w:shd w:val="clear" w:color="auto" w:fill="FFFFFF"/>
+              </w:rPr>
+              <w:t xml:space="preserve"> </w:t>
+            </w:r>
+            <w:r>
+              <w:rPr>
+                <w:rFonts w:ascii="Lucida Sans" w:hAnsi="Lucida Sans"/>
+                <w:sz w:val="21"/>
+                <w:szCs w:val="21"/>
+                <w:shd w:val="clear" w:color="auto" w:fill="FFFFFF"/>
+              </w:rPr>
+              <w:t>into</w:t>
+            </w:r>
+            <w:r>
+              <w:rPr>
+                <w:rFonts w:ascii="Lucida Sans" w:hAnsi="Lucida Sans"/>
+                <w:sz w:val="21"/>
+                <w:szCs w:val="21"/>
+                <w:shd w:val="clear" w:color="auto" w:fill="FFFFFF"/>
+              </w:rPr>
+              <w:t xml:space="preserve"> </w:t>
+            </w:r>
+            <w:r>
+              <w:rPr>
+                <w:rFonts w:ascii="Lucida Sans" w:hAnsi="Lucida Sans"/>
+                <w:sz w:val="21"/>
+                <w:szCs w:val="21"/>
+                <w:shd w:val="clear" w:color="auto" w:fill="FFFFFF"/>
+              </w:rPr>
+              <w:t xml:space="preserve">the </w:t>
+            </w:r>
+            <w:bookmarkStart w:id="0" w:name="_GoBack"/>
+            <w:bookmarkEnd w:id="0"/>
+            <w:r>
+              <w:rPr>
+                <w:rFonts w:ascii="Lucida Sans" w:hAnsi="Lucida Sans"/>
+                <w:sz w:val="21"/>
+                <w:szCs w:val="21"/>
+                <w:shd w:val="clear" w:color="auto" w:fill="FFFFFF"/>
+              </w:rPr>
+              <w:t>Amazon AWS EC2</w:t>
+            </w:r>
+            <w:r>
+              <w:rPr>
+                <w:rFonts w:ascii="Lucida Sans" w:hAnsi="Lucida Sans"/>
+                <w:sz w:val="21"/>
+                <w:szCs w:val="21"/>
+                <w:shd w:val="clear" w:color="auto" w:fill="FFFFFF"/>
+              </w:rPr>
+              <w:t xml:space="preserve"> and</w:t>
+            </w:r>
+            <w:r>
+              <w:rPr>
+                <w:rFonts w:ascii="Lucida Sans" w:hAnsi="Lucida Sans"/>
+                <w:sz w:val="21"/>
+                <w:szCs w:val="21"/>
+                <w:shd w:val="clear" w:color="auto" w:fill="FFFFFF"/>
+              </w:rPr>
+              <w:t xml:space="preserve"> AT&amp;T AIC</w:t>
+            </w:r>
+            <w:r>
+              <w:rPr>
+                <w:rFonts w:ascii="Lucida Sans" w:hAnsi="Lucida Sans"/>
+                <w:sz w:val="21"/>
+                <w:szCs w:val="21"/>
+                <w:shd w:val="clear" w:color="auto" w:fill="FFFFFF"/>
+              </w:rPr>
+              <w:t xml:space="preserve"> </w:t>
+            </w:r>
+            <w:r>
+              <w:rPr>
+                <w:rFonts w:ascii="Lucida Sans" w:hAnsi="Lucida Sans"/>
+                <w:sz w:val="21"/>
+                <w:szCs w:val="21"/>
+                <w:shd w:val="clear" w:color="auto" w:fill="FFFFFF"/>
+              </w:rPr>
+              <w:t>cloud</w:t>
             </w:r>
             <w:r>
               <w:rPr>
@@ -5019,7 +5358,10 @@
               <w:ind w:left="216" w:hanging="216"/>
               <w:jc w:val="both"/>
               <w:rPr>
-                <w:noProof/>
+                <w:rFonts w:ascii="Lucida Sans" w:hAnsi="Lucida Sans"/>
+                <w:sz w:val="21"/>
+                <w:szCs w:val="21"/>
+                <w:shd w:val="clear" w:color="auto" w:fill="FFFFFF"/>
               </w:rPr>
             </w:pPr>
             <w:r>
@@ -5029,25 +5371,61 @@
                 <w:szCs w:val="21"/>
                 <w:shd w:val="clear" w:color="auto" w:fill="FFFFFF"/>
               </w:rPr>
-              <w:t xml:space="preserve">Developed </w:t>
-            </w:r>
-            <w:r>
-              <w:rPr>
-                <w:rFonts w:ascii="Lucida Sans" w:hAnsi="Lucida Sans"/>
-                <w:sz w:val="21"/>
-                <w:szCs w:val="21"/>
-                <w:shd w:val="clear" w:color="auto" w:fill="FFFFFF"/>
-              </w:rPr>
-              <w:t xml:space="preserve">automation tools for </w:t>
-            </w:r>
-            <w:r>
-              <w:rPr>
-                <w:rFonts w:ascii="Lucida Sans" w:hAnsi="Lucida Sans"/>
-                <w:sz w:val="21"/>
-                <w:szCs w:val="21"/>
-                <w:shd w:val="clear" w:color="auto" w:fill="FFFFFF"/>
-              </w:rPr>
-              <w:t>API verification.</w:t>
+              <w:t xml:space="preserve">Streamlined </w:t>
+            </w:r>
+            <w:r>
+              <w:rPr>
+                <w:rFonts w:ascii="Lucida Sans" w:hAnsi="Lucida Sans"/>
+                <w:sz w:val="21"/>
+                <w:szCs w:val="21"/>
+                <w:shd w:val="clear" w:color="auto" w:fill="FFFFFF"/>
+              </w:rPr>
+              <w:t xml:space="preserve">internal </w:t>
+            </w:r>
+            <w:r>
+              <w:rPr>
+                <w:rFonts w:ascii="Lucida Sans" w:hAnsi="Lucida Sans"/>
+                <w:sz w:val="21"/>
+                <w:szCs w:val="21"/>
+                <w:shd w:val="clear" w:color="auto" w:fill="FFFFFF"/>
+              </w:rPr>
+              <w:t>documentation system</w:t>
+            </w:r>
+            <w:r>
+              <w:rPr>
+                <w:rFonts w:ascii="Lucida Sans" w:hAnsi="Lucida Sans"/>
+                <w:sz w:val="21"/>
+                <w:szCs w:val="21"/>
+                <w:shd w:val="clear" w:color="auto" w:fill="FFFFFF"/>
+              </w:rPr>
+              <w:t xml:space="preserve"> by implementing tooling and </w:t>
+            </w:r>
+            <w:r>
+              <w:rPr>
+                <w:rFonts w:ascii="Lucida Sans" w:hAnsi="Lucida Sans"/>
+                <w:sz w:val="21"/>
+                <w:szCs w:val="21"/>
+                <w:shd w:val="clear" w:color="auto" w:fill="FFFFFF"/>
+              </w:rPr>
+              <w:t xml:space="preserve">improved </w:t>
+            </w:r>
+            <w:r>
+              <w:rPr>
+                <w:rFonts w:ascii="Lucida Sans" w:hAnsi="Lucida Sans"/>
+                <w:sz w:val="21"/>
+                <w:szCs w:val="21"/>
+                <w:shd w:val="clear" w:color="auto" w:fill="FFFFFF"/>
+              </w:rPr>
+              <w:t>process</w:t>
+            </w:r>
+            <w:r>
+              <w:rPr>
+                <w:rFonts w:ascii="Lucida Sans" w:hAnsi="Lucida Sans"/>
+                <w:sz w:val="21"/>
+                <w:szCs w:val="21"/>
+                <w:shd w:val="clear" w:color="auto" w:fill="FFFFFF"/>
+              </w:rPr>
+              <w:t>es.</w:t>
             </w:r>
           </w:p>
         </w:tc>
@@ -5092,77 +5470,73 @@
                 <w:shd w:val="clear" w:color="auto" w:fill="FFFFFF" w:themeFill="background1"/>
               </w:rPr>
             </w:pPr>
-          </w:p>
-          <w:p>
-            <w:pPr>
-              <w:widowControl w:val="0"/>
-              <w:shd w:val="clear" w:color="auto" w:fill="FFFFFF" w:themeFill="background1"/>
-              <w:rPr>
-                <w:rFonts w:ascii="Oswald" w:eastAsia="Oswald" w:hAnsi="Oswald" w:cs="Oswald"/>
-                <w:color w:val="0D0D0D" w:themeColor="text1" w:themeTint="F2"/>
-                <w:sz w:val="28"/>
-                <w:szCs w:val="28"/>
-                <w:shd w:val="clear" w:color="auto" w:fill="FFFFFF" w:themeFill="background1"/>
-              </w:rPr>
-            </w:pPr>
-            <w:r>
-              <w:rPr>
+            <w:r>
+              <w:rPr>
+                <w:rFonts w:ascii="Lucida Sans" w:hAnsi="Lucida Sans"/>
                 <w:noProof/>
-                <w:shd w:val="clear" w:color="auto" w:fill="FFFFFF" w:themeFill="background1"/>
+                <w:color w:val="4F81BD" w:themeColor="accent1"/>
+                <w:sz w:val="21"/>
+                <w:szCs w:val="21"/>
               </w:rPr>
               <mc:AlternateContent>
                 <mc:Choice Requires="wps">
                   <w:drawing>
-                    <wp:anchor distT="0" distB="0" distL="114300" distR="114300" simplePos="0" relativeHeight="251763712" behindDoc="0" locked="0" layoutInCell="1" allowOverlap="1" wp14:anchorId="471F0B04" wp14:editId="4CA829FD">
+                    <wp:anchor distT="0" distB="0" distL="114300" distR="114300" simplePos="0" relativeHeight="251794432" behindDoc="0" locked="0" layoutInCell="1" allowOverlap="1" wp14:anchorId="10B8ECA2" wp14:editId="6823B423">
                       <wp:simplePos x="0" y="0"/>
                       <wp:positionH relativeFrom="column">
-                        <wp:posOffset>-87630</wp:posOffset>
+                        <wp:posOffset>-130810</wp:posOffset>
                       </wp:positionH>
                       <wp:positionV relativeFrom="paragraph">
-                        <wp:posOffset>98425</wp:posOffset>
+                        <wp:posOffset>165100</wp:posOffset>
                       </wp:positionV>
-                      <wp:extent cx="9525" cy="847725"/>
-                      <wp:effectExtent l="95250" t="76200" r="85725" b="85725"/>
+                      <wp:extent cx="95250" cy="123825"/>
+                      <wp:effectExtent l="0" t="0" r="19050" b="28575"/>
                       <wp:wrapNone/>
-                      <wp:docPr id="4" name="Straight Connector 4"/>
+                      <wp:docPr id="21" name="Arrow: Pentagon 21"/>
                       <wp:cNvGraphicFramePr/>
                       <a:graphic xmlns:a="http://schemas.openxmlformats.org/drawingml/2006/main">
                         <a:graphicData uri="http://schemas.microsoft.com/office/word/2010/wordprocessingShape">
                           <wps:wsp>
-                            <wps:cNvCnPr/>
+                            <wps:cNvSpPr/>
                             <wps:spPr>
                               <a:xfrm>
                                 <a:off x="0" y="0"/>
-                                <a:ext cx="9525" cy="847725"/>
+                                <a:ext cx="95250" cy="123825"/>
                               </a:xfrm>
-                              <a:prstGeom prst="line">
+                              <a:prstGeom prst="homePlate">
                                 <a:avLst/>
                               </a:prstGeom>
-                              <a:ln w="19050" cap="rnd">
+                              <a:ln w="6350">
                                 <a:solidFill>
                                   <a:schemeClr val="accent1">
+                                    <a:shade val="95000"/>
+                                    <a:satMod val="105000"/>
                                     <a:alpha val="10000"/>
                                   </a:schemeClr>
                                 </a:solidFill>
-                                <a:headEnd type="oval" w="lg" len="lg"/>
-                                <a:tailEnd type="none" w="lg" len="lg"/>
                               </a:ln>
+                              <a:effectLst/>
                             </wps:spPr>
                             <wps:style>
-                              <a:lnRef idx="2">
+                              <a:lnRef idx="1">
                                 <a:schemeClr val="accent1"/>
                               </a:lnRef>
-                              <a:fillRef idx="0">
+                              <a:fillRef idx="3">
                                 <a:schemeClr val="accent1"/>
                               </a:fillRef>
-                              <a:effectRef idx="1">
+                              <a:effectRef idx="2">
                                 <a:schemeClr val="accent1"/>
                               </a:effectRef>
                               <a:fontRef idx="minor">
-                                <a:schemeClr val="tx1"/>
+                                <a:schemeClr val="lt1"/>
                               </a:fontRef>
                             </wps:style>
-                            <wps:bodyPr/>
+                            <wps:bodyPr rot="0" spcFirstLastPara="0" vertOverflow="overflow" horzOverflow="overflow" vert="horz" wrap="square" lIns="91440" tIns="45720" rIns="91440" bIns="45720" numCol="1" spcCol="0" rtlCol="0" fromWordArt="0" anchor="ctr" anchorCtr="0" forceAA="0" compatLnSpc="1">
+                              <a:prstTxWarp prst="textNoShape">
+                                <a:avLst/>
+                              </a:prstTxWarp>
+                              <a:noAutofit/>
+                            </wps:bodyPr>
                           </wps:wsp>
                         </a:graphicData>
                       </a:graphic>
@@ -5177,14 +5551,40 @@
                 </mc:Choice>
                 <mc:Fallback>
                   <w:pict>
-                    <v:line w14:anchorId="754C3883" id="Straight Connector 4" o:spid="_x0000_s1026" style="position:absolute;z-index:251763712;visibility:visible;mso-wrap-style:square;mso-width-percent:0;mso-height-percent:0;mso-wrap-distance-left:9pt;mso-wrap-distance-top:0;mso-wrap-distance-right:9pt;mso-wrap-distance-bottom:0;mso-position-horizontal:absolute;mso-position-horizontal-relative:text;mso-position-vertical:absolute;mso-position-vertical-relative:text;mso-width-percent:0;mso-height-percent:0;mso-width-relative:margin;mso-height-relative:margin" from="-6.9pt,7.75pt" to="-6.15pt,74.5pt" o:gfxdata="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" strokecolor="#4f81bd [3204]" strokeweight="1.5pt">
-                      <v:stroke startarrow="oval" startarrowwidth="wide" startarrowlength="long" endarrowwidth="wide" endarrowlength="long" opacity="6682f" endcap="round"/>
-                      <v:shadow on="t" color="black" opacity="24903f" origin=",.5" offset="0,.55556mm"/>
-                    </v:line>
+                    <v:shapetype w14:anchorId="64A904E1" id="_x0000_t15" coordsize="21600,21600" o:spt="15" adj="16200" path="m@0,l,,,21600@0,21600,21600,10800xe">
+                      <v:stroke joinstyle="miter"/>
+                      <v:formulas>
+                        <v:f eqn="val #0"/>
+                        <v:f eqn="prod #0 1 2"/>
+                      </v:formulas>
+                      <v:path gradientshapeok="t" o:connecttype="custom" o:connectlocs="@1,0;0,10800;@1,21600;21600,10800" o:connectangles="270,180,90,0" textboxrect="0,0,10800,21600;0,0,16200,21600;0,0,21600,21600"/>
+                      <v:handles>
+                        <v:h position="#0,topLeft" xrange="0,21600"/>
+                      </v:handles>
+                    </v:shapetype>
+                    <v:shape id="Arrow: Pentagon 21" o:spid="_x0000_s1026" type="#_x0000_t15" style="position:absolute;margin-left:-10.3pt;margin-top:13pt;width:7.5pt;height:9.75pt;z-index:251794432;visibility:visible;mso-wrap-style:square;mso-width-percent:0;mso-height-percent:0;mso-wrap-distance-left:9pt;mso-wrap-distance-top:0;mso-wrap-distance-right:9pt;mso-wrap-distance-bottom:0;mso-position-horizontal:absolute;mso-position-horizontal-relative:text;mso-position-vertical:absolute;mso-position-vertical-relative:text;mso-width-percent:0;mso-height-percent:0;mso-width-relative:margin;mso-height-relative:margin;v-text-anchor:middle" o:gfxdata="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" adj="10800" fillcolor="#4f81bd [3204]" strokecolor="#4579b8 [3044]" strokeweight=".5pt">
+                      <v:fill color2="#a7bfde [1620]" rotate="t" angle="180" focus="100%" type="gradient">
+                        <o:fill v:ext="view" type="gradientUnscaled"/>
+                      </v:fill>
+                      <v:stroke opacity="6682f"/>
+                    </v:shape>
                   </w:pict>
                 </mc:Fallback>
               </mc:AlternateContent>
             </w:r>
+          </w:p>
+          <w:p>
+            <w:pPr>
+              <w:widowControl w:val="0"/>
+              <w:shd w:val="clear" w:color="auto" w:fill="FFFFFF" w:themeFill="background1"/>
+              <w:rPr>
+                <w:rFonts w:ascii="Oswald" w:eastAsia="Oswald" w:hAnsi="Oswald" w:cs="Oswald"/>
+                <w:color w:val="0D0D0D" w:themeColor="text1" w:themeTint="F2"/>
+                <w:sz w:val="28"/>
+                <w:szCs w:val="28"/>
+                <w:shd w:val="clear" w:color="auto" w:fill="FFFFFF" w:themeFill="background1"/>
+              </w:rPr>
+            </w:pPr>
             <w:r>
               <w:rPr>
                 <w:rFonts w:ascii="Oswald" w:eastAsia="Oswald" w:hAnsi="Oswald" w:cs="Oswald"/>
@@ -5409,76 +5809,73 @@
                 <w:shd w:val="clear" w:color="auto" w:fill="FFFFFF" w:themeFill="background1"/>
               </w:rPr>
             </w:pPr>
-          </w:p>
-          <w:p>
-            <w:pPr>
-              <w:widowControl w:val="0"/>
-              <w:rPr>
-                <w:rFonts w:ascii="Oswald" w:eastAsia="Oswald" w:hAnsi="Oswald" w:cs="Oswald"/>
-                <w:color w:val="808080" w:themeColor="background1" w:themeShade="80"/>
-                <w:sz w:val="20"/>
-                <w:szCs w:val="20"/>
-                <w:shd w:val="clear" w:color="auto" w:fill="FFFFFF" w:themeFill="background1"/>
-              </w:rPr>
-            </w:pPr>
-            <w:r>
-              <w:rPr>
+            <w:r>
+              <w:rPr>
+                <w:rFonts w:ascii="Lucida Sans" w:hAnsi="Lucida Sans"/>
                 <w:noProof/>
-                <w:shd w:val="clear" w:color="auto" w:fill="FFFFFF" w:themeFill="background1"/>
+                <w:color w:val="4F81BD" w:themeColor="accent1"/>
+                <w:sz w:val="21"/>
+                <w:szCs w:val="21"/>
               </w:rPr>
               <mc:AlternateContent>
                 <mc:Choice Requires="wps">
                   <w:drawing>
-                    <wp:anchor distT="0" distB="0" distL="114300" distR="114300" simplePos="0" relativeHeight="251772928" behindDoc="0" locked="0" layoutInCell="1" allowOverlap="1" wp14:anchorId="1C430F4E" wp14:editId="3B9E4F09">
+                    <wp:anchor distT="0" distB="0" distL="114300" distR="114300" simplePos="0" relativeHeight="251798528" behindDoc="0" locked="0" layoutInCell="1" allowOverlap="1" wp14:anchorId="3AF21576" wp14:editId="14802735">
                       <wp:simplePos x="0" y="0"/>
                       <wp:positionH relativeFrom="column">
-                        <wp:posOffset>-78104</wp:posOffset>
+                        <wp:posOffset>-130175</wp:posOffset>
                       </wp:positionH>
                       <wp:positionV relativeFrom="paragraph">
-                        <wp:posOffset>99060</wp:posOffset>
+                        <wp:posOffset>160655</wp:posOffset>
                       </wp:positionV>
-                      <wp:extent cx="0" cy="1028700"/>
-                      <wp:effectExtent l="95250" t="76200" r="95250" b="95250"/>
+                      <wp:extent cx="95250" cy="123825"/>
+                      <wp:effectExtent l="0" t="0" r="19050" b="28575"/>
                       <wp:wrapNone/>
-                      <wp:docPr id="9" name="Straight Connector 9"/>
+                      <wp:docPr id="3" name="Arrow: Pentagon 3"/>
                       <wp:cNvGraphicFramePr/>
                       <a:graphic xmlns:a="http://schemas.openxmlformats.org/drawingml/2006/main">
                         <a:graphicData uri="http://schemas.microsoft.com/office/word/2010/wordprocessingShape">
                           <wps:wsp>
-                            <wps:cNvCnPr/>
+                            <wps:cNvSpPr/>
                             <wps:spPr>
                               <a:xfrm>
                                 <a:off x="0" y="0"/>
-                                <a:ext cx="0" cy="1028700"/>
+                                <a:ext cx="95250" cy="123825"/>
                               </a:xfrm>
-                              <a:prstGeom prst="line">
+                              <a:prstGeom prst="homePlate">
                                 <a:avLst/>
                               </a:prstGeom>
-                              <a:ln w="19050" cap="rnd">
+                              <a:ln w="6350">
                                 <a:solidFill>
                                   <a:schemeClr val="accent1">
+                                    <a:shade val="95000"/>
+                                    <a:satMod val="105000"/>
                                     <a:alpha val="10000"/>
                                   </a:schemeClr>
                                 </a:solidFill>
-                                <a:headEnd type="oval" w="lg" len="lg"/>
-                                <a:tailEnd type="none" w="lg" len="lg"/>
                               </a:ln>
+                              <a:effectLst/>
                             </wps:spPr>
                             <wps:style>
-                              <a:lnRef idx="2">
+                              <a:lnRef idx="1">
                                 <a:schemeClr val="accent1"/>
                               </a:lnRef>
-                              <a:fillRef idx="0">
+                              <a:fillRef idx="3">
                                 <a:schemeClr val="accent1"/>
                               </a:fillRef>
-                              <a:effectRef idx="1">
+                              <a:effectRef idx="2">
                                 <a:schemeClr val="accent1"/>
                               </a:effectRef>
                               <a:fontRef idx="minor">
-                                <a:schemeClr val="tx1"/>
+                                <a:schemeClr val="lt1"/>
                               </a:fontRef>
                             </wps:style>
-                            <wps:bodyPr/>
+                            <wps:bodyPr rot="0" spcFirstLastPara="0" vertOverflow="overflow" horzOverflow="overflow" vert="horz" wrap="square" lIns="91440" tIns="45720" rIns="91440" bIns="45720" numCol="1" spcCol="0" rtlCol="0" fromWordArt="0" anchor="ctr" anchorCtr="0" forceAA="0" compatLnSpc="1">
+                              <a:prstTxWarp prst="textNoShape">
+                                <a:avLst/>
+                              </a:prstTxWarp>
+                              <a:noAutofit/>
+                            </wps:bodyPr>
                           </wps:wsp>
                         </a:graphicData>
                       </a:graphic>
@@ -5493,14 +5890,28 @@
                 </mc:Choice>
                 <mc:Fallback>
                   <w:pict>
-                    <v:line w14:anchorId="0732153E" id="Straight Connector 9" o:spid="_x0000_s1026" style="position:absolute;z-index:251772928;visibility:visible;mso-wrap-style:square;mso-width-percent:0;mso-height-percent:0;mso-wrap-distance-left:9pt;mso-wrap-distance-top:0;mso-wrap-distance-right:9pt;mso-wrap-distance-bottom:0;mso-position-horizontal:absolute;mso-position-horizontal-relative:text;mso-position-vertical:absolute;mso-position-vertical-relative:text;mso-width-percent:0;mso-height-percent:0;mso-width-relative:margin;mso-height-relative:margin" from="-6.15pt,7.8pt" to="-6.15pt,88.8pt" o:gfxdata="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" strokecolor="#4f81bd [3204]" strokeweight="1.5pt">
-                      <v:stroke startarrow="oval" startarrowwidth="wide" startarrowlength="long" endarrowwidth="wide" endarrowlength="long" opacity="6682f" endcap="round"/>
-                      <v:shadow on="t" color="black" opacity="24903f" origin=",.5" offset="0,.55556mm"/>
-                    </v:line>
+                    <v:shape w14:anchorId="79A70144" id="Arrow: Pentagon 3" o:spid="_x0000_s1026" type="#_x0000_t15" style="position:absolute;margin-left:-10.25pt;margin-top:12.65pt;width:7.5pt;height:9.75pt;z-index:251798528;visibility:visible;mso-wrap-style:square;mso-width-percent:0;mso-height-percent:0;mso-wrap-distance-left:9pt;mso-wrap-distance-top:0;mso-wrap-distance-right:9pt;mso-wrap-distance-bottom:0;mso-position-horizontal:absolute;mso-position-horizontal-relative:text;mso-position-vertical:absolute;mso-position-vertical-relative:text;mso-width-percent:0;mso-height-percent:0;mso-width-relative:margin;mso-height-relative:margin;v-text-anchor:middle" o:gfxdata="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" adj="10800" fillcolor="#4f81bd [3204]" strokecolor="#4579b8 [3044]" strokeweight=".5pt">
+                      <v:fill color2="#a7bfde [1620]" rotate="t" angle="180" focus="100%" type="gradient">
+                        <o:fill v:ext="view" type="gradientUnscaled"/>
+                      </v:fill>
+                      <v:stroke opacity="6682f"/>
+                    </v:shape>
                   </w:pict>
                 </mc:Fallback>
               </mc:AlternateContent>
             </w:r>
+          </w:p>
+          <w:p>
+            <w:pPr>
+              <w:widowControl w:val="0"/>
+              <w:rPr>
+                <w:rFonts w:ascii="Oswald" w:eastAsia="Oswald" w:hAnsi="Oswald" w:cs="Oswald"/>
+                <w:color w:val="808080" w:themeColor="background1" w:themeShade="80"/>
+                <w:sz w:val="20"/>
+                <w:szCs w:val="20"/>
+                <w:shd w:val="clear" w:color="auto" w:fill="FFFFFF" w:themeFill="background1"/>
+              </w:rPr>
+            </w:pPr>
             <w:r>
               <w:rPr>
                 <w:rFonts w:ascii="Oswald" w:eastAsia="Oswald" w:hAnsi="Oswald" w:cs="Oswald"/>
@@ -5793,81 +6204,73 @@
                 <w:shd w:val="clear" w:color="auto" w:fill="FFFFFF" w:themeFill="background1"/>
               </w:rPr>
             </w:pPr>
-          </w:p>
-          <w:p>
-            <w:pPr>
-              <w:widowControl w:val="0"/>
-              <w:shd w:val="clear" w:color="auto" w:fill="FFFFFF" w:themeFill="background1"/>
-              <w:rPr>
-                <w:rFonts w:ascii="Oswald" w:eastAsia="Oswald" w:hAnsi="Oswald" w:cs="Oswald"/>
-                <w:color w:val="0D0D0D" w:themeColor="text1" w:themeTint="F2"/>
-                <w:sz w:val="28"/>
-                <w:szCs w:val="28"/>
-                <w:shd w:val="clear" w:color="auto" w:fill="FFFFFF" w:themeFill="background1"/>
-              </w:rPr>
-            </w:pPr>
-            <w:r>
-              <w:rPr>
-                <w:rFonts w:ascii="Oswald" w:eastAsia="Oswald" w:hAnsi="Oswald" w:cs="Oswald"/>
+            <w:r>
+              <w:rPr>
+                <w:rFonts w:ascii="Lucida Sans" w:hAnsi="Lucida Sans"/>
                 <w:noProof/>
                 <w:color w:val="4F81BD" w:themeColor="accent1"/>
-                <w:sz w:val="28"/>
-                <w:szCs w:val="28"/>
-                <w:shd w:val="clear" w:color="auto" w:fill="FFFFFF" w:themeFill="background1"/>
+                <w:sz w:val="21"/>
+                <w:szCs w:val="21"/>
               </w:rPr>
               <mc:AlternateContent>
                 <mc:Choice Requires="wps">
                   <w:drawing>
-                    <wp:anchor distT="0" distB="0" distL="114300" distR="114300" simplePos="0" relativeHeight="251765760" behindDoc="0" locked="0" layoutInCell="1" allowOverlap="1" wp14:anchorId="775DEC93" wp14:editId="7129CCE0">
+                    <wp:anchor distT="0" distB="0" distL="114300" distR="114300" simplePos="0" relativeHeight="251800576" behindDoc="0" locked="0" layoutInCell="1" allowOverlap="1" wp14:anchorId="0367C351" wp14:editId="7E732187">
                       <wp:simplePos x="0" y="0"/>
                       <wp:positionH relativeFrom="column">
-                        <wp:posOffset>-74930</wp:posOffset>
+                        <wp:posOffset>-130175</wp:posOffset>
                       </wp:positionH>
                       <wp:positionV relativeFrom="paragraph">
-                        <wp:posOffset>93345</wp:posOffset>
+                        <wp:posOffset>161290</wp:posOffset>
                       </wp:positionV>
-                      <wp:extent cx="9525" cy="781050"/>
-                      <wp:effectExtent l="95250" t="76200" r="85725" b="76200"/>
+                      <wp:extent cx="95250" cy="123825"/>
+                      <wp:effectExtent l="0" t="0" r="19050" b="28575"/>
                       <wp:wrapNone/>
-                      <wp:docPr id="8" name="Straight Connector 8"/>
+                      <wp:docPr id="4" name="Arrow: Pentagon 4"/>
                       <wp:cNvGraphicFramePr/>
                       <a:graphic xmlns:a="http://schemas.openxmlformats.org/drawingml/2006/main">
                         <a:graphicData uri="http://schemas.microsoft.com/office/word/2010/wordprocessingShape">
                           <wps:wsp>
-                            <wps:cNvCnPr/>
+                            <wps:cNvSpPr/>
                             <wps:spPr>
                               <a:xfrm>
                                 <a:off x="0" y="0"/>
-                                <a:ext cx="9525" cy="781050"/>
+                                <a:ext cx="95250" cy="123825"/>
                               </a:xfrm>
-                              <a:prstGeom prst="line">
+                              <a:prstGeom prst="homePlate">
                                 <a:avLst/>
                               </a:prstGeom>
-                              <a:ln w="19050" cap="rnd">
+                              <a:ln w="6350">
                                 <a:solidFill>
                                   <a:schemeClr val="accent1">
+                                    <a:shade val="95000"/>
+                                    <a:satMod val="105000"/>
                                     <a:alpha val="10000"/>
                                   </a:schemeClr>
                                 </a:solidFill>
-                                <a:headEnd type="oval" w="lg" len="lg"/>
-                                <a:tailEnd type="none" w="lg" len="lg"/>
                               </a:ln>
+                              <a:effectLst/>
                             </wps:spPr>
                             <wps:style>
-                              <a:lnRef idx="2">
+                              <a:lnRef idx="1">
                                 <a:schemeClr val="accent1"/>
                               </a:lnRef>
-                              <a:fillRef idx="0">
+                              <a:fillRef idx="3">
                                 <a:schemeClr val="accent1"/>
                               </a:fillRef>
-                              <a:effectRef idx="1">
+                              <a:effectRef idx="2">
                                 <a:schemeClr val="accent1"/>
                               </a:effectRef>
                               <a:fontRef idx="minor">
-                                <a:schemeClr val="tx1"/>
+                                <a:schemeClr val="lt1"/>
                               </a:fontRef>
                             </wps:style>
-                            <wps:bodyPr/>
+                            <wps:bodyPr rot="0" spcFirstLastPara="0" vertOverflow="overflow" horzOverflow="overflow" vert="horz" wrap="square" lIns="91440" tIns="45720" rIns="91440" bIns="45720" numCol="1" spcCol="0" rtlCol="0" fromWordArt="0" anchor="ctr" anchorCtr="0" forceAA="0" compatLnSpc="1">
+                              <a:prstTxWarp prst="textNoShape">
+                                <a:avLst/>
+                              </a:prstTxWarp>
+                              <a:noAutofit/>
+                            </wps:bodyPr>
                           </wps:wsp>
                         </a:graphicData>
                       </a:graphic>
@@ -5882,14 +6285,29 @@
                 </mc:Choice>
                 <mc:Fallback>
                   <w:pict>
-                    <v:line w14:anchorId="44CF0303" id="Straight Connector 8" o:spid="_x0000_s1026" style="position:absolute;z-index:251765760;visibility:visible;mso-wrap-style:square;mso-width-percent:0;mso-height-percent:0;mso-wrap-distance-left:9pt;mso-wrap-distance-top:0;mso-wrap-distance-right:9pt;mso-wrap-distance-bottom:0;mso-position-horizontal:absolute;mso-position-horizontal-relative:text;mso-position-vertical:absolute;mso-position-vertical-relative:text;mso-width-percent:0;mso-height-percent:0;mso-width-relative:margin;mso-height-relative:margin" from="-5.9pt,7.35pt" to="-5.15pt,68.85pt" o:gfxdata="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" strokecolor="#4f81bd [3204]" strokeweight="1.5pt">
-                      <v:stroke startarrow="oval" startarrowwidth="wide" startarrowlength="long" endarrowwidth="wide" endarrowlength="long" opacity="6682f" endcap="round"/>
-                      <v:shadow on="t" color="black" opacity="24903f" origin=",.5" offset="0,.55556mm"/>
-                    </v:line>
+                    <v:shape w14:anchorId="7498B39C" id="Arrow: Pentagon 4" o:spid="_x0000_s1026" type="#_x0000_t15" style="position:absolute;margin-left:-10.25pt;margin-top:12.7pt;width:7.5pt;height:9.75pt;z-index:251800576;visibility:visible;mso-wrap-style:square;mso-width-percent:0;mso-height-percent:0;mso-wrap-distance-left:9pt;mso-wrap-distance-top:0;mso-wrap-distance-right:9pt;mso-wrap-distance-bottom:0;mso-position-horizontal:absolute;mso-position-horizontal-relative:text;mso-position-vertical:absolute;mso-position-vertical-relative:text;mso-width-percent:0;mso-height-percent:0;mso-width-relative:margin;mso-height-relative:margin;v-text-anchor:middle" o:gfxdata="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" adj="10800" fillcolor="#4f81bd [3204]" strokecolor="#4579b8 [3044]" strokeweight=".5pt">
+                      <v:fill color2="#a7bfde [1620]" rotate="t" angle="180" focus="100%" type="gradient">
+                        <o:fill v:ext="view" type="gradientUnscaled"/>
+                      </v:fill>
+                      <v:stroke opacity="6682f"/>
+                    </v:shape>
                   </w:pict>
                 </mc:Fallback>
               </mc:AlternateContent>
             </w:r>
+          </w:p>
+          <w:p>
+            <w:pPr>
+              <w:widowControl w:val="0"/>
+              <w:shd w:val="clear" w:color="auto" w:fill="FFFFFF" w:themeFill="background1"/>
+              <w:rPr>
+                <w:rFonts w:ascii="Oswald" w:eastAsia="Oswald" w:hAnsi="Oswald" w:cs="Oswald"/>
+                <w:color w:val="0D0D0D" w:themeColor="text1" w:themeTint="F2"/>
+                <w:sz w:val="28"/>
+                <w:szCs w:val="28"/>
+                <w:shd w:val="clear" w:color="auto" w:fill="FFFFFF" w:themeFill="background1"/>
+              </w:rPr>
+            </w:pPr>
             <w:r>
               <w:rPr>
                 <w:rFonts w:ascii="Oswald" w:eastAsia="Oswald" w:hAnsi="Oswald" w:cs="Oswald"/>
@@ -6091,8 +6509,6 @@
               </w:rPr>
               <w:t>status</w:t>
             </w:r>
-            <w:bookmarkStart w:id="0" w:name="_GoBack"/>
-            <w:bookmarkEnd w:id="0"/>
             <w:r>
               <w:rPr>
                 <w:rFonts w:ascii="Lucida Sans" w:hAnsi="Lucida Sans"/>
@@ -6175,13 +6591,13 @@
         <w:tblLook w:val="04A0" w:firstRow="1" w:lastRow="0" w:firstColumn="1" w:lastColumn="0" w:noHBand="0" w:noVBand="1"/>
       </w:tblPr>
       <w:tblGrid>
-        <w:gridCol w:w="2922"/>
-        <w:gridCol w:w="7873"/>
+        <w:gridCol w:w="2701"/>
+        <w:gridCol w:w="8094"/>
       </w:tblGrid>
       <w:tr>
         <w:tc>
           <w:tcPr>
-            <w:tcW w:w="2922" w:type="dxa"/>
+            <w:tcW w:w="2695" w:type="dxa"/>
           </w:tcPr>
           <w:p>
             <w:pPr>
@@ -6194,86 +6610,12 @@
             </w:pPr>
             <w:r>
               <w:rPr>
-                <w:noProof/>
-                <w:shd w:val="clear" w:color="auto" w:fill="FFFFFF" w:themeFill="background1"/>
-              </w:rPr>
-              <mc:AlternateContent>
-                <mc:Choice Requires="wps">
-                  <w:drawing>
-                    <wp:anchor distT="0" distB="0" distL="114300" distR="114300" simplePos="0" relativeHeight="251746304" behindDoc="0" locked="0" layoutInCell="1" allowOverlap="1" wp14:anchorId="66F41DA4" wp14:editId="66216BB8">
-                      <wp:simplePos x="0" y="0"/>
-                      <wp:positionH relativeFrom="column">
-                        <wp:posOffset>-62230</wp:posOffset>
-                      </wp:positionH>
-                      <wp:positionV relativeFrom="page">
-                        <wp:posOffset>226060</wp:posOffset>
-                      </wp:positionV>
-                      <wp:extent cx="1783080" cy="0"/>
-                      <wp:effectExtent l="38100" t="19050" r="64770" b="95250"/>
-                      <wp:wrapNone/>
-                      <wp:docPr id="37" name="Straight Connector 37"/>
-                      <wp:cNvGraphicFramePr/>
-                      <a:graphic xmlns:a="http://schemas.openxmlformats.org/drawingml/2006/main">
-                        <a:graphicData uri="http://schemas.microsoft.com/office/word/2010/wordprocessingShape">
-                          <wps:wsp>
-                            <wps:cNvCnPr/>
-                            <wps:spPr>
-                              <a:xfrm>
-                                <a:off x="0" y="0"/>
-                                <a:ext cx="1783080" cy="0"/>
-                              </a:xfrm>
-                              <a:prstGeom prst="line">
-                                <a:avLst/>
-                              </a:prstGeom>
-                              <a:noFill/>
-                              <a:ln w="19050" cap="rnd" cmpd="sng" algn="ctr">
-                                <a:solidFill>
-                                  <a:srgbClr val="4F81BD">
-                                    <a:alpha val="75000"/>
-                                  </a:srgbClr>
-                                </a:solidFill>
-                                <a:prstDash val="solid"/>
-                              </a:ln>
-                              <a:effectLst>
-                                <a:outerShdw blurRad="38100" dist="20000" dir="5400000" rotWithShape="0">
-                                  <a:srgbClr val="000000">
-                                    <a:alpha val="20000"/>
-                                  </a:srgbClr>
-                                </a:outerShdw>
-                              </a:effectLst>
-                            </wps:spPr>
-                            <wps:bodyPr/>
-                          </wps:wsp>
-                        </a:graphicData>
-                      </a:graphic>
-                      <wp14:sizeRelH relativeFrom="margin">
-                        <wp14:pctWidth>0</wp14:pctWidth>
-                      </wp14:sizeRelH>
-                      <wp14:sizeRelV relativeFrom="margin">
-                        <wp14:pctHeight>0</wp14:pctHeight>
-                      </wp14:sizeRelV>
-                    </wp:anchor>
-                  </w:drawing>
-                </mc:Choice>
-                <mc:Fallback>
-                  <w:pict>
-                    <v:line w14:anchorId="022E6A94" id="Straight Connector 37" o:spid="_x0000_s1026" style="position:absolute;z-index:251746304;visibility:visible;mso-wrap-style:square;mso-width-percent:0;mso-height-percent:0;mso-wrap-distance-left:9pt;mso-wrap-distance-top:0;mso-wrap-distance-right:9pt;mso-wrap-distance-bottom:0;mso-position-horizontal:absolute;mso-position-horizontal-relative:text;mso-position-vertical:absolute;mso-position-vertical-relative:page;mso-width-percent:0;mso-height-percent:0;mso-width-relative:margin;mso-height-relative:margin" from="-4.9pt,17.8pt" to="135.5pt,17.8pt" o:gfxdata="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" strokecolor="#4f81bd" strokeweight="1.5pt">
-                      <v:stroke opacity="49087f" endcap="round"/>
-                      <v:shadow on="t" color="black" opacity="13107f" origin=",.5" offset="0,.55556mm"/>
-                      <w10:wrap anchory="page"/>
-                    </v:line>
-                  </w:pict>
-                </mc:Fallback>
-              </mc:AlternateContent>
-            </w:r>
-            <w:r>
-              <w:rPr>
                 <w:rFonts w:asciiTheme="minorHAnsi" w:eastAsia="Yu Gothic Medium" w:hAnsiTheme="minorHAnsi" w:cstheme="majorHAnsi"/>
                 <w:noProof/>
                 <w:shd w:val="clear" w:color="auto" w:fill="FFFFFF"/>
               </w:rPr>
               <w:drawing>
-                <wp:inline distT="0" distB="0" distL="0" distR="0" wp14:anchorId="26E58BB9" wp14:editId="7C6B3666">
+                <wp:inline distT="0" distB="0" distL="0" distR="0" wp14:anchorId="26E58BB9" wp14:editId="3A33778C">
                   <wp:extent cx="173247" cy="173247"/>
                   <wp:effectExtent l="0" t="0" r="0" b="0"/>
                   <wp:docPr id="23" name="Graphic 23" descr="Diploma roll"/>
@@ -6330,7 +6672,7 @@
         </w:tc>
         <w:tc>
           <w:tcPr>
-            <w:tcW w:w="7873" w:type="dxa"/>
+            <w:tcW w:w="8100" w:type="dxa"/>
           </w:tcPr>
           <w:p>
             <w:pPr>
@@ -6342,80 +6684,6 @@
             </w:pPr>
             <w:r>
               <w:rPr>
-                <w:noProof/>
-                <w:shd w:val="clear" w:color="auto" w:fill="FFFFFF" w:themeFill="background1"/>
-              </w:rPr>
-              <mc:AlternateContent>
-                <mc:Choice Requires="wps">
-                  <w:drawing>
-                    <wp:anchor distT="0" distB="0" distL="114300" distR="114300" simplePos="0" relativeHeight="251732992" behindDoc="0" locked="0" layoutInCell="1" allowOverlap="1" wp14:anchorId="7A9EE9FA" wp14:editId="1D49F98A">
-                      <wp:simplePos x="0" y="0"/>
-                      <wp:positionH relativeFrom="column">
-                        <wp:posOffset>-60326</wp:posOffset>
-                      </wp:positionH>
-                      <wp:positionV relativeFrom="page">
-                        <wp:posOffset>226060</wp:posOffset>
-                      </wp:positionV>
-                      <wp:extent cx="4981575" cy="0"/>
-                      <wp:effectExtent l="38100" t="19050" r="66675" b="95250"/>
-                      <wp:wrapNone/>
-                      <wp:docPr id="2" name="Straight Connector 2"/>
-                      <wp:cNvGraphicFramePr/>
-                      <a:graphic xmlns:a="http://schemas.openxmlformats.org/drawingml/2006/main">
-                        <a:graphicData uri="http://schemas.microsoft.com/office/word/2010/wordprocessingShape">
-                          <wps:wsp>
-                            <wps:cNvCnPr/>
-                            <wps:spPr>
-                              <a:xfrm>
-                                <a:off x="0" y="0"/>
-                                <a:ext cx="4981575" cy="0"/>
-                              </a:xfrm>
-                              <a:prstGeom prst="line">
-                                <a:avLst/>
-                              </a:prstGeom>
-                              <a:noFill/>
-                              <a:ln w="19050" cap="rnd" cmpd="sng" algn="ctr">
-                                <a:solidFill>
-                                  <a:srgbClr val="4F81BD">
-                                    <a:alpha val="75000"/>
-                                  </a:srgbClr>
-                                </a:solidFill>
-                                <a:prstDash val="solid"/>
-                              </a:ln>
-                              <a:effectLst>
-                                <a:outerShdw blurRad="38100" dist="20000" dir="5400000" rotWithShape="0">
-                                  <a:srgbClr val="000000">
-                                    <a:alpha val="20000"/>
-                                  </a:srgbClr>
-                                </a:outerShdw>
-                              </a:effectLst>
-                            </wps:spPr>
-                            <wps:bodyPr/>
-                          </wps:wsp>
-                        </a:graphicData>
-                      </a:graphic>
-                      <wp14:sizeRelH relativeFrom="margin">
-                        <wp14:pctWidth>0</wp14:pctWidth>
-                      </wp14:sizeRelH>
-                      <wp14:sizeRelV relativeFrom="margin">
-                        <wp14:pctHeight>0</wp14:pctHeight>
-                      </wp14:sizeRelV>
-                    </wp:anchor>
-                  </w:drawing>
-                </mc:Choice>
-                <mc:Fallback>
-                  <w:pict>
-                    <v:line w14:anchorId="7AE84BAA" id="Straight Connector 2" o:spid="_x0000_s1026" style="position:absolute;z-index:251732992;visibility:visible;mso-wrap-style:square;mso-width-percent:0;mso-height-percent:0;mso-wrap-distance-left:9pt;mso-wrap-distance-top:0;mso-wrap-distance-right:9pt;mso-wrap-distance-bottom:0;mso-position-horizontal:absolute;mso-position-horizontal-relative:text;mso-position-vertical:absolute;mso-position-vertical-relative:page;mso-width-percent:0;mso-height-percent:0;mso-width-relative:margin;mso-height-relative:margin" from="-4.75pt,17.8pt" to="387.5pt,17.8pt" o:gfxdata="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" strokecolor="#4f81bd" strokeweight="1.5pt">
-                      <v:stroke opacity="49087f" endcap="round"/>
-                      <v:shadow on="t" color="black" opacity="13107f" origin=",.5" offset="0,.55556mm"/>
-                      <w10:wrap anchory="page"/>
-                    </v:line>
-                  </w:pict>
-                </mc:Fallback>
-              </mc:AlternateContent>
-            </w:r>
-            <w:r>
-              <w:rPr>
                 <w:rFonts w:ascii="Oswald" w:eastAsia="Oswald" w:hAnsi="Oswald" w:cs="Oswald"/>
                 <w:noProof/>
                 <w:color w:val="3D85C6"/>
@@ -6423,7 +6691,7 @@
                 <w:szCs w:val="32"/>
               </w:rPr>
               <w:drawing>
-                <wp:inline distT="0" distB="0" distL="0" distR="0" wp14:anchorId="6AAB9A5B" wp14:editId="544D775D">
+                <wp:inline distT="0" distB="0" distL="0" distR="0" wp14:anchorId="6AAB9A5B" wp14:editId="55246456">
                   <wp:extent cx="190500" cy="190500"/>
                   <wp:effectExtent l="0" t="0" r="0" b="0"/>
                   <wp:docPr id="6" name="Graphic 6" descr="Briefcase"/>
@@ -6482,7 +6750,7 @@
       <w:tr>
         <w:tc>
           <w:tcPr>
-            <w:tcW w:w="2922" w:type="dxa"/>
+            <w:tcW w:w="2695" w:type="dxa"/>
             <w:vMerge w:val="restart"/>
             <w:tcMar>
               <w:left w:w="14" w:type="dxa"/>
@@ -6501,258 +6769,6 @@
                 <w:shd w:val="clear" w:color="auto" w:fill="FFFFFF" w:themeFill="background1"/>
               </w:rPr>
             </w:pPr>
-          </w:p>
-          <w:tbl>
-            <w:tblPr>
-              <w:tblStyle w:val="TableGrid"/>
-              <w:tblW w:w="2850" w:type="dxa"/>
-              <w:tblBorders>
-                <w:top w:val="none" w:sz="0" w:space="0" w:color="auto"/>
-                <w:left w:val="none" w:sz="0" w:space="0" w:color="auto"/>
-                <w:bottom w:val="none" w:sz="0" w:space="0" w:color="auto"/>
-                <w:right w:val="none" w:sz="0" w:space="0" w:color="auto"/>
-                <w:insideH w:val="none" w:sz="0" w:space="0" w:color="auto"/>
-                <w:insideV w:val="none" w:sz="0" w:space="0" w:color="auto"/>
-              </w:tblBorders>
-              <w:tblLook w:val="04A0" w:firstRow="1" w:lastRow="0" w:firstColumn="1" w:lastColumn="0" w:noHBand="0" w:noVBand="1"/>
-            </w:tblPr>
-            <w:tblGrid>
-              <w:gridCol w:w="2850"/>
-            </w:tblGrid>
-            <w:tr>
-              <w:trPr>
-                <w:trHeight w:val="207"/>
-              </w:trPr>
-              <w:tc>
-                <w:tcPr>
-                  <w:tcW w:w="2850" w:type="dxa"/>
-                  <w:tcMar>
-                    <w:left w:w="14" w:type="dxa"/>
-                    <w:right w:w="14" w:type="dxa"/>
-                  </w:tcMar>
-                </w:tcPr>
-                <w:p>
-                  <w:pPr>
-                    <w:widowControl w:val="0"/>
-                    <w:rPr>
-                      <w:rFonts w:ascii="Oswald" w:eastAsia="Oswald" w:hAnsi="Oswald" w:cs="Oswald"/>
-                      <w:color w:val="3D85C6"/>
-                      <w:sz w:val="24"/>
-                      <w:szCs w:val="24"/>
-                    </w:rPr>
-                  </w:pPr>
-                  <w:r>
-                    <w:rPr>
-                      <w:rFonts w:ascii="Oswald" w:eastAsia="Oswald" w:hAnsi="Oswald" w:cs="Oswald"/>
-                      <w:color w:val="4F81BD" w:themeColor="accent1"/>
-                      <w:sz w:val="24"/>
-                      <w:szCs w:val="24"/>
-                    </w:rPr>
-                    <w:t>BS Mathematics &amp; Electrical Engineering (Honors)</w:t>
-                  </w:r>
-                </w:p>
-              </w:tc>
-            </w:tr>
-            <w:tr>
-              <w:trPr>
-                <w:trHeight w:val="274"/>
-              </w:trPr>
-              <w:tc>
-                <w:tcPr>
-                  <w:tcW w:w="2850" w:type="dxa"/>
-                  <w:tcMar>
-                    <w:left w:w="14" w:type="dxa"/>
-                    <w:right w:w="14" w:type="dxa"/>
-                  </w:tcMar>
-                </w:tcPr>
-                <w:p>
-                  <w:pPr>
-                    <w:widowControl w:val="0"/>
-                    <w:rPr>
-                      <w:rFonts w:ascii="Oswald" w:eastAsia="Oswald" w:hAnsi="Oswald" w:cs="Oswald"/>
-                      <w:sz w:val="20"/>
-                      <w:szCs w:val="20"/>
-                    </w:rPr>
-                  </w:pPr>
-                  <w:r>
-                    <w:rPr>
-                      <w:rFonts w:ascii="Oswald" w:eastAsia="Oswald" w:hAnsi="Oswald" w:cs="Oswald"/>
-                      <w:color w:val="595959" w:themeColor="text1" w:themeTint="A6"/>
-                      <w:sz w:val="20"/>
-                      <w:szCs w:val="20"/>
-                    </w:rPr>
-                    <w:t>University of Toledo</w:t>
-                  </w:r>
-                </w:p>
-              </w:tc>
-            </w:tr>
-            <w:tr>
-              <w:trPr>
-                <w:trHeight w:val="274"/>
-              </w:trPr>
-              <w:tc>
-                <w:tcPr>
-                  <w:tcW w:w="2850" w:type="dxa"/>
-                  <w:tcMar>
-                    <w:left w:w="14" w:type="dxa"/>
-                    <w:right w:w="14" w:type="dxa"/>
-                  </w:tcMar>
-                </w:tcPr>
-                <w:p>
-                  <w:pPr>
-                    <w:widowControl w:val="0"/>
-                    <w:rPr>
-                      <w:rFonts w:ascii="Oswald" w:eastAsia="Oswald" w:hAnsi="Oswald" w:cs="Oswald"/>
-                      <w:color w:val="808080" w:themeColor="background1" w:themeShade="80"/>
-                      <w:sz w:val="24"/>
-                      <w:szCs w:val="24"/>
-                    </w:rPr>
-                  </w:pPr>
-                </w:p>
-              </w:tc>
-            </w:tr>
-            <w:tr>
-              <w:trPr>
-                <w:trHeight w:val="274"/>
-              </w:trPr>
-              <w:tc>
-                <w:tcPr>
-                  <w:tcW w:w="2850" w:type="dxa"/>
-                  <w:tcMar>
-                    <w:left w:w="14" w:type="dxa"/>
-                    <w:right w:w="14" w:type="dxa"/>
-                  </w:tcMar>
-                </w:tcPr>
-                <w:p>
-                  <w:pPr>
-                    <w:widowControl w:val="0"/>
-                    <w:rPr>
-                      <w:rFonts w:ascii="Oswald" w:eastAsia="Oswald" w:hAnsi="Oswald" w:cs="Oswald"/>
-                      <w:color w:val="3D85C6"/>
-                      <w:sz w:val="24"/>
-                      <w:szCs w:val="24"/>
-                    </w:rPr>
-                  </w:pPr>
-                  <w:r>
-                    <w:rPr>
-                      <w:rFonts w:ascii="Oswald" w:eastAsia="Oswald" w:hAnsi="Oswald" w:cs="Oswald"/>
-                      <w:color w:val="4F81BD" w:themeColor="accent1"/>
-                      <w:sz w:val="24"/>
-                      <w:szCs w:val="24"/>
-                    </w:rPr>
-                    <w:t>Nanodegree Front End Web Developer</w:t>
-                  </w:r>
-                </w:p>
-              </w:tc>
-            </w:tr>
-            <w:tr>
-              <w:trPr>
-                <w:trHeight w:val="191"/>
-              </w:trPr>
-              <w:tc>
-                <w:tcPr>
-                  <w:tcW w:w="2850" w:type="dxa"/>
-                  <w:tcMar>
-                    <w:left w:w="14" w:type="dxa"/>
-                    <w:right w:w="14" w:type="dxa"/>
-                  </w:tcMar>
-                </w:tcPr>
-                <w:p>
-                  <w:pPr>
-                    <w:widowControl w:val="0"/>
-                    <w:rPr>
-                      <w:rFonts w:ascii="Oswald" w:eastAsia="Oswald" w:hAnsi="Oswald" w:cs="Oswald"/>
-                      <w:color w:val="3D85C6"/>
-                      <w:sz w:val="20"/>
-                      <w:szCs w:val="20"/>
-                    </w:rPr>
-                  </w:pPr>
-                  <w:r>
-                    <w:rPr>
-                      <w:rFonts w:ascii="Oswald" w:eastAsia="Oswald" w:hAnsi="Oswald" w:cs="Oswald"/>
-                      <w:color w:val="595959" w:themeColor="text1" w:themeTint="A6"/>
-                      <w:sz w:val="20"/>
-                      <w:szCs w:val="20"/>
-                    </w:rPr>
-                    <w:t>Udacity</w:t>
-                  </w:r>
-                </w:p>
-              </w:tc>
-            </w:tr>
-            <w:tr>
-              <w:trPr>
-                <w:trHeight w:val="191"/>
-              </w:trPr>
-              <w:tc>
-                <w:tcPr>
-                  <w:tcW w:w="2850" w:type="dxa"/>
-                  <w:tcMar>
-                    <w:left w:w="14" w:type="dxa"/>
-                    <w:right w:w="14" w:type="dxa"/>
-                  </w:tcMar>
-                </w:tcPr>
-                <w:p>
-                  <w:pPr>
-                    <w:widowControl w:val="0"/>
-                    <w:rPr>
-                      <w:rFonts w:ascii="Oswald" w:eastAsia="Oswald" w:hAnsi="Oswald" w:cs="Oswald"/>
-                      <w:color w:val="3D85C6"/>
-                      <w:sz w:val="16"/>
-                      <w:szCs w:val="16"/>
-                    </w:rPr>
-                  </w:pPr>
-                </w:p>
-              </w:tc>
-            </w:tr>
-            <w:tr>
-              <w:trPr>
-                <w:trHeight w:val="260"/>
-              </w:trPr>
-              <w:tc>
-                <w:tcPr>
-                  <w:tcW w:w="2850" w:type="dxa"/>
-                  <w:tcMar>
-                    <w:left w:w="14" w:type="dxa"/>
-                    <w:right w:w="14" w:type="dxa"/>
-                  </w:tcMar>
-                </w:tcPr>
-                <w:p>
-                  <w:pPr>
-                    <w:widowControl w:val="0"/>
-                    <w:rPr>
-                      <w:rFonts w:ascii="Oswald" w:eastAsia="Oswald" w:hAnsi="Oswald" w:cs="Oswald"/>
-                      <w:color w:val="3D85C6"/>
-                      <w:sz w:val="24"/>
-                      <w:szCs w:val="24"/>
-                    </w:rPr>
-                  </w:pPr>
-                </w:p>
-              </w:tc>
-            </w:tr>
-          </w:tbl>
-          <w:p>
-            <w:pPr>
-              <w:widowControl w:val="0"/>
-              <w:shd w:val="clear" w:color="auto" w:fill="FFFFFF" w:themeFill="background1"/>
-              <w:rPr>
-                <w:rFonts w:ascii="Oswald" w:eastAsia="Oswald" w:hAnsi="Oswald" w:cs="Oswald"/>
-                <w:color w:val="808080" w:themeColor="background1" w:themeShade="80"/>
-                <w:sz w:val="16"/>
-                <w:szCs w:val="16"/>
-                <w:shd w:val="clear" w:color="auto" w:fill="FFFFFF" w:themeFill="background1"/>
-              </w:rPr>
-            </w:pPr>
-          </w:p>
-          <w:p>
-            <w:pPr>
-              <w:widowControl w:val="0"/>
-              <w:rPr>
-                <w:rFonts w:ascii="Oswald" w:eastAsia="Oswald" w:hAnsi="Oswald" w:cs="Oswald"/>
-                <w:color w:val="3D85C6"/>
-                <w:sz w:val="32"/>
-                <w:szCs w:val="32"/>
-              </w:rPr>
-            </w:pPr>
             <w:r>
               <w:rPr>
                 <w:noProof/>
@@ -6761,27 +6777,27 @@
               <mc:AlternateContent>
                 <mc:Choice Requires="wps">
                   <w:drawing>
-                    <wp:anchor distT="0" distB="0" distL="114300" distR="114300" simplePos="0" relativeHeight="251779072" behindDoc="0" locked="0" layoutInCell="1" allowOverlap="1" wp14:anchorId="5B3FE7FE" wp14:editId="1206A3C4">
+                    <wp:anchor distT="0" distB="0" distL="114300" distR="114300" simplePos="0" relativeHeight="251732992" behindDoc="0" locked="0" layoutInCell="1" allowOverlap="1" wp14:anchorId="7A9EE9FA" wp14:editId="40AE6180">
                       <wp:simplePos x="0" y="0"/>
                       <wp:positionH relativeFrom="column">
-                        <wp:posOffset>-2540</wp:posOffset>
+                        <wp:posOffset>635</wp:posOffset>
                       </wp:positionH>
                       <wp:positionV relativeFrom="page">
-                        <wp:posOffset>1948815</wp:posOffset>
+                        <wp:posOffset>27940</wp:posOffset>
                       </wp:positionV>
-                      <wp:extent cx="1783080" cy="0"/>
-                      <wp:effectExtent l="38100" t="19050" r="64770" b="95250"/>
+                      <wp:extent cx="6829425" cy="0"/>
+                      <wp:effectExtent l="38100" t="19050" r="66675" b="95250"/>
                       <wp:wrapNone/>
-                      <wp:docPr id="35" name="Straight Connector 35"/>
+                      <wp:docPr id="2" name="Straight Connector 2"/>
                       <wp:cNvGraphicFramePr/>
                       <a:graphic xmlns:a="http://schemas.openxmlformats.org/drawingml/2006/main">
                         <a:graphicData uri="http://schemas.microsoft.com/office/word/2010/wordprocessingShape">
                           <wps:wsp>
                             <wps:cNvCnPr/>
                             <wps:spPr>
-                              <a:xfrm flipV="1">
+                              <a:xfrm>
                                 <a:off x="0" y="0"/>
-                                <a:ext cx="1783080" cy="0"/>
+                                <a:ext cx="6829425" cy="0"/>
                               </a:xfrm>
                               <a:prstGeom prst="line">
                                 <a:avLst/>
@@ -6818,7 +6834,7 @@
                 </mc:Choice>
                 <mc:Fallback>
                   <w:pict>
-                    <v:line w14:anchorId="2B02BDA8" id="Straight Connector 35" o:spid="_x0000_s1026" style="position:absolute;flip:y;z-index:251779072;visibility:visible;mso-wrap-style:square;mso-width-percent:0;mso-height-percent:0;mso-wrap-distance-left:9pt;mso-wrap-distance-top:0;mso-wrap-distance-right:9pt;mso-wrap-distance-bottom:0;mso-position-horizontal:absolute;mso-position-horizontal-relative:text;mso-position-vertical:absolute;mso-position-vertical-relative:page;mso-width-percent:0;mso-height-percent:0;mso-width-relative:margin;mso-height-relative:margin" from="-.2pt,153.45pt" to="140.2pt,153.45pt" o:gfxdata="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" strokecolor="#4f81bd" strokeweight="1.5pt">
+                    <v:line w14:anchorId="649B5D0F" id="Straight Connector 2" o:spid="_x0000_s1026" style="position:absolute;z-index:251732992;visibility:visible;mso-wrap-style:square;mso-width-percent:0;mso-height-percent:0;mso-wrap-distance-left:9pt;mso-wrap-distance-top:0;mso-wrap-distance-right:9pt;mso-wrap-distance-bottom:0;mso-position-horizontal:absolute;mso-position-horizontal-relative:text;mso-position-vertical:absolute;mso-position-vertical-relative:page;mso-width-percent:0;mso-height-percent:0;mso-width-relative:margin;mso-height-relative:margin" from=".05pt,2.2pt" to="537.8pt,2.2pt" o:gfxdata="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" strokecolor="#4f81bd" strokeweight="1.5pt">
                       <v:stroke opacity="49087f" endcap="round"/>
                       <v:shadow on="t" color="black" opacity="13107f" origin=",.5" offset="0,.55556mm"/>
                       <w10:wrap anchory="page"/>
@@ -6827,12 +6843,264 @@
                 </mc:Fallback>
               </mc:AlternateContent>
             </w:r>
+          </w:p>
+          <w:tbl>
+            <w:tblPr>
+              <w:tblStyle w:val="TableGrid"/>
+              <w:tblW w:w="2590" w:type="dxa"/>
+              <w:tblBorders>
+                <w:top w:val="none" w:sz="0" w:space="0" w:color="auto"/>
+                <w:left w:val="none" w:sz="0" w:space="0" w:color="auto"/>
+                <w:bottom w:val="none" w:sz="0" w:space="0" w:color="auto"/>
+                <w:right w:val="none" w:sz="0" w:space="0" w:color="auto"/>
+                <w:insideH w:val="none" w:sz="0" w:space="0" w:color="auto"/>
+                <w:insideV w:val="none" w:sz="0" w:space="0" w:color="auto"/>
+              </w:tblBorders>
+              <w:tblLook w:val="04A0" w:firstRow="1" w:lastRow="0" w:firstColumn="1" w:lastColumn="0" w:noHBand="0" w:noVBand="1"/>
+            </w:tblPr>
+            <w:tblGrid>
+              <w:gridCol w:w="2590"/>
+            </w:tblGrid>
+            <w:tr>
+              <w:trPr>
+                <w:trHeight w:val="207"/>
+              </w:trPr>
+              <w:tc>
+                <w:tcPr>
+                  <w:tcW w:w="2590" w:type="dxa"/>
+                  <w:tcMar>
+                    <w:left w:w="14" w:type="dxa"/>
+                    <w:right w:w="14" w:type="dxa"/>
+                  </w:tcMar>
+                </w:tcPr>
+                <w:p>
+                  <w:pPr>
+                    <w:widowControl w:val="0"/>
+                    <w:rPr>
+                      <w:rFonts w:ascii="Oswald" w:eastAsia="Oswald" w:hAnsi="Oswald" w:cs="Oswald"/>
+                      <w:color w:val="3D85C6"/>
+                      <w:sz w:val="24"/>
+                      <w:szCs w:val="24"/>
+                    </w:rPr>
+                  </w:pPr>
+                  <w:r>
+                    <w:rPr>
+                      <w:rFonts w:ascii="Oswald" w:eastAsia="Oswald" w:hAnsi="Oswald" w:cs="Oswald"/>
+                      <w:color w:val="4F81BD" w:themeColor="accent1"/>
+                      <w:sz w:val="24"/>
+                      <w:szCs w:val="24"/>
+                    </w:rPr>
+                    <w:t>BS Mathematics &amp; Electrical Engineering (Honors)</w:t>
+                  </w:r>
+                </w:p>
+              </w:tc>
+            </w:tr>
+            <w:tr>
+              <w:trPr>
+                <w:trHeight w:val="274"/>
+              </w:trPr>
+              <w:tc>
+                <w:tcPr>
+                  <w:tcW w:w="2590" w:type="dxa"/>
+                  <w:tcMar>
+                    <w:left w:w="14" w:type="dxa"/>
+                    <w:right w:w="14" w:type="dxa"/>
+                  </w:tcMar>
+                </w:tcPr>
+                <w:p>
+                  <w:pPr>
+                    <w:widowControl w:val="0"/>
+                    <w:rPr>
+                      <w:rFonts w:ascii="Oswald" w:eastAsia="Oswald" w:hAnsi="Oswald" w:cs="Oswald"/>
+                      <w:sz w:val="20"/>
+                      <w:szCs w:val="20"/>
+                    </w:rPr>
+                  </w:pPr>
+                  <w:r>
+                    <w:rPr>
+                      <w:rFonts w:ascii="Oswald" w:eastAsia="Oswald" w:hAnsi="Oswald" w:cs="Oswald"/>
+                      <w:color w:val="595959" w:themeColor="text1" w:themeTint="A6"/>
+                      <w:sz w:val="20"/>
+                      <w:szCs w:val="20"/>
+                    </w:rPr>
+                    <w:t>University of Toledo</w:t>
+                  </w:r>
+                </w:p>
+              </w:tc>
+            </w:tr>
+            <w:tr>
+              <w:trPr>
+                <w:trHeight w:val="274"/>
+              </w:trPr>
+              <w:tc>
+                <w:tcPr>
+                  <w:tcW w:w="2590" w:type="dxa"/>
+                  <w:tcMar>
+                    <w:left w:w="14" w:type="dxa"/>
+                    <w:right w:w="14" w:type="dxa"/>
+                  </w:tcMar>
+                </w:tcPr>
+                <w:p>
+                  <w:pPr>
+                    <w:widowControl w:val="0"/>
+                    <w:rPr>
+                      <w:rFonts w:ascii="Oswald" w:eastAsia="Oswald" w:hAnsi="Oswald" w:cs="Oswald"/>
+                      <w:color w:val="808080" w:themeColor="background1" w:themeShade="80"/>
+                      <w:sz w:val="24"/>
+                      <w:szCs w:val="24"/>
+                    </w:rPr>
+                  </w:pPr>
+                </w:p>
+              </w:tc>
+            </w:tr>
+            <w:tr>
+              <w:trPr>
+                <w:trHeight w:val="274"/>
+              </w:trPr>
+              <w:tc>
+                <w:tcPr>
+                  <w:tcW w:w="2590" w:type="dxa"/>
+                  <w:tcMar>
+                    <w:left w:w="14" w:type="dxa"/>
+                    <w:right w:w="14" w:type="dxa"/>
+                  </w:tcMar>
+                </w:tcPr>
+                <w:p>
+                  <w:pPr>
+                    <w:widowControl w:val="0"/>
+                    <w:rPr>
+                      <w:rFonts w:ascii="Oswald" w:eastAsia="Oswald" w:hAnsi="Oswald" w:cs="Oswald"/>
+                      <w:color w:val="3D85C6"/>
+                      <w:sz w:val="24"/>
+                      <w:szCs w:val="24"/>
+                    </w:rPr>
+                  </w:pPr>
+                  <w:r>
+                    <w:rPr>
+                      <w:rFonts w:ascii="Oswald" w:eastAsia="Oswald" w:hAnsi="Oswald" w:cs="Oswald"/>
+                      <w:color w:val="4F81BD" w:themeColor="accent1"/>
+                      <w:sz w:val="24"/>
+                      <w:szCs w:val="24"/>
+                    </w:rPr>
+                    <w:t>Nanodegree Front End Web Developer</w:t>
+                  </w:r>
+                </w:p>
+              </w:tc>
+            </w:tr>
+            <w:tr>
+              <w:trPr>
+                <w:trHeight w:val="191"/>
+              </w:trPr>
+              <w:tc>
+                <w:tcPr>
+                  <w:tcW w:w="2590" w:type="dxa"/>
+                  <w:tcMar>
+                    <w:left w:w="14" w:type="dxa"/>
+                    <w:right w:w="14" w:type="dxa"/>
+                  </w:tcMar>
+                </w:tcPr>
+                <w:p>
+                  <w:pPr>
+                    <w:widowControl w:val="0"/>
+                    <w:rPr>
+                      <w:rFonts w:ascii="Oswald" w:eastAsia="Oswald" w:hAnsi="Oswald" w:cs="Oswald"/>
+                      <w:color w:val="3D85C6"/>
+                      <w:sz w:val="20"/>
+                      <w:szCs w:val="20"/>
+                    </w:rPr>
+                  </w:pPr>
+                  <w:r>
+                    <w:rPr>
+                      <w:rFonts w:ascii="Oswald" w:eastAsia="Oswald" w:hAnsi="Oswald" w:cs="Oswald"/>
+                      <w:color w:val="595959" w:themeColor="text1" w:themeTint="A6"/>
+                      <w:sz w:val="20"/>
+                      <w:szCs w:val="20"/>
+                    </w:rPr>
+                    <w:t>Udacity</w:t>
+                  </w:r>
+                </w:p>
+              </w:tc>
+            </w:tr>
+            <w:tr>
+              <w:trPr>
+                <w:trHeight w:val="191"/>
+              </w:trPr>
+              <w:tc>
+                <w:tcPr>
+                  <w:tcW w:w="2590" w:type="dxa"/>
+                  <w:tcMar>
+                    <w:left w:w="14" w:type="dxa"/>
+                    <w:right w:w="14" w:type="dxa"/>
+                  </w:tcMar>
+                </w:tcPr>
+                <w:p>
+                  <w:pPr>
+                    <w:widowControl w:val="0"/>
+                    <w:rPr>
+                      <w:rFonts w:ascii="Oswald" w:eastAsia="Oswald" w:hAnsi="Oswald" w:cs="Oswald"/>
+                      <w:color w:val="3D85C6"/>
+                      <w:sz w:val="16"/>
+                      <w:szCs w:val="16"/>
+                    </w:rPr>
+                  </w:pPr>
+                </w:p>
+              </w:tc>
+            </w:tr>
+            <w:tr>
+              <w:trPr>
+                <w:trHeight w:val="260"/>
+              </w:trPr>
+              <w:tc>
+                <w:tcPr>
+                  <w:tcW w:w="2590" w:type="dxa"/>
+                  <w:tcMar>
+                    <w:left w:w="14" w:type="dxa"/>
+                    <w:right w:w="14" w:type="dxa"/>
+                  </w:tcMar>
+                </w:tcPr>
+                <w:p>
+                  <w:pPr>
+                    <w:widowControl w:val="0"/>
+                    <w:rPr>
+                      <w:rFonts w:ascii="Oswald" w:eastAsia="Oswald" w:hAnsi="Oswald" w:cs="Oswald"/>
+                      <w:color w:val="3D85C6"/>
+                      <w:sz w:val="24"/>
+                      <w:szCs w:val="24"/>
+                    </w:rPr>
+                  </w:pPr>
+                </w:p>
+              </w:tc>
+            </w:tr>
+          </w:tbl>
+          <w:p>
+            <w:pPr>
+              <w:widowControl w:val="0"/>
+              <w:shd w:val="clear" w:color="auto" w:fill="FFFFFF" w:themeFill="background1"/>
+              <w:rPr>
+                <w:rFonts w:ascii="Oswald" w:eastAsia="Oswald" w:hAnsi="Oswald" w:cs="Oswald"/>
+                <w:color w:val="808080" w:themeColor="background1" w:themeShade="80"/>
+                <w:sz w:val="16"/>
+                <w:szCs w:val="16"/>
+                <w:shd w:val="clear" w:color="auto" w:fill="FFFFFF" w:themeFill="background1"/>
+              </w:rPr>
+            </w:pPr>
+          </w:p>
+          <w:p>
+            <w:pPr>
+              <w:widowControl w:val="0"/>
+              <w:rPr>
+                <w:rFonts w:ascii="Oswald" w:eastAsia="Oswald" w:hAnsi="Oswald" w:cs="Oswald"/>
+                <w:color w:val="3D85C6"/>
+                <w:sz w:val="32"/>
+                <w:szCs w:val="32"/>
+              </w:rPr>
+            </w:pPr>
             <w:r>
               <w:rPr>
                 <w:noProof/>
               </w:rPr>
               <w:drawing>
-                <wp:inline distT="0" distB="0" distL="0" distR="0" wp14:anchorId="2238FA68" wp14:editId="72114AD9">
+                <wp:inline distT="0" distB="0" distL="0" distR="0" wp14:anchorId="2238FA68" wp14:editId="6C3EA4ED">
                   <wp:extent cx="182880" cy="182880"/>
                   <wp:effectExtent l="0" t="0" r="7620" b="7620"/>
                   <wp:docPr id="32" name="Picture 32" descr="Newspaper"/>
@@ -6898,269 +7166,6 @@
                 <w:shd w:val="clear" w:color="auto" w:fill="FFFFFF" w:themeFill="background1"/>
               </w:rPr>
             </w:pPr>
-          </w:p>
-          <w:tbl>
-            <w:tblPr>
-              <w:tblStyle w:val="TableGrid"/>
-              <w:tblW w:w="0" w:type="auto"/>
-              <w:tblBorders>
-                <w:top w:val="none" w:sz="0" w:space="0" w:color="auto"/>
-                <w:left w:val="none" w:sz="0" w:space="0" w:color="auto"/>
-                <w:bottom w:val="none" w:sz="0" w:space="0" w:color="auto"/>
-                <w:right w:val="none" w:sz="0" w:space="0" w:color="auto"/>
-                <w:insideH w:val="none" w:sz="0" w:space="0" w:color="auto"/>
-                <w:insideV w:val="none" w:sz="0" w:space="0" w:color="auto"/>
-              </w:tblBorders>
-              <w:tblLook w:val="04A0" w:firstRow="1" w:lastRow="0" w:firstColumn="1" w:lastColumn="0" w:noHBand="0" w:noVBand="1"/>
-            </w:tblPr>
-            <w:tblGrid>
-              <w:gridCol w:w="2850"/>
-            </w:tblGrid>
-            <w:tr>
-              <w:tc>
-                <w:tcPr>
-                  <w:tcW w:w="4030" w:type="dxa"/>
-                  <w:tcMar>
-                    <w:left w:w="14" w:type="dxa"/>
-                    <w:right w:w="14" w:type="dxa"/>
-                  </w:tcMar>
-                </w:tcPr>
-                <w:p>
-                  <w:pPr>
-                    <w:widowControl w:val="0"/>
-                    <w:rPr>
-                      <w:color w:val="434E5E"/>
-                      <w:sz w:val="24"/>
-                      <w:szCs w:val="24"/>
-                    </w:rPr>
-                  </w:pPr>
-                  <w:r>
-                    <w:rPr>
-                      <w:rFonts w:ascii="Oswald" w:eastAsia="Oswald" w:hAnsi="Oswald" w:cs="Oswald"/>
-                      <w:color w:val="4F81BD" w:themeColor="accent1"/>
-                      <w:sz w:val="24"/>
-                      <w:szCs w:val="24"/>
-                    </w:rPr>
-                    <w:t>Asterisk Open-Source PBX System</w:t>
-                  </w:r>
-                </w:p>
-              </w:tc>
-            </w:tr>
-            <w:tr>
-              <w:tc>
-                <w:tcPr>
-                  <w:tcW w:w="4030" w:type="dxa"/>
-                  <w:tcMar>
-                    <w:left w:w="14" w:type="dxa"/>
-                    <w:right w:w="14" w:type="dxa"/>
-                  </w:tcMar>
-                </w:tcPr>
-                <w:p>
-                  <w:pPr>
-                    <w:widowControl w:val="0"/>
-                    <w:rPr>
-                      <w:rFonts w:ascii="Oswald" w:eastAsia="Oswald" w:hAnsi="Oswald" w:cs="Oswald"/>
-                      <w:color w:val="3D85C6"/>
-                      <w:sz w:val="20"/>
-                      <w:szCs w:val="20"/>
-                    </w:rPr>
-                  </w:pPr>
-                  <w:r>
-                    <w:rPr>
-                      <w:rFonts w:ascii="Oswald" w:eastAsia="Oswald" w:hAnsi="Oswald" w:cs="Oswald"/>
-                      <w:color w:val="595959" w:themeColor="text1" w:themeTint="A6"/>
-                      <w:sz w:val="20"/>
-                      <w:szCs w:val="20"/>
-                    </w:rPr>
-                    <w:t>Linux Journal – February 2004</w:t>
-                  </w:r>
-                </w:p>
-              </w:tc>
-            </w:tr>
-            <w:tr>
-              <w:tc>
-                <w:tcPr>
-                  <w:tcW w:w="4030" w:type="dxa"/>
-                  <w:tcMar>
-                    <w:left w:w="14" w:type="dxa"/>
-                    <w:right w:w="14" w:type="dxa"/>
-                  </w:tcMar>
-                </w:tcPr>
-                <w:p>
-                  <w:pPr>
-                    <w:widowControl w:val="0"/>
-                    <w:rPr>
-                      <w:rFonts w:ascii="Oswald" w:eastAsia="Oswald" w:hAnsi="Oswald" w:cs="Oswald"/>
-                      <w:sz w:val="18"/>
-                      <w:szCs w:val="18"/>
-                    </w:rPr>
-                  </w:pPr>
-                  <w:hyperlink r:id="rId24" w:tgtFrame="_blank" w:history="1">
-                    <w:r>
-                      <w:rPr>
-                        <w:rFonts w:ascii="Oswald" w:eastAsia="Oswald" w:hAnsi="Oswald" w:cs="Oswald"/>
-                        <w:sz w:val="18"/>
-                        <w:szCs w:val="18"/>
-                      </w:rPr>
-                      <w:t>http://www.linuxjournal.com/article/6769</w:t>
-                    </w:r>
-                  </w:hyperlink>
-                </w:p>
-              </w:tc>
-            </w:tr>
-            <w:tr>
-              <w:tc>
-                <w:tcPr>
-                  <w:tcW w:w="4030" w:type="dxa"/>
-                  <w:tcMar>
-                    <w:left w:w="14" w:type="dxa"/>
-                    <w:right w:w="14" w:type="dxa"/>
-                  </w:tcMar>
-                </w:tcPr>
-                <w:p>
-                  <w:pPr>
-                    <w:widowControl w:val="0"/>
-                    <w:rPr>
-                      <w:rFonts w:ascii="Oswald" w:eastAsia="Oswald" w:hAnsi="Oswald" w:cs="Oswald"/>
-                      <w:color w:val="3D85C6"/>
-                      <w:sz w:val="16"/>
-                      <w:szCs w:val="16"/>
-                    </w:rPr>
-                  </w:pPr>
-                </w:p>
-              </w:tc>
-            </w:tr>
-            <w:tr>
-              <w:tc>
-                <w:tcPr>
-                  <w:tcW w:w="4030" w:type="dxa"/>
-                  <w:tcMar>
-                    <w:left w:w="14" w:type="dxa"/>
-                    <w:right w:w="14" w:type="dxa"/>
-                  </w:tcMar>
-                </w:tcPr>
-                <w:p>
-                  <w:pPr>
-                    <w:widowControl w:val="0"/>
-                    <w:rPr>
-                      <w:color w:val="4F81BD" w:themeColor="accent1"/>
-                      <w:sz w:val="24"/>
-                      <w:szCs w:val="24"/>
-                    </w:rPr>
-                  </w:pPr>
-                  <w:r>
-                    <w:rPr>
-                      <w:rFonts w:ascii="Oswald" w:eastAsia="Oswald" w:hAnsi="Oswald" w:cs="Oswald"/>
-                      <w:color w:val="4F81BD" w:themeColor="accent1"/>
-                      <w:sz w:val="24"/>
-                      <w:szCs w:val="24"/>
-                    </w:rPr>
-                    <w:t>Hacking Red Hat Kickstart</w:t>
-                  </w:r>
-                </w:p>
-              </w:tc>
-            </w:tr>
-            <w:tr>
-              <w:tc>
-                <w:tcPr>
-                  <w:tcW w:w="4030" w:type="dxa"/>
-                  <w:tcMar>
-                    <w:left w:w="14" w:type="dxa"/>
-                    <w:right w:w="14" w:type="dxa"/>
-                  </w:tcMar>
-                </w:tcPr>
-                <w:p>
-                  <w:pPr>
-                    <w:widowControl w:val="0"/>
-                    <w:rPr>
-                      <w:rFonts w:ascii="Oswald" w:eastAsia="Oswald" w:hAnsi="Oswald" w:cs="Oswald"/>
-                      <w:color w:val="3D85C6"/>
-                      <w:sz w:val="20"/>
-                      <w:szCs w:val="20"/>
-                    </w:rPr>
-                  </w:pPr>
-                  <w:r>
-                    <w:rPr>
-                      <w:rFonts w:ascii="Oswald" w:eastAsia="Oswald" w:hAnsi="Oswald" w:cs="Oswald"/>
-                      <w:color w:val="595959" w:themeColor="text1" w:themeTint="A6"/>
-                      <w:sz w:val="20"/>
-                      <w:szCs w:val="20"/>
-                    </w:rPr>
-                    <w:t>Linux Journal – April 2003</w:t>
-                  </w:r>
-                </w:p>
-              </w:tc>
-            </w:tr>
-            <w:tr>
-              <w:tc>
-                <w:tcPr>
-                  <w:tcW w:w="4030" w:type="dxa"/>
-                  <w:tcMar>
-                    <w:left w:w="14" w:type="dxa"/>
-                    <w:right w:w="14" w:type="dxa"/>
-                  </w:tcMar>
-                </w:tcPr>
-                <w:p>
-                  <w:pPr>
-                    <w:widowControl w:val="0"/>
-                    <w:rPr>
-                      <w:rFonts w:ascii="Oswald" w:eastAsia="Oswald" w:hAnsi="Oswald" w:cs="Oswald"/>
-                      <w:color w:val="3D85C6"/>
-                      <w:sz w:val="16"/>
-                      <w:szCs w:val="16"/>
-                    </w:rPr>
-                  </w:pPr>
-                  <w:hyperlink r:id="rId25" w:tgtFrame="_blank" w:history="1">
-                    <w:r>
-                      <w:rPr>
-                        <w:rFonts w:ascii="Oswald" w:eastAsia="Oswald" w:hAnsi="Oswald" w:cs="Oswald"/>
-                        <w:sz w:val="18"/>
-                        <w:szCs w:val="18"/>
-                      </w:rPr>
-                      <w:t>http://www.linuxjournal.com/article/6473</w:t>
-                    </w:r>
-                  </w:hyperlink>
-                </w:p>
-              </w:tc>
-            </w:tr>
-          </w:tbl>
-          <w:p>
-            <w:pPr>
-              <w:widowControl w:val="0"/>
-              <w:shd w:val="clear" w:color="auto" w:fill="FFFFFF" w:themeFill="background1"/>
-              <w:ind w:right="255"/>
-              <w:rPr>
-                <w:rFonts w:ascii="Oswald" w:eastAsia="Oswald" w:hAnsi="Oswald" w:cs="Oswald"/>
-                <w:color w:val="808080" w:themeColor="background1" w:themeShade="80"/>
-                <w:sz w:val="16"/>
-                <w:szCs w:val="16"/>
-                <w:shd w:val="clear" w:color="auto" w:fill="FFFFFF" w:themeFill="background1"/>
-              </w:rPr>
-            </w:pPr>
-          </w:p>
-          <w:p>
-            <w:pPr>
-              <w:widowControl w:val="0"/>
-              <w:shd w:val="clear" w:color="auto" w:fill="FFFFFF" w:themeFill="background1"/>
-              <w:rPr>
-                <w:rFonts w:ascii="Oswald" w:eastAsia="Oswald" w:hAnsi="Oswald" w:cs="Oswald"/>
-                <w:color w:val="808080" w:themeColor="background1" w:themeShade="80"/>
-                <w:sz w:val="16"/>
-                <w:szCs w:val="16"/>
-                <w:shd w:val="clear" w:color="auto" w:fill="FFFFFF" w:themeFill="background1"/>
-              </w:rPr>
-            </w:pPr>
-          </w:p>
-          <w:p>
-            <w:pPr>
-              <w:widowControl w:val="0"/>
-              <w:rPr>
-                <w:rFonts w:ascii="Oswald" w:eastAsia="Oswald" w:hAnsi="Oswald" w:cs="Oswald"/>
-                <w:color w:val="3D85C6"/>
-                <w:sz w:val="32"/>
-                <w:szCs w:val="32"/>
-              </w:rPr>
-            </w:pPr>
             <w:r>
               <w:rPr>
                 <w:noProof/>
@@ -7169,18 +7174,18 @@
               <mc:AlternateContent>
                 <mc:Choice Requires="wps">
                   <w:drawing>
-                    <wp:anchor distT="0" distB="0" distL="114300" distR="114300" simplePos="0" relativeHeight="251780096" behindDoc="0" locked="0" layoutInCell="1" allowOverlap="1" wp14:anchorId="2194A3FB" wp14:editId="01A2D559">
+                    <wp:anchor distT="0" distB="0" distL="114300" distR="114300" simplePos="0" relativeHeight="251779072" behindDoc="0" locked="0" layoutInCell="1" allowOverlap="1" wp14:anchorId="5B3FE7FE" wp14:editId="45AD49A7">
                       <wp:simplePos x="0" y="0"/>
                       <wp:positionH relativeFrom="column">
-                        <wp:posOffset>-5080</wp:posOffset>
+                        <wp:posOffset>635</wp:posOffset>
                       </wp:positionH>
                       <wp:positionV relativeFrom="page">
-                        <wp:posOffset>3769995</wp:posOffset>
+                        <wp:posOffset>1961515</wp:posOffset>
                       </wp:positionV>
-                      <wp:extent cx="1783080" cy="0"/>
-                      <wp:effectExtent l="38100" t="19050" r="64770" b="95250"/>
+                      <wp:extent cx="1685925" cy="0"/>
+                      <wp:effectExtent l="38100" t="19050" r="66675" b="95250"/>
                       <wp:wrapNone/>
-                      <wp:docPr id="36" name="Straight Connector 36"/>
+                      <wp:docPr id="35" name="Straight Connector 35"/>
                       <wp:cNvGraphicFramePr/>
                       <a:graphic xmlns:a="http://schemas.openxmlformats.org/drawingml/2006/main">
                         <a:graphicData uri="http://schemas.microsoft.com/office/word/2010/wordprocessingShape">
@@ -7189,7 +7194,7 @@
                             <wps:spPr>
                               <a:xfrm flipV="1">
                                 <a:off x="0" y="0"/>
-                                <a:ext cx="1783080" cy="0"/>
+                                <a:ext cx="1685925" cy="0"/>
                               </a:xfrm>
                               <a:prstGeom prst="line">
                                 <a:avLst/>
@@ -7226,7 +7231,344 @@
                 </mc:Choice>
                 <mc:Fallback>
                   <w:pict>
-                    <v:line w14:anchorId="0227AC96" id="Straight Connector 36" o:spid="_x0000_s1026" style="position:absolute;flip:y;z-index:251780096;visibility:visible;mso-wrap-style:square;mso-width-percent:0;mso-height-percent:0;mso-wrap-distance-left:9pt;mso-wrap-distance-top:0;mso-wrap-distance-right:9pt;mso-wrap-distance-bottom:0;mso-position-horizontal:absolute;mso-position-horizontal-relative:text;mso-position-vertical:absolute;mso-position-vertical-relative:page;mso-width-percent:0;mso-height-percent:0;mso-width-relative:margin;mso-height-relative:margin" from="-.4pt,296.85pt" to="140pt,296.85pt" o:gfxdata="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" strokecolor="#4f81bd" strokeweight="1.5pt">
+                    <v:line w14:anchorId="7BA69382" id="Straight Connector 35" o:spid="_x0000_s1026" style="position:absolute;flip:y;z-index:251779072;visibility:visible;mso-wrap-style:square;mso-width-percent:0;mso-height-percent:0;mso-wrap-distance-left:9pt;mso-wrap-distance-top:0;mso-wrap-distance-right:9pt;mso-wrap-distance-bottom:0;mso-position-horizontal:absolute;mso-position-horizontal-relative:text;mso-position-vertical:absolute;mso-position-vertical-relative:page;mso-width-percent:0;mso-height-percent:0;mso-width-relative:margin;mso-height-relative:margin" from=".05pt,154.45pt" to="132.8pt,154.45pt" o:gfxdata="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" strokecolor="#4f81bd" strokeweight="1.5pt">
+                      <v:stroke opacity="49087f" endcap="round"/>
+                      <v:shadow on="t" color="black" opacity="13107f" origin=",.5" offset="0,.55556mm"/>
+                      <w10:wrap anchory="page"/>
+                    </v:line>
+                  </w:pict>
+                </mc:Fallback>
+              </mc:AlternateContent>
+            </w:r>
+          </w:p>
+          <w:tbl>
+            <w:tblPr>
+              <w:tblStyle w:val="TableGrid"/>
+              <w:tblW w:w="0" w:type="auto"/>
+              <w:tblBorders>
+                <w:top w:val="none" w:sz="0" w:space="0" w:color="auto"/>
+                <w:left w:val="none" w:sz="0" w:space="0" w:color="auto"/>
+                <w:bottom w:val="none" w:sz="0" w:space="0" w:color="auto"/>
+                <w:right w:val="none" w:sz="0" w:space="0" w:color="auto"/>
+                <w:insideH w:val="none" w:sz="0" w:space="0" w:color="auto"/>
+                <w:insideV w:val="none" w:sz="0" w:space="0" w:color="auto"/>
+              </w:tblBorders>
+              <w:tblLook w:val="04A0" w:firstRow="1" w:lastRow="0" w:firstColumn="1" w:lastColumn="0" w:noHBand="0" w:noVBand="1"/>
+            </w:tblPr>
+            <w:tblGrid>
+              <w:gridCol w:w="2629"/>
+            </w:tblGrid>
+            <w:tr>
+              <w:tc>
+                <w:tcPr>
+                  <w:tcW w:w="2629" w:type="dxa"/>
+                  <w:tcMar>
+                    <w:left w:w="14" w:type="dxa"/>
+                    <w:right w:w="14" w:type="dxa"/>
+                  </w:tcMar>
+                </w:tcPr>
+                <w:p>
+                  <w:pPr>
+                    <w:widowControl w:val="0"/>
+                    <w:rPr>
+                      <w:color w:val="434E5E"/>
+                      <w:sz w:val="24"/>
+                      <w:szCs w:val="24"/>
+                    </w:rPr>
+                  </w:pPr>
+                  <w:r>
+                    <w:rPr>
+                      <w:rFonts w:ascii="Oswald" w:eastAsia="Oswald" w:hAnsi="Oswald" w:cs="Oswald"/>
+                      <w:color w:val="4F81BD" w:themeColor="accent1"/>
+                      <w:sz w:val="24"/>
+                      <w:szCs w:val="24"/>
+                    </w:rPr>
+                    <w:t>Asterisk Open-Source PBX System</w:t>
+                  </w:r>
+                </w:p>
+              </w:tc>
+            </w:tr>
+            <w:tr>
+              <w:tc>
+                <w:tcPr>
+                  <w:tcW w:w="2629" w:type="dxa"/>
+                  <w:tcMar>
+                    <w:left w:w="14" w:type="dxa"/>
+                    <w:right w:w="14" w:type="dxa"/>
+                  </w:tcMar>
+                </w:tcPr>
+                <w:p>
+                  <w:pPr>
+                    <w:widowControl w:val="0"/>
+                    <w:rPr>
+                      <w:rFonts w:ascii="Oswald" w:eastAsia="Oswald" w:hAnsi="Oswald" w:cs="Oswald"/>
+                      <w:color w:val="3D85C6"/>
+                      <w:sz w:val="20"/>
+                      <w:szCs w:val="20"/>
+                    </w:rPr>
+                  </w:pPr>
+                  <w:r>
+                    <w:rPr>
+                      <w:rFonts w:ascii="Oswald" w:eastAsia="Oswald" w:hAnsi="Oswald" w:cs="Oswald"/>
+                      <w:color w:val="595959" w:themeColor="text1" w:themeTint="A6"/>
+                      <w:sz w:val="20"/>
+                      <w:szCs w:val="20"/>
+                    </w:rPr>
+                    <w:t>Linux Journal – February 2004</w:t>
+                  </w:r>
+                </w:p>
+              </w:tc>
+            </w:tr>
+            <w:tr>
+              <w:tc>
+                <w:tcPr>
+                  <w:tcW w:w="2629" w:type="dxa"/>
+                  <w:tcMar>
+                    <w:left w:w="14" w:type="dxa"/>
+                    <w:right w:w="14" w:type="dxa"/>
+                  </w:tcMar>
+                </w:tcPr>
+                <w:p>
+                  <w:pPr>
+                    <w:widowControl w:val="0"/>
+                    <w:rPr>
+                      <w:rFonts w:ascii="Oswald" w:eastAsia="Oswald" w:hAnsi="Oswald" w:cs="Oswald"/>
+                      <w:sz w:val="18"/>
+                      <w:szCs w:val="18"/>
+                    </w:rPr>
+                  </w:pPr>
+                  <w:hyperlink r:id="rId24" w:tgtFrame="_blank" w:history="1">
+                    <w:r>
+                      <w:rPr>
+                        <w:rFonts w:ascii="Oswald" w:eastAsia="Oswald" w:hAnsi="Oswald" w:cs="Oswald"/>
+                        <w:sz w:val="18"/>
+                        <w:szCs w:val="18"/>
+                      </w:rPr>
+                      <w:t>http://www.linuxjournal.com/article/6769</w:t>
+                    </w:r>
+                  </w:hyperlink>
+                </w:p>
+              </w:tc>
+            </w:tr>
+            <w:tr>
+              <w:tc>
+                <w:tcPr>
+                  <w:tcW w:w="2629" w:type="dxa"/>
+                  <w:tcMar>
+                    <w:left w:w="14" w:type="dxa"/>
+                    <w:right w:w="14" w:type="dxa"/>
+                  </w:tcMar>
+                </w:tcPr>
+                <w:p>
+                  <w:pPr>
+                    <w:widowControl w:val="0"/>
+                    <w:rPr>
+                      <w:rFonts w:ascii="Oswald" w:eastAsia="Oswald" w:hAnsi="Oswald" w:cs="Oswald"/>
+                      <w:color w:val="3D85C6"/>
+                      <w:sz w:val="16"/>
+                      <w:szCs w:val="16"/>
+                    </w:rPr>
+                  </w:pPr>
+                </w:p>
+              </w:tc>
+            </w:tr>
+            <w:tr>
+              <w:tc>
+                <w:tcPr>
+                  <w:tcW w:w="2629" w:type="dxa"/>
+                  <w:tcMar>
+                    <w:left w:w="14" w:type="dxa"/>
+                    <w:right w:w="14" w:type="dxa"/>
+                  </w:tcMar>
+                </w:tcPr>
+                <w:p>
+                  <w:pPr>
+                    <w:widowControl w:val="0"/>
+                    <w:rPr>
+                      <w:color w:val="4F81BD" w:themeColor="accent1"/>
+                      <w:sz w:val="24"/>
+                      <w:szCs w:val="24"/>
+                    </w:rPr>
+                  </w:pPr>
+                  <w:r>
+                    <w:rPr>
+                      <w:rFonts w:ascii="Oswald" w:eastAsia="Oswald" w:hAnsi="Oswald" w:cs="Oswald"/>
+                      <w:color w:val="4F81BD" w:themeColor="accent1"/>
+                      <w:sz w:val="24"/>
+                      <w:szCs w:val="24"/>
+                    </w:rPr>
+                    <w:t>Hacking Red Hat Kickstart</w:t>
+                  </w:r>
+                </w:p>
+              </w:tc>
+            </w:tr>
+            <w:tr>
+              <w:tc>
+                <w:tcPr>
+                  <w:tcW w:w="2629" w:type="dxa"/>
+                  <w:tcMar>
+                    <w:left w:w="14" w:type="dxa"/>
+                    <w:right w:w="14" w:type="dxa"/>
+                  </w:tcMar>
+                </w:tcPr>
+                <w:p>
+                  <w:pPr>
+                    <w:widowControl w:val="0"/>
+                    <w:rPr>
+                      <w:rFonts w:ascii="Oswald" w:eastAsia="Oswald" w:hAnsi="Oswald" w:cs="Oswald"/>
+                      <w:color w:val="3D85C6"/>
+                      <w:sz w:val="20"/>
+                      <w:szCs w:val="20"/>
+                    </w:rPr>
+                  </w:pPr>
+                  <w:r>
+                    <w:rPr>
+                      <w:rFonts w:ascii="Oswald" w:eastAsia="Oswald" w:hAnsi="Oswald" w:cs="Oswald"/>
+                      <w:color w:val="595959" w:themeColor="text1" w:themeTint="A6"/>
+                      <w:sz w:val="20"/>
+                      <w:szCs w:val="20"/>
+                    </w:rPr>
+                    <w:t>Linux Journal – April 2003</w:t>
+                  </w:r>
+                </w:p>
+              </w:tc>
+            </w:tr>
+            <w:tr>
+              <w:tc>
+                <w:tcPr>
+                  <w:tcW w:w="2629" w:type="dxa"/>
+                  <w:tcMar>
+                    <w:left w:w="14" w:type="dxa"/>
+                    <w:right w:w="14" w:type="dxa"/>
+                  </w:tcMar>
+                </w:tcPr>
+                <w:p>
+                  <w:pPr>
+                    <w:widowControl w:val="0"/>
+                    <w:rPr>
+                      <w:rFonts w:ascii="Oswald" w:eastAsia="Oswald" w:hAnsi="Oswald" w:cs="Oswald"/>
+                      <w:color w:val="3D85C6"/>
+                      <w:sz w:val="16"/>
+                      <w:szCs w:val="16"/>
+                    </w:rPr>
+                  </w:pPr>
+                  <w:hyperlink r:id="rId25" w:tgtFrame="_blank" w:history="1">
+                    <w:r>
+                      <w:rPr>
+                        <w:rFonts w:ascii="Oswald" w:eastAsia="Oswald" w:hAnsi="Oswald" w:cs="Oswald"/>
+                        <w:sz w:val="18"/>
+                        <w:szCs w:val="18"/>
+                      </w:rPr>
+                      <w:t>http://www.linuxjournal.com/article/6473</w:t>
+                    </w:r>
+                  </w:hyperlink>
+                </w:p>
+              </w:tc>
+            </w:tr>
+          </w:tbl>
+          <w:p>
+            <w:pPr>
+              <w:widowControl w:val="0"/>
+              <w:shd w:val="clear" w:color="auto" w:fill="FFFFFF" w:themeFill="background1"/>
+              <w:ind w:right="255"/>
+              <w:rPr>
+                <w:rFonts w:ascii="Oswald" w:eastAsia="Oswald" w:hAnsi="Oswald" w:cs="Oswald"/>
+                <w:color w:val="808080" w:themeColor="background1" w:themeShade="80"/>
+                <w:sz w:val="16"/>
+                <w:szCs w:val="16"/>
+                <w:shd w:val="clear" w:color="auto" w:fill="FFFFFF" w:themeFill="background1"/>
+              </w:rPr>
+            </w:pPr>
+          </w:p>
+          <w:p>
+            <w:pPr>
+              <w:widowControl w:val="0"/>
+              <w:shd w:val="clear" w:color="auto" w:fill="FFFFFF" w:themeFill="background1"/>
+              <w:rPr>
+                <w:rFonts w:ascii="Oswald" w:eastAsia="Oswald" w:hAnsi="Oswald" w:cs="Oswald"/>
+                <w:color w:val="808080" w:themeColor="background1" w:themeShade="80"/>
+                <w:sz w:val="16"/>
+                <w:szCs w:val="16"/>
+                <w:shd w:val="clear" w:color="auto" w:fill="FFFFFF" w:themeFill="background1"/>
+              </w:rPr>
+            </w:pPr>
+          </w:p>
+          <w:p>
+            <w:pPr>
+              <w:widowControl w:val="0"/>
+              <w:rPr>
+                <w:rFonts w:ascii="Oswald" w:eastAsia="Oswald" w:hAnsi="Oswald" w:cs="Oswald"/>
+                <w:color w:val="3D85C6"/>
+                <w:sz w:val="32"/>
+                <w:szCs w:val="32"/>
+              </w:rPr>
+            </w:pPr>
+            <w:r>
+              <w:rPr>
+                <w:noProof/>
+                <w:shd w:val="clear" w:color="auto" w:fill="FFFFFF" w:themeFill="background1"/>
+              </w:rPr>
+              <mc:AlternateContent>
+                <mc:Choice Requires="wps">
+                  <w:drawing>
+                    <wp:anchor distT="0" distB="0" distL="114300" distR="114300" simplePos="0" relativeHeight="251780096" behindDoc="0" locked="0" layoutInCell="1" allowOverlap="1" wp14:anchorId="2194A3FB" wp14:editId="1523939C">
+                      <wp:simplePos x="0" y="0"/>
+                      <wp:positionH relativeFrom="column">
+                        <wp:posOffset>-8890</wp:posOffset>
+                      </wp:positionH>
+                      <wp:positionV relativeFrom="page">
+                        <wp:posOffset>3780790</wp:posOffset>
+                      </wp:positionV>
+                      <wp:extent cx="1695450" cy="0"/>
+                      <wp:effectExtent l="38100" t="19050" r="57150" b="95250"/>
+                      <wp:wrapNone/>
+                      <wp:docPr id="36" name="Straight Connector 36"/>
+                      <wp:cNvGraphicFramePr/>
+                      <a:graphic xmlns:a="http://schemas.openxmlformats.org/drawingml/2006/main">
+                        <a:graphicData uri="http://schemas.microsoft.com/office/word/2010/wordprocessingShape">
+                          <wps:wsp>
+                            <wps:cNvCnPr/>
+                            <wps:spPr>
+                              <a:xfrm flipV="1">
+                                <a:off x="0" y="0"/>
+                                <a:ext cx="1695450" cy="0"/>
+                              </a:xfrm>
+                              <a:prstGeom prst="line">
+                                <a:avLst/>
+                              </a:prstGeom>
+                              <a:noFill/>
+                              <a:ln w="19050" cap="rnd" cmpd="sng" algn="ctr">
+                                <a:solidFill>
+                                  <a:srgbClr val="4F81BD">
+                                    <a:alpha val="75000"/>
+                                  </a:srgbClr>
+                                </a:solidFill>
+                                <a:prstDash val="solid"/>
+                              </a:ln>
+                              <a:effectLst>
+                                <a:outerShdw blurRad="38100" dist="20000" dir="5400000" rotWithShape="0">
+                                  <a:srgbClr val="000000">
+                                    <a:alpha val="20000"/>
+                                  </a:srgbClr>
+                                </a:outerShdw>
+                              </a:effectLst>
+                            </wps:spPr>
+                            <wps:bodyPr/>
+                          </wps:wsp>
+                        </a:graphicData>
+                      </a:graphic>
+                      <wp14:sizeRelH relativeFrom="margin">
+                        <wp14:pctWidth>0</wp14:pctWidth>
+                      </wp14:sizeRelH>
+                      <wp14:sizeRelV relativeFrom="margin">
+                        <wp14:pctHeight>0</wp14:pctHeight>
+                      </wp14:sizeRelV>
+                    </wp:anchor>
+                  </w:drawing>
+                </mc:Choice>
+                <mc:Fallback>
+                  <w:pict>
+                    <v:line w14:anchorId="59E5DD86" id="Straight Connector 36" o:spid="_x0000_s1026" style="position:absolute;flip:y;z-index:251780096;visibility:visible;mso-wrap-style:square;mso-width-percent:0;mso-height-percent:0;mso-wrap-distance-left:9pt;mso-wrap-distance-top:0;mso-wrap-distance-right:9pt;mso-wrap-distance-bottom:0;mso-position-horizontal:absolute;mso-position-horizontal-relative:text;mso-position-vertical:absolute;mso-position-vertical-relative:page;mso-width-percent:0;mso-height-percent:0;mso-width-relative:margin;mso-height-relative:margin" from="-.7pt,297.7pt" to="132.8pt,297.7pt" o:gfxdata="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" strokecolor="#4f81bd" strokeweight="1.5pt">
                       <v:stroke opacity="49087f" endcap="round"/>
                       <v:shadow on="t" color="black" opacity="13107f" origin=",.5" offset="0,.55556mm"/>
                       <w10:wrap anchory="page"/>
@@ -7316,7 +7658,7 @@
           <w:tbl>
             <w:tblPr>
               <w:tblStyle w:val="TableGrid"/>
-              <w:tblW w:w="2685" w:type="dxa"/>
+              <w:tblW w:w="2590" w:type="dxa"/>
               <w:tblBorders>
                 <w:top w:val="none" w:sz="0" w:space="0" w:color="auto"/>
                 <w:left w:val="none" w:sz="0" w:space="0" w:color="auto"/>
@@ -7328,20 +7670,20 @@
               <w:tblLook w:val="04A0" w:firstRow="1" w:lastRow="0" w:firstColumn="1" w:lastColumn="0" w:noHBand="0" w:noVBand="1"/>
             </w:tblPr>
             <w:tblGrid>
-              <w:gridCol w:w="1335"/>
-              <w:gridCol w:w="270"/>
-              <w:gridCol w:w="270"/>
-              <w:gridCol w:w="270"/>
-              <w:gridCol w:w="270"/>
-              <w:gridCol w:w="270"/>
+              <w:gridCol w:w="1200"/>
+              <w:gridCol w:w="242"/>
+              <w:gridCol w:w="242"/>
+              <w:gridCol w:w="242"/>
+              <w:gridCol w:w="242"/>
+              <w:gridCol w:w="422"/>
             </w:tblGrid>
             <w:tr>
               <w:trPr>
-                <w:trHeight w:val="206"/>
+                <w:trHeight w:val="237"/>
               </w:trPr>
               <w:tc>
                 <w:tcPr>
-                  <w:tcW w:w="1335" w:type="dxa"/>
+                  <w:tcW w:w="1200" w:type="dxa"/>
                   <w:tcMar>
                     <w:left w:w="14" w:type="dxa"/>
                     <w:right w:w="14" w:type="dxa"/>
@@ -7370,7 +7712,7 @@
               </w:tc>
               <w:tc>
                 <w:tcPr>
-                  <w:tcW w:w="270" w:type="dxa"/>
+                  <w:tcW w:w="242" w:type="dxa"/>
                   <w:shd w:val="clear" w:color="auto" w:fill="4F81BD" w:themeFill="accent1"/>
                 </w:tcPr>
                 <w:p>
@@ -7387,7 +7729,7 @@
               </w:tc>
               <w:tc>
                 <w:tcPr>
-                  <w:tcW w:w="270" w:type="dxa"/>
+                  <w:tcW w:w="242" w:type="dxa"/>
                   <w:shd w:val="clear" w:color="auto" w:fill="4F81BD" w:themeFill="accent1"/>
                 </w:tcPr>
                 <w:p>
@@ -7404,7 +7746,7 @@
               </w:tc>
               <w:tc>
                 <w:tcPr>
-                  <w:tcW w:w="270" w:type="dxa"/>
+                  <w:tcW w:w="242" w:type="dxa"/>
                   <w:shd w:val="clear" w:color="auto" w:fill="4F81BD" w:themeFill="accent1"/>
                 </w:tcPr>
                 <w:p>
@@ -7421,7 +7763,7 @@
               </w:tc>
               <w:tc>
                 <w:tcPr>
-                  <w:tcW w:w="270" w:type="dxa"/>
+                  <w:tcW w:w="242" w:type="dxa"/>
                   <w:shd w:val="clear" w:color="auto" w:fill="4F81BD" w:themeFill="accent1"/>
                 </w:tcPr>
                 <w:p>
@@ -7438,7 +7780,7 @@
               </w:tc>
               <w:tc>
                 <w:tcPr>
-                  <w:tcW w:w="270" w:type="dxa"/>
+                  <w:tcW w:w="422" w:type="dxa"/>
                   <w:shd w:val="clear" w:color="auto" w:fill="4F81BD" w:themeFill="accent1"/>
                 </w:tcPr>
                 <w:p>
@@ -7456,11 +7798,11 @@
             </w:tr>
             <w:tr>
               <w:trPr>
-                <w:trHeight w:val="188"/>
+                <w:trHeight w:val="217"/>
               </w:trPr>
               <w:tc>
                 <w:tcPr>
-                  <w:tcW w:w="2685" w:type="dxa"/>
+                  <w:tcW w:w="2590" w:type="dxa"/>
                   <w:gridSpan w:val="6"/>
                   <w:tcMar>
                     <w:left w:w="14" w:type="dxa"/>
@@ -7481,9 +7823,12 @@
               </w:tc>
             </w:tr>
             <w:tr>
-              <w:tc>
-                <w:tcPr>
-                  <w:tcW w:w="1335" w:type="dxa"/>
+              <w:trPr>
+                <w:trHeight w:val="311"/>
+              </w:trPr>
+              <w:tc>
+                <w:tcPr>
+                  <w:tcW w:w="1200" w:type="dxa"/>
                   <w:tcMar>
                     <w:left w:w="14" w:type="dxa"/>
                     <w:right w:w="14" w:type="dxa"/>
@@ -7512,7 +7857,7 @@
               </w:tc>
               <w:tc>
                 <w:tcPr>
-                  <w:tcW w:w="270" w:type="dxa"/>
+                  <w:tcW w:w="242" w:type="dxa"/>
                   <w:shd w:val="clear" w:color="auto" w:fill="4F81BD" w:themeFill="accent1"/>
                 </w:tcPr>
                 <w:p>
@@ -7529,7 +7874,7 @@
               </w:tc>
               <w:tc>
                 <w:tcPr>
-                  <w:tcW w:w="270" w:type="dxa"/>
+                  <w:tcW w:w="242" w:type="dxa"/>
                   <w:shd w:val="clear" w:color="auto" w:fill="4F81BD" w:themeFill="accent1"/>
                 </w:tcPr>
                 <w:p>
@@ -7546,7 +7891,7 @@
               </w:tc>
               <w:tc>
                 <w:tcPr>
-                  <w:tcW w:w="270" w:type="dxa"/>
+                  <w:tcW w:w="242" w:type="dxa"/>
                   <w:shd w:val="clear" w:color="auto" w:fill="4F81BD" w:themeFill="accent1"/>
                 </w:tcPr>
                 <w:p>
@@ -7563,7 +7908,7 @@
               </w:tc>
               <w:tc>
                 <w:tcPr>
-                  <w:tcW w:w="270" w:type="dxa"/>
+                  <w:tcW w:w="242" w:type="dxa"/>
                   <w:shd w:val="clear" w:color="auto" w:fill="F2F2F2" w:themeFill="background1" w:themeFillShade="F2"/>
                 </w:tcPr>
                 <w:p>
@@ -7580,7 +7925,7 @@
               </w:tc>
               <w:tc>
                 <w:tcPr>
-                  <w:tcW w:w="270" w:type="dxa"/>
+                  <w:tcW w:w="422" w:type="dxa"/>
                   <w:shd w:val="clear" w:color="auto" w:fill="F2F2F2" w:themeFill="background1" w:themeFillShade="F2"/>
                 </w:tcPr>
                 <w:p>
@@ -7597,9 +7942,12 @@
               </w:tc>
             </w:tr>
             <w:tr>
-              <w:tc>
-                <w:tcPr>
-                  <w:tcW w:w="2685" w:type="dxa"/>
+              <w:trPr>
+                <w:trHeight w:val="207"/>
+              </w:trPr>
+              <w:tc>
+                <w:tcPr>
+                  <w:tcW w:w="2590" w:type="dxa"/>
                   <w:gridSpan w:val="6"/>
                   <w:tcMar>
                     <w:left w:w="14" w:type="dxa"/>
@@ -7620,9 +7968,12 @@
               </w:tc>
             </w:tr>
             <w:tr>
-              <w:tc>
-                <w:tcPr>
-                  <w:tcW w:w="1335" w:type="dxa"/>
+              <w:trPr>
+                <w:trHeight w:val="329"/>
+              </w:trPr>
+              <w:tc>
+                <w:tcPr>
+                  <w:tcW w:w="1200" w:type="dxa"/>
                   <w:tcMar>
                     <w:left w:w="14" w:type="dxa"/>
                     <w:right w:w="14" w:type="dxa"/>
@@ -7651,7 +8002,7 @@
               </w:tc>
               <w:tc>
                 <w:tcPr>
-                  <w:tcW w:w="270" w:type="dxa"/>
+                  <w:tcW w:w="242" w:type="dxa"/>
                   <w:shd w:val="clear" w:color="auto" w:fill="4F81BD" w:themeFill="accent1"/>
                 </w:tcPr>
                 <w:p>
@@ -7668,7 +8019,7 @@
               </w:tc>
               <w:tc>
                 <w:tcPr>
-                  <w:tcW w:w="270" w:type="dxa"/>
+                  <w:tcW w:w="242" w:type="dxa"/>
                   <w:shd w:val="clear" w:color="auto" w:fill="4F81BD" w:themeFill="accent1"/>
                 </w:tcPr>
                 <w:p>
@@ -7685,7 +8036,7 @@
               </w:tc>
               <w:tc>
                 <w:tcPr>
-                  <w:tcW w:w="270" w:type="dxa"/>
+                  <w:tcW w:w="242" w:type="dxa"/>
                   <w:shd w:val="clear" w:color="auto" w:fill="F2F2F2" w:themeFill="background1" w:themeFillShade="F2"/>
                 </w:tcPr>
                 <w:p>
@@ -7702,7 +8053,7 @@
               </w:tc>
               <w:tc>
                 <w:tcPr>
-                  <w:tcW w:w="270" w:type="dxa"/>
+                  <w:tcW w:w="242" w:type="dxa"/>
                   <w:shd w:val="clear" w:color="auto" w:fill="F2F2F2" w:themeFill="background1" w:themeFillShade="F2"/>
                 </w:tcPr>
                 <w:p>
@@ -7719,7 +8070,7 @@
               </w:tc>
               <w:tc>
                 <w:tcPr>
-                  <w:tcW w:w="270" w:type="dxa"/>
+                  <w:tcW w:w="422" w:type="dxa"/>
                   <w:shd w:val="clear" w:color="auto" w:fill="F2F2F2" w:themeFill="background1" w:themeFillShade="F2"/>
                 </w:tcPr>
                 <w:p>
@@ -7736,9 +8087,12 @@
               </w:tc>
             </w:tr>
             <w:tr>
-              <w:tc>
-                <w:tcPr>
-                  <w:tcW w:w="1335" w:type="dxa"/>
+              <w:trPr>
+                <w:trHeight w:val="207"/>
+              </w:trPr>
+              <w:tc>
+                <w:tcPr>
+                  <w:tcW w:w="1200" w:type="dxa"/>
                   <w:tcMar>
                     <w:left w:w="14" w:type="dxa"/>
                     <w:right w:w="14" w:type="dxa"/>
@@ -7758,7 +8112,7 @@
               </w:tc>
               <w:tc>
                 <w:tcPr>
-                  <w:tcW w:w="270" w:type="dxa"/>
+                  <w:tcW w:w="242" w:type="dxa"/>
                 </w:tcPr>
                 <w:p>
                   <w:pPr>
@@ -7774,7 +8128,7 @@
               </w:tc>
               <w:tc>
                 <w:tcPr>
-                  <w:tcW w:w="270" w:type="dxa"/>
+                  <w:tcW w:w="242" w:type="dxa"/>
                 </w:tcPr>
                 <w:p>
                   <w:pPr>
@@ -7790,7 +8144,7 @@
               </w:tc>
               <w:tc>
                 <w:tcPr>
-                  <w:tcW w:w="270" w:type="dxa"/>
+                  <w:tcW w:w="242" w:type="dxa"/>
                 </w:tcPr>
                 <w:p>
                   <w:pPr>
@@ -7806,7 +8160,7 @@
               </w:tc>
               <w:tc>
                 <w:tcPr>
-                  <w:tcW w:w="270" w:type="dxa"/>
+                  <w:tcW w:w="242" w:type="dxa"/>
                 </w:tcPr>
                 <w:p>
                   <w:pPr>
@@ -7822,7 +8176,7 @@
               </w:tc>
               <w:tc>
                 <w:tcPr>
-                  <w:tcW w:w="270" w:type="dxa"/>
+                  <w:tcW w:w="422" w:type="dxa"/>
                 </w:tcPr>
                 <w:p>
                   <w:pPr>
@@ -7838,9 +8192,12 @@
               </w:tc>
             </w:tr>
             <w:tr>
-              <w:tc>
-                <w:tcPr>
-                  <w:tcW w:w="1335" w:type="dxa"/>
+              <w:trPr>
+                <w:trHeight w:val="311"/>
+              </w:trPr>
+              <w:tc>
+                <w:tcPr>
+                  <w:tcW w:w="1200" w:type="dxa"/>
                   <w:tcMar>
                     <w:left w:w="14" w:type="dxa"/>
                     <w:right w:w="14" w:type="dxa"/>
@@ -7869,7 +8226,7 @@
               </w:tc>
               <w:tc>
                 <w:tcPr>
-                  <w:tcW w:w="270" w:type="dxa"/>
+                  <w:tcW w:w="242" w:type="dxa"/>
                   <w:shd w:val="clear" w:color="auto" w:fill="4F81BD" w:themeFill="accent1"/>
                 </w:tcPr>
                 <w:p>
@@ -7886,7 +8243,7 @@
               </w:tc>
               <w:tc>
                 <w:tcPr>
-                  <w:tcW w:w="270" w:type="dxa"/>
+                  <w:tcW w:w="242" w:type="dxa"/>
                   <w:shd w:val="clear" w:color="auto" w:fill="F2F2F2" w:themeFill="background1" w:themeFillShade="F2"/>
                 </w:tcPr>
                 <w:p>
@@ -7903,7 +8260,7 @@
               </w:tc>
               <w:tc>
                 <w:tcPr>
-                  <w:tcW w:w="270" w:type="dxa"/>
+                  <w:tcW w:w="242" w:type="dxa"/>
                   <w:shd w:val="clear" w:color="auto" w:fill="F2F2F2" w:themeFill="background1" w:themeFillShade="F2"/>
                 </w:tcPr>
                 <w:p>
@@ -7920,7 +8277,7 @@
               </w:tc>
               <w:tc>
                 <w:tcPr>
-                  <w:tcW w:w="270" w:type="dxa"/>
+                  <w:tcW w:w="242" w:type="dxa"/>
                   <w:shd w:val="clear" w:color="auto" w:fill="F2F2F2" w:themeFill="background1" w:themeFillShade="F2"/>
                 </w:tcPr>
                 <w:p>
@@ -7937,7 +8294,7 @@
               </w:tc>
               <w:tc>
                 <w:tcPr>
-                  <w:tcW w:w="270" w:type="dxa"/>
+                  <w:tcW w:w="422" w:type="dxa"/>
                   <w:shd w:val="clear" w:color="auto" w:fill="F2F2F2" w:themeFill="background1" w:themeFillShade="F2"/>
                 </w:tcPr>
                 <w:p>
@@ -7970,7 +8327,7 @@
         </w:tc>
         <w:tc>
           <w:tcPr>
-            <w:tcW w:w="7873" w:type="dxa"/>
+            <w:tcW w:w="8100" w:type="dxa"/>
             <w:tcMar>
               <w:left w:w="288" w:type="dxa"/>
               <w:right w:w="115" w:type="dxa"/>
@@ -7994,7 +8351,7 @@
       <w:tr>
         <w:tc>
           <w:tcPr>
-            <w:tcW w:w="2922" w:type="dxa"/>
+            <w:tcW w:w="2695" w:type="dxa"/>
             <w:vMerge/>
           </w:tcPr>
           <w:p>
@@ -8013,7 +8370,7 @@
         </w:tc>
         <w:tc>
           <w:tcPr>
-            <w:tcW w:w="7873" w:type="dxa"/>
+            <w:tcW w:w="8100" w:type="dxa"/>
             <w:tcMar>
               <w:left w:w="288" w:type="dxa"/>
               <w:right w:w="115" w:type="dxa"/>
@@ -8033,28 +8390,115 @@
             </w:pPr>
             <w:r>
               <w:rPr>
-                <w:rFonts w:ascii="Oswald" w:eastAsia="Oswald" w:hAnsi="Oswald" w:cs="Oswald"/>
+                <w:rFonts w:ascii="Lucida Sans" w:hAnsi="Lucida Sans"/>
                 <w:noProof/>
                 <w:color w:val="4F81BD" w:themeColor="accent1"/>
-                <w:sz w:val="28"/>
-                <w:szCs w:val="28"/>
-                <w:shd w:val="clear" w:color="auto" w:fill="FFFFFF" w:themeFill="background1"/>
+                <w:sz w:val="21"/>
+                <w:szCs w:val="21"/>
               </w:rPr>
               <mc:AlternateContent>
                 <mc:Choice Requires="wps">
                   <w:drawing>
-                    <wp:anchor distT="0" distB="0" distL="114300" distR="114300" simplePos="0" relativeHeight="251781120" behindDoc="0" locked="0" layoutInCell="1" allowOverlap="1" wp14:anchorId="7BEF68C6" wp14:editId="64EEFA06">
+                    <wp:anchor distT="0" distB="0" distL="114300" distR="114300" simplePos="0" relativeHeight="251802624" behindDoc="0" locked="0" layoutInCell="1" allowOverlap="1" wp14:anchorId="525E341A" wp14:editId="5833693C">
                       <wp:simplePos x="0" y="0"/>
                       <wp:positionH relativeFrom="column">
-                        <wp:posOffset>-114300</wp:posOffset>
+                        <wp:posOffset>-133985</wp:posOffset>
                       </wp:positionH>
                       <wp:positionV relativeFrom="paragraph">
-                        <wp:posOffset>97156</wp:posOffset>
+                        <wp:posOffset>41910</wp:posOffset>
                       </wp:positionV>
-                      <wp:extent cx="0" cy="1687830"/>
-                      <wp:effectExtent l="95250" t="76200" r="95250" b="83820"/>
+                      <wp:extent cx="95250" cy="123825"/>
+                      <wp:effectExtent l="0" t="0" r="19050" b="28575"/>
                       <wp:wrapNone/>
-                      <wp:docPr id="3" name="Straight Connector 3"/>
+                      <wp:docPr id="8" name="Arrow: Pentagon 8"/>
+                      <wp:cNvGraphicFramePr/>
+                      <a:graphic xmlns:a="http://schemas.openxmlformats.org/drawingml/2006/main">
+                        <a:graphicData uri="http://schemas.microsoft.com/office/word/2010/wordprocessingShape">
+                          <wps:wsp>
+                            <wps:cNvSpPr/>
+                            <wps:spPr>
+                              <a:xfrm>
+                                <a:off x="0" y="0"/>
+                                <a:ext cx="95250" cy="123825"/>
+                              </a:xfrm>
+                              <a:prstGeom prst="homePlate">
+                                <a:avLst/>
+                              </a:prstGeom>
+                              <a:ln w="6350">
+                                <a:solidFill>
+                                  <a:schemeClr val="accent1">
+                                    <a:shade val="95000"/>
+                                    <a:satMod val="105000"/>
+                                    <a:alpha val="10000"/>
+                                  </a:schemeClr>
+                                </a:solidFill>
+                              </a:ln>
+                              <a:effectLst/>
+                            </wps:spPr>
+                            <wps:style>
+                              <a:lnRef idx="1">
+                                <a:schemeClr val="accent1"/>
+                              </a:lnRef>
+                              <a:fillRef idx="3">
+                                <a:schemeClr val="accent1"/>
+                              </a:fillRef>
+                              <a:effectRef idx="2">
+                                <a:schemeClr val="accent1"/>
+                              </a:effectRef>
+                              <a:fontRef idx="minor">
+                                <a:schemeClr val="lt1"/>
+                              </a:fontRef>
+                            </wps:style>
+                            <wps:bodyPr rot="0" spcFirstLastPara="0" vertOverflow="overflow" horzOverflow="overflow" vert="horz" wrap="square" lIns="91440" tIns="45720" rIns="91440" bIns="45720" numCol="1" spcCol="0" rtlCol="0" fromWordArt="0" anchor="ctr" anchorCtr="0" forceAA="0" compatLnSpc="1">
+                              <a:prstTxWarp prst="textNoShape">
+                                <a:avLst/>
+                              </a:prstTxWarp>
+                              <a:noAutofit/>
+                            </wps:bodyPr>
+                          </wps:wsp>
+                        </a:graphicData>
+                      </a:graphic>
+                      <wp14:sizeRelH relativeFrom="margin">
+                        <wp14:pctWidth>0</wp14:pctWidth>
+                      </wp14:sizeRelH>
+                      <wp14:sizeRelV relativeFrom="margin">
+                        <wp14:pctHeight>0</wp14:pctHeight>
+                      </wp14:sizeRelV>
+                    </wp:anchor>
+                  </w:drawing>
+                </mc:Choice>
+                <mc:Fallback>
+                  <w:pict>
+                    <v:shape w14:anchorId="5310CAF0" id="Arrow: Pentagon 8" o:spid="_x0000_s1026" type="#_x0000_t15" style="position:absolute;margin-left:-10.55pt;margin-top:3.3pt;width:7.5pt;height:9.75pt;z-index:251802624;visibility:visible;mso-wrap-style:square;mso-width-percent:0;mso-height-percent:0;mso-wrap-distance-left:9pt;mso-wrap-distance-top:0;mso-wrap-distance-right:9pt;mso-wrap-distance-bottom:0;mso-position-horizontal:absolute;mso-position-horizontal-relative:text;mso-position-vertical:absolute;mso-position-vertical-relative:text;mso-width-percent:0;mso-height-percent:0;mso-width-relative:margin;mso-height-relative:margin;v-text-anchor:middle" o:gfxdata="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" adj="10800" fillcolor="#4f81bd [3204]" strokecolor="#4579b8 [3044]" strokeweight=".5pt">
+                      <v:fill color2="#a7bfde [1620]" rotate="t" angle="180" focus="100%" type="gradient">
+                        <o:fill v:ext="view" type="gradientUnscaled"/>
+                      </v:fill>
+                      <v:stroke opacity="6682f"/>
+                    </v:shape>
+                  </w:pict>
+                </mc:Fallback>
+              </mc:AlternateContent>
+            </w:r>
+            <w:r>
+              <w:rPr>
+                <w:noProof/>
+                <w:color w:val="4F81BD" w:themeColor="accent1"/>
+              </w:rPr>
+              <mc:AlternateContent>
+                <mc:Choice Requires="wps">
+                  <w:drawing>
+                    <wp:anchor distT="0" distB="0" distL="114300" distR="114300" simplePos="0" relativeHeight="251796480" behindDoc="0" locked="0" layoutInCell="1" allowOverlap="1" wp14:anchorId="577D5034" wp14:editId="70722A20">
+                      <wp:simplePos x="0" y="0"/>
+                      <wp:positionH relativeFrom="column">
+                        <wp:posOffset>-127000</wp:posOffset>
+                      </wp:positionH>
+                      <wp:positionV relativeFrom="paragraph">
+                        <wp:posOffset>97790</wp:posOffset>
+                      </wp:positionV>
+                      <wp:extent cx="9525" cy="8086725"/>
+                      <wp:effectExtent l="0" t="0" r="28575" b="28575"/>
+                      <wp:wrapNone/>
+                      <wp:docPr id="22" name="Straight Connector 22"/>
                       <wp:cNvGraphicFramePr/>
                       <a:graphic xmlns:a="http://schemas.openxmlformats.org/drawingml/2006/main">
                         <a:graphicData uri="http://schemas.microsoft.com/office/word/2010/wordprocessingShape">
@@ -8063,7 +8507,7 @@
                             <wps:spPr>
                               <a:xfrm>
                                 <a:off x="0" y="0"/>
-                                <a:ext cx="0" cy="1687830"/>
+                                <a:ext cx="9525" cy="8086725"/>
                               </a:xfrm>
                               <a:prstGeom prst="line">
                                 <a:avLst/>
@@ -8071,12 +8515,13 @@
                               <a:ln w="19050" cap="rnd">
                                 <a:solidFill>
                                   <a:schemeClr val="accent1">
-                                    <a:alpha val="10000"/>
+                                    <a:alpha val="30000"/>
                                   </a:schemeClr>
                                 </a:solidFill>
-                                <a:headEnd type="oval" w="lg" len="lg"/>
+                                <a:headEnd type="none" w="lg" len="lg"/>
                                 <a:tailEnd type="none" w="lg" len="lg"/>
                               </a:ln>
+                              <a:effectLst/>
                             </wps:spPr>
                             <wps:style>
                               <a:lnRef idx="2">
@@ -8107,9 +8552,8 @@
                 </mc:Choice>
                 <mc:Fallback>
                   <w:pict>
-                    <v:line w14:anchorId="45DCE69E" id="Straight Connector 3" o:spid="_x0000_s1026" style="position:absolute;z-index:251781120;visibility:visible;mso-wrap-style:square;mso-width-percent:0;mso-height-percent:0;mso-wrap-distance-left:9pt;mso-wrap-distance-top:0;mso-wrap-distance-right:9pt;mso-wrap-distance-bottom:0;mso-position-horizontal:absolute;mso-position-horizontal-relative:text;mso-position-vertical:absolute;mso-position-vertical-relative:text;mso-width-percent:0;mso-height-percent:0;mso-width-relative:margin;mso-height-relative:margin" from="-9pt,7.65pt" to="-9pt,140.55pt" o:gfxdata="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" strokecolor="#4f81bd [3204]" strokeweight="1.5pt">
-                      <v:stroke startarrow="oval" startarrowwidth="wide" startarrowlength="long" endarrowwidth="wide" endarrowlength="long" opacity="6682f" endcap="round"/>
-                      <v:shadow on="t" color="black" opacity="24903f" origin=",.5" offset="0,.55556mm"/>
+                    <v:line w14:anchorId="24805E76" id="Straight Connector 22" o:spid="_x0000_s1026" style="position:absolute;z-index:251796480;visibility:visible;mso-wrap-style:square;mso-width-percent:0;mso-height-percent:0;mso-wrap-distance-left:9pt;mso-wrap-distance-top:0;mso-wrap-distance-right:9pt;mso-wrap-distance-bottom:0;mso-position-horizontal:absolute;mso-position-horizontal-relative:text;mso-position-vertical:absolute;mso-position-vertical-relative:text;mso-width-percent:0;mso-height-percent:0;mso-width-relative:margin;mso-height-relative:margin" from="-10pt,7.7pt" to="-9.25pt,644.45pt" o:gfxdata="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" strokecolor="#4f81bd [3204]" strokeweight="1.5pt">
+                      <v:stroke startarrowwidth="wide" startarrowlength="long" endarrowwidth="wide" endarrowlength="long" opacity="19789f" endcap="round"/>
                     </v:line>
                   </w:pict>
                 </mc:Fallback>
@@ -8152,7 +8596,27 @@
                 <w:szCs w:val="28"/>
                 <w:shd w:val="clear" w:color="auto" w:fill="FFFFFF" w:themeFill="background1"/>
               </w:rPr>
-              <w:t xml:space="preserve">             </w:t>
+              <w:t xml:space="preserve">           </w:t>
+            </w:r>
+            <w:r>
+              <w:rPr>
+                <w:rFonts w:ascii="Oswald" w:eastAsia="Oswald" w:hAnsi="Oswald" w:cs="Oswald"/>
+                <w:color w:val="595959" w:themeColor="text1" w:themeTint="A6"/>
+                <w:sz w:val="28"/>
+                <w:szCs w:val="28"/>
+                <w:shd w:val="clear" w:color="auto" w:fill="FFFFFF" w:themeFill="background1"/>
+              </w:rPr>
+              <w:t xml:space="preserve">   </w:t>
+            </w:r>
+            <w:r>
+              <w:rPr>
+                <w:rFonts w:ascii="Oswald" w:eastAsia="Oswald" w:hAnsi="Oswald" w:cs="Oswald"/>
+                <w:color w:val="595959" w:themeColor="text1" w:themeTint="A6"/>
+                <w:sz w:val="28"/>
+                <w:szCs w:val="28"/>
+                <w:shd w:val="clear" w:color="auto" w:fill="FFFFFF" w:themeFill="background1"/>
+              </w:rPr>
+              <w:t xml:space="preserve">  </w:t>
             </w:r>
             <w:r>
               <w:rPr>
@@ -8444,7 +8908,7 @@
       <w:tr>
         <w:tc>
           <w:tcPr>
-            <w:tcW w:w="2922" w:type="dxa"/>
+            <w:tcW w:w="2695" w:type="dxa"/>
             <w:vMerge/>
           </w:tcPr>
           <w:p>
@@ -8463,7 +8927,7 @@
         </w:tc>
         <w:tc>
           <w:tcPr>
-            <w:tcW w:w="7873" w:type="dxa"/>
+            <w:tcW w:w="8100" w:type="dxa"/>
             <w:tcMar>
               <w:left w:w="288" w:type="dxa"/>
               <w:right w:w="115" w:type="dxa"/>
@@ -8483,66 +8947,71 @@
             </w:pPr>
             <w:r>
               <w:rPr>
-                <w:rFonts w:ascii="Oswald" w:eastAsia="Oswald" w:hAnsi="Oswald" w:cs="Oswald"/>
+                <w:rFonts w:ascii="Lucida Sans" w:hAnsi="Lucida Sans"/>
                 <w:noProof/>
                 <w:color w:val="4F81BD" w:themeColor="accent1"/>
-                <w:sz w:val="28"/>
-                <w:szCs w:val="28"/>
-                <w:shd w:val="clear" w:color="auto" w:fill="FFFFFF" w:themeFill="background1"/>
+                <w:sz w:val="21"/>
+                <w:szCs w:val="21"/>
               </w:rPr>
               <mc:AlternateContent>
                 <mc:Choice Requires="wps">
                   <w:drawing>
-                    <wp:anchor distT="0" distB="0" distL="114300" distR="114300" simplePos="0" relativeHeight="251783168" behindDoc="0" locked="0" layoutInCell="1" allowOverlap="1" wp14:anchorId="3558196C" wp14:editId="275275B7">
+                    <wp:anchor distT="0" distB="0" distL="114300" distR="114300" simplePos="0" relativeHeight="251804672" behindDoc="0" locked="0" layoutInCell="1" allowOverlap="1" wp14:anchorId="3CACE1B4" wp14:editId="2E82144A">
                       <wp:simplePos x="0" y="0"/>
                       <wp:positionH relativeFrom="column">
-                        <wp:posOffset>-117475</wp:posOffset>
+                        <wp:posOffset>-133985</wp:posOffset>
                       </wp:positionH>
                       <wp:positionV relativeFrom="paragraph">
-                        <wp:posOffset>100965</wp:posOffset>
+                        <wp:posOffset>40005</wp:posOffset>
                       </wp:positionV>
-                      <wp:extent cx="0" cy="1524000"/>
-                      <wp:effectExtent l="95250" t="76200" r="95250" b="95250"/>
+                      <wp:extent cx="95250" cy="123825"/>
+                      <wp:effectExtent l="0" t="0" r="19050" b="28575"/>
                       <wp:wrapNone/>
-                      <wp:docPr id="11" name="Straight Connector 11"/>
+                      <wp:docPr id="9" name="Arrow: Pentagon 9"/>
                       <wp:cNvGraphicFramePr/>
                       <a:graphic xmlns:a="http://schemas.openxmlformats.org/drawingml/2006/main">
                         <a:graphicData uri="http://schemas.microsoft.com/office/word/2010/wordprocessingShape">
                           <wps:wsp>
-                            <wps:cNvCnPr/>
+                            <wps:cNvSpPr/>
                             <wps:spPr>
                               <a:xfrm>
                                 <a:off x="0" y="0"/>
-                                <a:ext cx="0" cy="1524000"/>
+                                <a:ext cx="95250" cy="123825"/>
                               </a:xfrm>
-                              <a:prstGeom prst="line">
+                              <a:prstGeom prst="homePlate">
                                 <a:avLst/>
                               </a:prstGeom>
-                              <a:ln w="19050" cap="rnd">
+                              <a:ln w="6350">
                                 <a:solidFill>
                                   <a:schemeClr val="accent1">
+                                    <a:shade val="95000"/>
+                                    <a:satMod val="105000"/>
                                     <a:alpha val="10000"/>
                                   </a:schemeClr>
                                 </a:solidFill>
-                                <a:headEnd type="oval" w="lg" len="lg"/>
-                                <a:tailEnd type="none" w="lg" len="lg"/>
                               </a:ln>
+                              <a:effectLst/>
                             </wps:spPr>
                             <wps:style>
-                              <a:lnRef idx="2">
+                              <a:lnRef idx="1">
                                 <a:schemeClr val="accent1"/>
                               </a:lnRef>
-                              <a:fillRef idx="0">
+                              <a:fillRef idx="3">
                                 <a:schemeClr val="accent1"/>
                               </a:fillRef>
-                              <a:effectRef idx="1">
+                              <a:effectRef idx="2">
                                 <a:schemeClr val="accent1"/>
                               </a:effectRef>
                               <a:fontRef idx="minor">
-                                <a:schemeClr val="tx1"/>
+                                <a:schemeClr val="lt1"/>
                               </a:fontRef>
                             </wps:style>
-                            <wps:bodyPr/>
+                            <wps:bodyPr rot="0" spcFirstLastPara="0" vertOverflow="overflow" horzOverflow="overflow" vert="horz" wrap="square" lIns="91440" tIns="45720" rIns="91440" bIns="45720" numCol="1" spcCol="0" rtlCol="0" fromWordArt="0" anchor="ctr" anchorCtr="0" forceAA="0" compatLnSpc="1">
+                              <a:prstTxWarp prst="textNoShape">
+                                <a:avLst/>
+                              </a:prstTxWarp>
+                              <a:noAutofit/>
+                            </wps:bodyPr>
                           </wps:wsp>
                         </a:graphicData>
                       </a:graphic>
@@ -8557,10 +9026,12 @@
                 </mc:Choice>
                 <mc:Fallback>
                   <w:pict>
-                    <v:line w14:anchorId="7614B67D" id="Straight Connector 11" o:spid="_x0000_s1026" style="position:absolute;z-index:251783168;visibility:visible;mso-wrap-style:square;mso-width-percent:0;mso-height-percent:0;mso-wrap-distance-left:9pt;mso-wrap-distance-top:0;mso-wrap-distance-right:9pt;mso-wrap-distance-bottom:0;mso-position-horizontal:absolute;mso-position-horizontal-relative:text;mso-position-vertical:absolute;mso-position-vertical-relative:text;mso-width-percent:0;mso-height-percent:0;mso-width-relative:margin;mso-height-relative:margin" from="-9.25pt,7.95pt" to="-9.25pt,127.95pt" o:gfxdata="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" strokecolor="#4f81bd [3204]" strokeweight="1.5pt">
-                      <v:stroke startarrow="oval" startarrowwidth="wide" startarrowlength="long" endarrowwidth="wide" endarrowlength="long" opacity="6682f" endcap="round"/>
-                      <v:shadow on="t" color="black" opacity="24903f" origin=",.5" offset="0,.55556mm"/>
-                    </v:line>
+                    <v:shape w14:anchorId="3CD3A4BF" id="Arrow: Pentagon 9" o:spid="_x0000_s1026" type="#_x0000_t15" style="position:absolute;margin-left:-10.55pt;margin-top:3.15pt;width:7.5pt;height:9.75pt;z-index:251804672;visibility:visible;mso-wrap-style:square;mso-width-percent:0;mso-height-percent:0;mso-wrap-distance-left:9pt;mso-wrap-distance-top:0;mso-wrap-distance-right:9pt;mso-wrap-distance-bottom:0;mso-position-horizontal:absolute;mso-position-horizontal-relative:text;mso-position-vertical:absolute;mso-position-vertical-relative:text;mso-width-percent:0;mso-height-percent:0;mso-width-relative:margin;mso-height-relative:margin;v-text-anchor:middle" o:gfxdata="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" adj="10800" fillcolor="#4f81bd [3204]" strokecolor="#4579b8 [3044]" strokeweight=".5pt">
+                      <v:fill color2="#a7bfde [1620]" rotate="t" angle="180" focus="100%" type="gradient">
+                        <o:fill v:ext="view" type="gradientUnscaled"/>
+                      </v:fill>
+                      <v:stroke opacity="6682f"/>
+                    </v:shape>
                   </w:pict>
                 </mc:Fallback>
               </mc:AlternateContent>
@@ -8610,7 +9081,25 @@
                 <w:sz w:val="28"/>
                 <w:szCs w:val="28"/>
               </w:rPr>
-              <w:t xml:space="preserve">                </w:t>
+              <w:t xml:space="preserve">             </w:t>
+            </w:r>
+            <w:r>
+              <w:rPr>
+                <w:rFonts w:ascii="Oswald" w:eastAsia="Oswald" w:hAnsi="Oswald" w:cs="Oswald"/>
+                <w:color w:val="595959" w:themeColor="text1" w:themeTint="A6"/>
+                <w:sz w:val="28"/>
+                <w:szCs w:val="28"/>
+              </w:rPr>
+              <w:t xml:space="preserve">   </w:t>
+            </w:r>
+            <w:r>
+              <w:rPr>
+                <w:rFonts w:ascii="Oswald" w:eastAsia="Oswald" w:hAnsi="Oswald" w:cs="Oswald"/>
+                <w:color w:val="595959" w:themeColor="text1" w:themeTint="A6"/>
+                <w:sz w:val="28"/>
+                <w:szCs w:val="28"/>
+              </w:rPr>
+              <w:t xml:space="preserve">   </w:t>
             </w:r>
             <w:r>
               <w:rPr>
@@ -8740,7 +9229,7 @@
       <w:tr>
         <w:tc>
           <w:tcPr>
-            <w:tcW w:w="2922" w:type="dxa"/>
+            <w:tcW w:w="2695" w:type="dxa"/>
             <w:vMerge/>
           </w:tcPr>
           <w:p>
@@ -8759,7 +9248,7 @@
         </w:tc>
         <w:tc>
           <w:tcPr>
-            <w:tcW w:w="7873" w:type="dxa"/>
+            <w:tcW w:w="8100" w:type="dxa"/>
             <w:tcMar>
               <w:left w:w="288" w:type="dxa"/>
               <w:right w:w="115" w:type="dxa"/>
@@ -8777,81 +9266,73 @@
                 <w:shd w:val="clear" w:color="auto" w:fill="FFFFFF" w:themeFill="background1"/>
               </w:rPr>
             </w:pPr>
-          </w:p>
-          <w:p>
-            <w:pPr>
-              <w:widowControl w:val="0"/>
-              <w:shd w:val="clear" w:color="auto" w:fill="FFFFFF" w:themeFill="background1"/>
-              <w:rPr>
-                <w:rFonts w:ascii="Oswald" w:eastAsia="Oswald" w:hAnsi="Oswald" w:cs="Oswald"/>
-                <w:color w:val="808080" w:themeColor="background1" w:themeShade="80"/>
-                <w:sz w:val="20"/>
-                <w:szCs w:val="20"/>
-                <w:shd w:val="clear" w:color="auto" w:fill="FFFFFF" w:themeFill="background1"/>
-              </w:rPr>
-            </w:pPr>
-            <w:r>
-              <w:rPr>
-                <w:rFonts w:ascii="Oswald" w:eastAsia="Oswald" w:hAnsi="Oswald" w:cs="Oswald"/>
+            <w:r>
+              <w:rPr>
+                <w:rFonts w:ascii="Lucida Sans" w:hAnsi="Lucida Sans"/>
                 <w:noProof/>
                 <w:color w:val="4F81BD" w:themeColor="accent1"/>
-                <w:sz w:val="28"/>
-                <w:szCs w:val="28"/>
-                <w:shd w:val="clear" w:color="auto" w:fill="FFFFFF" w:themeFill="background1"/>
+                <w:sz w:val="21"/>
+                <w:szCs w:val="21"/>
               </w:rPr>
               <mc:AlternateContent>
                 <mc:Choice Requires="wps">
                   <w:drawing>
-                    <wp:anchor distT="0" distB="0" distL="114300" distR="114300" simplePos="0" relativeHeight="251785216" behindDoc="0" locked="0" layoutInCell="1" allowOverlap="1" wp14:anchorId="2C7B4C85" wp14:editId="7136D9F6">
+                    <wp:anchor distT="0" distB="0" distL="114300" distR="114300" simplePos="0" relativeHeight="251806720" behindDoc="0" locked="0" layoutInCell="1" allowOverlap="1" wp14:anchorId="74EE2217" wp14:editId="187BB439">
                       <wp:simplePos x="0" y="0"/>
                       <wp:positionH relativeFrom="column">
-                        <wp:posOffset>-117475</wp:posOffset>
+                        <wp:posOffset>-133985</wp:posOffset>
                       </wp:positionH>
                       <wp:positionV relativeFrom="paragraph">
-                        <wp:posOffset>109219</wp:posOffset>
+                        <wp:posOffset>165100</wp:posOffset>
                       </wp:positionV>
-                      <wp:extent cx="0" cy="1171575"/>
-                      <wp:effectExtent l="95250" t="76200" r="95250" b="85725"/>
+                      <wp:extent cx="95250" cy="123825"/>
+                      <wp:effectExtent l="0" t="0" r="19050" b="28575"/>
                       <wp:wrapNone/>
-                      <wp:docPr id="12" name="Straight Connector 12"/>
+                      <wp:docPr id="11" name="Arrow: Pentagon 11"/>
                       <wp:cNvGraphicFramePr/>
                       <a:graphic xmlns:a="http://schemas.openxmlformats.org/drawingml/2006/main">
                         <a:graphicData uri="http://schemas.microsoft.com/office/word/2010/wordprocessingShape">
                           <wps:wsp>
-                            <wps:cNvCnPr/>
+                            <wps:cNvSpPr/>
                             <wps:spPr>
                               <a:xfrm>
                                 <a:off x="0" y="0"/>
-                                <a:ext cx="0" cy="1171575"/>
+                                <a:ext cx="95250" cy="123825"/>
                               </a:xfrm>
-                              <a:prstGeom prst="line">
+                              <a:prstGeom prst="homePlate">
                                 <a:avLst/>
                               </a:prstGeom>
-                              <a:ln w="19050" cap="rnd">
+                              <a:ln w="6350">
                                 <a:solidFill>
                                   <a:schemeClr val="accent1">
+                                    <a:shade val="95000"/>
+                                    <a:satMod val="105000"/>
                                     <a:alpha val="10000"/>
                                   </a:schemeClr>
                                 </a:solidFill>
-                                <a:headEnd type="oval" w="lg" len="lg"/>
-                                <a:tailEnd type="none" w="lg" len="lg"/>
                               </a:ln>
+                              <a:effectLst/>
                             </wps:spPr>
                             <wps:style>
-                              <a:lnRef idx="2">
+                              <a:lnRef idx="1">
                                 <a:schemeClr val="accent1"/>
                               </a:lnRef>
-                              <a:fillRef idx="0">
+                              <a:fillRef idx="3">
                                 <a:schemeClr val="accent1"/>
                               </a:fillRef>
-                              <a:effectRef idx="1">
+                              <a:effectRef idx="2">
                                 <a:schemeClr val="accent1"/>
                               </a:effectRef>
                               <a:fontRef idx="minor">
-                                <a:schemeClr val="tx1"/>
+                                <a:schemeClr val="lt1"/>
                               </a:fontRef>
                             </wps:style>
-                            <wps:bodyPr/>
+                            <wps:bodyPr rot="0" spcFirstLastPara="0" vertOverflow="overflow" horzOverflow="overflow" vert="horz" wrap="square" lIns="91440" tIns="45720" rIns="91440" bIns="45720" numCol="1" spcCol="0" rtlCol="0" fromWordArt="0" anchor="ctr" anchorCtr="0" forceAA="0" compatLnSpc="1">
+                              <a:prstTxWarp prst="textNoShape">
+                                <a:avLst/>
+                              </a:prstTxWarp>
+                              <a:noAutofit/>
+                            </wps:bodyPr>
                           </wps:wsp>
                         </a:graphicData>
                       </a:graphic>
@@ -8866,14 +9347,29 @@
                 </mc:Choice>
                 <mc:Fallback>
                   <w:pict>
-                    <v:line w14:anchorId="70955C9D" id="Straight Connector 12" o:spid="_x0000_s1026" style="position:absolute;z-index:251785216;visibility:visible;mso-wrap-style:square;mso-width-percent:0;mso-height-percent:0;mso-wrap-distance-left:9pt;mso-wrap-distance-top:0;mso-wrap-distance-right:9pt;mso-wrap-distance-bottom:0;mso-position-horizontal:absolute;mso-position-horizontal-relative:text;mso-position-vertical:absolute;mso-position-vertical-relative:text;mso-width-percent:0;mso-height-percent:0;mso-width-relative:margin;mso-height-relative:margin" from="-9.25pt,8.6pt" to="-9.25pt,100.85pt" o:gfxdata="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" strokecolor="#4f81bd [3204]" strokeweight="1.5pt">
-                      <v:stroke startarrow="oval" startarrowwidth="wide" startarrowlength="long" endarrowwidth="wide" endarrowlength="long" opacity="6682f" endcap="round"/>
-                      <v:shadow on="t" color="black" opacity="24903f" origin=",.5" offset="0,.55556mm"/>
-                    </v:line>
+                    <v:shape w14:anchorId="5DFC07BD" id="Arrow: Pentagon 11" o:spid="_x0000_s1026" type="#_x0000_t15" style="position:absolute;margin-left:-10.55pt;margin-top:13pt;width:7.5pt;height:9.75pt;z-index:251806720;visibility:visible;mso-wrap-style:square;mso-width-percent:0;mso-height-percent:0;mso-wrap-distance-left:9pt;mso-wrap-distance-top:0;mso-wrap-distance-right:9pt;mso-wrap-distance-bottom:0;mso-position-horizontal:absolute;mso-position-horizontal-relative:text;mso-position-vertical:absolute;mso-position-vertical-relative:text;mso-width-percent:0;mso-height-percent:0;mso-width-relative:margin;mso-height-relative:margin;v-text-anchor:middle" o:gfxdata="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" adj="10800" fillcolor="#4f81bd [3204]" strokecolor="#4579b8 [3044]" strokeweight=".5pt">
+                      <v:fill color2="#a7bfde [1620]" rotate="t" angle="180" focus="100%" type="gradient">
+                        <o:fill v:ext="view" type="gradientUnscaled"/>
+                      </v:fill>
+                      <v:stroke opacity="6682f"/>
+                    </v:shape>
                   </w:pict>
                 </mc:Fallback>
               </mc:AlternateContent>
             </w:r>
+          </w:p>
+          <w:p>
+            <w:pPr>
+              <w:widowControl w:val="0"/>
+              <w:shd w:val="clear" w:color="auto" w:fill="FFFFFF" w:themeFill="background1"/>
+              <w:rPr>
+                <w:rFonts w:ascii="Oswald" w:eastAsia="Oswald" w:hAnsi="Oswald" w:cs="Oswald"/>
+                <w:color w:val="808080" w:themeColor="background1" w:themeShade="80"/>
+                <w:sz w:val="20"/>
+                <w:szCs w:val="20"/>
+                <w:shd w:val="clear" w:color="auto" w:fill="FFFFFF" w:themeFill="background1"/>
+              </w:rPr>
+            </w:pPr>
             <w:r>
               <w:rPr>
                 <w:rFonts w:ascii="Oswald" w:eastAsia="Oswald" w:hAnsi="Oswald" w:cs="Oswald"/>
@@ -8892,7 +9388,27 @@
                 <w:szCs w:val="28"/>
                 <w:shd w:val="clear" w:color="auto" w:fill="FFFFFF" w:themeFill="background1"/>
               </w:rPr>
-              <w:t xml:space="preserve">AT&amp;T Wireless                                </w:t>
+              <w:t xml:space="preserve">AT&amp;T Wireless                               </w:t>
+            </w:r>
+            <w:r>
+              <w:rPr>
+                <w:rFonts w:ascii="Oswald" w:eastAsia="Oswald" w:hAnsi="Oswald" w:cs="Oswald"/>
+                <w:color w:val="595959" w:themeColor="text1" w:themeTint="A6"/>
+                <w:sz w:val="28"/>
+                <w:szCs w:val="28"/>
+                <w:shd w:val="clear" w:color="auto" w:fill="FFFFFF" w:themeFill="background1"/>
+              </w:rPr>
+              <w:t xml:space="preserve">   </w:t>
+            </w:r>
+            <w:r>
+              <w:rPr>
+                <w:rFonts w:ascii="Oswald" w:eastAsia="Oswald" w:hAnsi="Oswald" w:cs="Oswald"/>
+                <w:color w:val="595959" w:themeColor="text1" w:themeTint="A6"/>
+                <w:sz w:val="28"/>
+                <w:szCs w:val="28"/>
+                <w:shd w:val="clear" w:color="auto" w:fill="FFFFFF" w:themeFill="background1"/>
+              </w:rPr>
+              <w:t xml:space="preserve"> </w:t>
             </w:r>
             <w:r>
               <w:rPr>
@@ -8990,7 +9506,7 @@
       <w:tr>
         <w:tc>
           <w:tcPr>
-            <w:tcW w:w="2922" w:type="dxa"/>
+            <w:tcW w:w="2695" w:type="dxa"/>
             <w:vMerge/>
           </w:tcPr>
           <w:p>
@@ -9009,7 +9525,7 @@
         </w:tc>
         <w:tc>
           <w:tcPr>
-            <w:tcW w:w="7873" w:type="dxa"/>
+            <w:tcW w:w="8100" w:type="dxa"/>
             <w:tcMar>
               <w:left w:w="288" w:type="dxa"/>
               <w:right w:w="115" w:type="dxa"/>
@@ -9027,81 +9543,73 @@
                 <w:shd w:val="clear" w:color="auto" w:fill="FFFFFF" w:themeFill="background1"/>
               </w:rPr>
             </w:pPr>
-          </w:p>
-          <w:p>
-            <w:pPr>
-              <w:widowControl w:val="0"/>
-              <w:shd w:val="clear" w:color="auto" w:fill="FFFFFF" w:themeFill="background1"/>
-              <w:rPr>
-                <w:rFonts w:ascii="Oswald" w:eastAsia="Oswald" w:hAnsi="Oswald" w:cs="Oswald"/>
-                <w:color w:val="808080" w:themeColor="background1" w:themeShade="80"/>
-                <w:sz w:val="20"/>
-                <w:szCs w:val="20"/>
-                <w:shd w:val="clear" w:color="auto" w:fill="FFFFFF" w:themeFill="background1"/>
-              </w:rPr>
-            </w:pPr>
-            <w:r>
-              <w:rPr>
-                <w:rFonts w:ascii="Oswald" w:eastAsia="Oswald" w:hAnsi="Oswald" w:cs="Oswald"/>
+            <w:r>
+              <w:rPr>
+                <w:rFonts w:ascii="Lucida Sans" w:hAnsi="Lucida Sans"/>
                 <w:noProof/>
                 <w:color w:val="4F81BD" w:themeColor="accent1"/>
-                <w:sz w:val="28"/>
-                <w:szCs w:val="28"/>
-                <w:shd w:val="clear" w:color="auto" w:fill="FFFFFF" w:themeFill="background1"/>
+                <w:sz w:val="21"/>
+                <w:szCs w:val="21"/>
               </w:rPr>
               <mc:AlternateContent>
                 <mc:Choice Requires="wps">
                   <w:drawing>
-                    <wp:anchor distT="0" distB="0" distL="114300" distR="114300" simplePos="0" relativeHeight="251787264" behindDoc="0" locked="0" layoutInCell="1" allowOverlap="1" wp14:anchorId="0DB6FA47" wp14:editId="00AEC23C">
+                    <wp:anchor distT="0" distB="0" distL="114300" distR="114300" simplePos="0" relativeHeight="251808768" behindDoc="0" locked="0" layoutInCell="1" allowOverlap="1" wp14:anchorId="75C0EBAD" wp14:editId="723D726C">
                       <wp:simplePos x="0" y="0"/>
                       <wp:positionH relativeFrom="column">
-                        <wp:posOffset>-114299</wp:posOffset>
+                        <wp:posOffset>-124460</wp:posOffset>
                       </wp:positionH>
                       <wp:positionV relativeFrom="paragraph">
-                        <wp:posOffset>111125</wp:posOffset>
+                        <wp:posOffset>171450</wp:posOffset>
                       </wp:positionV>
-                      <wp:extent cx="0" cy="1809750"/>
-                      <wp:effectExtent l="95250" t="76200" r="95250" b="95250"/>
+                      <wp:extent cx="95250" cy="123825"/>
+                      <wp:effectExtent l="0" t="0" r="19050" b="28575"/>
                       <wp:wrapNone/>
-                      <wp:docPr id="13" name="Straight Connector 13"/>
+                      <wp:docPr id="12" name="Arrow: Pentagon 12"/>
                       <wp:cNvGraphicFramePr/>
                       <a:graphic xmlns:a="http://schemas.openxmlformats.org/drawingml/2006/main">
                         <a:graphicData uri="http://schemas.microsoft.com/office/word/2010/wordprocessingShape">
                           <wps:wsp>
-                            <wps:cNvCnPr/>
+                            <wps:cNvSpPr/>
                             <wps:spPr>
                               <a:xfrm>
                                 <a:off x="0" y="0"/>
-                                <a:ext cx="0" cy="1809750"/>
+                                <a:ext cx="95250" cy="123825"/>
                               </a:xfrm>
-                              <a:prstGeom prst="line">
+                              <a:prstGeom prst="homePlate">
                                 <a:avLst/>
                               </a:prstGeom>
-                              <a:ln w="19050" cap="rnd">
+                              <a:ln w="6350">
                                 <a:solidFill>
                                   <a:schemeClr val="accent1">
+                                    <a:shade val="95000"/>
+                                    <a:satMod val="105000"/>
                                     <a:alpha val="10000"/>
                                   </a:schemeClr>
                                 </a:solidFill>
-                                <a:headEnd type="oval" w="lg" len="lg"/>
-                                <a:tailEnd type="none" w="lg" len="lg"/>
                               </a:ln>
+                              <a:effectLst/>
                             </wps:spPr>
                             <wps:style>
-                              <a:lnRef idx="2">
+                              <a:lnRef idx="1">
                                 <a:schemeClr val="accent1"/>
                               </a:lnRef>
-                              <a:fillRef idx="0">
+                              <a:fillRef idx="3">
                                 <a:schemeClr val="accent1"/>
                               </a:fillRef>
-                              <a:effectRef idx="1">
+                              <a:effectRef idx="2">
                                 <a:schemeClr val="accent1"/>
                               </a:effectRef>
                               <a:fontRef idx="minor">
-                                <a:schemeClr val="tx1"/>
+                                <a:schemeClr val="lt1"/>
                               </a:fontRef>
                             </wps:style>
-                            <wps:bodyPr/>
+                            <wps:bodyPr rot="0" spcFirstLastPara="0" vertOverflow="overflow" horzOverflow="overflow" vert="horz" wrap="square" lIns="91440" tIns="45720" rIns="91440" bIns="45720" numCol="1" spcCol="0" rtlCol="0" fromWordArt="0" anchor="ctr" anchorCtr="0" forceAA="0" compatLnSpc="1">
+                              <a:prstTxWarp prst="textNoShape">
+                                <a:avLst/>
+                              </a:prstTxWarp>
+                              <a:noAutofit/>
+                            </wps:bodyPr>
                           </wps:wsp>
                         </a:graphicData>
                       </a:graphic>
@@ -9116,14 +9624,29 @@
                 </mc:Choice>
                 <mc:Fallback>
                   <w:pict>
-                    <v:line w14:anchorId="27BFF2F2" id="Straight Connector 13" o:spid="_x0000_s1026" style="position:absolute;z-index:251787264;visibility:visible;mso-wrap-style:square;mso-width-percent:0;mso-height-percent:0;mso-wrap-distance-left:9pt;mso-wrap-distance-top:0;mso-wrap-distance-right:9pt;mso-wrap-distance-bottom:0;mso-position-horizontal:absolute;mso-position-horizontal-relative:text;mso-position-vertical:absolute;mso-position-vertical-relative:text;mso-width-percent:0;mso-height-percent:0;mso-width-relative:margin;mso-height-relative:margin" from="-9pt,8.75pt" to="-9pt,151.25pt" o:gfxdata="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" strokecolor="#4f81bd [3204]" strokeweight="1.5pt">
-                      <v:stroke startarrow="oval" startarrowwidth="wide" startarrowlength="long" endarrowwidth="wide" endarrowlength="long" opacity="6682f" endcap="round"/>
-                      <v:shadow on="t" color="black" opacity="24903f" origin=",.5" offset="0,.55556mm"/>
-                    </v:line>
+                    <v:shape w14:anchorId="7FC4F067" id="Arrow: Pentagon 12" o:spid="_x0000_s1026" type="#_x0000_t15" style="position:absolute;margin-left:-9.8pt;margin-top:13.5pt;width:7.5pt;height:9.75pt;z-index:251808768;visibility:visible;mso-wrap-style:square;mso-width-percent:0;mso-height-percent:0;mso-wrap-distance-left:9pt;mso-wrap-distance-top:0;mso-wrap-distance-right:9pt;mso-wrap-distance-bottom:0;mso-position-horizontal:absolute;mso-position-horizontal-relative:text;mso-position-vertical:absolute;mso-position-vertical-relative:text;mso-width-percent:0;mso-height-percent:0;mso-width-relative:margin;mso-height-relative:margin;v-text-anchor:middle" o:gfxdata="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" adj="10800" fillcolor="#4f81bd [3204]" strokecolor="#4579b8 [3044]" strokeweight=".5pt">
+                      <v:fill color2="#a7bfde [1620]" rotate="t" angle="180" focus="100%" type="gradient">
+                        <o:fill v:ext="view" type="gradientUnscaled"/>
+                      </v:fill>
+                      <v:stroke opacity="6682f"/>
+                    </v:shape>
                   </w:pict>
                 </mc:Fallback>
               </mc:AlternateContent>
             </w:r>
+          </w:p>
+          <w:p>
+            <w:pPr>
+              <w:widowControl w:val="0"/>
+              <w:shd w:val="clear" w:color="auto" w:fill="FFFFFF" w:themeFill="background1"/>
+              <w:rPr>
+                <w:rFonts w:ascii="Oswald" w:eastAsia="Oswald" w:hAnsi="Oswald" w:cs="Oswald"/>
+                <w:color w:val="808080" w:themeColor="background1" w:themeShade="80"/>
+                <w:sz w:val="20"/>
+                <w:szCs w:val="20"/>
+                <w:shd w:val="clear" w:color="auto" w:fill="FFFFFF" w:themeFill="background1"/>
+              </w:rPr>
+            </w:pPr>
             <w:r>
               <w:rPr>
                 <w:rFonts w:ascii="Oswald" w:eastAsia="Oswald" w:hAnsi="Oswald" w:cs="Oswald"/>
@@ -9154,7 +9677,27 @@
                 <w:szCs w:val="28"/>
                 <w:shd w:val="clear" w:color="auto" w:fill="FFFFFF" w:themeFill="background1"/>
               </w:rPr>
-              <w:t xml:space="preserve"> Corporation           </w:t>
+              <w:t xml:space="preserve"> Corporation        </w:t>
+            </w:r>
+            <w:r>
+              <w:rPr>
+                <w:rFonts w:ascii="Oswald" w:eastAsia="Oswald" w:hAnsi="Oswald" w:cs="Oswald"/>
+                <w:color w:val="595959" w:themeColor="text1" w:themeTint="A6"/>
+                <w:sz w:val="28"/>
+                <w:szCs w:val="28"/>
+                <w:shd w:val="clear" w:color="auto" w:fill="FFFFFF" w:themeFill="background1"/>
+              </w:rPr>
+              <w:t xml:space="preserve">   </w:t>
+            </w:r>
+            <w:r>
+              <w:rPr>
+                <w:rFonts w:ascii="Oswald" w:eastAsia="Oswald" w:hAnsi="Oswald" w:cs="Oswald"/>
+                <w:color w:val="595959" w:themeColor="text1" w:themeTint="A6"/>
+                <w:sz w:val="28"/>
+                <w:szCs w:val="28"/>
+                <w:shd w:val="clear" w:color="auto" w:fill="FFFFFF" w:themeFill="background1"/>
+              </w:rPr>
+              <w:t xml:space="preserve">   </w:t>
             </w:r>
             <w:r>
               <w:rPr>
@@ -9314,7 +9857,7 @@
       <w:tr>
         <w:tc>
           <w:tcPr>
-            <w:tcW w:w="2922" w:type="dxa"/>
+            <w:tcW w:w="2695" w:type="dxa"/>
             <w:vMerge/>
           </w:tcPr>
           <w:p>
@@ -9333,7 +9876,7 @@
         </w:tc>
         <w:tc>
           <w:tcPr>
-            <w:tcW w:w="7873" w:type="dxa"/>
+            <w:tcW w:w="8100" w:type="dxa"/>
             <w:tcMar>
               <w:left w:w="288" w:type="dxa"/>
               <w:right w:w="115" w:type="dxa"/>
@@ -9351,81 +9894,73 @@
                 <w:shd w:val="clear" w:color="auto" w:fill="FFFFFF" w:themeFill="background1"/>
               </w:rPr>
             </w:pPr>
-          </w:p>
-          <w:p>
-            <w:pPr>
-              <w:widowControl w:val="0"/>
-              <w:shd w:val="clear" w:color="auto" w:fill="FFFFFF" w:themeFill="background1"/>
-              <w:rPr>
-                <w:rFonts w:ascii="Oswald" w:eastAsia="Oswald" w:hAnsi="Oswald" w:cs="Oswald"/>
-                <w:color w:val="808080" w:themeColor="background1" w:themeShade="80"/>
-                <w:sz w:val="20"/>
-                <w:szCs w:val="20"/>
-                <w:shd w:val="clear" w:color="auto" w:fill="FFFFFF" w:themeFill="background1"/>
-              </w:rPr>
-            </w:pPr>
-            <w:r>
-              <w:rPr>
-                <w:rFonts w:ascii="Oswald" w:eastAsia="Oswald" w:hAnsi="Oswald" w:cs="Oswald"/>
+            <w:r>
+              <w:rPr>
+                <w:rFonts w:ascii="Lucida Sans" w:hAnsi="Lucida Sans"/>
                 <w:noProof/>
                 <w:color w:val="4F81BD" w:themeColor="accent1"/>
-                <w:sz w:val="28"/>
-                <w:szCs w:val="28"/>
-                <w:shd w:val="clear" w:color="auto" w:fill="FFFFFF" w:themeFill="background1"/>
+                <w:sz w:val="21"/>
+                <w:szCs w:val="21"/>
               </w:rPr>
               <mc:AlternateContent>
                 <mc:Choice Requires="wps">
                   <w:drawing>
-                    <wp:anchor distT="0" distB="0" distL="114300" distR="114300" simplePos="0" relativeHeight="251789312" behindDoc="0" locked="0" layoutInCell="1" allowOverlap="1" wp14:anchorId="5106C1BA" wp14:editId="16837D06">
+                    <wp:anchor distT="0" distB="0" distL="114300" distR="114300" simplePos="0" relativeHeight="251810816" behindDoc="0" locked="0" layoutInCell="1" allowOverlap="1" wp14:anchorId="64908CA9" wp14:editId="6DC9B6DB">
                       <wp:simplePos x="0" y="0"/>
                       <wp:positionH relativeFrom="column">
-                        <wp:posOffset>-114300</wp:posOffset>
+                        <wp:posOffset>-124460</wp:posOffset>
                       </wp:positionH>
                       <wp:positionV relativeFrom="paragraph">
-                        <wp:posOffset>105410</wp:posOffset>
+                        <wp:posOffset>167005</wp:posOffset>
                       </wp:positionV>
-                      <wp:extent cx="0" cy="1143000"/>
-                      <wp:effectExtent l="95250" t="76200" r="95250" b="95250"/>
+                      <wp:extent cx="95250" cy="123825"/>
+                      <wp:effectExtent l="0" t="0" r="19050" b="28575"/>
                       <wp:wrapNone/>
-                      <wp:docPr id="14" name="Straight Connector 14"/>
+                      <wp:docPr id="13" name="Arrow: Pentagon 13"/>
                       <wp:cNvGraphicFramePr/>
                       <a:graphic xmlns:a="http://schemas.openxmlformats.org/drawingml/2006/main">
                         <a:graphicData uri="http://schemas.microsoft.com/office/word/2010/wordprocessingShape">
                           <wps:wsp>
-                            <wps:cNvCnPr/>
+                            <wps:cNvSpPr/>
                             <wps:spPr>
                               <a:xfrm>
                                 <a:off x="0" y="0"/>
-                                <a:ext cx="0" cy="1143000"/>
+                                <a:ext cx="95250" cy="123825"/>
                               </a:xfrm>
-                              <a:prstGeom prst="line">
+                              <a:prstGeom prst="homePlate">
                                 <a:avLst/>
                               </a:prstGeom>
-                              <a:ln w="19050" cap="rnd">
+                              <a:ln w="6350">
                                 <a:solidFill>
                                   <a:schemeClr val="accent1">
+                                    <a:shade val="95000"/>
+                                    <a:satMod val="105000"/>
                                     <a:alpha val="10000"/>
                                   </a:schemeClr>
                                 </a:solidFill>
-                                <a:headEnd type="oval" w="lg" len="lg"/>
-                                <a:tailEnd type="none" w="lg" len="lg"/>
                               </a:ln>
+                              <a:effectLst/>
                             </wps:spPr>
                             <wps:style>
-                              <a:lnRef idx="2">
+                              <a:lnRef idx="1">
                                 <a:schemeClr val="accent1"/>
                               </a:lnRef>
-                              <a:fillRef idx="0">
+                              <a:fillRef idx="3">
                                 <a:schemeClr val="accent1"/>
                               </a:fillRef>
-                              <a:effectRef idx="1">
+                              <a:effectRef idx="2">
                                 <a:schemeClr val="accent1"/>
                               </a:effectRef>
                               <a:fontRef idx="minor">
-                                <a:schemeClr val="tx1"/>
+                                <a:schemeClr val="lt1"/>
                               </a:fontRef>
                             </wps:style>
-                            <wps:bodyPr/>
+                            <wps:bodyPr rot="0" spcFirstLastPara="0" vertOverflow="overflow" horzOverflow="overflow" vert="horz" wrap="square" lIns="91440" tIns="45720" rIns="91440" bIns="45720" numCol="1" spcCol="0" rtlCol="0" fromWordArt="0" anchor="ctr" anchorCtr="0" forceAA="0" compatLnSpc="1">
+                              <a:prstTxWarp prst="textNoShape">
+                                <a:avLst/>
+                              </a:prstTxWarp>
+                              <a:noAutofit/>
+                            </wps:bodyPr>
                           </wps:wsp>
                         </a:graphicData>
                       </a:graphic>
@@ -9440,14 +9975,29 @@
                 </mc:Choice>
                 <mc:Fallback>
                   <w:pict>
-                    <v:line w14:anchorId="0857F9CA" id="Straight Connector 14" o:spid="_x0000_s1026" style="position:absolute;z-index:251789312;visibility:visible;mso-wrap-style:square;mso-width-percent:0;mso-height-percent:0;mso-wrap-distance-left:9pt;mso-wrap-distance-top:0;mso-wrap-distance-right:9pt;mso-wrap-distance-bottom:0;mso-position-horizontal:absolute;mso-position-horizontal-relative:text;mso-position-vertical:absolute;mso-position-vertical-relative:text;mso-width-percent:0;mso-height-percent:0;mso-width-relative:margin;mso-height-relative:margin" from="-9pt,8.3pt" to="-9pt,98.3pt" o:gfxdata="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" strokecolor="#4f81bd [3204]" strokeweight="1.5pt">
-                      <v:stroke startarrow="oval" startarrowwidth="wide" startarrowlength="long" endarrowwidth="wide" endarrowlength="long" opacity="6682f" endcap="round"/>
-                      <v:shadow on="t" color="black" opacity="24903f" origin=",.5" offset="0,.55556mm"/>
-                    </v:line>
+                    <v:shape w14:anchorId="3CF7C29A" id="Arrow: Pentagon 13" o:spid="_x0000_s1026" type="#_x0000_t15" style="position:absolute;margin-left:-9.8pt;margin-top:13.15pt;width:7.5pt;height:9.75pt;z-index:251810816;visibility:visible;mso-wrap-style:square;mso-width-percent:0;mso-height-percent:0;mso-wrap-distance-left:9pt;mso-wrap-distance-top:0;mso-wrap-distance-right:9pt;mso-wrap-distance-bottom:0;mso-position-horizontal:absolute;mso-position-horizontal-relative:text;mso-position-vertical:absolute;mso-position-vertical-relative:text;mso-width-percent:0;mso-height-percent:0;mso-width-relative:margin;mso-height-relative:margin;v-text-anchor:middle" o:gfxdata="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" adj="10800" fillcolor="#4f81bd [3204]" strokecolor="#4579b8 [3044]" strokeweight=".5pt">
+                      <v:fill color2="#a7bfde [1620]" rotate="t" angle="180" focus="100%" type="gradient">
+                        <o:fill v:ext="view" type="gradientUnscaled"/>
+                      </v:fill>
+                      <v:stroke opacity="6682f"/>
+                    </v:shape>
                   </w:pict>
                 </mc:Fallback>
               </mc:AlternateContent>
             </w:r>
+          </w:p>
+          <w:p>
+            <w:pPr>
+              <w:widowControl w:val="0"/>
+              <w:shd w:val="clear" w:color="auto" w:fill="FFFFFF" w:themeFill="background1"/>
+              <w:rPr>
+                <w:rFonts w:ascii="Oswald" w:eastAsia="Oswald" w:hAnsi="Oswald" w:cs="Oswald"/>
+                <w:color w:val="808080" w:themeColor="background1" w:themeShade="80"/>
+                <w:sz w:val="20"/>
+                <w:szCs w:val="20"/>
+                <w:shd w:val="clear" w:color="auto" w:fill="FFFFFF" w:themeFill="background1"/>
+              </w:rPr>
+            </w:pPr>
             <w:r>
               <w:rPr>
                 <w:rFonts w:ascii="Oswald" w:eastAsia="Oswald" w:hAnsi="Oswald" w:cs="Oswald"/>
@@ -9476,7 +10026,27 @@
                 <w:szCs w:val="28"/>
                 <w:shd w:val="clear" w:color="auto" w:fill="FFFFFF" w:themeFill="background1"/>
               </w:rPr>
-              <w:t xml:space="preserve">Motorola                                </w:t>
+              <w:t xml:space="preserve">Motorola                               </w:t>
+            </w:r>
+            <w:r>
+              <w:rPr>
+                <w:rFonts w:ascii="Oswald" w:eastAsia="Oswald" w:hAnsi="Oswald" w:cs="Oswald"/>
+                <w:color w:val="595959" w:themeColor="text1" w:themeTint="A6"/>
+                <w:sz w:val="28"/>
+                <w:szCs w:val="28"/>
+                <w:shd w:val="clear" w:color="auto" w:fill="FFFFFF" w:themeFill="background1"/>
+              </w:rPr>
+              <w:t xml:space="preserve">   </w:t>
+            </w:r>
+            <w:r>
+              <w:rPr>
+                <w:rFonts w:ascii="Oswald" w:eastAsia="Oswald" w:hAnsi="Oswald" w:cs="Oswald"/>
+                <w:color w:val="595959" w:themeColor="text1" w:themeTint="A6"/>
+                <w:sz w:val="28"/>
+                <w:szCs w:val="28"/>
+                <w:shd w:val="clear" w:color="auto" w:fill="FFFFFF" w:themeFill="background1"/>
+              </w:rPr>
+              <w:t xml:space="preserve"> </w:t>
             </w:r>
             <w:r>
               <w:rPr>
@@ -9707,21 +10277,21 @@
         <v:path o:extrusionok="f" gradientshapeok="t" o:connecttype="rect"/>
         <o:lock v:ext="edit" aspectratio="t"/>
       </v:shapetype>
-      <v:shape id="_x0000_i1050" type="#_x0000_t75" alt="Newspaper" style="width:13.5pt;height:13.5pt;visibility:visible" o:gfxdata="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" o:bullet="t">
+      <v:shape id="_x0000_i1344" type="#_x0000_t75" alt="Newspaper" style="width:13.5pt;height:13.5pt;visibility:visible" o:gfxdata="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" o:bullet="t">
         <v:imagedata r:id="rId1" o:title="" croptop="-2445f" cropbottom="-1712f" cropleft="-2445f" cropright="-1712f"/>
       </v:shape>
     </w:pict>
   </w:numPicBullet>
   <w:numPicBullet w:numPicBulletId="1">
     <w:pict>
-      <v:shape id="_x0000_i1051" type="#_x0000_t75" alt="Speech" style="width:13.5pt;height:12.75pt;visibility:visible" o:gfxdata="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" o:bullet="t">
+      <v:shape id="_x0000_i1345" type="#_x0000_t75" alt="Speech" style="width:13.5pt;height:12.75pt;visibility:visible" o:gfxdata="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" o:bullet="t">
         <v:imagedata r:id="rId2" o:title="" croptop="-9961f" cropbottom="-11010f" cropleft="-7065f" cropright="-7796f"/>
       </v:shape>
     </w:pict>
   </w:numPicBullet>
   <w:numPicBullet w:numPicBulletId="2">
     <w:pict>
-      <v:shape id="_x0000_i1052" type="#_x0000_t75" alt="Speech" style="width:14.25pt;height:13.5pt;visibility:visible" o:gfxdata="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" o:bullet="t">
+      <v:shape id="_x0000_i1346" type="#_x0000_t75" alt="Speech" style="width:14.25pt;height:13.5pt;visibility:visible" o:gfxdata="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" o:bullet="t">
         <v:imagedata r:id="rId3" o:title="" croptop="-9258f" cropbottom="-9258f" cropleft="-6599f" cropright="-6371f"/>
       </v:shape>
     </w:pict>

</xml_diff>

<commit_message>
updated ATT and Sentaca
</commit_message>
<xml_diff>
--- a/assets/files/brett-schwarz-resume.docx
+++ b/assets/files/brett-schwarz-resume.docx
@@ -4279,7 +4279,25 @@
                 <w:szCs w:val="21"/>
                 <w:shd w:val="clear" w:color="auto" w:fill="FFFFFF"/>
               </w:rPr>
-              <w:t>as m</w:t>
+              <w:t xml:space="preserve">as </w:t>
+            </w:r>
+            <w:r>
+              <w:rPr>
+                <w:rFonts w:ascii="Lucida Sans" w:hAnsi="Lucida Sans"/>
+                <w:sz w:val="21"/>
+                <w:szCs w:val="21"/>
+                <w:shd w:val="clear" w:color="auto" w:fill="FFFFFF"/>
+              </w:rPr>
+              <w:t xml:space="preserve">a </w:t>
+            </w:r>
+            <w:r>
+              <w:rPr>
+                <w:rFonts w:ascii="Lucida Sans" w:hAnsi="Lucida Sans"/>
+                <w:sz w:val="21"/>
+                <w:szCs w:val="21"/>
+                <w:shd w:val="clear" w:color="auto" w:fill="FFFFFF"/>
+              </w:rPr>
+              <w:t>m</w:t>
             </w:r>
             <w:r>
               <w:rPr>
@@ -5051,7 +5069,25 @@
                 <w:szCs w:val="21"/>
                 <w:shd w:val="clear" w:color="auto" w:fill="FFFFFF"/>
               </w:rPr>
-              <w:t xml:space="preserve"> for service exposure layer of enterprise and consumer</w:t>
+              <w:t xml:space="preserve"> for </w:t>
+            </w:r>
+            <w:r>
+              <w:rPr>
+                <w:rFonts w:ascii="Lucida Sans" w:hAnsi="Lucida Sans"/>
+                <w:sz w:val="21"/>
+                <w:szCs w:val="21"/>
+                <w:shd w:val="clear" w:color="auto" w:fill="FFFFFF"/>
+              </w:rPr>
+              <w:t xml:space="preserve">the </w:t>
+            </w:r>
+            <w:r>
+              <w:rPr>
+                <w:rFonts w:ascii="Lucida Sans" w:hAnsi="Lucida Sans"/>
+                <w:sz w:val="21"/>
+                <w:szCs w:val="21"/>
+                <w:shd w:val="clear" w:color="auto" w:fill="FFFFFF"/>
+              </w:rPr>
+              <w:t>service exposure layer of enterprise and consumer</w:t>
             </w:r>
             <w:r>
               <w:rPr>
@@ -5142,6 +5178,15 @@
                 <w:szCs w:val="21"/>
                 <w:shd w:val="clear" w:color="auto" w:fill="FFFFFF"/>
               </w:rPr>
+              <w:t xml:space="preserve">and </w:t>
+            </w:r>
+            <w:r>
+              <w:rPr>
+                <w:rFonts w:ascii="Lucida Sans" w:hAnsi="Lucida Sans"/>
+                <w:sz w:val="21"/>
+                <w:szCs w:val="21"/>
+                <w:shd w:val="clear" w:color="auto" w:fill="FFFFFF"/>
+              </w:rPr>
               <w:t xml:space="preserve">demonstrating to </w:t>
             </w:r>
             <w:r>
@@ -5251,7 +5296,16 @@
                 <w:szCs w:val="21"/>
                 <w:shd w:val="clear" w:color="auto" w:fill="FFFFFF"/>
               </w:rPr>
-              <w:t xml:space="preserve"> design goals</w:t>
+              <w:t xml:space="preserve"> design </w:t>
+            </w:r>
+            <w:r>
+              <w:rPr>
+                <w:rFonts w:ascii="Lucida Sans" w:hAnsi="Lucida Sans"/>
+                <w:sz w:val="21"/>
+                <w:szCs w:val="21"/>
+                <w:shd w:val="clear" w:color="auto" w:fill="FFFFFF"/>
+              </w:rPr>
+              <w:t>criteria</w:t>
             </w:r>
             <w:r>
               <w:rPr>
@@ -5289,8 +5343,6 @@
               </w:rPr>
               <w:t xml:space="preserve">the </w:t>
             </w:r>
-            <w:bookmarkStart w:id="0" w:name="_GoBack"/>
-            <w:bookmarkEnd w:id="0"/>
             <w:r>
               <w:rPr>
                 <w:rFonts w:ascii="Lucida Sans" w:hAnsi="Lucida Sans"/>
@@ -5316,16 +5368,7 @@
                 <w:szCs w:val="21"/>
                 <w:shd w:val="clear" w:color="auto" w:fill="FFFFFF"/>
               </w:rPr>
-              <w:t xml:space="preserve"> AT&amp;T AIC</w:t>
-            </w:r>
-            <w:r>
-              <w:rPr>
-                <w:rFonts w:ascii="Lucida Sans" w:hAnsi="Lucida Sans"/>
-                <w:sz w:val="21"/>
-                <w:szCs w:val="21"/>
-                <w:shd w:val="clear" w:color="auto" w:fill="FFFFFF"/>
-              </w:rPr>
-              <w:t xml:space="preserve"> </w:t>
+              <w:t xml:space="preserve"> AT&amp;T AIC </w:t>
             </w:r>
             <w:r>
               <w:rPr>
@@ -9223,6 +9266,14 @@
               </w:rPr>
               <w:t>Optimized legacy code by conforming code to new features</w:t>
             </w:r>
+            <w:r>
+              <w:rPr>
+                <w:rFonts w:ascii="Lucida Sans" w:hAnsi="Lucida Sans"/>
+                <w:sz w:val="21"/>
+                <w:szCs w:val="21"/>
+              </w:rPr>
+              <w:t>.</w:t>
+            </w:r>
           </w:p>
         </w:tc>
       </w:tr>
@@ -9498,7 +9549,17 @@
                 <w:sz w:val="21"/>
                 <w:szCs w:val="21"/>
               </w:rPr>
-              <w:t>Reduced response time and improved quality by developing several software tools.</w:t>
+              <w:t>Reduced response time and i</w:t>
+            </w:r>
+            <w:bookmarkStart w:id="0" w:name="_GoBack"/>
+            <w:bookmarkEnd w:id="0"/>
+            <w:r>
+              <w:rPr>
+                <w:rFonts w:ascii="Lucida Sans" w:hAnsi="Lucida Sans"/>
+                <w:sz w:val="21"/>
+                <w:szCs w:val="21"/>
+              </w:rPr>
+              <w:t>mproved quality by developing several software tools.</w:t>
             </w:r>
           </w:p>
         </w:tc>
@@ -10277,21 +10338,21 @@
         <v:path o:extrusionok="f" gradientshapeok="t" o:connecttype="rect"/>
         <o:lock v:ext="edit" aspectratio="t"/>
       </v:shapetype>
-      <v:shape id="_x0000_i1344" type="#_x0000_t75" alt="Newspaper" style="width:13.5pt;height:13.5pt;visibility:visible" o:gfxdata="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" o:bullet="t">
+      <v:shape id="_x0000_i1041" type="#_x0000_t75" alt="Newspaper" style="width:13.5pt;height:13.5pt;visibility:visible" o:gfxdata="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" o:bullet="t">
         <v:imagedata r:id="rId1" o:title="" croptop="-2445f" cropbottom="-1712f" cropleft="-2445f" cropright="-1712f"/>
       </v:shape>
     </w:pict>
   </w:numPicBullet>
   <w:numPicBullet w:numPicBulletId="1">
     <w:pict>
-      <v:shape id="_x0000_i1345" type="#_x0000_t75" alt="Speech" style="width:13.5pt;height:12.75pt;visibility:visible" o:gfxdata="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" o:bullet="t">
+      <v:shape id="_x0000_i1042" type="#_x0000_t75" alt="Speech" style="width:13.5pt;height:12.75pt;visibility:visible" o:gfxdata="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" o:bullet="t">
         <v:imagedata r:id="rId2" o:title="" croptop="-9961f" cropbottom="-11010f" cropleft="-7065f" cropright="-7796f"/>
       </v:shape>
     </w:pict>
   </w:numPicBullet>
   <w:numPicBullet w:numPicBulletId="2">
     <w:pict>
-      <v:shape id="_x0000_i1346" type="#_x0000_t75" alt="Speech" style="width:14.25pt;height:13.5pt;visibility:visible" o:gfxdata="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" o:bullet="t">
+      <v:shape id="_x0000_i1043" type="#_x0000_t75" alt="Speech" style="width:14.25pt;height:13.5pt;visibility:visible" o:gfxdata="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" o:bullet="t">
         <v:imagedata r:id="rId3" o:title="" croptop="-9258f" cropbottom="-9258f" cropleft="-6599f" cropright="-6371f"/>
       </v:shape>
     </w:pict>

</xml_diff>

<commit_message>
new content for test engineer
</commit_message>
<xml_diff>
--- a/assets/files/brett-schwarz-resume.docx
+++ b/assets/files/brett-schwarz-resume.docx
@@ -5729,23 +5729,15 @@
                 <w:sz w:val="21"/>
                 <w:szCs w:val="21"/>
               </w:rPr>
-              <w:t xml:space="preserve">Headed the performance testing efforts for </w:t>
-            </w:r>
-            <w:r>
-              <w:rPr>
-                <w:rFonts w:ascii="Lucida Sans" w:hAnsi="Lucida Sans"/>
-                <w:sz w:val="21"/>
-                <w:szCs w:val="21"/>
-              </w:rPr>
-              <w:t xml:space="preserve">the </w:t>
-            </w:r>
-            <w:r>
-              <w:rPr>
-                <w:rFonts w:ascii="Lucida Sans" w:hAnsi="Lucida Sans"/>
-                <w:sz w:val="21"/>
-                <w:szCs w:val="21"/>
-              </w:rPr>
-              <w:t>messaging platform.</w:t>
+              <w:t>Headed the performance testing efforts for the messaging platform, including authoring test cases, test case execution, and managing defects.</w:t>
+            </w:r>
+            <w:r>
+              <w:rPr>
+                <w:rFonts w:ascii="Lucida Sans" w:hAnsi="Lucida Sans"/>
+                <w:sz w:val="21"/>
+                <w:szCs w:val="21"/>
+              </w:rPr>
+              <w:t xml:space="preserve"> </w:t>
             </w:r>
           </w:p>
           <w:p>
@@ -5760,9 +5752,11 @@
               <w:ind w:left="216" w:hanging="216"/>
               <w:jc w:val="both"/>
               <w:rPr>
-                <w:rFonts w:ascii="Lucida Sans" w:hAnsi="Lucida Sans"/>
-                <w:sz w:val="21"/>
-                <w:szCs w:val="21"/>
+                <w:rFonts w:ascii="Oswald" w:eastAsia="Oswald" w:hAnsi="Oswald" w:cs="Oswald"/>
+                <w:color w:val="808080" w:themeColor="background1" w:themeShade="80"/>
+                <w:sz w:val="16"/>
+                <w:szCs w:val="16"/>
+                <w:shd w:val="clear" w:color="auto" w:fill="FFFFFF" w:themeFill="background1"/>
               </w:rPr>
             </w:pPr>
             <w:r>
@@ -5771,7 +5765,7 @@
                 <w:sz w:val="21"/>
                 <w:szCs w:val="21"/>
               </w:rPr>
-              <w:t>Mentored team members on mobile and IT networks.</w:t>
+              <w:t>Mentored team members on mobile and IT networks, by holding periodic workshops and consulting on projects.</w:t>
             </w:r>
           </w:p>
           <w:p>
@@ -5799,16 +5793,34 @@
                 <w:sz w:val="21"/>
                 <w:szCs w:val="21"/>
               </w:rPr>
-              <w:t>Developed software tools for automation, troubleshooting and to interact</w:t>
-            </w:r>
-            <w:r>
-              <w:rPr>
-                <w:rFonts w:ascii="Lucida Sans" w:hAnsi="Lucida Sans"/>
-                <w:sz w:val="21"/>
-                <w:szCs w:val="21"/>
-                <w:shd w:val="clear" w:color="auto" w:fill="FFFFFF"/>
-              </w:rPr>
-              <w:t xml:space="preserve"> with the platforms.</w:t>
+              <w:t>Developed software tools for automation</w:t>
+            </w:r>
+            <w:r>
+              <w:rPr>
+                <w:rFonts w:ascii="Lucida Sans" w:hAnsi="Lucida Sans"/>
+                <w:sz w:val="21"/>
+                <w:szCs w:val="21"/>
+              </w:rPr>
+              <w:t xml:space="preserve"> and</w:t>
+            </w:r>
+            <w:r>
+              <w:rPr>
+                <w:rFonts w:ascii="Lucida Sans" w:hAnsi="Lucida Sans"/>
+                <w:sz w:val="21"/>
+                <w:szCs w:val="21"/>
+              </w:rPr>
+              <w:t xml:space="preserve"> troubleshooting</w:t>
+            </w:r>
+            <w:bookmarkStart w:id="0" w:name="_GoBack"/>
+            <w:bookmarkEnd w:id="0"/>
+            <w:r>
+              <w:rPr>
+                <w:rFonts w:ascii="Lucida Sans" w:hAnsi="Lucida Sans"/>
+                <w:sz w:val="21"/>
+                <w:szCs w:val="21"/>
+                <w:shd w:val="clear" w:color="auto" w:fill="FFFFFF"/>
+              </w:rPr>
+              <w:t>.</w:t>
             </w:r>
           </w:p>
         </w:tc>
@@ -6595,7 +6607,17 @@
                 <w:szCs w:val="21"/>
                 <w:shd w:val="clear" w:color="auto" w:fill="FFFFFF"/>
               </w:rPr>
-              <w:t xml:space="preserve"> the sales team to secure a major strategic win. </w:t>
+              <w:t xml:space="preserve"> the sales team </w:t>
+            </w:r>
+            <w:r>
+              <w:rPr>
+                <w:rFonts w:ascii="Lucida Sans" w:hAnsi="Lucida Sans"/>
+                <w:sz w:val="21"/>
+                <w:szCs w:val="21"/>
+                <w:shd w:val="clear" w:color="auto" w:fill="FFFFFF"/>
+              </w:rPr>
+              <w:lastRenderedPageBreak/>
+              <w:t xml:space="preserve">to secure a major strategic win. </w:t>
             </w:r>
           </w:p>
         </w:tc>
@@ -9549,17 +9571,7 @@
                 <w:sz w:val="21"/>
                 <w:szCs w:val="21"/>
               </w:rPr>
-              <w:t>Reduced response time and i</w:t>
-            </w:r>
-            <w:bookmarkStart w:id="0" w:name="_GoBack"/>
-            <w:bookmarkEnd w:id="0"/>
-            <w:r>
-              <w:rPr>
-                <w:rFonts w:ascii="Lucida Sans" w:hAnsi="Lucida Sans"/>
-                <w:sz w:val="21"/>
-                <w:szCs w:val="21"/>
-              </w:rPr>
-              <w:t>mproved quality by developing several software tools.</w:t>
+              <w:t>Reduced response time and improved quality by developing several software tools.</w:t>
             </w:r>
           </w:p>
         </w:tc>
@@ -10338,21 +10350,21 @@
         <v:path o:extrusionok="f" gradientshapeok="t" o:connecttype="rect"/>
         <o:lock v:ext="edit" aspectratio="t"/>
       </v:shapetype>
-      <v:shape id="_x0000_i1041" type="#_x0000_t75" alt="Newspaper" style="width:13.5pt;height:13.5pt;visibility:visible" o:gfxdata="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" o:bullet="t">
+      <v:shape id="_x0000_i1032" type="#_x0000_t75" alt="Newspaper" style="width:13.5pt;height:13.5pt;visibility:visible" o:gfxdata="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" o:bullet="t">
         <v:imagedata r:id="rId1" o:title="" croptop="-2445f" cropbottom="-1712f" cropleft="-2445f" cropright="-1712f"/>
       </v:shape>
     </w:pict>
   </w:numPicBullet>
   <w:numPicBullet w:numPicBulletId="1">
     <w:pict>
-      <v:shape id="_x0000_i1042" type="#_x0000_t75" alt="Speech" style="width:13.5pt;height:12.75pt;visibility:visible" o:gfxdata="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" o:bullet="t">
+      <v:shape id="_x0000_i1033" type="#_x0000_t75" alt="Speech" style="width:13.5pt;height:12.75pt;visibility:visible" o:gfxdata="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" o:bullet="t">
         <v:imagedata r:id="rId2" o:title="" croptop="-9961f" cropbottom="-11010f" cropleft="-7065f" cropright="-7796f"/>
       </v:shape>
     </w:pict>
   </w:numPicBullet>
   <w:numPicBullet w:numPicBulletId="2">
     <w:pict>
-      <v:shape id="_x0000_i1043" type="#_x0000_t75" alt="Speech" style="width:14.25pt;height:13.5pt;visibility:visible" o:gfxdata="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" o:bullet="t">
+      <v:shape id="_x0000_i1034" type="#_x0000_t75" alt="Speech" style="width:14.25pt;height:13.5pt;visibility:visible" o:gfxdata="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" o:bullet="t">
         <v:imagedata r:id="rId3" o:title="" croptop="-9258f" cropbottom="-9258f" cropleft="-6599f" cropright="-6371f"/>
       </v:shape>
     </w:pict>

</xml_diff>

<commit_message>
fixed new line problem
</commit_message>
<xml_diff>
--- a/assets/files/brett-schwarz-resume.docx
+++ b/assets/files/brett-schwarz-resume.docx
@@ -5441,34 +5441,16 @@
                 <w:szCs w:val="21"/>
                 <w:shd w:val="clear" w:color="auto" w:fill="FFFFFF"/>
               </w:rPr>
-              <w:t xml:space="preserve"> by implementing tooling and </w:t>
-            </w:r>
-            <w:r>
-              <w:rPr>
-                <w:rFonts w:ascii="Lucida Sans" w:hAnsi="Lucida Sans"/>
-                <w:sz w:val="21"/>
-                <w:szCs w:val="21"/>
-                <w:shd w:val="clear" w:color="auto" w:fill="FFFFFF"/>
-              </w:rPr>
-              <w:t xml:space="preserve">improved </w:t>
-            </w:r>
-            <w:r>
-              <w:rPr>
-                <w:rFonts w:ascii="Lucida Sans" w:hAnsi="Lucida Sans"/>
-                <w:sz w:val="21"/>
-                <w:szCs w:val="21"/>
-                <w:shd w:val="clear" w:color="auto" w:fill="FFFFFF"/>
-              </w:rPr>
-              <w:t>process</w:t>
-            </w:r>
-            <w:r>
-              <w:rPr>
-                <w:rFonts w:ascii="Lucida Sans" w:hAnsi="Lucida Sans"/>
-                <w:sz w:val="21"/>
-                <w:szCs w:val="21"/>
-                <w:shd w:val="clear" w:color="auto" w:fill="FFFFFF"/>
-              </w:rPr>
-              <w:t>es.</w:t>
+              <w:t xml:space="preserve"> by implementing tooling</w:t>
+            </w:r>
+            <w:r>
+              <w:rPr>
+                <w:rFonts w:ascii="Lucida Sans" w:hAnsi="Lucida Sans"/>
+                <w:sz w:val="21"/>
+                <w:szCs w:val="21"/>
+                <w:shd w:val="clear" w:color="auto" w:fill="FFFFFF"/>
+              </w:rPr>
+              <w:t>.</w:t>
             </w:r>
           </w:p>
         </w:tc>
@@ -5811,8 +5793,6 @@
               </w:rPr>
               <w:t xml:space="preserve"> troubleshooting</w:t>
             </w:r>
-            <w:bookmarkStart w:id="0" w:name="_GoBack"/>
-            <w:bookmarkEnd w:id="0"/>
             <w:r>
               <w:rPr>
                 <w:rFonts w:ascii="Lucida Sans" w:hAnsi="Lucida Sans"/>
@@ -6607,17 +6587,7 @@
                 <w:szCs w:val="21"/>
                 <w:shd w:val="clear" w:color="auto" w:fill="FFFFFF"/>
               </w:rPr>
-              <w:t xml:space="preserve"> the sales team </w:t>
-            </w:r>
-            <w:r>
-              <w:rPr>
-                <w:rFonts w:ascii="Lucida Sans" w:hAnsi="Lucida Sans"/>
-                <w:sz w:val="21"/>
-                <w:szCs w:val="21"/>
-                <w:shd w:val="clear" w:color="auto" w:fill="FFFFFF"/>
-              </w:rPr>
-              <w:lastRenderedPageBreak/>
-              <w:t xml:space="preserve">to secure a major strategic win. </w:t>
+              <w:t xml:space="preserve"> the sales team to secure a major strategic win. </w:t>
             </w:r>
           </w:p>
         </w:tc>
@@ -8673,6 +8643,8 @@
               </w:rPr>
               <w:t xml:space="preserve">   </w:t>
             </w:r>
+            <w:bookmarkStart w:id="0" w:name="_GoBack"/>
+            <w:bookmarkEnd w:id="0"/>
             <w:r>
               <w:rPr>
                 <w:rFonts w:ascii="Oswald" w:eastAsia="Oswald" w:hAnsi="Oswald" w:cs="Oswald"/>

</xml_diff>

<commit_message>
Updates to skills and experience
</commit_message>
<xml_diff>
--- a/assets/files/brett-schwarz-resume.docx
+++ b/assets/files/brett-schwarz-resume.docx
@@ -1914,6 +1914,24 @@
                     </w:rPr>
                     <w:t>Mobile Networks, IT Networks</w:t>
                   </w:r>
+                  <w:r>
+                    <w:rPr>
+                      <w:rFonts w:ascii="Oswald" w:eastAsia="Oswald" w:hAnsi="Oswald" w:cs="Oswald"/>
+                      <w:color w:val="595959" w:themeColor="text1" w:themeTint="A6"/>
+                      <w:sz w:val="20"/>
+                      <w:szCs w:val="20"/>
+                    </w:rPr>
+                    <w:t>, TCP/IP</w:t>
+                  </w:r>
+                  <w:r>
+                    <w:rPr>
+                      <w:rFonts w:ascii="Oswald" w:eastAsia="Oswald" w:hAnsi="Oswald" w:cs="Oswald"/>
+                      <w:color w:val="595959" w:themeColor="text1" w:themeTint="A6"/>
+                      <w:sz w:val="20"/>
+                      <w:szCs w:val="20"/>
+                    </w:rPr>
+                    <w:t>, OSI</w:t>
+                  </w:r>
                 </w:p>
               </w:tc>
             </w:tr>
@@ -2215,6 +2233,15 @@
                     </w:rPr>
                     <w:t>Apache, Naviserver</w:t>
                   </w:r>
+                  <w:r>
+                    <w:rPr>
+                      <w:rFonts w:ascii="Oswald" w:eastAsia="Oswald" w:hAnsi="Oswald" w:cs="Oswald"/>
+                      <w:color w:val="595959" w:themeColor="text1" w:themeTint="A6"/>
+                      <w:sz w:val="20"/>
+                      <w:szCs w:val="20"/>
+                    </w:rPr>
+                    <w:t>, Tomcat</w:t>
+                  </w:r>
                 </w:p>
               </w:tc>
             </w:tr>
@@ -2638,7 +2665,16 @@
                       <w:sz w:val="20"/>
                       <w:szCs w:val="20"/>
                     </w:rPr>
-                    <w:t>Linux/Unix, Windows, Mac, TCP/IP</w:t>
+                    <w:t xml:space="preserve">Linux/Unix, Windows, Mac, </w:t>
+                  </w:r>
+                  <w:r>
+                    <w:rPr>
+                      <w:rFonts w:ascii="Oswald" w:eastAsia="Oswald" w:hAnsi="Oswald" w:cs="Oswald"/>
+                      <w:color w:val="595959" w:themeColor="text1" w:themeTint="A6"/>
+                      <w:sz w:val="20"/>
+                      <w:szCs w:val="20"/>
+                    </w:rPr>
+                    <w:t>MS Office</w:t>
                   </w:r>
                 </w:p>
               </w:tc>
@@ -5414,16 +5450,16 @@
                 <w:szCs w:val="21"/>
                 <w:shd w:val="clear" w:color="auto" w:fill="FFFFFF"/>
               </w:rPr>
-              <w:t xml:space="preserve">Streamlined </w:t>
-            </w:r>
-            <w:r>
-              <w:rPr>
-                <w:rFonts w:ascii="Lucida Sans" w:hAnsi="Lucida Sans"/>
-                <w:sz w:val="21"/>
-                <w:szCs w:val="21"/>
-                <w:shd w:val="clear" w:color="auto" w:fill="FFFFFF"/>
-              </w:rPr>
-              <w:t xml:space="preserve">internal </w:t>
+              <w:t>Designed a new</w:t>
+            </w:r>
+            <w:r>
+              <w:rPr>
+                <w:rFonts w:ascii="Lucida Sans" w:hAnsi="Lucida Sans"/>
+                <w:sz w:val="21"/>
+                <w:szCs w:val="21"/>
+                <w:shd w:val="clear" w:color="auto" w:fill="FFFFFF"/>
+              </w:rPr>
+              <w:t xml:space="preserve"> </w:t>
             </w:r>
             <w:r>
               <w:rPr>
@@ -5441,7 +5477,7 @@
                 <w:szCs w:val="21"/>
                 <w:shd w:val="clear" w:color="auto" w:fill="FFFFFF"/>
               </w:rPr>
-              <w:t xml:space="preserve"> by implementing tooling</w:t>
+              <w:t xml:space="preserve"> improving workflow and quality</w:t>
             </w:r>
             <w:r>
               <w:rPr>
@@ -6130,25 +6166,25 @@
                 <w:szCs w:val="21"/>
                 <w:shd w:val="clear" w:color="auto" w:fill="FFFFFF"/>
               </w:rPr>
-              <w:t xml:space="preserve">Developed </w:t>
-            </w:r>
-            <w:r>
-              <w:rPr>
-                <w:rFonts w:ascii="Lucida Sans" w:hAnsi="Lucida Sans"/>
-                <w:sz w:val="21"/>
-                <w:szCs w:val="21"/>
-                <w:shd w:val="clear" w:color="auto" w:fill="FFFFFF"/>
-              </w:rPr>
-              <w:t>tools</w:t>
-            </w:r>
-            <w:r>
-              <w:rPr>
-                <w:rFonts w:ascii="Lucida Sans" w:hAnsi="Lucida Sans"/>
-                <w:sz w:val="21"/>
-                <w:szCs w:val="21"/>
-                <w:shd w:val="clear" w:color="auto" w:fill="FFFFFF"/>
-              </w:rPr>
-              <w:t xml:space="preserve"> to streamline the implementation and troubleshooting. </w:t>
+              <w:t xml:space="preserve">Successfully lead the engineering team on </w:t>
+            </w:r>
+            <w:r>
+              <w:rPr>
+                <w:rFonts w:ascii="Lucida Sans" w:hAnsi="Lucida Sans"/>
+                <w:sz w:val="21"/>
+                <w:szCs w:val="21"/>
+                <w:shd w:val="clear" w:color="auto" w:fill="FFFFFF"/>
+              </w:rPr>
+              <w:t xml:space="preserve">a </w:t>
+            </w:r>
+            <w:r>
+              <w:rPr>
+                <w:rFonts w:ascii="Lucida Sans" w:hAnsi="Lucida Sans"/>
+                <w:sz w:val="21"/>
+                <w:szCs w:val="21"/>
+                <w:shd w:val="clear" w:color="auto" w:fill="FFFFFF"/>
+              </w:rPr>
+              <w:t>complex subscriber and partner migration to a new platform.</w:t>
             </w:r>
           </w:p>
           <w:p>
@@ -6176,25 +6212,25 @@
                 <w:szCs w:val="21"/>
                 <w:shd w:val="clear" w:color="auto" w:fill="FFFFFF"/>
               </w:rPr>
-              <w:t xml:space="preserve">Successfully lead the engineering team on </w:t>
-            </w:r>
-            <w:r>
-              <w:rPr>
-                <w:rFonts w:ascii="Lucida Sans" w:hAnsi="Lucida Sans"/>
-                <w:sz w:val="21"/>
-                <w:szCs w:val="21"/>
-                <w:shd w:val="clear" w:color="auto" w:fill="FFFFFF"/>
-              </w:rPr>
-              <w:t xml:space="preserve">a </w:t>
-            </w:r>
-            <w:r>
-              <w:rPr>
-                <w:rFonts w:ascii="Lucida Sans" w:hAnsi="Lucida Sans"/>
-                <w:sz w:val="21"/>
-                <w:szCs w:val="21"/>
-                <w:shd w:val="clear" w:color="auto" w:fill="FFFFFF"/>
-              </w:rPr>
-              <w:t>complex subscriber and partner migration to a new platform.</w:t>
+              <w:t xml:space="preserve">Developed </w:t>
+            </w:r>
+            <w:r>
+              <w:rPr>
+                <w:rFonts w:ascii="Lucida Sans" w:hAnsi="Lucida Sans"/>
+                <w:sz w:val="21"/>
+                <w:szCs w:val="21"/>
+                <w:shd w:val="clear" w:color="auto" w:fill="FFFFFF"/>
+              </w:rPr>
+              <w:t>tools</w:t>
+            </w:r>
+            <w:r>
+              <w:rPr>
+                <w:rFonts w:ascii="Lucida Sans" w:hAnsi="Lucida Sans"/>
+                <w:sz w:val="21"/>
+                <w:szCs w:val="21"/>
+                <w:shd w:val="clear" w:color="auto" w:fill="FFFFFF"/>
+              </w:rPr>
+              <w:t xml:space="preserve"> to streamline the implementation and troubleshooting. </w:t>
             </w:r>
           </w:p>
         </w:tc>
@@ -6787,6 +6823,7 @@
           <w:tcPr>
             <w:tcW w:w="2695" w:type="dxa"/>
             <w:vMerge w:val="restart"/>
+            <w:shd w:val="clear" w:color="auto" w:fill="FFFFFF" w:themeFill="background1"/>
             <w:tcMar>
               <w:left w:w="14" w:type="dxa"/>
               <w:right w:w="58" w:type="dxa"/>
@@ -7702,6 +7739,10 @@
                 <w:insideH w:val="none" w:sz="0" w:space="0" w:color="auto"/>
                 <w:insideV w:val="none" w:sz="0" w:space="0" w:color="auto"/>
               </w:tblBorders>
+              <w:tblCellMar>
+                <w:left w:w="72" w:type="dxa"/>
+                <w:right w:w="72" w:type="dxa"/>
+              </w:tblCellMar>
               <w:tblLook w:val="04A0" w:firstRow="1" w:lastRow="0" w:firstColumn="1" w:lastColumn="0" w:noHBand="0" w:noVBand="1"/>
             </w:tblPr>
             <w:tblGrid>
@@ -7714,13 +7755,15 @@
             </w:tblGrid>
             <w:tr>
               <w:trPr>
-                <w:trHeight w:val="237"/>
+                <w:trHeight w:hRule="exact" w:val="288"/>
               </w:trPr>
               <w:tc>
                 <w:tcPr>
                   <w:tcW w:w="1200" w:type="dxa"/>
                   <w:tcMar>
+                    <w:top w:w="43" w:type="dxa"/>
                     <w:left w:w="14" w:type="dxa"/>
+                    <w:bottom w:w="43" w:type="dxa"/>
                     <w:right w:w="14" w:type="dxa"/>
                   </w:tcMar>
                 </w:tcPr>
@@ -7749,6 +7792,10 @@
                 <w:tcPr>
                   <w:tcW w:w="242" w:type="dxa"/>
                   <w:shd w:val="clear" w:color="auto" w:fill="4F81BD" w:themeFill="accent1"/>
+                  <w:tcMar>
+                    <w:top w:w="43" w:type="dxa"/>
+                    <w:bottom w:w="43" w:type="dxa"/>
+                  </w:tcMar>
                 </w:tcPr>
                 <w:p>
                   <w:pPr>
@@ -7766,6 +7813,10 @@
                 <w:tcPr>
                   <w:tcW w:w="242" w:type="dxa"/>
                   <w:shd w:val="clear" w:color="auto" w:fill="4F81BD" w:themeFill="accent1"/>
+                  <w:tcMar>
+                    <w:top w:w="43" w:type="dxa"/>
+                    <w:bottom w:w="43" w:type="dxa"/>
+                  </w:tcMar>
                 </w:tcPr>
                 <w:p>
                   <w:pPr>
@@ -7783,6 +7834,10 @@
                 <w:tcPr>
                   <w:tcW w:w="242" w:type="dxa"/>
                   <w:shd w:val="clear" w:color="auto" w:fill="4F81BD" w:themeFill="accent1"/>
+                  <w:tcMar>
+                    <w:top w:w="43" w:type="dxa"/>
+                    <w:bottom w:w="43" w:type="dxa"/>
+                  </w:tcMar>
                 </w:tcPr>
                 <w:p>
                   <w:pPr>
@@ -7800,6 +7855,10 @@
                 <w:tcPr>
                   <w:tcW w:w="242" w:type="dxa"/>
                   <w:shd w:val="clear" w:color="auto" w:fill="4F81BD" w:themeFill="accent1"/>
+                  <w:tcMar>
+                    <w:top w:w="43" w:type="dxa"/>
+                    <w:bottom w:w="43" w:type="dxa"/>
+                  </w:tcMar>
                 </w:tcPr>
                 <w:p>
                   <w:pPr>
@@ -7817,6 +7876,10 @@
                 <w:tcPr>
                   <w:tcW w:w="422" w:type="dxa"/>
                   <w:shd w:val="clear" w:color="auto" w:fill="4F81BD" w:themeFill="accent1"/>
+                  <w:tcMar>
+                    <w:top w:w="43" w:type="dxa"/>
+                    <w:bottom w:w="43" w:type="dxa"/>
+                  </w:tcMar>
                 </w:tcPr>
                 <w:p>
                   <w:pPr>
@@ -7833,14 +7896,16 @@
             </w:tr>
             <w:tr>
               <w:trPr>
-                <w:trHeight w:val="217"/>
+                <w:trHeight w:hRule="exact" w:val="144"/>
               </w:trPr>
               <w:tc>
                 <w:tcPr>
                   <w:tcW w:w="2590" w:type="dxa"/>
                   <w:gridSpan w:val="6"/>
                   <w:tcMar>
+                    <w:top w:w="0" w:type="dxa"/>
                     <w:left w:w="14" w:type="dxa"/>
+                    <w:bottom w:w="0" w:type="dxa"/>
                     <w:right w:w="14" w:type="dxa"/>
                   </w:tcMar>
                 </w:tcPr>
@@ -7859,13 +7924,15 @@
             </w:tr>
             <w:tr>
               <w:trPr>
-                <w:trHeight w:val="311"/>
+                <w:trHeight w:hRule="exact" w:val="288"/>
               </w:trPr>
               <w:tc>
                 <w:tcPr>
                   <w:tcW w:w="1200" w:type="dxa"/>
                   <w:tcMar>
+                    <w:top w:w="43" w:type="dxa"/>
                     <w:left w:w="14" w:type="dxa"/>
+                    <w:bottom w:w="43" w:type="dxa"/>
                     <w:right w:w="14" w:type="dxa"/>
                   </w:tcMar>
                 </w:tcPr>
@@ -7894,6 +7961,10 @@
                 <w:tcPr>
                   <w:tcW w:w="242" w:type="dxa"/>
                   <w:shd w:val="clear" w:color="auto" w:fill="4F81BD" w:themeFill="accent1"/>
+                  <w:tcMar>
+                    <w:top w:w="43" w:type="dxa"/>
+                    <w:bottom w:w="43" w:type="dxa"/>
+                  </w:tcMar>
                 </w:tcPr>
                 <w:p>
                   <w:pPr>
@@ -7911,6 +7982,10 @@
                 <w:tcPr>
                   <w:tcW w:w="242" w:type="dxa"/>
                   <w:shd w:val="clear" w:color="auto" w:fill="4F81BD" w:themeFill="accent1"/>
+                  <w:tcMar>
+                    <w:top w:w="43" w:type="dxa"/>
+                    <w:bottom w:w="43" w:type="dxa"/>
+                  </w:tcMar>
                 </w:tcPr>
                 <w:p>
                   <w:pPr>
@@ -7928,6 +8003,10 @@
                 <w:tcPr>
                   <w:tcW w:w="242" w:type="dxa"/>
                   <w:shd w:val="clear" w:color="auto" w:fill="4F81BD" w:themeFill="accent1"/>
+                  <w:tcMar>
+                    <w:top w:w="43" w:type="dxa"/>
+                    <w:bottom w:w="43" w:type="dxa"/>
+                  </w:tcMar>
                 </w:tcPr>
                 <w:p>
                   <w:pPr>
@@ -7944,7 +8023,11 @@
               <w:tc>
                 <w:tcPr>
                   <w:tcW w:w="242" w:type="dxa"/>
-                  <w:shd w:val="clear" w:color="auto" w:fill="F2F2F2" w:themeFill="background1" w:themeFillShade="F2"/>
+                  <w:shd w:val="clear" w:color="auto" w:fill="D9D9D9" w:themeFill="background1" w:themeFillShade="D9"/>
+                  <w:tcMar>
+                    <w:top w:w="43" w:type="dxa"/>
+                    <w:bottom w:w="43" w:type="dxa"/>
+                  </w:tcMar>
                 </w:tcPr>
                 <w:p>
                   <w:pPr>
@@ -7961,7 +8044,11 @@
               <w:tc>
                 <w:tcPr>
                   <w:tcW w:w="422" w:type="dxa"/>
-                  <w:shd w:val="clear" w:color="auto" w:fill="F2F2F2" w:themeFill="background1" w:themeFillShade="F2"/>
+                  <w:shd w:val="clear" w:color="auto" w:fill="D9D9D9" w:themeFill="background1" w:themeFillShade="D9"/>
+                  <w:tcMar>
+                    <w:top w:w="43" w:type="dxa"/>
+                    <w:bottom w:w="43" w:type="dxa"/>
+                  </w:tcMar>
                 </w:tcPr>
                 <w:p>
                   <w:pPr>
@@ -7978,14 +8065,16 @@
             </w:tr>
             <w:tr>
               <w:trPr>
-                <w:trHeight w:val="207"/>
+                <w:trHeight w:hRule="exact" w:val="144"/>
               </w:trPr>
               <w:tc>
                 <w:tcPr>
                   <w:tcW w:w="2590" w:type="dxa"/>
                   <w:gridSpan w:val="6"/>
                   <w:tcMar>
+                    <w:top w:w="0" w:type="dxa"/>
                     <w:left w:w="14" w:type="dxa"/>
+                    <w:bottom w:w="0" w:type="dxa"/>
                     <w:right w:w="14" w:type="dxa"/>
                   </w:tcMar>
                 </w:tcPr>
@@ -8004,13 +8093,15 @@
             </w:tr>
             <w:tr>
               <w:trPr>
-                <w:trHeight w:val="329"/>
+                <w:trHeight w:hRule="exact" w:val="288"/>
               </w:trPr>
               <w:tc>
                 <w:tcPr>
                   <w:tcW w:w="1200" w:type="dxa"/>
                   <w:tcMar>
+                    <w:top w:w="43" w:type="dxa"/>
                     <w:left w:w="14" w:type="dxa"/>
+                    <w:bottom w:w="43" w:type="dxa"/>
                     <w:right w:w="14" w:type="dxa"/>
                   </w:tcMar>
                 </w:tcPr>
@@ -8039,6 +8130,10 @@
                 <w:tcPr>
                   <w:tcW w:w="242" w:type="dxa"/>
                   <w:shd w:val="clear" w:color="auto" w:fill="4F81BD" w:themeFill="accent1"/>
+                  <w:tcMar>
+                    <w:top w:w="43" w:type="dxa"/>
+                    <w:bottom w:w="43" w:type="dxa"/>
+                  </w:tcMar>
                 </w:tcPr>
                 <w:p>
                   <w:pPr>
@@ -8056,6 +8151,10 @@
                 <w:tcPr>
                   <w:tcW w:w="242" w:type="dxa"/>
                   <w:shd w:val="clear" w:color="auto" w:fill="4F81BD" w:themeFill="accent1"/>
+                  <w:tcMar>
+                    <w:top w:w="43" w:type="dxa"/>
+                    <w:bottom w:w="43" w:type="dxa"/>
+                  </w:tcMar>
                 </w:tcPr>
                 <w:p>
                   <w:pPr>
@@ -8072,7 +8171,11 @@
               <w:tc>
                 <w:tcPr>
                   <w:tcW w:w="242" w:type="dxa"/>
-                  <w:shd w:val="clear" w:color="auto" w:fill="F2F2F2" w:themeFill="background1" w:themeFillShade="F2"/>
+                  <w:shd w:val="clear" w:color="auto" w:fill="D9D9D9" w:themeFill="background1" w:themeFillShade="D9"/>
+                  <w:tcMar>
+                    <w:top w:w="43" w:type="dxa"/>
+                    <w:bottom w:w="43" w:type="dxa"/>
+                  </w:tcMar>
                 </w:tcPr>
                 <w:p>
                   <w:pPr>
@@ -8089,7 +8192,11 @@
               <w:tc>
                 <w:tcPr>
                   <w:tcW w:w="242" w:type="dxa"/>
-                  <w:shd w:val="clear" w:color="auto" w:fill="F2F2F2" w:themeFill="background1" w:themeFillShade="F2"/>
+                  <w:shd w:val="clear" w:color="auto" w:fill="D9D9D9" w:themeFill="background1" w:themeFillShade="D9"/>
+                  <w:tcMar>
+                    <w:top w:w="43" w:type="dxa"/>
+                    <w:bottom w:w="43" w:type="dxa"/>
+                  </w:tcMar>
                 </w:tcPr>
                 <w:p>
                   <w:pPr>
@@ -8106,7 +8213,11 @@
               <w:tc>
                 <w:tcPr>
                   <w:tcW w:w="422" w:type="dxa"/>
-                  <w:shd w:val="clear" w:color="auto" w:fill="F2F2F2" w:themeFill="background1" w:themeFillShade="F2"/>
+                  <w:shd w:val="clear" w:color="auto" w:fill="D9D9D9" w:themeFill="background1" w:themeFillShade="D9"/>
+                  <w:tcMar>
+                    <w:top w:w="43" w:type="dxa"/>
+                    <w:bottom w:w="43" w:type="dxa"/>
+                  </w:tcMar>
                 </w:tcPr>
                 <w:p>
                   <w:pPr>
@@ -8123,13 +8234,15 @@
             </w:tr>
             <w:tr>
               <w:trPr>
-                <w:trHeight w:val="207"/>
+                <w:trHeight w:hRule="exact" w:val="144"/>
               </w:trPr>
               <w:tc>
                 <w:tcPr>
                   <w:tcW w:w="1200" w:type="dxa"/>
                   <w:tcMar>
+                    <w:top w:w="0" w:type="dxa"/>
                     <w:left w:w="14" w:type="dxa"/>
+                    <w:bottom w:w="0" w:type="dxa"/>
                     <w:right w:w="14" w:type="dxa"/>
                   </w:tcMar>
                 </w:tcPr>
@@ -8148,6 +8261,10 @@
               <w:tc>
                 <w:tcPr>
                   <w:tcW w:w="242" w:type="dxa"/>
+                  <w:tcMar>
+                    <w:top w:w="43" w:type="dxa"/>
+                    <w:bottom w:w="43" w:type="dxa"/>
+                  </w:tcMar>
                 </w:tcPr>
                 <w:p>
                   <w:pPr>
@@ -8164,6 +8281,10 @@
               <w:tc>
                 <w:tcPr>
                   <w:tcW w:w="242" w:type="dxa"/>
+                  <w:tcMar>
+                    <w:top w:w="43" w:type="dxa"/>
+                    <w:bottom w:w="43" w:type="dxa"/>
+                  </w:tcMar>
                 </w:tcPr>
                 <w:p>
                   <w:pPr>
@@ -8180,6 +8301,10 @@
               <w:tc>
                 <w:tcPr>
                   <w:tcW w:w="242" w:type="dxa"/>
+                  <w:tcMar>
+                    <w:top w:w="43" w:type="dxa"/>
+                    <w:bottom w:w="43" w:type="dxa"/>
+                  </w:tcMar>
                 </w:tcPr>
                 <w:p>
                   <w:pPr>
@@ -8196,6 +8321,10 @@
               <w:tc>
                 <w:tcPr>
                   <w:tcW w:w="242" w:type="dxa"/>
+                  <w:tcMar>
+                    <w:top w:w="43" w:type="dxa"/>
+                    <w:bottom w:w="43" w:type="dxa"/>
+                  </w:tcMar>
                 </w:tcPr>
                 <w:p>
                   <w:pPr>
@@ -8212,6 +8341,10 @@
               <w:tc>
                 <w:tcPr>
                   <w:tcW w:w="422" w:type="dxa"/>
+                  <w:tcMar>
+                    <w:top w:w="43" w:type="dxa"/>
+                    <w:bottom w:w="43" w:type="dxa"/>
+                  </w:tcMar>
                 </w:tcPr>
                 <w:p>
                   <w:pPr>
@@ -8228,13 +8361,15 @@
             </w:tr>
             <w:tr>
               <w:trPr>
-                <w:trHeight w:val="311"/>
+                <w:trHeight w:hRule="exact" w:val="288"/>
               </w:trPr>
               <w:tc>
                 <w:tcPr>
                   <w:tcW w:w="1200" w:type="dxa"/>
                   <w:tcMar>
+                    <w:top w:w="43" w:type="dxa"/>
                     <w:left w:w="14" w:type="dxa"/>
+                    <w:bottom w:w="43" w:type="dxa"/>
                     <w:right w:w="14" w:type="dxa"/>
                   </w:tcMar>
                 </w:tcPr>
@@ -8263,6 +8398,10 @@
                 <w:tcPr>
                   <w:tcW w:w="242" w:type="dxa"/>
                   <w:shd w:val="clear" w:color="auto" w:fill="4F81BD" w:themeFill="accent1"/>
+                  <w:tcMar>
+                    <w:top w:w="43" w:type="dxa"/>
+                    <w:bottom w:w="43" w:type="dxa"/>
+                  </w:tcMar>
                 </w:tcPr>
                 <w:p>
                   <w:pPr>
@@ -8279,7 +8418,11 @@
               <w:tc>
                 <w:tcPr>
                   <w:tcW w:w="242" w:type="dxa"/>
-                  <w:shd w:val="clear" w:color="auto" w:fill="F2F2F2" w:themeFill="background1" w:themeFillShade="F2"/>
+                  <w:shd w:val="clear" w:color="auto" w:fill="D9D9D9" w:themeFill="background1" w:themeFillShade="D9"/>
+                  <w:tcMar>
+                    <w:top w:w="43" w:type="dxa"/>
+                    <w:bottom w:w="43" w:type="dxa"/>
+                  </w:tcMar>
                 </w:tcPr>
                 <w:p>
                   <w:pPr>
@@ -8296,7 +8439,11 @@
               <w:tc>
                 <w:tcPr>
                   <w:tcW w:w="242" w:type="dxa"/>
-                  <w:shd w:val="clear" w:color="auto" w:fill="F2F2F2" w:themeFill="background1" w:themeFillShade="F2"/>
+                  <w:shd w:val="clear" w:color="auto" w:fill="D9D9D9" w:themeFill="background1" w:themeFillShade="D9"/>
+                  <w:tcMar>
+                    <w:top w:w="43" w:type="dxa"/>
+                    <w:bottom w:w="43" w:type="dxa"/>
+                  </w:tcMar>
                 </w:tcPr>
                 <w:p>
                   <w:pPr>
@@ -8313,7 +8460,11 @@
               <w:tc>
                 <w:tcPr>
                   <w:tcW w:w="242" w:type="dxa"/>
-                  <w:shd w:val="clear" w:color="auto" w:fill="F2F2F2" w:themeFill="background1" w:themeFillShade="F2"/>
+                  <w:shd w:val="clear" w:color="auto" w:fill="D9D9D9" w:themeFill="background1" w:themeFillShade="D9"/>
+                  <w:tcMar>
+                    <w:top w:w="43" w:type="dxa"/>
+                    <w:bottom w:w="43" w:type="dxa"/>
+                  </w:tcMar>
                 </w:tcPr>
                 <w:p>
                   <w:pPr>
@@ -8330,7 +8481,11 @@
               <w:tc>
                 <w:tcPr>
                   <w:tcW w:w="422" w:type="dxa"/>
-                  <w:shd w:val="clear" w:color="auto" w:fill="F2F2F2" w:themeFill="background1" w:themeFillShade="F2"/>
+                  <w:shd w:val="clear" w:color="auto" w:fill="D9D9D9" w:themeFill="background1" w:themeFillShade="D9"/>
+                  <w:tcMar>
+                    <w:top w:w="43" w:type="dxa"/>
+                    <w:bottom w:w="43" w:type="dxa"/>
+                  </w:tcMar>
                 </w:tcPr>
                 <w:p>
                   <w:pPr>
@@ -8388,6 +8543,7 @@
           <w:tcPr>
             <w:tcW w:w="2695" w:type="dxa"/>
             <w:vMerge/>
+            <w:shd w:val="clear" w:color="auto" w:fill="FFFFFF" w:themeFill="background1"/>
           </w:tcPr>
           <w:p>
             <w:pPr>
@@ -8643,8 +8799,6 @@
               </w:rPr>
               <w:t xml:space="preserve">   </w:t>
             </w:r>
-            <w:bookmarkStart w:id="0" w:name="_GoBack"/>
-            <w:bookmarkEnd w:id="0"/>
             <w:r>
               <w:rPr>
                 <w:rFonts w:ascii="Oswald" w:eastAsia="Oswald" w:hAnsi="Oswald" w:cs="Oswald"/>
@@ -8779,7 +8933,41 @@
                 <w:sz w:val="21"/>
                 <w:szCs w:val="21"/>
               </w:rPr>
-              <w:t xml:space="preserve"> to customer up to the VP level.</w:t>
+              <w:t xml:space="preserve"> to </w:t>
+            </w:r>
+            <w:r>
+              <w:rPr>
+                <w:rFonts w:ascii="Lucida Sans" w:hAnsi="Lucida Sans"/>
+                <w:sz w:val="21"/>
+                <w:szCs w:val="21"/>
+              </w:rPr>
+              <w:t xml:space="preserve">the </w:t>
+            </w:r>
+            <w:r>
+              <w:rPr>
+                <w:rFonts w:ascii="Lucida Sans" w:hAnsi="Lucida Sans"/>
+                <w:sz w:val="21"/>
+                <w:szCs w:val="21"/>
+              </w:rPr>
+              <w:t>customer up to the VP level</w:t>
+            </w:r>
+            <w:r>
+              <w:rPr>
+                <w:rFonts w:ascii="Lucida Sans" w:hAnsi="Lucida Sans"/>
+                <w:sz w:val="21"/>
+                <w:szCs w:val="21"/>
+              </w:rPr>
+              <w:t>, on the core network (GSM, UMTS)</w:t>
+            </w:r>
+            <w:bookmarkStart w:id="0" w:name="_GoBack"/>
+            <w:bookmarkEnd w:id="0"/>
+            <w:r>
+              <w:rPr>
+                <w:rFonts w:ascii="Lucida Sans" w:hAnsi="Lucida Sans"/>
+                <w:sz w:val="21"/>
+                <w:szCs w:val="21"/>
+              </w:rPr>
+              <w:t>.</w:t>
             </w:r>
           </w:p>
           <w:p>
@@ -8947,6 +9135,7 @@
           <w:tcPr>
             <w:tcW w:w="2695" w:type="dxa"/>
             <w:vMerge/>
+            <w:shd w:val="clear" w:color="auto" w:fill="FFFFFF" w:themeFill="background1"/>
           </w:tcPr>
           <w:p>
             <w:pPr>
@@ -9276,6 +9465,7 @@
           <w:tcPr>
             <w:tcW w:w="2695" w:type="dxa"/>
             <w:vMerge/>
+            <w:shd w:val="clear" w:color="auto" w:fill="FFFFFF" w:themeFill="background1"/>
           </w:tcPr>
           <w:p>
             <w:pPr>
@@ -9553,6 +9743,7 @@
           <w:tcPr>
             <w:tcW w:w="2695" w:type="dxa"/>
             <w:vMerge/>
+            <w:shd w:val="clear" w:color="auto" w:fill="FFFFFF" w:themeFill="background1"/>
           </w:tcPr>
           <w:p>
             <w:pPr>
@@ -9904,6 +10095,7 @@
           <w:tcPr>
             <w:tcW w:w="2695" w:type="dxa"/>
             <w:vMerge/>
+            <w:shd w:val="clear" w:color="auto" w:fill="FFFFFF" w:themeFill="background1"/>
           </w:tcPr>
           <w:p>
             <w:pPr>
@@ -10322,21 +10514,21 @@
         <v:path o:extrusionok="f" gradientshapeok="t" o:connecttype="rect"/>
         <o:lock v:ext="edit" aspectratio="t"/>
       </v:shapetype>
-      <v:shape id="_x0000_i1032" type="#_x0000_t75" alt="Newspaper" style="width:13.5pt;height:13.5pt;visibility:visible" o:gfxdata="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" o:bullet="t">
+      <v:shape id="_x0000_i1095" type="#_x0000_t75" alt="Newspaper" style="width:13.5pt;height:13.5pt;visibility:visible" o:gfxdata="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" o:bullet="t">
         <v:imagedata r:id="rId1" o:title="" croptop="-2445f" cropbottom="-1712f" cropleft="-2445f" cropright="-1712f"/>
       </v:shape>
     </w:pict>
   </w:numPicBullet>
   <w:numPicBullet w:numPicBulletId="1">
     <w:pict>
-      <v:shape id="_x0000_i1033" type="#_x0000_t75" alt="Speech" style="width:13.5pt;height:12.75pt;visibility:visible" o:gfxdata="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" o:bullet="t">
+      <v:shape id="_x0000_i1096" type="#_x0000_t75" alt="Speech" style="width:13.5pt;height:12.75pt;visibility:visible" o:gfxdata="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" o:bullet="t">
         <v:imagedata r:id="rId2" o:title="" croptop="-9961f" cropbottom="-11010f" cropleft="-7065f" cropright="-7796f"/>
       </v:shape>
     </w:pict>
   </w:numPicBullet>
   <w:numPicBullet w:numPicBulletId="2">
     <w:pict>
-      <v:shape id="_x0000_i1034" type="#_x0000_t75" alt="Speech" style="width:14.25pt;height:13.5pt;visibility:visible" o:gfxdata="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" o:bullet="t">
+      <v:shape id="_x0000_i1097" type="#_x0000_t75" alt="Speech" style="width:14.25pt;height:13.5pt;visibility:visible" o:gfxdata="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" o:bullet="t">
         <v:imagedata r:id="rId3" o:title="" croptop="-9258f" cropbottom="-9258f" cropleft="-6599f" cropright="-6371f"/>
       </v:shape>
     </w:pict>

</xml_diff>

<commit_message>
Changed title to principal system engineer
</commit_message>
<xml_diff>
--- a/assets/files/brett-schwarz-resume.docx
+++ b/assets/files/brett-schwarz-resume.docx
@@ -4007,7 +4007,7 @@
                 <w:szCs w:val="28"/>
                 <w:shd w:val="clear" w:color="auto" w:fill="FFFFFF" w:themeFill="background1"/>
               </w:rPr>
-              <w:t>Principal Technical Architect</w:t>
+              <w:t xml:space="preserve">Principal </w:t>
             </w:r>
             <w:r>
               <w:rPr>
@@ -4017,16 +4017,7 @@
                 <w:szCs w:val="28"/>
                 <w:shd w:val="clear" w:color="auto" w:fill="FFFFFF" w:themeFill="background1"/>
               </w:rPr>
-              <w:t xml:space="preserve">, </w:t>
-            </w:r>
-            <w:r>
-              <w:rPr>
-                <w:rFonts w:ascii="Oswald" w:eastAsia="Oswald" w:hAnsi="Oswald" w:cs="Oswald"/>
-                <w:color w:val="595959" w:themeColor="text1" w:themeTint="A6"/>
-                <w:sz w:val="28"/>
-                <w:szCs w:val="28"/>
-              </w:rPr>
-              <w:t>AT&amp;T</w:t>
+              <w:t>System Engineer</w:t>
             </w:r>
             <w:r>
               <w:rPr>
@@ -4036,7 +4027,16 @@
                 <w:szCs w:val="28"/>
                 <w:shd w:val="clear" w:color="auto" w:fill="FFFFFF" w:themeFill="background1"/>
               </w:rPr>
-              <w:t xml:space="preserve">                     </w:t>
+              <w:t xml:space="preserve">, </w:t>
+            </w:r>
+            <w:r>
+              <w:rPr>
+                <w:rFonts w:ascii="Oswald" w:eastAsia="Oswald" w:hAnsi="Oswald" w:cs="Oswald"/>
+                <w:color w:val="595959" w:themeColor="text1" w:themeTint="A6"/>
+                <w:sz w:val="28"/>
+                <w:szCs w:val="28"/>
+              </w:rPr>
+              <w:t>AT&amp;T</w:t>
             </w:r>
             <w:r>
               <w:rPr>
@@ -4046,7 +4046,7 @@
                 <w:szCs w:val="28"/>
                 <w:shd w:val="clear" w:color="auto" w:fill="FFFFFF" w:themeFill="background1"/>
               </w:rPr>
-              <w:t xml:space="preserve">        </w:t>
+              <w:t xml:space="preserve">                     </w:t>
             </w:r>
             <w:r>
               <w:rPr>
@@ -4056,7 +4056,7 @@
                 <w:szCs w:val="28"/>
                 <w:shd w:val="clear" w:color="auto" w:fill="FFFFFF" w:themeFill="background1"/>
               </w:rPr>
-              <w:t xml:space="preserve">  </w:t>
+              <w:t xml:space="preserve">        </w:t>
             </w:r>
             <w:r>
               <w:rPr>
@@ -4076,7 +4076,7 @@
                 <w:szCs w:val="28"/>
                 <w:shd w:val="clear" w:color="auto" w:fill="FFFFFF" w:themeFill="background1"/>
               </w:rPr>
-              <w:t xml:space="preserve">      </w:t>
+              <w:t xml:space="preserve"> </w:t>
             </w:r>
             <w:r>
               <w:rPr>
@@ -4086,7 +4086,59 @@
                 <w:szCs w:val="28"/>
                 <w:shd w:val="clear" w:color="auto" w:fill="FFFFFF" w:themeFill="background1"/>
               </w:rPr>
+              <w:t xml:space="preserve"> </w:t>
+            </w:r>
+            <w:r>
+              <w:rPr>
+                <w:rFonts w:ascii="Oswald" w:eastAsia="Oswald" w:hAnsi="Oswald" w:cs="Oswald"/>
+                <w:color w:val="4F81BD" w:themeColor="accent1"/>
+                <w:sz w:val="28"/>
+                <w:szCs w:val="28"/>
+                <w:shd w:val="clear" w:color="auto" w:fill="FFFFFF" w:themeFill="background1"/>
+              </w:rPr>
+              <w:t xml:space="preserve"> </w:t>
+            </w:r>
+            <w:r>
+              <w:rPr>
+                <w:rFonts w:ascii="Oswald" w:eastAsia="Oswald" w:hAnsi="Oswald" w:cs="Oswald"/>
+                <w:color w:val="4F81BD" w:themeColor="accent1"/>
+                <w:sz w:val="28"/>
+                <w:szCs w:val="28"/>
+                <w:shd w:val="clear" w:color="auto" w:fill="FFFFFF" w:themeFill="background1"/>
+              </w:rPr>
+              <w:t xml:space="preserve">      </w:t>
+            </w:r>
+            <w:r>
+              <w:rPr>
+                <w:rFonts w:ascii="Oswald" w:eastAsia="Oswald" w:hAnsi="Oswald" w:cs="Oswald"/>
+                <w:color w:val="4F81BD" w:themeColor="accent1"/>
+                <w:sz w:val="28"/>
+                <w:szCs w:val="28"/>
+                <w:shd w:val="clear" w:color="auto" w:fill="FFFFFF" w:themeFill="background1"/>
+              </w:rPr>
+              <w:t xml:space="preserve"> </w:t>
+            </w:r>
+            <w:r>
+              <w:rPr>
+                <w:rFonts w:ascii="Oswald" w:eastAsia="Oswald" w:hAnsi="Oswald" w:cs="Oswald"/>
+                <w:color w:val="4F81BD" w:themeColor="accent1"/>
+                <w:sz w:val="28"/>
+                <w:szCs w:val="28"/>
+                <w:shd w:val="clear" w:color="auto" w:fill="FFFFFF" w:themeFill="background1"/>
+              </w:rPr>
               <w:t xml:space="preserve">  </w:t>
+            </w:r>
+            <w:bookmarkStart w:id="0" w:name="_GoBack"/>
+            <w:bookmarkEnd w:id="0"/>
+            <w:r>
+              <w:rPr>
+                <w:rFonts w:ascii="Oswald" w:eastAsia="Oswald" w:hAnsi="Oswald" w:cs="Oswald"/>
+                <w:color w:val="4F81BD" w:themeColor="accent1"/>
+                <w:sz w:val="28"/>
+                <w:szCs w:val="28"/>
+                <w:shd w:val="clear" w:color="auto" w:fill="FFFFFF" w:themeFill="background1"/>
+              </w:rPr>
+              <w:t xml:space="preserve"> </w:t>
             </w:r>
             <w:r>
               <w:rPr>
@@ -8957,17 +9009,7 @@
                 <w:sz w:val="21"/>
                 <w:szCs w:val="21"/>
               </w:rPr>
-              <w:t>, on the core network (GSM, UMTS)</w:t>
-            </w:r>
-            <w:bookmarkStart w:id="0" w:name="_GoBack"/>
-            <w:bookmarkEnd w:id="0"/>
-            <w:r>
-              <w:rPr>
-                <w:rFonts w:ascii="Lucida Sans" w:hAnsi="Lucida Sans"/>
-                <w:sz w:val="21"/>
-                <w:szCs w:val="21"/>
-              </w:rPr>
-              <w:t>.</w:t>
+              <w:t>, on the core network (GSM, UMTS).</w:t>
             </w:r>
           </w:p>
           <w:p>
@@ -10514,21 +10556,21 @@
         <v:path o:extrusionok="f" gradientshapeok="t" o:connecttype="rect"/>
         <o:lock v:ext="edit" aspectratio="t"/>
       </v:shapetype>
-      <v:shape id="_x0000_i1095" type="#_x0000_t75" alt="Newspaper" style="width:13.5pt;height:13.5pt;visibility:visible" o:gfxdata="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" o:bullet="t">
+      <v:shape id="_x0000_i1029" type="#_x0000_t75" alt="Newspaper" style="width:13.5pt;height:13.5pt;visibility:visible" o:gfxdata="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" o:bullet="t">
         <v:imagedata r:id="rId1" o:title="" croptop="-2445f" cropbottom="-1712f" cropleft="-2445f" cropright="-1712f"/>
       </v:shape>
     </w:pict>
   </w:numPicBullet>
   <w:numPicBullet w:numPicBulletId="1">
     <w:pict>
-      <v:shape id="_x0000_i1096" type="#_x0000_t75" alt="Speech" style="width:13.5pt;height:12.75pt;visibility:visible" o:gfxdata="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" o:bullet="t">
+      <v:shape id="_x0000_i1030" type="#_x0000_t75" alt="Speech" style="width:13.5pt;height:12.75pt;visibility:visible" o:gfxdata="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" o:bullet="t">
         <v:imagedata r:id="rId2" o:title="" croptop="-9961f" cropbottom="-11010f" cropleft="-7065f" cropright="-7796f"/>
       </v:shape>
     </w:pict>
   </w:numPicBullet>
   <w:numPicBullet w:numPicBulletId="2">
     <w:pict>
-      <v:shape id="_x0000_i1097" type="#_x0000_t75" alt="Speech" style="width:14.25pt;height:13.5pt;visibility:visible" o:gfxdata="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" o:bullet="t">
+      <v:shape id="_x0000_i1031" type="#_x0000_t75" alt="Speech" style="width:14.25pt;height:13.5pt;visibility:visible" o:gfxdata="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" o:bullet="t">
         <v:imagedata r:id="rId3" o:title="" croptop="-9258f" cropbottom="-9258f" cropleft="-6599f" cropright="-6371f"/>
       </v:shape>
     </w:pict>

</xml_diff>

<commit_message>
udpates to resume, added WebSockets and IAM
</commit_message>
<xml_diff>
--- a/assets/files/brett-schwarz-resume.docx
+++ b/assets/files/brett-schwarz-resume.docx
@@ -1676,7 +1676,47 @@
                       <w:sz w:val="20"/>
                       <w:szCs w:val="20"/>
                     </w:rPr>
-                    <w:t xml:space="preserve"> HTTP/1.1, HTTP/2, SOAP</w:t>
+                    <w:t xml:space="preserve"> HTTP/1.1, HTTP/2, </w:t>
+                  </w:r>
+                  <w:proofErr w:type="spellStart"/>
+                  <w:r>
+                    <w:rPr>
+                      <w:rFonts w:ascii="Oswald" w:eastAsia="Oswald" w:hAnsi="Oswald" w:cs="Oswald"/>
+                      <w:color w:val="595959" w:themeColor="text1" w:themeTint="A6"/>
+                      <w:sz w:val="20"/>
+                      <w:szCs w:val="20"/>
+                    </w:rPr>
+                    <w:t>WebSockets</w:t>
+                  </w:r>
+                  <w:proofErr w:type="spellEnd"/>
+                  <w:r>
+                    <w:rPr>
+                      <w:rFonts w:ascii="Oswald" w:eastAsia="Oswald" w:hAnsi="Oswald" w:cs="Oswald"/>
+                      <w:color w:val="595959" w:themeColor="text1" w:themeTint="A6"/>
+                      <w:sz w:val="20"/>
+                      <w:szCs w:val="20"/>
+                    </w:rPr>
+                    <w:t xml:space="preserve">, </w:t>
+                  </w:r>
+                  <w:r>
+                    <w:rPr>
+                      <w:rFonts w:ascii="Oswald" w:eastAsia="Oswald" w:hAnsi="Oswald" w:cs="Oswald"/>
+                      <w:color w:val="595959" w:themeColor="text1" w:themeTint="A6"/>
+                      <w:sz w:val="20"/>
+                      <w:szCs w:val="20"/>
+                    </w:rPr>
+                    <w:t xml:space="preserve">IAM, </w:t>
+                  </w:r>
+                  <w:bookmarkStart w:id="0" w:name="_GoBack"/>
+                  <w:bookmarkEnd w:id="0"/>
+                  <w:r>
+                    <w:rPr>
+                      <w:rFonts w:ascii="Oswald" w:eastAsia="Oswald" w:hAnsi="Oswald" w:cs="Oswald"/>
+                      <w:color w:val="595959" w:themeColor="text1" w:themeTint="A6"/>
+                      <w:sz w:val="20"/>
+                      <w:szCs w:val="20"/>
+                    </w:rPr>
+                    <w:t>SOAP</w:t>
                   </w:r>
                   <w:r>
                     <w:rPr>
@@ -4128,8 +4168,6 @@
               </w:rPr>
               <w:t xml:space="preserve">  </w:t>
             </w:r>
-            <w:bookmarkStart w:id="0" w:name="_GoBack"/>
-            <w:bookmarkEnd w:id="0"/>
             <w:r>
               <w:rPr>
                 <w:rFonts w:ascii="Oswald" w:eastAsia="Oswald" w:hAnsi="Oswald" w:cs="Oswald"/>
@@ -10556,21 +10594,21 @@
         <v:path o:extrusionok="f" gradientshapeok="t" o:connecttype="rect"/>
         <o:lock v:ext="edit" aspectratio="t"/>
       </v:shapetype>
-      <v:shape id="_x0000_i1029" type="#_x0000_t75" alt="Newspaper" style="width:13.5pt;height:13.5pt;visibility:visible" o:gfxdata="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" o:bullet="t">
+      <v:shape id="_x0000_i1032" type="#_x0000_t75" alt="Newspaper" style="width:13.5pt;height:13.5pt;visibility:visible" o:gfxdata="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" o:bullet="t">
         <v:imagedata r:id="rId1" o:title="" croptop="-2445f" cropbottom="-1712f" cropleft="-2445f" cropright="-1712f"/>
       </v:shape>
     </w:pict>
   </w:numPicBullet>
   <w:numPicBullet w:numPicBulletId="1">
     <w:pict>
-      <v:shape id="_x0000_i1030" type="#_x0000_t75" alt="Speech" style="width:13.5pt;height:12.75pt;visibility:visible" o:gfxdata="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" o:bullet="t">
+      <v:shape id="_x0000_i1033" type="#_x0000_t75" alt="Speech" style="width:13.5pt;height:12.75pt;visibility:visible" o:gfxdata="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" o:bullet="t">
         <v:imagedata r:id="rId2" o:title="" croptop="-9961f" cropbottom="-11010f" cropleft="-7065f" cropright="-7796f"/>
       </v:shape>
     </w:pict>
   </w:numPicBullet>
   <w:numPicBullet w:numPicBulletId="2">
     <w:pict>
-      <v:shape id="_x0000_i1031" type="#_x0000_t75" alt="Speech" style="width:14.25pt;height:13.5pt;visibility:visible" o:gfxdata="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" o:bullet="t">
+      <v:shape id="_x0000_i1034" type="#_x0000_t75" alt="Speech" style="width:14.25pt;height:13.5pt;visibility:visible" o:gfxdata="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" o:bullet="t">
         <v:imagedata r:id="rId3" o:title="" croptop="-9258f" cropbottom="-9258f" cropleft="-6599f" cropright="-6371f"/>
       </v:shape>
     </w:pict>

</xml_diff>

<commit_message>
Update skills and some work description for principal
</commit_message>
<xml_diff>
--- a/assets/files/brett-schwarz-resume.docx
+++ b/assets/files/brett-schwarz-resume.docx
@@ -979,7 +979,8 @@
       </w:tblPr>
       <w:tblGrid>
         <w:gridCol w:w="2695"/>
-        <w:gridCol w:w="8100"/>
+        <w:gridCol w:w="6"/>
+        <w:gridCol w:w="8094"/>
       </w:tblGrid>
       <w:tr>
         <w:tc>
@@ -1066,6 +1067,7 @@
         <w:tc>
           <w:tcPr>
             <w:tcW w:w="8100" w:type="dxa"/>
+            <w:gridSpan w:val="2"/>
           </w:tcPr>
           <w:p>
             <w:pPr>
@@ -1649,7 +1651,25 @@
                       <w:sz w:val="20"/>
                       <w:szCs w:val="20"/>
                     </w:rPr>
-                    <w:t xml:space="preserve">Oauth 2.0, </w:t>
+                    <w:t>O</w:t>
+                  </w:r>
+                  <w:r>
+                    <w:rPr>
+                      <w:rFonts w:ascii="Oswald" w:eastAsia="Oswald" w:hAnsi="Oswald" w:cs="Oswald"/>
+                      <w:color w:val="595959" w:themeColor="text1" w:themeTint="A6"/>
+                      <w:sz w:val="20"/>
+                      <w:szCs w:val="20"/>
+                    </w:rPr>
+                    <w:t>A</w:t>
+                  </w:r>
+                  <w:r>
+                    <w:rPr>
+                      <w:rFonts w:ascii="Oswald" w:eastAsia="Oswald" w:hAnsi="Oswald" w:cs="Oswald"/>
+                      <w:color w:val="595959" w:themeColor="text1" w:themeTint="A6"/>
+                      <w:sz w:val="20"/>
+                      <w:szCs w:val="20"/>
+                    </w:rPr>
+                    <w:t xml:space="preserve">uth 2.0, </w:t>
                   </w:r>
                   <w:r>
                     <w:rPr>
@@ -1696,7 +1716,7 @@
                       <w:sz w:val="20"/>
                       <w:szCs w:val="20"/>
                     </w:rPr>
-                    <w:t xml:space="preserve">, </w:t>
+                    <w:t>,</w:t>
                   </w:r>
                   <w:r>
                     <w:rPr>
@@ -1705,10 +1725,8 @@
                       <w:sz w:val="20"/>
                       <w:szCs w:val="20"/>
                     </w:rPr>
-                    <w:t xml:space="preserve">IAM, </w:t>
+                    <w:t xml:space="preserve"> </w:t>
                   </w:r>
-                  <w:bookmarkStart w:id="0" w:name="_GoBack"/>
-                  <w:bookmarkEnd w:id="0"/>
                   <w:r>
                     <w:rPr>
                       <w:rFonts w:ascii="Oswald" w:eastAsia="Oswald" w:hAnsi="Oswald" w:cs="Oswald"/>
@@ -1774,6 +1792,15 @@
                     <w:t>hQL</w:t>
                   </w:r>
                   <w:proofErr w:type="spellEnd"/>
+                  <w:r>
+                    <w:rPr>
+                      <w:rFonts w:ascii="Oswald" w:eastAsia="Oswald" w:hAnsi="Oswald" w:cs="Oswald"/>
+                      <w:color w:val="595959" w:themeColor="text1" w:themeTint="A6"/>
+                      <w:sz w:val="20"/>
+                      <w:szCs w:val="20"/>
+                    </w:rPr>
+                    <w:t>, RAML</w:t>
+                  </w:r>
                 </w:p>
               </w:tc>
             </w:tr>
@@ -1972,6 +1999,15 @@
                     </w:rPr>
                     <w:t>, OSI</w:t>
                   </w:r>
+                  <w:r>
+                    <w:rPr>
+                      <w:rFonts w:ascii="Oswald" w:eastAsia="Oswald" w:hAnsi="Oswald" w:cs="Oswald"/>
+                      <w:color w:val="595959" w:themeColor="text1" w:themeTint="A6"/>
+                      <w:sz w:val="20"/>
+                      <w:szCs w:val="20"/>
+                    </w:rPr>
+                    <w:t>, AWS: IAM, Lambda, EC2, S3</w:t>
+                  </w:r>
                 </w:p>
               </w:tc>
             </w:tr>
@@ -2181,7 +2217,7 @@
                       <w:sz w:val="20"/>
                       <w:szCs w:val="20"/>
                     </w:rPr>
-                    <w:t xml:space="preserve">jQuery, </w:t>
+                    <w:t>jQuery</w:t>
                   </w:r>
                   <w:r>
                     <w:rPr>
@@ -2190,7 +2226,7 @@
                       <w:sz w:val="20"/>
                       <w:szCs w:val="20"/>
                     </w:rPr>
-                    <w:t>Node.js, K</w:t>
+                    <w:t>, K</w:t>
                   </w:r>
                   <w:r>
                     <w:rPr>
@@ -2451,7 +2487,43 @@
                       <w:sz w:val="20"/>
                       <w:szCs w:val="20"/>
                     </w:rPr>
-                    <w:t>C, Tcl/Tk, JavaScript, Python, Java,</w:t>
+                    <w:t xml:space="preserve">Tcl/Tk, </w:t>
+                  </w:r>
+                  <w:r>
+                    <w:rPr>
+                      <w:rFonts w:ascii="Oswald" w:eastAsia="Oswald" w:hAnsi="Oswald" w:cs="Oswald"/>
+                      <w:color w:val="595959" w:themeColor="text1" w:themeTint="A6"/>
+                      <w:sz w:val="20"/>
+                      <w:szCs w:val="20"/>
+                    </w:rPr>
+                    <w:t>Node.js</w:t>
+                  </w:r>
+                  <w:r>
+                    <w:rPr>
+                      <w:rFonts w:ascii="Oswald" w:eastAsia="Oswald" w:hAnsi="Oswald" w:cs="Oswald"/>
+                      <w:color w:val="595959" w:themeColor="text1" w:themeTint="A6"/>
+                      <w:sz w:val="20"/>
+                      <w:szCs w:val="20"/>
+                    </w:rPr>
+                    <w:t xml:space="preserve">, </w:t>
+                  </w:r>
+                  <w:r>
+                    <w:rPr>
+                      <w:rFonts w:ascii="Oswald" w:eastAsia="Oswald" w:hAnsi="Oswald" w:cs="Oswald"/>
+                      <w:color w:val="595959" w:themeColor="text1" w:themeTint="A6"/>
+                      <w:sz w:val="20"/>
+                      <w:szCs w:val="20"/>
+                    </w:rPr>
+                    <w:t xml:space="preserve">C, </w:t>
+                  </w:r>
+                  <w:r>
+                    <w:rPr>
+                      <w:rFonts w:ascii="Oswald" w:eastAsia="Oswald" w:hAnsi="Oswald" w:cs="Oswald"/>
+                      <w:color w:val="595959" w:themeColor="text1" w:themeTint="A6"/>
+                      <w:sz w:val="20"/>
+                      <w:szCs w:val="20"/>
+                    </w:rPr>
+                    <w:t>Python, Java,</w:t>
                   </w:r>
                   <w:r>
                     <w:rPr>
@@ -2536,6 +2608,15 @@
                     <w:t>DevSecOps</w:t>
                   </w:r>
                   <w:proofErr w:type="spellEnd"/>
+                  <w:r>
+                    <w:rPr>
+                      <w:rFonts w:ascii="Oswald" w:eastAsia="Oswald" w:hAnsi="Oswald" w:cs="Oswald"/>
+                      <w:color w:val="595959" w:themeColor="text1" w:themeTint="A6"/>
+                      <w:sz w:val="20"/>
+                      <w:szCs w:val="20"/>
+                    </w:rPr>
+                    <w:t>, Jenkins, Travis CI</w:t>
+                  </w:r>
                 </w:p>
               </w:tc>
             </w:tr>
@@ -2853,7 +2934,16 @@
                       <w:sz w:val="24"/>
                       <w:szCs w:val="24"/>
                     </w:rPr>
-                    <w:t>Databases</w:t>
+                    <w:t>Data</w:t>
+                  </w:r>
+                  <w:r>
+                    <w:rPr>
+                      <w:rFonts w:ascii="Oswald" w:eastAsia="Oswald" w:hAnsi="Oswald" w:cs="Oswald"/>
+                      <w:color w:val="4F81BD" w:themeColor="accent1"/>
+                      <w:sz w:val="24"/>
+                      <w:szCs w:val="24"/>
+                    </w:rPr>
+                    <w:t>stores</w:t>
                   </w:r>
                 </w:p>
               </w:tc>
@@ -2887,6 +2977,24 @@
                     </w:rPr>
                     <w:t>PostgreSQL, SQLite, MySQL, Oracle, MongoDB</w:t>
                   </w:r>
+                  <w:r>
+                    <w:rPr>
+                      <w:rFonts w:ascii="Oswald" w:eastAsia="Oswald" w:hAnsi="Oswald" w:cs="Oswald"/>
+                      <w:color w:val="595959" w:themeColor="text1" w:themeTint="A6"/>
+                      <w:sz w:val="20"/>
+                      <w:szCs w:val="20"/>
+                    </w:rPr>
+                    <w:t>, DynamoDB</w:t>
+                  </w:r>
+                  <w:r>
+                    <w:rPr>
+                      <w:rFonts w:ascii="Oswald" w:eastAsia="Oswald" w:hAnsi="Oswald" w:cs="Oswald"/>
+                      <w:color w:val="595959" w:themeColor="text1" w:themeTint="A6"/>
+                      <w:sz w:val="20"/>
+                      <w:szCs w:val="20"/>
+                    </w:rPr>
+                    <w:t>, Redis, Memcached</w:t>
+                  </w:r>
                 </w:p>
               </w:tc>
             </w:tr>
@@ -3828,6 +3936,7 @@
         <w:tc>
           <w:tcPr>
             <w:tcW w:w="8100" w:type="dxa"/>
+            <w:gridSpan w:val="2"/>
             <w:tcMar>
               <w:left w:w="288" w:type="dxa"/>
               <w:right w:w="115" w:type="dxa"/>
@@ -3853,6 +3962,7 @@
                 <w:sz w:val="21"/>
                 <w:szCs w:val="21"/>
               </w:rPr>
+              <w:lastRenderedPageBreak/>
               <mc:AlternateContent>
                 <mc:Choice Requires="wps">
                   <w:drawing>
@@ -4287,7 +4397,25 @@
                 <w:szCs w:val="21"/>
                 <w:shd w:val="clear" w:color="auto" w:fill="FFFFFF"/>
               </w:rPr>
-              <w:t xml:space="preserve"> for web services across </w:t>
+              <w:t xml:space="preserve"> for</w:t>
+            </w:r>
+            <w:r>
+              <w:rPr>
+                <w:rFonts w:ascii="Lucida Sans" w:hAnsi="Lucida Sans"/>
+                <w:sz w:val="21"/>
+                <w:szCs w:val="21"/>
+                <w:shd w:val="clear" w:color="auto" w:fill="FFFFFF"/>
+              </w:rPr>
+              <w:t xml:space="preserve"> REST</w:t>
+            </w:r>
+            <w:r>
+              <w:rPr>
+                <w:rFonts w:ascii="Lucida Sans" w:hAnsi="Lucida Sans"/>
+                <w:sz w:val="21"/>
+                <w:szCs w:val="21"/>
+                <w:shd w:val="clear" w:color="auto" w:fill="FFFFFF"/>
+              </w:rPr>
+              <w:t xml:space="preserve"> web services across </w:t>
             </w:r>
             <w:r>
               <w:rPr>
@@ -4396,7 +4524,25 @@
                 <w:szCs w:val="21"/>
                 <w:shd w:val="clear" w:color="auto" w:fill="FFFFFF"/>
               </w:rPr>
-              <w:t xml:space="preserve"> design, security, and privacy for externally exposed APIs </w:t>
+              <w:t xml:space="preserve"> design, security, and privacy for externally exposed </w:t>
+            </w:r>
+            <w:r>
+              <w:rPr>
+                <w:rFonts w:ascii="Lucida Sans" w:hAnsi="Lucida Sans"/>
+                <w:sz w:val="21"/>
+                <w:szCs w:val="21"/>
+                <w:shd w:val="clear" w:color="auto" w:fill="FFFFFF"/>
+              </w:rPr>
+              <w:t xml:space="preserve">REST/SOAP </w:t>
+            </w:r>
+            <w:r>
+              <w:rPr>
+                <w:rFonts w:ascii="Lucida Sans" w:hAnsi="Lucida Sans"/>
+                <w:sz w:val="21"/>
+                <w:szCs w:val="21"/>
+                <w:shd w:val="clear" w:color="auto" w:fill="FFFFFF"/>
+              </w:rPr>
+              <w:t xml:space="preserve">APIs </w:t>
             </w:r>
             <w:r>
               <w:rPr>
@@ -4450,7 +4596,7 @@
                 <w:szCs w:val="21"/>
                 <w:shd w:val="clear" w:color="auto" w:fill="FFFFFF"/>
               </w:rPr>
-              <w:t xml:space="preserve">external API </w:t>
+              <w:t xml:space="preserve">API </w:t>
             </w:r>
             <w:r>
               <w:rPr>
@@ -4632,7 +4778,25 @@
                 <w:szCs w:val="21"/>
                 <w:shd w:val="clear" w:color="auto" w:fill="FFFFFF"/>
               </w:rPr>
-              <w:t>, specifically microservices,</w:t>
+              <w:t xml:space="preserve"> (</w:t>
+            </w:r>
+            <w:r>
+              <w:rPr>
+                <w:rFonts w:ascii="Lucida Sans" w:hAnsi="Lucida Sans"/>
+                <w:sz w:val="21"/>
+                <w:szCs w:val="21"/>
+                <w:shd w:val="clear" w:color="auto" w:fill="FFFFFF"/>
+              </w:rPr>
+              <w:t>specifically microservices</w:t>
+            </w:r>
+            <w:r>
+              <w:rPr>
+                <w:rFonts w:ascii="Lucida Sans" w:hAnsi="Lucida Sans"/>
+                <w:sz w:val="21"/>
+                <w:szCs w:val="21"/>
+                <w:shd w:val="clear" w:color="auto" w:fill="FFFFFF"/>
+              </w:rPr>
+              <w:t>)</w:t>
             </w:r>
             <w:r>
               <w:rPr>
@@ -4819,6 +4983,7 @@
         <w:tc>
           <w:tcPr>
             <w:tcW w:w="8100" w:type="dxa"/>
+            <w:gridSpan w:val="2"/>
             <w:tcMar>
               <w:left w:w="288" w:type="dxa"/>
               <w:right w:w="115" w:type="dxa"/>
@@ -5604,6 +5769,7 @@
         <w:tc>
           <w:tcPr>
             <w:tcW w:w="8100" w:type="dxa"/>
+            <w:gridSpan w:val="2"/>
             <w:tcMar>
               <w:left w:w="288" w:type="dxa"/>
               <w:right w:w="115" w:type="dxa"/>
@@ -5954,6 +6120,7 @@
         <w:tc>
           <w:tcPr>
             <w:tcW w:w="8100" w:type="dxa"/>
+            <w:gridSpan w:val="2"/>
             <w:tcMar>
               <w:left w:w="288" w:type="dxa"/>
               <w:right w:w="115" w:type="dxa"/>
@@ -6348,6 +6515,7 @@
         <w:tc>
           <w:tcPr>
             <w:tcW w:w="8100" w:type="dxa"/>
+            <w:gridSpan w:val="2"/>
             <w:tcMar>
               <w:left w:w="288" w:type="dxa"/>
               <w:right w:w="115" w:type="dxa"/>
@@ -6718,47 +6886,11 @@
           </w:p>
         </w:tc>
       </w:tr>
-    </w:tbl>
-    <w:p>
-      <w:pPr>
-        <w:widowControl w:val="0"/>
-        <w:spacing w:line="240" w:lineRule="auto"/>
-      </w:pPr>
-    </w:p>
-    <w:p>
-      <w:pPr>
-        <w:widowControl w:val="0"/>
-        <w:spacing w:line="240" w:lineRule="auto"/>
-      </w:pPr>
-    </w:p>
-    <w:p>
-      <w:pPr>
-        <w:widowControl w:val="0"/>
-        <w:spacing w:line="240" w:lineRule="auto"/>
-      </w:pPr>
-    </w:p>
-    <w:tbl>
-      <w:tblPr>
-        <w:tblStyle w:val="TableGrid"/>
-        <w:tblW w:w="10795" w:type="dxa"/>
-        <w:tblBorders>
-          <w:top w:val="none" w:sz="0" w:space="0" w:color="auto"/>
-          <w:left w:val="none" w:sz="0" w:space="0" w:color="auto"/>
-          <w:bottom w:val="none" w:sz="0" w:space="0" w:color="auto"/>
-          <w:right w:val="none" w:sz="0" w:space="0" w:color="auto"/>
-          <w:insideH w:val="none" w:sz="0" w:space="0" w:color="auto"/>
-          <w:insideV w:val="none" w:sz="0" w:space="0" w:color="auto"/>
-        </w:tblBorders>
-        <w:tblLook w:val="04A0" w:firstRow="1" w:lastRow="0" w:firstColumn="1" w:lastColumn="0" w:noHBand="0" w:noVBand="1"/>
-      </w:tblPr>
-      <w:tblGrid>
-        <w:gridCol w:w="2701"/>
-        <w:gridCol w:w="8094"/>
-      </w:tblGrid>
       <w:tr>
         <w:tc>
           <w:tcPr>
-            <w:tcW w:w="2695" w:type="dxa"/>
+            <w:tcW w:w="2701" w:type="dxa"/>
+            <w:gridSpan w:val="2"/>
           </w:tcPr>
           <w:p>
             <w:pPr>
@@ -6833,7 +6965,7 @@
         </w:tc>
         <w:tc>
           <w:tcPr>
-            <w:tcW w:w="8100" w:type="dxa"/>
+            <w:tcW w:w="8094" w:type="dxa"/>
           </w:tcPr>
           <w:p>
             <w:pPr>
@@ -6911,7 +7043,8 @@
       <w:tr>
         <w:tc>
           <w:tcPr>
-            <w:tcW w:w="2695" w:type="dxa"/>
+            <w:tcW w:w="2701" w:type="dxa"/>
+            <w:gridSpan w:val="2"/>
             <w:vMerge w:val="restart"/>
             <w:shd w:val="clear" w:color="auto" w:fill="FFFFFF" w:themeFill="background1"/>
             <w:tcMar>
@@ -7018,6 +7151,7 @@
                 <w:insideH w:val="none" w:sz="0" w:space="0" w:color="auto"/>
                 <w:insideV w:val="none" w:sz="0" w:space="0" w:color="auto"/>
               </w:tblBorders>
+              <w:tblLayout w:type="fixed"/>
               <w:tblLook w:val="04A0" w:firstRow="1" w:lastRow="0" w:firstColumn="1" w:lastColumn="0" w:noHBand="0" w:noVBand="1"/>
             </w:tblPr>
             <w:tblGrid>
@@ -7415,6 +7549,7 @@
                 <w:insideH w:val="none" w:sz="0" w:space="0" w:color="auto"/>
                 <w:insideV w:val="none" w:sz="0" w:space="0" w:color="auto"/>
               </w:tblBorders>
+              <w:tblLayout w:type="fixed"/>
               <w:tblLook w:val="04A0" w:firstRow="1" w:lastRow="0" w:firstColumn="1" w:lastColumn="0" w:noHBand="0" w:noVBand="1"/>
             </w:tblPr>
             <w:tblGrid>
@@ -7829,6 +7964,7 @@
                 <w:insideH w:val="none" w:sz="0" w:space="0" w:color="auto"/>
                 <w:insideV w:val="none" w:sz="0" w:space="0" w:color="auto"/>
               </w:tblBorders>
+              <w:tblLayout w:type="fixed"/>
               <w:tblCellMar>
                 <w:left w:w="72" w:type="dxa"/>
                 <w:right w:w="72" w:type="dxa"/>
@@ -7836,12 +7972,17 @@
               <w:tblLook w:val="04A0" w:firstRow="1" w:lastRow="0" w:firstColumn="1" w:lastColumn="0" w:noHBand="0" w:noVBand="1"/>
             </w:tblPr>
             <w:tblGrid>
-              <w:gridCol w:w="1200"/>
-              <w:gridCol w:w="242"/>
-              <w:gridCol w:w="242"/>
-              <w:gridCol w:w="242"/>
-              <w:gridCol w:w="242"/>
-              <w:gridCol w:w="422"/>
+              <w:gridCol w:w="893"/>
+              <w:gridCol w:w="169"/>
+              <w:gridCol w:w="169"/>
+              <w:gridCol w:w="169"/>
+              <w:gridCol w:w="170"/>
+              <w:gridCol w:w="170"/>
+              <w:gridCol w:w="170"/>
+              <w:gridCol w:w="170"/>
+              <w:gridCol w:w="170"/>
+              <w:gridCol w:w="170"/>
+              <w:gridCol w:w="170"/>
             </w:tblGrid>
             <w:tr>
               <w:trPr>
@@ -7849,7 +7990,7 @@
               </w:trPr>
               <w:tc>
                 <w:tcPr>
-                  <w:tcW w:w="1200" w:type="dxa"/>
+                  <w:tcW w:w="864" w:type="dxa"/>
                   <w:tcMar>
                     <w:top w:w="43" w:type="dxa"/>
                     <w:left w:w="14" w:type="dxa"/>
@@ -7871,7 +8012,6 @@
                     <w:rPr>
                       <w:rFonts w:ascii="Oswald" w:eastAsia="Oswald" w:hAnsi="Oswald" w:cs="Oswald"/>
                       <w:color w:val="595959" w:themeColor="text1" w:themeTint="A6"/>
-                      <w:sz w:val="24"/>
                       <w:szCs w:val="24"/>
                     </w:rPr>
                     <w:t xml:space="preserve">English </w:t>
@@ -7880,7 +8020,7 @@
               </w:tc>
               <w:tc>
                 <w:tcPr>
-                  <w:tcW w:w="242" w:type="dxa"/>
+                  <w:tcW w:w="144" w:type="dxa"/>
                   <w:shd w:val="clear" w:color="auto" w:fill="4F81BD" w:themeFill="accent1"/>
                   <w:tcMar>
                     <w:top w:w="43" w:type="dxa"/>
@@ -7901,7 +8041,7 @@
               </w:tc>
               <w:tc>
                 <w:tcPr>
-                  <w:tcW w:w="242" w:type="dxa"/>
+                  <w:tcW w:w="144" w:type="dxa"/>
                   <w:shd w:val="clear" w:color="auto" w:fill="4F81BD" w:themeFill="accent1"/>
                   <w:tcMar>
                     <w:top w:w="43" w:type="dxa"/>
@@ -7922,7 +8062,7 @@
               </w:tc>
               <w:tc>
                 <w:tcPr>
-                  <w:tcW w:w="242" w:type="dxa"/>
+                  <w:tcW w:w="144" w:type="dxa"/>
                   <w:shd w:val="clear" w:color="auto" w:fill="4F81BD" w:themeFill="accent1"/>
                   <w:tcMar>
                     <w:top w:w="43" w:type="dxa"/>
@@ -7943,7 +8083,7 @@
               </w:tc>
               <w:tc>
                 <w:tcPr>
-                  <w:tcW w:w="242" w:type="dxa"/>
+                  <w:tcW w:w="144" w:type="dxa"/>
                   <w:shd w:val="clear" w:color="auto" w:fill="4F81BD" w:themeFill="accent1"/>
                   <w:tcMar>
                     <w:top w:w="43" w:type="dxa"/>
@@ -7964,7 +8104,7 @@
               </w:tc>
               <w:tc>
                 <w:tcPr>
-                  <w:tcW w:w="422" w:type="dxa"/>
+                  <w:tcW w:w="144" w:type="dxa"/>
                   <w:shd w:val="clear" w:color="auto" w:fill="4F81BD" w:themeFill="accent1"/>
                   <w:tcMar>
                     <w:top w:w="43" w:type="dxa"/>
@@ -7983,6 +8123,91 @@
                   </w:pPr>
                 </w:p>
               </w:tc>
+              <w:tc>
+                <w:tcPr>
+                  <w:tcW w:w="144" w:type="dxa"/>
+                  <w:shd w:val="clear" w:color="auto" w:fill="4F81BD" w:themeFill="accent1"/>
+                </w:tcPr>
+                <w:p>
+                  <w:pPr>
+                    <w:widowControl w:val="0"/>
+                    <w:rPr>
+                      <w:rFonts w:ascii="Oswald" w:eastAsia="Oswald" w:hAnsi="Oswald" w:cs="Oswald"/>
+                      <w:color w:val="3D85C6"/>
+                      <w:sz w:val="16"/>
+                      <w:szCs w:val="16"/>
+                    </w:rPr>
+                  </w:pPr>
+                </w:p>
+              </w:tc>
+              <w:tc>
+                <w:tcPr>
+                  <w:tcW w:w="144" w:type="dxa"/>
+                  <w:shd w:val="clear" w:color="auto" w:fill="4F81BD" w:themeFill="accent1"/>
+                </w:tcPr>
+                <w:p>
+                  <w:pPr>
+                    <w:widowControl w:val="0"/>
+                    <w:rPr>
+                      <w:rFonts w:ascii="Oswald" w:eastAsia="Oswald" w:hAnsi="Oswald" w:cs="Oswald"/>
+                      <w:color w:val="3D85C6"/>
+                      <w:sz w:val="16"/>
+                      <w:szCs w:val="16"/>
+                    </w:rPr>
+                  </w:pPr>
+                </w:p>
+              </w:tc>
+              <w:tc>
+                <w:tcPr>
+                  <w:tcW w:w="144" w:type="dxa"/>
+                  <w:shd w:val="clear" w:color="auto" w:fill="4F81BD" w:themeFill="accent1"/>
+                </w:tcPr>
+                <w:p>
+                  <w:pPr>
+                    <w:widowControl w:val="0"/>
+                    <w:rPr>
+                      <w:rFonts w:ascii="Oswald" w:eastAsia="Oswald" w:hAnsi="Oswald" w:cs="Oswald"/>
+                      <w:color w:val="3D85C6"/>
+                      <w:sz w:val="16"/>
+                      <w:szCs w:val="16"/>
+                    </w:rPr>
+                  </w:pPr>
+                </w:p>
+              </w:tc>
+              <w:tc>
+                <w:tcPr>
+                  <w:tcW w:w="144" w:type="dxa"/>
+                  <w:shd w:val="clear" w:color="auto" w:fill="4F81BD" w:themeFill="accent1"/>
+                </w:tcPr>
+                <w:p>
+                  <w:pPr>
+                    <w:widowControl w:val="0"/>
+                    <w:rPr>
+                      <w:rFonts w:ascii="Oswald" w:eastAsia="Oswald" w:hAnsi="Oswald" w:cs="Oswald"/>
+                      <w:color w:val="3D85C6"/>
+                      <w:sz w:val="16"/>
+                      <w:szCs w:val="16"/>
+                    </w:rPr>
+                  </w:pPr>
+                </w:p>
+              </w:tc>
+              <w:tc>
+                <w:tcPr>
+                  <w:tcW w:w="144" w:type="dxa"/>
+                  <w:shd w:val="clear" w:color="auto" w:fill="4F81BD" w:themeFill="accent1"/>
+                </w:tcPr>
+                <w:p>
+                  <w:pPr>
+                    <w:widowControl w:val="0"/>
+                    <w:rPr>
+                      <w:rFonts w:ascii="Oswald" w:eastAsia="Oswald" w:hAnsi="Oswald" w:cs="Oswald"/>
+                      <w:color w:val="3D85C6"/>
+                      <w:sz w:val="16"/>
+                      <w:szCs w:val="16"/>
+                    </w:rPr>
+                  </w:pPr>
+                </w:p>
+              </w:tc>
             </w:tr>
             <w:tr>
               <w:trPr>
@@ -7990,7 +8215,7 @@
               </w:trPr>
               <w:tc>
                 <w:tcPr>
-                  <w:tcW w:w="2590" w:type="dxa"/>
+                  <w:tcW w:w="864" w:type="dxa"/>
                   <w:gridSpan w:val="6"/>
                   <w:tcMar>
                     <w:top w:w="0" w:type="dxa"/>
@@ -8011,6 +8236,86 @@
                   </w:pPr>
                 </w:p>
               </w:tc>
+              <w:tc>
+                <w:tcPr>
+                  <w:tcW w:w="144" w:type="dxa"/>
+                </w:tcPr>
+                <w:p>
+                  <w:pPr>
+                    <w:widowControl w:val="0"/>
+                    <w:rPr>
+                      <w:rFonts w:ascii="Oswald" w:eastAsia="Oswald" w:hAnsi="Oswald" w:cs="Oswald"/>
+                      <w:color w:val="3D85C6"/>
+                      <w:sz w:val="16"/>
+                      <w:szCs w:val="16"/>
+                    </w:rPr>
+                  </w:pPr>
+                </w:p>
+              </w:tc>
+              <w:tc>
+                <w:tcPr>
+                  <w:tcW w:w="144" w:type="dxa"/>
+                </w:tcPr>
+                <w:p>
+                  <w:pPr>
+                    <w:widowControl w:val="0"/>
+                    <w:rPr>
+                      <w:rFonts w:ascii="Oswald" w:eastAsia="Oswald" w:hAnsi="Oswald" w:cs="Oswald"/>
+                      <w:color w:val="3D85C6"/>
+                      <w:sz w:val="16"/>
+                      <w:szCs w:val="16"/>
+                    </w:rPr>
+                  </w:pPr>
+                </w:p>
+              </w:tc>
+              <w:tc>
+                <w:tcPr>
+                  <w:tcW w:w="144" w:type="dxa"/>
+                </w:tcPr>
+                <w:p>
+                  <w:pPr>
+                    <w:widowControl w:val="0"/>
+                    <w:rPr>
+                      <w:rFonts w:ascii="Oswald" w:eastAsia="Oswald" w:hAnsi="Oswald" w:cs="Oswald"/>
+                      <w:color w:val="3D85C6"/>
+                      <w:sz w:val="16"/>
+                      <w:szCs w:val="16"/>
+                    </w:rPr>
+                  </w:pPr>
+                </w:p>
+              </w:tc>
+              <w:tc>
+                <w:tcPr>
+                  <w:tcW w:w="144" w:type="dxa"/>
+                </w:tcPr>
+                <w:p>
+                  <w:pPr>
+                    <w:widowControl w:val="0"/>
+                    <w:rPr>
+                      <w:rFonts w:ascii="Oswald" w:eastAsia="Oswald" w:hAnsi="Oswald" w:cs="Oswald"/>
+                      <w:color w:val="3D85C6"/>
+                      <w:sz w:val="16"/>
+                      <w:szCs w:val="16"/>
+                    </w:rPr>
+                  </w:pPr>
+                </w:p>
+              </w:tc>
+              <w:tc>
+                <w:tcPr>
+                  <w:tcW w:w="144" w:type="dxa"/>
+                </w:tcPr>
+                <w:p>
+                  <w:pPr>
+                    <w:widowControl w:val="0"/>
+                    <w:rPr>
+                      <w:rFonts w:ascii="Oswald" w:eastAsia="Oswald" w:hAnsi="Oswald" w:cs="Oswald"/>
+                      <w:color w:val="3D85C6"/>
+                      <w:sz w:val="16"/>
+                      <w:szCs w:val="16"/>
+                    </w:rPr>
+                  </w:pPr>
+                </w:p>
+              </w:tc>
             </w:tr>
             <w:tr>
               <w:trPr>
@@ -8018,7 +8323,7 @@
               </w:trPr>
               <w:tc>
                 <w:tcPr>
-                  <w:tcW w:w="1200" w:type="dxa"/>
+                  <w:tcW w:w="864" w:type="dxa"/>
                   <w:tcMar>
                     <w:top w:w="43" w:type="dxa"/>
                     <w:left w:w="14" w:type="dxa"/>
@@ -8040,7 +8345,6 @@
                     <w:rPr>
                       <w:rFonts w:ascii="Oswald" w:eastAsia="Oswald" w:hAnsi="Oswald" w:cs="Oswald"/>
                       <w:color w:val="595959" w:themeColor="text1" w:themeTint="A6"/>
-                      <w:sz w:val="24"/>
                       <w:szCs w:val="24"/>
                     </w:rPr>
                     <w:t>Spanish</w:t>
@@ -8049,7 +8353,7 @@
               </w:tc>
               <w:tc>
                 <w:tcPr>
-                  <w:tcW w:w="242" w:type="dxa"/>
+                  <w:tcW w:w="144" w:type="dxa"/>
                   <w:shd w:val="clear" w:color="auto" w:fill="4F81BD" w:themeFill="accent1"/>
                   <w:tcMar>
                     <w:top w:w="43" w:type="dxa"/>
@@ -8070,7 +8374,7 @@
               </w:tc>
               <w:tc>
                 <w:tcPr>
-                  <w:tcW w:w="242" w:type="dxa"/>
+                  <w:tcW w:w="144" w:type="dxa"/>
                   <w:shd w:val="clear" w:color="auto" w:fill="4F81BD" w:themeFill="accent1"/>
                   <w:tcMar>
                     <w:top w:w="43" w:type="dxa"/>
@@ -8091,7 +8395,7 @@
               </w:tc>
               <w:tc>
                 <w:tcPr>
-                  <w:tcW w:w="242" w:type="dxa"/>
+                  <w:tcW w:w="144" w:type="dxa"/>
                   <w:shd w:val="clear" w:color="auto" w:fill="4F81BD" w:themeFill="accent1"/>
                   <w:tcMar>
                     <w:top w:w="43" w:type="dxa"/>
@@ -8112,8 +8416,8 @@
               </w:tc>
               <w:tc>
                 <w:tcPr>
-                  <w:tcW w:w="242" w:type="dxa"/>
-                  <w:shd w:val="clear" w:color="auto" w:fill="D9D9D9" w:themeFill="background1" w:themeFillShade="D9"/>
+                  <w:tcW w:w="144" w:type="dxa"/>
+                  <w:shd w:val="clear" w:color="auto" w:fill="4F81BD" w:themeFill="accent1"/>
                   <w:tcMar>
                     <w:top w:w="43" w:type="dxa"/>
                     <w:bottom w:w="43" w:type="dxa"/>
@@ -8133,12 +8437,97 @@
               </w:tc>
               <w:tc>
                 <w:tcPr>
-                  <w:tcW w:w="422" w:type="dxa"/>
-                  <w:shd w:val="clear" w:color="auto" w:fill="D9D9D9" w:themeFill="background1" w:themeFillShade="D9"/>
+                  <w:tcW w:w="144" w:type="dxa"/>
+                  <w:shd w:val="clear" w:color="auto" w:fill="4F81BD" w:themeFill="accent1"/>
                   <w:tcMar>
                     <w:top w:w="43" w:type="dxa"/>
                     <w:bottom w:w="43" w:type="dxa"/>
                   </w:tcMar>
+                </w:tcPr>
+                <w:p>
+                  <w:pPr>
+                    <w:widowControl w:val="0"/>
+                    <w:rPr>
+                      <w:rFonts w:ascii="Oswald" w:eastAsia="Oswald" w:hAnsi="Oswald" w:cs="Oswald"/>
+                      <w:color w:val="3D85C6"/>
+                      <w:sz w:val="16"/>
+                      <w:szCs w:val="16"/>
+                    </w:rPr>
+                  </w:pPr>
+                </w:p>
+              </w:tc>
+              <w:tc>
+                <w:tcPr>
+                  <w:tcW w:w="144" w:type="dxa"/>
+                  <w:shd w:val="clear" w:color="auto" w:fill="4F81BD" w:themeFill="accent1"/>
+                </w:tcPr>
+                <w:p>
+                  <w:pPr>
+                    <w:widowControl w:val="0"/>
+                    <w:rPr>
+                      <w:rFonts w:ascii="Oswald" w:eastAsia="Oswald" w:hAnsi="Oswald" w:cs="Oswald"/>
+                      <w:color w:val="3D85C6"/>
+                      <w:sz w:val="16"/>
+                      <w:szCs w:val="16"/>
+                    </w:rPr>
+                  </w:pPr>
+                </w:p>
+              </w:tc>
+              <w:tc>
+                <w:tcPr>
+                  <w:tcW w:w="144" w:type="dxa"/>
+                  <w:shd w:val="clear" w:color="auto" w:fill="4F81BD" w:themeFill="accent1"/>
+                </w:tcPr>
+                <w:p>
+                  <w:pPr>
+                    <w:widowControl w:val="0"/>
+                    <w:rPr>
+                      <w:rFonts w:ascii="Oswald" w:eastAsia="Oswald" w:hAnsi="Oswald" w:cs="Oswald"/>
+                      <w:color w:val="3D85C6"/>
+                      <w:sz w:val="16"/>
+                      <w:szCs w:val="16"/>
+                    </w:rPr>
+                  </w:pPr>
+                </w:p>
+              </w:tc>
+              <w:tc>
+                <w:tcPr>
+                  <w:tcW w:w="144" w:type="dxa"/>
+                  <w:shd w:val="clear" w:color="auto" w:fill="D9D9D9" w:themeFill="background1" w:themeFillShade="D9"/>
+                </w:tcPr>
+                <w:p>
+                  <w:pPr>
+                    <w:widowControl w:val="0"/>
+                    <w:rPr>
+                      <w:rFonts w:ascii="Oswald" w:eastAsia="Oswald" w:hAnsi="Oswald" w:cs="Oswald"/>
+                      <w:color w:val="3D85C6"/>
+                      <w:sz w:val="16"/>
+                      <w:szCs w:val="16"/>
+                    </w:rPr>
+                  </w:pPr>
+                </w:p>
+              </w:tc>
+              <w:tc>
+                <w:tcPr>
+                  <w:tcW w:w="144" w:type="dxa"/>
+                  <w:shd w:val="clear" w:color="auto" w:fill="D9D9D9" w:themeFill="background1" w:themeFillShade="D9"/>
+                </w:tcPr>
+                <w:p>
+                  <w:pPr>
+                    <w:widowControl w:val="0"/>
+                    <w:rPr>
+                      <w:rFonts w:ascii="Oswald" w:eastAsia="Oswald" w:hAnsi="Oswald" w:cs="Oswald"/>
+                      <w:color w:val="3D85C6"/>
+                      <w:sz w:val="16"/>
+                      <w:szCs w:val="16"/>
+                    </w:rPr>
+                  </w:pPr>
+                </w:p>
+              </w:tc>
+              <w:tc>
+                <w:tcPr>
+                  <w:tcW w:w="144" w:type="dxa"/>
+                  <w:shd w:val="clear" w:color="auto" w:fill="D9D9D9" w:themeFill="background1" w:themeFillShade="D9"/>
                 </w:tcPr>
                 <w:p>
                   <w:pPr>
@@ -8159,7 +8548,7 @@
               </w:trPr>
               <w:tc>
                 <w:tcPr>
-                  <w:tcW w:w="2590" w:type="dxa"/>
+                  <w:tcW w:w="864" w:type="dxa"/>
                   <w:gridSpan w:val="6"/>
                   <w:tcMar>
                     <w:top w:w="0" w:type="dxa"/>
@@ -8180,6 +8569,86 @@
                   </w:pPr>
                 </w:p>
               </w:tc>
+              <w:tc>
+                <w:tcPr>
+                  <w:tcW w:w="144" w:type="dxa"/>
+                </w:tcPr>
+                <w:p>
+                  <w:pPr>
+                    <w:widowControl w:val="0"/>
+                    <w:rPr>
+                      <w:rFonts w:ascii="Oswald" w:eastAsia="Oswald" w:hAnsi="Oswald" w:cs="Oswald"/>
+                      <w:color w:val="3D85C6"/>
+                      <w:sz w:val="16"/>
+                      <w:szCs w:val="16"/>
+                    </w:rPr>
+                  </w:pPr>
+                </w:p>
+              </w:tc>
+              <w:tc>
+                <w:tcPr>
+                  <w:tcW w:w="144" w:type="dxa"/>
+                </w:tcPr>
+                <w:p>
+                  <w:pPr>
+                    <w:widowControl w:val="0"/>
+                    <w:rPr>
+                      <w:rFonts w:ascii="Oswald" w:eastAsia="Oswald" w:hAnsi="Oswald" w:cs="Oswald"/>
+                      <w:color w:val="3D85C6"/>
+                      <w:sz w:val="16"/>
+                      <w:szCs w:val="16"/>
+                    </w:rPr>
+                  </w:pPr>
+                </w:p>
+              </w:tc>
+              <w:tc>
+                <w:tcPr>
+                  <w:tcW w:w="144" w:type="dxa"/>
+                </w:tcPr>
+                <w:p>
+                  <w:pPr>
+                    <w:widowControl w:val="0"/>
+                    <w:rPr>
+                      <w:rFonts w:ascii="Oswald" w:eastAsia="Oswald" w:hAnsi="Oswald" w:cs="Oswald"/>
+                      <w:color w:val="3D85C6"/>
+                      <w:sz w:val="16"/>
+                      <w:szCs w:val="16"/>
+                    </w:rPr>
+                  </w:pPr>
+                </w:p>
+              </w:tc>
+              <w:tc>
+                <w:tcPr>
+                  <w:tcW w:w="144" w:type="dxa"/>
+                </w:tcPr>
+                <w:p>
+                  <w:pPr>
+                    <w:widowControl w:val="0"/>
+                    <w:rPr>
+                      <w:rFonts w:ascii="Oswald" w:eastAsia="Oswald" w:hAnsi="Oswald" w:cs="Oswald"/>
+                      <w:color w:val="3D85C6"/>
+                      <w:sz w:val="16"/>
+                      <w:szCs w:val="16"/>
+                    </w:rPr>
+                  </w:pPr>
+                </w:p>
+              </w:tc>
+              <w:tc>
+                <w:tcPr>
+                  <w:tcW w:w="144" w:type="dxa"/>
+                </w:tcPr>
+                <w:p>
+                  <w:pPr>
+                    <w:widowControl w:val="0"/>
+                    <w:rPr>
+                      <w:rFonts w:ascii="Oswald" w:eastAsia="Oswald" w:hAnsi="Oswald" w:cs="Oswald"/>
+                      <w:color w:val="3D85C6"/>
+                      <w:sz w:val="16"/>
+                      <w:szCs w:val="16"/>
+                    </w:rPr>
+                  </w:pPr>
+                </w:p>
+              </w:tc>
             </w:tr>
             <w:tr>
               <w:trPr>
@@ -8187,7 +8656,7 @@
               </w:trPr>
               <w:tc>
                 <w:tcPr>
-                  <w:tcW w:w="1200" w:type="dxa"/>
+                  <w:tcW w:w="864" w:type="dxa"/>
                   <w:tcMar>
                     <w:top w:w="43" w:type="dxa"/>
                     <w:left w:w="14" w:type="dxa"/>
@@ -8209,7 +8678,6 @@
                     <w:rPr>
                       <w:rFonts w:ascii="Oswald" w:eastAsia="Oswald" w:hAnsi="Oswald" w:cs="Oswald"/>
                       <w:color w:val="595959" w:themeColor="text1" w:themeTint="A6"/>
-                      <w:sz w:val="24"/>
                       <w:szCs w:val="24"/>
                     </w:rPr>
                     <w:t>German</w:t>
@@ -8218,7 +8686,7 @@
               </w:tc>
               <w:tc>
                 <w:tcPr>
-                  <w:tcW w:w="242" w:type="dxa"/>
+                  <w:tcW w:w="144" w:type="dxa"/>
                   <w:shd w:val="clear" w:color="auto" w:fill="4F81BD" w:themeFill="accent1"/>
                   <w:tcMar>
                     <w:top w:w="43" w:type="dxa"/>
@@ -8239,7 +8707,7 @@
               </w:tc>
               <w:tc>
                 <w:tcPr>
-                  <w:tcW w:w="242" w:type="dxa"/>
+                  <w:tcW w:w="144" w:type="dxa"/>
                   <w:shd w:val="clear" w:color="auto" w:fill="4F81BD" w:themeFill="accent1"/>
                   <w:tcMar>
                     <w:top w:w="43" w:type="dxa"/>
@@ -8260,8 +8728,8 @@
               </w:tc>
               <w:tc>
                 <w:tcPr>
-                  <w:tcW w:w="242" w:type="dxa"/>
-                  <w:shd w:val="clear" w:color="auto" w:fill="D9D9D9" w:themeFill="background1" w:themeFillShade="D9"/>
+                  <w:tcW w:w="144" w:type="dxa"/>
+                  <w:shd w:val="clear" w:color="auto" w:fill="4F81BD" w:themeFill="accent1"/>
                   <w:tcMar>
                     <w:top w:w="43" w:type="dxa"/>
                     <w:bottom w:w="43" w:type="dxa"/>
@@ -8281,8 +8749,8 @@
               </w:tc>
               <w:tc>
                 <w:tcPr>
-                  <w:tcW w:w="242" w:type="dxa"/>
-                  <w:shd w:val="clear" w:color="auto" w:fill="D9D9D9" w:themeFill="background1" w:themeFillShade="D9"/>
+                  <w:tcW w:w="144" w:type="dxa"/>
+                  <w:shd w:val="clear" w:color="auto" w:fill="4F81BD" w:themeFill="accent1"/>
                   <w:tcMar>
                     <w:top w:w="43" w:type="dxa"/>
                     <w:bottom w:w="43" w:type="dxa"/>
@@ -8302,12 +8770,97 @@
               </w:tc>
               <w:tc>
                 <w:tcPr>
-                  <w:tcW w:w="422" w:type="dxa"/>
-                  <w:shd w:val="clear" w:color="auto" w:fill="D9D9D9" w:themeFill="background1" w:themeFillShade="D9"/>
+                  <w:tcW w:w="144" w:type="dxa"/>
+                  <w:shd w:val="clear" w:color="auto" w:fill="4F81BD" w:themeFill="accent1"/>
                   <w:tcMar>
                     <w:top w:w="43" w:type="dxa"/>
                     <w:bottom w:w="43" w:type="dxa"/>
                   </w:tcMar>
+                </w:tcPr>
+                <w:p>
+                  <w:pPr>
+                    <w:widowControl w:val="0"/>
+                    <w:rPr>
+                      <w:rFonts w:ascii="Oswald" w:eastAsia="Oswald" w:hAnsi="Oswald" w:cs="Oswald"/>
+                      <w:color w:val="3D85C6"/>
+                      <w:sz w:val="16"/>
+                      <w:szCs w:val="16"/>
+                    </w:rPr>
+                  </w:pPr>
+                </w:p>
+              </w:tc>
+              <w:tc>
+                <w:tcPr>
+                  <w:tcW w:w="144" w:type="dxa"/>
+                  <w:shd w:val="clear" w:color="auto" w:fill="D9D9D9" w:themeFill="background1" w:themeFillShade="D9"/>
+                </w:tcPr>
+                <w:p>
+                  <w:pPr>
+                    <w:widowControl w:val="0"/>
+                    <w:rPr>
+                      <w:rFonts w:ascii="Oswald" w:eastAsia="Oswald" w:hAnsi="Oswald" w:cs="Oswald"/>
+                      <w:color w:val="3D85C6"/>
+                      <w:sz w:val="16"/>
+                      <w:szCs w:val="16"/>
+                    </w:rPr>
+                  </w:pPr>
+                </w:p>
+              </w:tc>
+              <w:tc>
+                <w:tcPr>
+                  <w:tcW w:w="144" w:type="dxa"/>
+                  <w:shd w:val="clear" w:color="auto" w:fill="D9D9D9" w:themeFill="background1" w:themeFillShade="D9"/>
+                </w:tcPr>
+                <w:p>
+                  <w:pPr>
+                    <w:widowControl w:val="0"/>
+                    <w:rPr>
+                      <w:rFonts w:ascii="Oswald" w:eastAsia="Oswald" w:hAnsi="Oswald" w:cs="Oswald"/>
+                      <w:color w:val="3D85C6"/>
+                      <w:sz w:val="16"/>
+                      <w:szCs w:val="16"/>
+                    </w:rPr>
+                  </w:pPr>
+                </w:p>
+              </w:tc>
+              <w:tc>
+                <w:tcPr>
+                  <w:tcW w:w="144" w:type="dxa"/>
+                  <w:shd w:val="clear" w:color="auto" w:fill="D9D9D9" w:themeFill="background1" w:themeFillShade="D9"/>
+                </w:tcPr>
+                <w:p>
+                  <w:pPr>
+                    <w:widowControl w:val="0"/>
+                    <w:rPr>
+                      <w:rFonts w:ascii="Oswald" w:eastAsia="Oswald" w:hAnsi="Oswald" w:cs="Oswald"/>
+                      <w:color w:val="3D85C6"/>
+                      <w:sz w:val="16"/>
+                      <w:szCs w:val="16"/>
+                    </w:rPr>
+                  </w:pPr>
+                </w:p>
+              </w:tc>
+              <w:tc>
+                <w:tcPr>
+                  <w:tcW w:w="144" w:type="dxa"/>
+                  <w:shd w:val="clear" w:color="auto" w:fill="D9D9D9" w:themeFill="background1" w:themeFillShade="D9"/>
+                </w:tcPr>
+                <w:p>
+                  <w:pPr>
+                    <w:widowControl w:val="0"/>
+                    <w:rPr>
+                      <w:rFonts w:ascii="Oswald" w:eastAsia="Oswald" w:hAnsi="Oswald" w:cs="Oswald"/>
+                      <w:color w:val="3D85C6"/>
+                      <w:sz w:val="16"/>
+                      <w:szCs w:val="16"/>
+                    </w:rPr>
+                  </w:pPr>
+                </w:p>
+              </w:tc>
+              <w:tc>
+                <w:tcPr>
+                  <w:tcW w:w="144" w:type="dxa"/>
+                  <w:shd w:val="clear" w:color="auto" w:fill="D9D9D9" w:themeFill="background1" w:themeFillShade="D9"/>
                 </w:tcPr>
                 <w:p>
                   <w:pPr>
@@ -8328,7 +8881,7 @@
               </w:trPr>
               <w:tc>
                 <w:tcPr>
-                  <w:tcW w:w="1200" w:type="dxa"/>
+                  <w:tcW w:w="864" w:type="dxa"/>
                   <w:tcMar>
                     <w:top w:w="0" w:type="dxa"/>
                     <w:left w:w="14" w:type="dxa"/>
@@ -8350,7 +8903,7 @@
               </w:tc>
               <w:tc>
                 <w:tcPr>
-                  <w:tcW w:w="242" w:type="dxa"/>
+                  <w:tcW w:w="144" w:type="dxa"/>
                   <w:tcMar>
                     <w:top w:w="43" w:type="dxa"/>
                     <w:bottom w:w="43" w:type="dxa"/>
@@ -8370,7 +8923,7 @@
               </w:tc>
               <w:tc>
                 <w:tcPr>
-                  <w:tcW w:w="242" w:type="dxa"/>
+                  <w:tcW w:w="144" w:type="dxa"/>
                   <w:tcMar>
                     <w:top w:w="43" w:type="dxa"/>
                     <w:bottom w:w="43" w:type="dxa"/>
@@ -8390,7 +8943,7 @@
               </w:tc>
               <w:tc>
                 <w:tcPr>
-                  <w:tcW w:w="242" w:type="dxa"/>
+                  <w:tcW w:w="144" w:type="dxa"/>
                   <w:tcMar>
                     <w:top w:w="43" w:type="dxa"/>
                     <w:bottom w:w="43" w:type="dxa"/>
@@ -8410,7 +8963,7 @@
               </w:tc>
               <w:tc>
                 <w:tcPr>
-                  <w:tcW w:w="242" w:type="dxa"/>
+                  <w:tcW w:w="144" w:type="dxa"/>
                   <w:tcMar>
                     <w:top w:w="43" w:type="dxa"/>
                     <w:bottom w:w="43" w:type="dxa"/>
@@ -8430,11 +8983,91 @@
               </w:tc>
               <w:tc>
                 <w:tcPr>
-                  <w:tcW w:w="422" w:type="dxa"/>
+                  <w:tcW w:w="144" w:type="dxa"/>
                   <w:tcMar>
                     <w:top w:w="43" w:type="dxa"/>
                     <w:bottom w:w="43" w:type="dxa"/>
                   </w:tcMar>
+                </w:tcPr>
+                <w:p>
+                  <w:pPr>
+                    <w:widowControl w:val="0"/>
+                    <w:rPr>
+                      <w:rFonts w:ascii="Oswald" w:eastAsia="Oswald" w:hAnsi="Oswald" w:cs="Oswald"/>
+                      <w:color w:val="3D85C6"/>
+                      <w:sz w:val="16"/>
+                      <w:szCs w:val="16"/>
+                    </w:rPr>
+                  </w:pPr>
+                </w:p>
+              </w:tc>
+              <w:tc>
+                <w:tcPr>
+                  <w:tcW w:w="144" w:type="dxa"/>
+                </w:tcPr>
+                <w:p>
+                  <w:pPr>
+                    <w:widowControl w:val="0"/>
+                    <w:rPr>
+                      <w:rFonts w:ascii="Oswald" w:eastAsia="Oswald" w:hAnsi="Oswald" w:cs="Oswald"/>
+                      <w:color w:val="3D85C6"/>
+                      <w:sz w:val="16"/>
+                      <w:szCs w:val="16"/>
+                    </w:rPr>
+                  </w:pPr>
+                </w:p>
+              </w:tc>
+              <w:tc>
+                <w:tcPr>
+                  <w:tcW w:w="144" w:type="dxa"/>
+                </w:tcPr>
+                <w:p>
+                  <w:pPr>
+                    <w:widowControl w:val="0"/>
+                    <w:rPr>
+                      <w:rFonts w:ascii="Oswald" w:eastAsia="Oswald" w:hAnsi="Oswald" w:cs="Oswald"/>
+                      <w:color w:val="3D85C6"/>
+                      <w:sz w:val="16"/>
+                      <w:szCs w:val="16"/>
+                    </w:rPr>
+                  </w:pPr>
+                </w:p>
+              </w:tc>
+              <w:tc>
+                <w:tcPr>
+                  <w:tcW w:w="144" w:type="dxa"/>
+                </w:tcPr>
+                <w:p>
+                  <w:pPr>
+                    <w:widowControl w:val="0"/>
+                    <w:rPr>
+                      <w:rFonts w:ascii="Oswald" w:eastAsia="Oswald" w:hAnsi="Oswald" w:cs="Oswald"/>
+                      <w:color w:val="3D85C6"/>
+                      <w:sz w:val="16"/>
+                      <w:szCs w:val="16"/>
+                    </w:rPr>
+                  </w:pPr>
+                </w:p>
+              </w:tc>
+              <w:tc>
+                <w:tcPr>
+                  <w:tcW w:w="144" w:type="dxa"/>
+                </w:tcPr>
+                <w:p>
+                  <w:pPr>
+                    <w:widowControl w:val="0"/>
+                    <w:rPr>
+                      <w:rFonts w:ascii="Oswald" w:eastAsia="Oswald" w:hAnsi="Oswald" w:cs="Oswald"/>
+                      <w:color w:val="3D85C6"/>
+                      <w:sz w:val="16"/>
+                      <w:szCs w:val="16"/>
+                    </w:rPr>
+                  </w:pPr>
+                </w:p>
+              </w:tc>
+              <w:tc>
+                <w:tcPr>
+                  <w:tcW w:w="144" w:type="dxa"/>
                 </w:tcPr>
                 <w:p>
                   <w:pPr>
@@ -8455,7 +9088,7 @@
               </w:trPr>
               <w:tc>
                 <w:tcPr>
-                  <w:tcW w:w="1200" w:type="dxa"/>
+                  <w:tcW w:w="864" w:type="dxa"/>
                   <w:tcMar>
                     <w:top w:w="43" w:type="dxa"/>
                     <w:left w:w="14" w:type="dxa"/>
@@ -8477,7 +9110,6 @@
                     <w:rPr>
                       <w:rFonts w:ascii="Oswald" w:eastAsia="Oswald" w:hAnsi="Oswald" w:cs="Oswald"/>
                       <w:color w:val="595959" w:themeColor="text1" w:themeTint="A6"/>
-                      <w:sz w:val="24"/>
                       <w:szCs w:val="24"/>
                     </w:rPr>
                     <w:t>Mandarin</w:t>
@@ -8486,7 +9118,7 @@
               </w:tc>
               <w:tc>
                 <w:tcPr>
-                  <w:tcW w:w="242" w:type="dxa"/>
+                  <w:tcW w:w="144" w:type="dxa"/>
                   <w:shd w:val="clear" w:color="auto" w:fill="4F81BD" w:themeFill="accent1"/>
                   <w:tcMar>
                     <w:top w:w="43" w:type="dxa"/>
@@ -8507,7 +9139,49 @@
               </w:tc>
               <w:tc>
                 <w:tcPr>
-                  <w:tcW w:w="242" w:type="dxa"/>
+                  <w:tcW w:w="144" w:type="dxa"/>
+                  <w:shd w:val="clear" w:color="auto" w:fill="4F81BD" w:themeFill="accent1"/>
+                  <w:tcMar>
+                    <w:top w:w="43" w:type="dxa"/>
+                    <w:bottom w:w="43" w:type="dxa"/>
+                  </w:tcMar>
+                </w:tcPr>
+                <w:p>
+                  <w:pPr>
+                    <w:widowControl w:val="0"/>
+                    <w:rPr>
+                      <w:rFonts w:ascii="Oswald" w:eastAsia="Oswald" w:hAnsi="Oswald" w:cs="Oswald"/>
+                      <w:color w:val="3D85C6"/>
+                      <w:sz w:val="16"/>
+                      <w:szCs w:val="16"/>
+                    </w:rPr>
+                  </w:pPr>
+                </w:p>
+              </w:tc>
+              <w:tc>
+                <w:tcPr>
+                  <w:tcW w:w="144" w:type="dxa"/>
+                  <w:shd w:val="clear" w:color="auto" w:fill="4F81BD" w:themeFill="accent1"/>
+                  <w:tcMar>
+                    <w:top w:w="43" w:type="dxa"/>
+                    <w:bottom w:w="43" w:type="dxa"/>
+                  </w:tcMar>
+                </w:tcPr>
+                <w:p>
+                  <w:pPr>
+                    <w:widowControl w:val="0"/>
+                    <w:rPr>
+                      <w:rFonts w:ascii="Oswald" w:eastAsia="Oswald" w:hAnsi="Oswald" w:cs="Oswald"/>
+                      <w:color w:val="3D85C6"/>
+                      <w:sz w:val="16"/>
+                      <w:szCs w:val="16"/>
+                    </w:rPr>
+                  </w:pPr>
+                </w:p>
+              </w:tc>
+              <w:tc>
+                <w:tcPr>
+                  <w:tcW w:w="144" w:type="dxa"/>
                   <w:shd w:val="clear" w:color="auto" w:fill="D9D9D9" w:themeFill="background1" w:themeFillShade="D9"/>
                   <w:tcMar>
                     <w:top w:w="43" w:type="dxa"/>
@@ -8528,7 +9202,7 @@
               </w:tc>
               <w:tc>
                 <w:tcPr>
-                  <w:tcW w:w="242" w:type="dxa"/>
+                  <w:tcW w:w="144" w:type="dxa"/>
                   <w:shd w:val="clear" w:color="auto" w:fill="D9D9D9" w:themeFill="background1" w:themeFillShade="D9"/>
                   <w:tcMar>
                     <w:top w:w="43" w:type="dxa"/>
@@ -8549,33 +9223,76 @@
               </w:tc>
               <w:tc>
                 <w:tcPr>
-                  <w:tcW w:w="242" w:type="dxa"/>
+                  <w:tcW w:w="144" w:type="dxa"/>
                   <w:shd w:val="clear" w:color="auto" w:fill="D9D9D9" w:themeFill="background1" w:themeFillShade="D9"/>
-                  <w:tcMar>
-                    <w:top w:w="43" w:type="dxa"/>
-                    <w:bottom w:w="43" w:type="dxa"/>
-                  </w:tcMar>
-                </w:tcPr>
-                <w:p>
-                  <w:pPr>
-                    <w:widowControl w:val="0"/>
-                    <w:rPr>
-                      <w:rFonts w:ascii="Oswald" w:eastAsia="Oswald" w:hAnsi="Oswald" w:cs="Oswald"/>
-                      <w:color w:val="3D85C6"/>
-                      <w:sz w:val="16"/>
-                      <w:szCs w:val="16"/>
-                    </w:rPr>
-                  </w:pPr>
-                </w:p>
-              </w:tc>
-              <w:tc>
-                <w:tcPr>
-                  <w:tcW w:w="422" w:type="dxa"/>
+                </w:tcPr>
+                <w:p>
+                  <w:pPr>
+                    <w:widowControl w:val="0"/>
+                    <w:rPr>
+                      <w:rFonts w:ascii="Oswald" w:eastAsia="Oswald" w:hAnsi="Oswald" w:cs="Oswald"/>
+                      <w:color w:val="3D85C6"/>
+                      <w:sz w:val="16"/>
+                      <w:szCs w:val="16"/>
+                    </w:rPr>
+                  </w:pPr>
+                </w:p>
+              </w:tc>
+              <w:tc>
+                <w:tcPr>
+                  <w:tcW w:w="144" w:type="dxa"/>
                   <w:shd w:val="clear" w:color="auto" w:fill="D9D9D9" w:themeFill="background1" w:themeFillShade="D9"/>
-                  <w:tcMar>
-                    <w:top w:w="43" w:type="dxa"/>
-                    <w:bottom w:w="43" w:type="dxa"/>
-                  </w:tcMar>
+                </w:tcPr>
+                <w:p>
+                  <w:pPr>
+                    <w:widowControl w:val="0"/>
+                    <w:rPr>
+                      <w:rFonts w:ascii="Oswald" w:eastAsia="Oswald" w:hAnsi="Oswald" w:cs="Oswald"/>
+                      <w:color w:val="3D85C6"/>
+                      <w:sz w:val="16"/>
+                      <w:szCs w:val="16"/>
+                    </w:rPr>
+                  </w:pPr>
+                </w:p>
+              </w:tc>
+              <w:tc>
+                <w:tcPr>
+                  <w:tcW w:w="144" w:type="dxa"/>
+                  <w:shd w:val="clear" w:color="auto" w:fill="D9D9D9" w:themeFill="background1" w:themeFillShade="D9"/>
+                </w:tcPr>
+                <w:p>
+                  <w:pPr>
+                    <w:widowControl w:val="0"/>
+                    <w:rPr>
+                      <w:rFonts w:ascii="Oswald" w:eastAsia="Oswald" w:hAnsi="Oswald" w:cs="Oswald"/>
+                      <w:color w:val="3D85C6"/>
+                      <w:sz w:val="16"/>
+                      <w:szCs w:val="16"/>
+                    </w:rPr>
+                  </w:pPr>
+                </w:p>
+              </w:tc>
+              <w:tc>
+                <w:tcPr>
+                  <w:tcW w:w="144" w:type="dxa"/>
+                  <w:shd w:val="clear" w:color="auto" w:fill="D9D9D9" w:themeFill="background1" w:themeFillShade="D9"/>
+                </w:tcPr>
+                <w:p>
+                  <w:pPr>
+                    <w:widowControl w:val="0"/>
+                    <w:rPr>
+                      <w:rFonts w:ascii="Oswald" w:eastAsia="Oswald" w:hAnsi="Oswald" w:cs="Oswald"/>
+                      <w:color w:val="3D85C6"/>
+                      <w:sz w:val="16"/>
+                      <w:szCs w:val="16"/>
+                    </w:rPr>
+                  </w:pPr>
+                </w:p>
+              </w:tc>
+              <w:tc>
+                <w:tcPr>
+                  <w:tcW w:w="144" w:type="dxa"/>
+                  <w:shd w:val="clear" w:color="auto" w:fill="D9D9D9" w:themeFill="background1" w:themeFillShade="D9"/>
                 </w:tcPr>
                 <w:p>
                   <w:pPr>
@@ -8607,7 +9324,7 @@
         </w:tc>
         <w:tc>
           <w:tcPr>
-            <w:tcW w:w="8100" w:type="dxa"/>
+            <w:tcW w:w="8094" w:type="dxa"/>
             <w:tcMar>
               <w:left w:w="288" w:type="dxa"/>
               <w:right w:w="115" w:type="dxa"/>
@@ -8631,7 +9348,8 @@
       <w:tr>
         <w:tc>
           <w:tcPr>
-            <w:tcW w:w="2695" w:type="dxa"/>
+            <w:tcW w:w="2701" w:type="dxa"/>
+            <w:gridSpan w:val="2"/>
             <w:vMerge/>
             <w:shd w:val="clear" w:color="auto" w:fill="FFFFFF" w:themeFill="background1"/>
           </w:tcPr>
@@ -8651,7 +9369,7 @@
         </w:tc>
         <w:tc>
           <w:tcPr>
-            <w:tcW w:w="8100" w:type="dxa"/>
+            <w:tcW w:w="8094" w:type="dxa"/>
             <w:tcMar>
               <w:left w:w="288" w:type="dxa"/>
               <w:right w:w="115" w:type="dxa"/>
@@ -8669,18 +9387,100 @@
                 <w:shd w:val="clear" w:color="auto" w:fill="FFFFFF" w:themeFill="background1"/>
               </w:rPr>
             </w:pPr>
-            <w:r>
-              <w:rPr>
-                <w:rFonts w:ascii="Lucida Sans" w:hAnsi="Lucida Sans"/>
+            <w:bookmarkStart w:id="0" w:name="_GoBack"/>
+            <w:r>
+              <w:rPr>
                 <w:noProof/>
                 <w:color w:val="4F81BD" w:themeColor="accent1"/>
-                <w:sz w:val="21"/>
-                <w:szCs w:val="21"/>
               </w:rPr>
               <mc:AlternateContent>
                 <mc:Choice Requires="wps">
                   <w:drawing>
-                    <wp:anchor distT="0" distB="0" distL="114300" distR="114300" simplePos="0" relativeHeight="251802624" behindDoc="0" locked="0" layoutInCell="1" allowOverlap="1" wp14:anchorId="525E341A" wp14:editId="5833693C">
+                    <wp:anchor distT="0" distB="0" distL="114300" distR="114300" simplePos="0" relativeHeight="251796480" behindDoc="0" locked="0" layoutInCell="1" allowOverlap="1" wp14:anchorId="577D5034" wp14:editId="6468B28C">
+                      <wp:simplePos x="0" y="0"/>
+                      <wp:positionH relativeFrom="column">
+                        <wp:posOffset>-127000</wp:posOffset>
+                      </wp:positionH>
+                      <wp:positionV relativeFrom="paragraph">
+                        <wp:posOffset>97790</wp:posOffset>
+                      </wp:positionV>
+                      <wp:extent cx="9525" cy="8086725"/>
+                      <wp:effectExtent l="0" t="0" r="28575" b="28575"/>
+                      <wp:wrapNone/>
+                      <wp:docPr id="22" name="Straight Connector 22"/>
+                      <wp:cNvGraphicFramePr/>
+                      <a:graphic xmlns:a="http://schemas.openxmlformats.org/drawingml/2006/main">
+                        <a:graphicData uri="http://schemas.microsoft.com/office/word/2010/wordprocessingShape">
+                          <wps:wsp>
+                            <wps:cNvCnPr/>
+                            <wps:spPr>
+                              <a:xfrm>
+                                <a:off x="0" y="0"/>
+                                <a:ext cx="9525" cy="8086725"/>
+                              </a:xfrm>
+                              <a:prstGeom prst="line">
+                                <a:avLst/>
+                              </a:prstGeom>
+                              <a:ln w="19050" cap="rnd">
+                                <a:solidFill>
+                                  <a:schemeClr val="accent1">
+                                    <a:alpha val="30000"/>
+                                  </a:schemeClr>
+                                </a:solidFill>
+                                <a:headEnd type="none" w="lg" len="lg"/>
+                                <a:tailEnd type="none" w="lg" len="lg"/>
+                              </a:ln>
+                              <a:effectLst/>
+                            </wps:spPr>
+                            <wps:style>
+                              <a:lnRef idx="2">
+                                <a:schemeClr val="accent1"/>
+                              </a:lnRef>
+                              <a:fillRef idx="0">
+                                <a:schemeClr val="accent1"/>
+                              </a:fillRef>
+                              <a:effectRef idx="1">
+                                <a:schemeClr val="accent1"/>
+                              </a:effectRef>
+                              <a:fontRef idx="minor">
+                                <a:schemeClr val="tx1"/>
+                              </a:fontRef>
+                            </wps:style>
+                            <wps:bodyPr/>
+                          </wps:wsp>
+                        </a:graphicData>
+                      </a:graphic>
+                      <wp14:sizeRelH relativeFrom="margin">
+                        <wp14:pctWidth>0</wp14:pctWidth>
+                      </wp14:sizeRelH>
+                      <wp14:sizeRelV relativeFrom="margin">
+                        <wp14:pctHeight>0</wp14:pctHeight>
+                      </wp14:sizeRelV>
+                    </wp:anchor>
+                  </w:drawing>
+                </mc:Choice>
+                <mc:Fallback>
+                  <w:pict>
+                    <v:line w14:anchorId="44D5FD00" id="Straight Connector 22" o:spid="_x0000_s1026" style="position:absolute;z-index:251796480;visibility:visible;mso-wrap-style:square;mso-width-percent:0;mso-height-percent:0;mso-wrap-distance-left:9pt;mso-wrap-distance-top:0;mso-wrap-distance-right:9pt;mso-wrap-distance-bottom:0;mso-position-horizontal:absolute;mso-position-horizontal-relative:text;mso-position-vertical:absolute;mso-position-vertical-relative:text;mso-width-percent:0;mso-height-percent:0;mso-width-relative:margin;mso-height-relative:margin" from="-10pt,7.7pt" to="-9.25pt,644.45pt" o:gfxdata="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" strokecolor="#4f81bd [3204]" strokeweight="1.5pt">
+                      <v:stroke startarrowwidth="wide" startarrowlength="long" endarrowwidth="wide" endarrowlength="long" opacity="19789f" endcap="round"/>
+                    </v:line>
+                  </w:pict>
+                </mc:Fallback>
+              </mc:AlternateContent>
+            </w:r>
+            <w:bookmarkEnd w:id="0"/>
+            <w:r>
+              <w:rPr>
+                <w:rFonts w:ascii="Lucida Sans" w:hAnsi="Lucida Sans"/>
+                <w:noProof/>
+                <w:color w:val="4F81BD" w:themeColor="accent1"/>
+                <w:sz w:val="21"/>
+                <w:szCs w:val="21"/>
+              </w:rPr>
+              <mc:AlternateContent>
+                <mc:Choice Requires="wps">
+                  <w:drawing>
+                    <wp:anchor distT="0" distB="0" distL="114300" distR="114300" simplePos="0" relativeHeight="251802624" behindDoc="0" locked="0" layoutInCell="1" allowOverlap="1" wp14:anchorId="525E341A" wp14:editId="2A56B7B1">
                       <wp:simplePos x="0" y="0"/>
                       <wp:positionH relativeFrom="column">
                         <wp:posOffset>-133985</wp:posOffset>
@@ -8750,92 +9550,23 @@
                 </mc:Choice>
                 <mc:Fallback>
                   <w:pict>
-                    <v:shape w14:anchorId="5310CAF0" id="Arrow: Pentagon 8" o:spid="_x0000_s1026" type="#_x0000_t15" style="position:absolute;margin-left:-10.55pt;margin-top:3.3pt;width:7.5pt;height:9.75pt;z-index:251802624;visibility:visible;mso-wrap-style:square;mso-width-percent:0;mso-height-percent:0;mso-wrap-distance-left:9pt;mso-wrap-distance-top:0;mso-wrap-distance-right:9pt;mso-wrap-distance-bottom:0;mso-position-horizontal:absolute;mso-position-horizontal-relative:text;mso-position-vertical:absolute;mso-position-vertical-relative:text;mso-width-percent:0;mso-height-percent:0;mso-width-relative:margin;mso-height-relative:margin;v-text-anchor:middle" o:gfxdata="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" adj="10800" fillcolor="#4f81bd [3204]" strokecolor="#4579b8 [3044]" strokeweight=".5pt">
+                    <v:shapetype w14:anchorId="71D0460A" id="_x0000_t15" coordsize="21600,21600" o:spt="15" adj="16200" path="m@0,l,,,21600@0,21600,21600,10800xe">
+                      <v:stroke joinstyle="miter"/>
+                      <v:formulas>
+                        <v:f eqn="val #0"/>
+                        <v:f eqn="prod #0 1 2"/>
+                      </v:formulas>
+                      <v:path gradientshapeok="t" o:connecttype="custom" o:connectlocs="@1,0;0,10800;@1,21600;21600,10800" o:connectangles="270,180,90,0" textboxrect="0,0,10800,21600;0,0,16200,21600;0,0,21600,21600"/>
+                      <v:handles>
+                        <v:h position="#0,topLeft" xrange="0,21600"/>
+                      </v:handles>
+                    </v:shapetype>
+                    <v:shape id="Arrow: Pentagon 8" o:spid="_x0000_s1026" type="#_x0000_t15" style="position:absolute;margin-left:-10.55pt;margin-top:3.3pt;width:7.5pt;height:9.75pt;z-index:251802624;visibility:visible;mso-wrap-style:square;mso-width-percent:0;mso-height-percent:0;mso-wrap-distance-left:9pt;mso-wrap-distance-top:0;mso-wrap-distance-right:9pt;mso-wrap-distance-bottom:0;mso-position-horizontal:absolute;mso-position-horizontal-relative:text;mso-position-vertical:absolute;mso-position-vertical-relative:text;mso-width-percent:0;mso-height-percent:0;mso-width-relative:margin;mso-height-relative:margin;v-text-anchor:middle" o:gfxdata="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" adj="10800" fillcolor="#4f81bd [3204]" strokecolor="#4579b8 [3044]" strokeweight=".5pt">
                       <v:fill color2="#a7bfde [1620]" rotate="t" angle="180" focus="100%" type="gradient">
                         <o:fill v:ext="view" type="gradientUnscaled"/>
                       </v:fill>
                       <v:stroke opacity="6682f"/>
                     </v:shape>
-                  </w:pict>
-                </mc:Fallback>
-              </mc:AlternateContent>
-            </w:r>
-            <w:r>
-              <w:rPr>
-                <w:noProof/>
-                <w:color w:val="4F81BD" w:themeColor="accent1"/>
-              </w:rPr>
-              <mc:AlternateContent>
-                <mc:Choice Requires="wps">
-                  <w:drawing>
-                    <wp:anchor distT="0" distB="0" distL="114300" distR="114300" simplePos="0" relativeHeight="251796480" behindDoc="0" locked="0" layoutInCell="1" allowOverlap="1" wp14:anchorId="577D5034" wp14:editId="70722A20">
-                      <wp:simplePos x="0" y="0"/>
-                      <wp:positionH relativeFrom="column">
-                        <wp:posOffset>-127000</wp:posOffset>
-                      </wp:positionH>
-                      <wp:positionV relativeFrom="paragraph">
-                        <wp:posOffset>97790</wp:posOffset>
-                      </wp:positionV>
-                      <wp:extent cx="9525" cy="8086725"/>
-                      <wp:effectExtent l="0" t="0" r="28575" b="28575"/>
-                      <wp:wrapNone/>
-                      <wp:docPr id="22" name="Straight Connector 22"/>
-                      <wp:cNvGraphicFramePr/>
-                      <a:graphic xmlns:a="http://schemas.openxmlformats.org/drawingml/2006/main">
-                        <a:graphicData uri="http://schemas.microsoft.com/office/word/2010/wordprocessingShape">
-                          <wps:wsp>
-                            <wps:cNvCnPr/>
-                            <wps:spPr>
-                              <a:xfrm>
-                                <a:off x="0" y="0"/>
-                                <a:ext cx="9525" cy="8086725"/>
-                              </a:xfrm>
-                              <a:prstGeom prst="line">
-                                <a:avLst/>
-                              </a:prstGeom>
-                              <a:ln w="19050" cap="rnd">
-                                <a:solidFill>
-                                  <a:schemeClr val="accent1">
-                                    <a:alpha val="30000"/>
-                                  </a:schemeClr>
-                                </a:solidFill>
-                                <a:headEnd type="none" w="lg" len="lg"/>
-                                <a:tailEnd type="none" w="lg" len="lg"/>
-                              </a:ln>
-                              <a:effectLst/>
-                            </wps:spPr>
-                            <wps:style>
-                              <a:lnRef idx="2">
-                                <a:schemeClr val="accent1"/>
-                              </a:lnRef>
-                              <a:fillRef idx="0">
-                                <a:schemeClr val="accent1"/>
-                              </a:fillRef>
-                              <a:effectRef idx="1">
-                                <a:schemeClr val="accent1"/>
-                              </a:effectRef>
-                              <a:fontRef idx="minor">
-                                <a:schemeClr val="tx1"/>
-                              </a:fontRef>
-                            </wps:style>
-                            <wps:bodyPr/>
-                          </wps:wsp>
-                        </a:graphicData>
-                      </a:graphic>
-                      <wp14:sizeRelH relativeFrom="margin">
-                        <wp14:pctWidth>0</wp14:pctWidth>
-                      </wp14:sizeRelH>
-                      <wp14:sizeRelV relativeFrom="margin">
-                        <wp14:pctHeight>0</wp14:pctHeight>
-                      </wp14:sizeRelV>
-                    </wp:anchor>
-                  </w:drawing>
-                </mc:Choice>
-                <mc:Fallback>
-                  <w:pict>
-                    <v:line w14:anchorId="24805E76" id="Straight Connector 22" o:spid="_x0000_s1026" style="position:absolute;z-index:251796480;visibility:visible;mso-wrap-style:square;mso-width-percent:0;mso-height-percent:0;mso-wrap-distance-left:9pt;mso-wrap-distance-top:0;mso-wrap-distance-right:9pt;mso-wrap-distance-bottom:0;mso-position-horizontal:absolute;mso-position-horizontal-relative:text;mso-position-vertical:absolute;mso-position-vertical-relative:text;mso-width-percent:0;mso-height-percent:0;mso-width-relative:margin;mso-height-relative:margin" from="-10pt,7.7pt" to="-9.25pt,644.45pt" o:gfxdata="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" strokecolor="#4f81bd [3204]" strokeweight="1.5pt">
-                      <v:stroke startarrowwidth="wide" startarrowlength="long" endarrowwidth="wide" endarrowlength="long" opacity="19789f" endcap="round"/>
-                    </v:line>
                   </w:pict>
                 </mc:Fallback>
               </mc:AlternateContent>
@@ -9213,7 +9944,8 @@
       <w:tr>
         <w:tc>
           <w:tcPr>
-            <w:tcW w:w="2695" w:type="dxa"/>
+            <w:tcW w:w="2701" w:type="dxa"/>
+            <w:gridSpan w:val="2"/>
             <w:vMerge/>
             <w:shd w:val="clear" w:color="auto" w:fill="FFFFFF" w:themeFill="background1"/>
           </w:tcPr>
@@ -9233,7 +9965,7 @@
         </w:tc>
         <w:tc>
           <w:tcPr>
-            <w:tcW w:w="8100" w:type="dxa"/>
+            <w:tcW w:w="8094" w:type="dxa"/>
             <w:tcMar>
               <w:left w:w="288" w:type="dxa"/>
               <w:right w:w="115" w:type="dxa"/>
@@ -9543,7 +10275,8 @@
       <w:tr>
         <w:tc>
           <w:tcPr>
-            <w:tcW w:w="2695" w:type="dxa"/>
+            <w:tcW w:w="2701" w:type="dxa"/>
+            <w:gridSpan w:val="2"/>
             <w:vMerge/>
             <w:shd w:val="clear" w:color="auto" w:fill="FFFFFF" w:themeFill="background1"/>
           </w:tcPr>
@@ -9563,7 +10296,7 @@
         </w:tc>
         <w:tc>
           <w:tcPr>
-            <w:tcW w:w="8100" w:type="dxa"/>
+            <w:tcW w:w="8094" w:type="dxa"/>
             <w:tcMar>
               <w:left w:w="288" w:type="dxa"/>
               <w:right w:w="115" w:type="dxa"/>
@@ -9821,7 +10554,8 @@
       <w:tr>
         <w:tc>
           <w:tcPr>
-            <w:tcW w:w="2695" w:type="dxa"/>
+            <w:tcW w:w="2701" w:type="dxa"/>
+            <w:gridSpan w:val="2"/>
             <w:vMerge/>
             <w:shd w:val="clear" w:color="auto" w:fill="FFFFFF" w:themeFill="background1"/>
           </w:tcPr>
@@ -9841,7 +10575,7 @@
         </w:tc>
         <w:tc>
           <w:tcPr>
-            <w:tcW w:w="8100" w:type="dxa"/>
+            <w:tcW w:w="8094" w:type="dxa"/>
             <w:tcMar>
               <w:left w:w="288" w:type="dxa"/>
               <w:right w:w="115" w:type="dxa"/>
@@ -10173,7 +10907,8 @@
       <w:tr>
         <w:tc>
           <w:tcPr>
-            <w:tcW w:w="2695" w:type="dxa"/>
+            <w:tcW w:w="2701" w:type="dxa"/>
+            <w:gridSpan w:val="2"/>
             <w:vMerge/>
             <w:shd w:val="clear" w:color="auto" w:fill="FFFFFF" w:themeFill="background1"/>
           </w:tcPr>
@@ -10193,7 +10928,7 @@
         </w:tc>
         <w:tc>
           <w:tcPr>
-            <w:tcW w:w="8100" w:type="dxa"/>
+            <w:tcW w:w="8094" w:type="dxa"/>
             <w:tcMar>
               <w:left w:w="288" w:type="dxa"/>
               <w:right w:w="115" w:type="dxa"/>
@@ -10594,21 +11329,21 @@
         <v:path o:extrusionok="f" gradientshapeok="t" o:connecttype="rect"/>
         <o:lock v:ext="edit" aspectratio="t"/>
       </v:shapetype>
-      <v:shape id="_x0000_i1032" type="#_x0000_t75" alt="Newspaper" style="width:13.5pt;height:13.5pt;visibility:visible" o:gfxdata="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" o:bullet="t">
+      <v:shape id="_x0000_i1119" type="#_x0000_t75" alt="Newspaper" style="width:13.5pt;height:13.5pt;visibility:visible" o:gfxdata="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" o:bullet="t">
         <v:imagedata r:id="rId1" o:title="" croptop="-2445f" cropbottom="-1712f" cropleft="-2445f" cropright="-1712f"/>
       </v:shape>
     </w:pict>
   </w:numPicBullet>
   <w:numPicBullet w:numPicBulletId="1">
     <w:pict>
-      <v:shape id="_x0000_i1033" type="#_x0000_t75" alt="Speech" style="width:13.5pt;height:12.75pt;visibility:visible" o:gfxdata="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" o:bullet="t">
+      <v:shape id="_x0000_i1120" type="#_x0000_t75" alt="Speech" style="width:13.5pt;height:12.75pt;visibility:visible" o:gfxdata="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" o:bullet="t">
         <v:imagedata r:id="rId2" o:title="" croptop="-9961f" cropbottom="-11010f" cropleft="-7065f" cropright="-7796f"/>
       </v:shape>
     </w:pict>
   </w:numPicBullet>
   <w:numPicBullet w:numPicBulletId="2">
     <w:pict>
-      <v:shape id="_x0000_i1034" type="#_x0000_t75" alt="Speech" style="width:14.25pt;height:13.5pt;visibility:visible" o:gfxdata="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" o:bullet="t">
+      <v:shape id="_x0000_i1121" type="#_x0000_t75" alt="Speech" style="width:14.25pt;height:13.5pt;visibility:visible" o:gfxdata="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" o:bullet="t">
         <v:imagedata r:id="rId3" o:title="" croptop="-9258f" cropbottom="-9258f" cropleft="-6599f" cropright="-6371f"/>
       </v:shape>
     </w:pict>

</xml_diff>